<commit_message>
Revisi Latar Belakang Paragraf ketiga
</commit_message>
<xml_diff>
--- a/BAB I/Bab 1-Revisi1.docx
+++ b/BAB I/Bab 1-Revisi1.docx
@@ -75,15 +75,7 @@
           <w:sz w:val="24"/>
           <w:lang w:val="id-ID"/>
         </w:rPr>
-        <w:t>Perkembangan teknologi yang sangat maj</w:t>
-      </w:r>
-      <w:r>
-        <w:rPr>
-          <w:rFonts w:ascii="Times New Roman" w:hAnsi="Times New Roman" w:cs="Times New Roman"/>
-          <w:sz w:val="24"/>
-          <w:lang w:val="id-ID"/>
-        </w:rPr>
-        <w:t xml:space="preserve">u di era </w:t>
+        <w:t xml:space="preserve">Perkembangan teknologi yang sangat maju di era </w:t>
       </w:r>
       <w:r>
         <w:rPr>
@@ -100,95 +92,7 @@
           <w:sz w:val="24"/>
           <w:lang w:val="id-ID"/>
         </w:rPr>
-        <w:t xml:space="preserve"> dan globalisasi </w:t>
-      </w:r>
-      <w:r>
-        <w:rPr>
-          <w:rFonts w:ascii="Times New Roman" w:hAnsi="Times New Roman" w:cs="Times New Roman"/>
-          <w:sz w:val="24"/>
-          <w:lang w:val="id-ID"/>
-        </w:rPr>
-        <w:t xml:space="preserve">memungkinkan berbagai kegiatan dilakukan </w:t>
-      </w:r>
-      <w:r>
-        <w:rPr>
-          <w:rFonts w:ascii="Times New Roman" w:hAnsi="Times New Roman" w:cs="Times New Roman"/>
-          <w:sz w:val="24"/>
-          <w:lang w:val="id-ID"/>
-        </w:rPr>
-        <w:t xml:space="preserve">secara cepat dan efisien, salah </w:t>
-      </w:r>
-      <w:r>
-        <w:rPr>
-          <w:rFonts w:ascii="Times New Roman" w:hAnsi="Times New Roman" w:cs="Times New Roman"/>
-          <w:sz w:val="24"/>
-          <w:lang w:val="id-ID"/>
-        </w:rPr>
-        <w:t>satunya dengan adanya internet. Internet adalah</w:t>
-      </w:r>
-      <w:r>
-        <w:rPr>
-          <w:rFonts w:ascii="Times New Roman" w:hAnsi="Times New Roman" w:cs="Times New Roman"/>
-          <w:sz w:val="24"/>
-          <w:lang w:val="id-ID"/>
-        </w:rPr>
-        <w:t xml:space="preserve"> sebuah sistem informasi global </w:t>
-      </w:r>
-      <w:r>
-        <w:rPr>
-          <w:rFonts w:ascii="Times New Roman" w:hAnsi="Times New Roman" w:cs="Times New Roman"/>
-          <w:sz w:val="24"/>
-          <w:lang w:val="id-ID"/>
-        </w:rPr>
-        <w:t>yang menghubungkan komputer-komputer</w:t>
-      </w:r>
-      <w:r>
-        <w:rPr>
-          <w:rFonts w:ascii="Times New Roman" w:hAnsi="Times New Roman" w:cs="Times New Roman"/>
-          <w:sz w:val="24"/>
-          <w:lang w:val="id-ID"/>
-        </w:rPr>
-        <w:t xml:space="preserve"> dan jaringan-jaringan komputer </w:t>
-      </w:r>
-      <w:r>
-        <w:rPr>
-          <w:rFonts w:ascii="Times New Roman" w:hAnsi="Times New Roman" w:cs="Times New Roman"/>
-          <w:sz w:val="24"/>
-          <w:lang w:val="id-ID"/>
-        </w:rPr>
-        <w:t>di seluruh dunia. Banyak manfaat yang telah dir</w:t>
-      </w:r>
-      <w:r>
-        <w:rPr>
-          <w:rFonts w:ascii="Times New Roman" w:hAnsi="Times New Roman" w:cs="Times New Roman"/>
-          <w:sz w:val="24"/>
-          <w:lang w:val="id-ID"/>
-        </w:rPr>
-        <w:t xml:space="preserve">asakan oleh berbagai masyarakat </w:t>
-      </w:r>
-      <w:r>
-        <w:rPr>
-          <w:rFonts w:ascii="Times New Roman" w:hAnsi="Times New Roman" w:cs="Times New Roman"/>
-          <w:sz w:val="24"/>
-          <w:lang w:val="id-ID"/>
-        </w:rPr>
-        <w:t>dengan adanya internet saat ini. Salah satunya</w:t>
-      </w:r>
-      <w:r>
-        <w:rPr>
-          <w:rFonts w:ascii="Times New Roman" w:hAnsi="Times New Roman" w:cs="Times New Roman"/>
-          <w:sz w:val="24"/>
-          <w:lang w:val="id-ID"/>
-        </w:rPr>
-        <w:t xml:space="preserve"> adalah dalam bidang pendidikan </w:t>
-      </w:r>
-      <w:r>
-        <w:rPr>
-          <w:rFonts w:ascii="Times New Roman" w:hAnsi="Times New Roman" w:cs="Times New Roman"/>
-          <w:sz w:val="24"/>
-          <w:lang w:val="id-ID"/>
-        </w:rPr>
-        <w:t>dengan penggunaan e-learning dalam ke</w:t>
+        <w:t xml:space="preserve"> dan globalisasi memungkinkan berbagai kegiatan dilakukan secara cepat dan efisien, salah satunya dengan adanya internet. Internet adalah sebuah sistem informasi global yang menghubungkan komputer-komputer dan jaringan-jaringan komputer di seluruh dunia. Banyak manfaat yang telah dirasakan oleh berbagai masyarakat dengan adanya internet saat ini. Salah satunya adalah dalam bidang pendidikan dengan penggunaan e-learning dalam ke</w:t>
       </w:r>
       <w:r>
         <w:rPr>
@@ -204,23 +108,7 @@
           <w:sz w:val="24"/>
           <w:lang w:val="id-ID"/>
         </w:rPr>
-        <w:t>perguruan tinggi, tempat — tempat kursus bahk</w:t>
-      </w:r>
-      <w:r>
-        <w:rPr>
-          <w:rFonts w:ascii="Times New Roman" w:hAnsi="Times New Roman" w:cs="Times New Roman"/>
-          <w:sz w:val="24"/>
-          <w:lang w:val="id-ID"/>
-        </w:rPr>
-        <w:t xml:space="preserve">an komunitas — komunitas online </w:t>
-      </w:r>
-      <w:r>
-        <w:rPr>
-          <w:rFonts w:ascii="Times New Roman" w:hAnsi="Times New Roman" w:cs="Times New Roman"/>
-          <w:sz w:val="24"/>
-          <w:lang w:val="id-ID"/>
-        </w:rPr>
-        <w:t>sudah mulai menggunakan konsep seperti ini.</w:t>
+        <w:t>perguruan tinggi, tempat — tempat kursus bahkan komunitas — komunitas online sudah mulai menggunakan konsep seperti ini.</w:t>
       </w:r>
     </w:p>
     <w:p>
@@ -237,35 +125,78 @@
       <w:r>
         <w:rPr>
           <w:rFonts w:ascii="Times New Roman" w:hAnsi="Times New Roman" w:cs="Times New Roman"/>
-          <w:sz w:val="24"/>
-          <w:lang w:val="id-ID"/>
-        </w:rPr>
-        <w:t>E-learning atau electronic learning merupakan konsep yang merubah paradigma model proses pembelajaran dengan menggunakan berbagai jaringan media elektronik (audio/visual) berbasis website yang memiliki keterhubungan dengan teknologi internet. Seiring dengan perkembangan teknologi informasi dan tuntutan globalisasi pendidikan serta pembelajaran jarak jauh, berbagai konsep telah dikembangkan untuk menggantikan metode pembelajaran tradisional, salah satunya adalah konsep e-learning. E-learning dapat digunakan sebagai alternatif atas permasalahan dalam bidang pendidikan, baik sebagai tambahan, pelengkap maupun pengganti atas kegiatan pem</w:t>
-      </w:r>
-      <w:r>
-        <w:rPr>
-          <w:rFonts w:ascii="Times New Roman" w:hAnsi="Times New Roman" w:cs="Times New Roman"/>
-          <w:sz w:val="24"/>
-          <w:lang w:val="id-ID"/>
-        </w:rPr>
-        <w:t>belajaran yang sudah ada. Dalam</w:t>
-      </w:r>
-      <w:r>
-        <w:rPr>
-          <w:rFonts w:ascii="Times New Roman" w:hAnsi="Times New Roman" w:cs="Times New Roman"/>
-          <w:sz w:val="24"/>
-        </w:rPr>
-        <w:t xml:space="preserve"> </w:t>
-      </w:r>
-      <w:bookmarkStart w:id="0" w:name="_GoBack"/>
-      <w:bookmarkEnd w:id="0"/>
-      <w:r>
-        <w:rPr>
-          <w:rFonts w:ascii="Times New Roman" w:hAnsi="Times New Roman" w:cs="Times New Roman"/>
-          <w:sz w:val="24"/>
-          <w:lang w:val="id-ID"/>
-        </w:rPr>
-        <w:t>penerapannya e-learning tidak hanya memberikan teori-teori materi saja, bisa ditambahkan video simulasi agar user dapat lebih memahami tentang mata kuliah yang ada pada e-learning tersebut.</w:t>
+          <w:i/>
+          <w:sz w:val="24"/>
+          <w:lang w:val="id-ID"/>
+        </w:rPr>
+        <w:t>E-learning</w:t>
+      </w:r>
+      <w:r>
+        <w:rPr>
+          <w:rFonts w:ascii="Times New Roman" w:hAnsi="Times New Roman" w:cs="Times New Roman"/>
+          <w:sz w:val="24"/>
+          <w:lang w:val="id-ID"/>
+        </w:rPr>
+        <w:t xml:space="preserve"> atau </w:t>
+      </w:r>
+      <w:r>
+        <w:rPr>
+          <w:rFonts w:ascii="Times New Roman" w:hAnsi="Times New Roman" w:cs="Times New Roman"/>
+          <w:i/>
+          <w:sz w:val="24"/>
+          <w:lang w:val="id-ID"/>
+        </w:rPr>
+        <w:t>electronic learning</w:t>
+      </w:r>
+      <w:r>
+        <w:rPr>
+          <w:rFonts w:ascii="Times New Roman" w:hAnsi="Times New Roman" w:cs="Times New Roman"/>
+          <w:sz w:val="24"/>
+          <w:lang w:val="id-ID"/>
+        </w:rPr>
+        <w:t xml:space="preserve"> merupakan konsep yang merubah paradigma model proses pembelajaran dengan menggunakan berbagai jaringan media elektronik (audio/visual) berbasis website yang memiliki keterhubungan dengan teknologi internet. Seiring dengan perkembangan teknologi informasi dan tuntutan globalisasi pendidikan serta pembelajaran jarak jauh, berbagai konsep telah dikembangkan untuk menggantikan metode pembelajaran tradisional, salah satunya adalah konsep </w:t>
+      </w:r>
+      <w:r>
+        <w:rPr>
+          <w:rFonts w:ascii="Times New Roman" w:hAnsi="Times New Roman" w:cs="Times New Roman"/>
+          <w:i/>
+          <w:sz w:val="24"/>
+          <w:lang w:val="id-ID"/>
+        </w:rPr>
+        <w:t>e-learning</w:t>
+      </w:r>
+      <w:r>
+        <w:rPr>
+          <w:rFonts w:ascii="Times New Roman" w:hAnsi="Times New Roman" w:cs="Times New Roman"/>
+          <w:sz w:val="24"/>
+          <w:lang w:val="id-ID"/>
+        </w:rPr>
+        <w:t xml:space="preserve">. </w:t>
+      </w:r>
+      <w:r>
+        <w:rPr>
+          <w:rFonts w:ascii="Times New Roman" w:hAnsi="Times New Roman" w:cs="Times New Roman"/>
+          <w:i/>
+          <w:sz w:val="24"/>
+          <w:lang w:val="id-ID"/>
+        </w:rPr>
+        <w:t>E-learning</w:t>
+      </w:r>
+      <w:r>
+        <w:rPr>
+          <w:rFonts w:ascii="Times New Roman" w:hAnsi="Times New Roman" w:cs="Times New Roman"/>
+          <w:sz w:val="24"/>
+          <w:lang w:val="id-ID"/>
+        </w:rPr>
+        <w:t xml:space="preserve"> dapat digunakan sebagai alternatif atas permasalahan dalam bidang pendidikan, baik sebagai tambahan, pelengkap maupun pengganti atas kegiatan pem</w:t>
+      </w:r>
+      <w:r>
+        <w:rPr>
+          <w:rFonts w:ascii="Times New Roman" w:hAnsi="Times New Roman" w:cs="Times New Roman"/>
+          <w:sz w:val="24"/>
+          <w:lang w:val="id-ID"/>
+        </w:rPr>
+        <w:t xml:space="preserve">belajaran yang sudah ada. </w:t>
       </w:r>
     </w:p>
     <w:p>
@@ -285,39 +216,167 @@
           <w:sz w:val="24"/>
           <w:lang w:val="id-ID"/>
         </w:rPr>
-        <w:t xml:space="preserve">Pemrograman merupakan </w:t>
-      </w:r>
-      <w:r>
-        <w:rPr>
-          <w:rFonts w:ascii="Times New Roman" w:hAnsi="Times New Roman" w:cs="Times New Roman"/>
-          <w:sz w:val="24"/>
-          <w:lang w:val="id-ID"/>
-        </w:rPr>
-        <w:t>pembuatan alur program yang dibentuk dari rang</w:t>
-      </w:r>
-      <w:r>
-        <w:rPr>
-          <w:rFonts w:ascii="Times New Roman" w:hAnsi="Times New Roman" w:cs="Times New Roman"/>
-          <w:sz w:val="24"/>
-          <w:lang w:val="id-ID"/>
-        </w:rPr>
-        <w:t>kaian bahasa program. Bahasa program sendiri dibuat dari kode program. Fungsi dari bahasa pemrograman tersebut adalah komunikasi antara manusia dengan komputer atau mesin dan sebagai me</w:t>
-      </w:r>
-      <w:r>
-        <w:rPr>
-          <w:rFonts w:ascii="Times New Roman" w:hAnsi="Times New Roman" w:cs="Times New Roman"/>
-          <w:sz w:val="24"/>
-          <w:lang w:val="id-ID"/>
-        </w:rPr>
-        <w:t xml:space="preserve">dia programmer untuk </w:t>
-      </w:r>
-      <w:r>
-        <w:rPr>
-          <w:rFonts w:ascii="Times New Roman" w:hAnsi="Times New Roman" w:cs="Times New Roman"/>
-          <w:sz w:val="24"/>
-          <w:lang w:val="id-ID"/>
-        </w:rPr>
-        <w:t xml:space="preserve">mengembangkan aplikasi. </w:t>
+        <w:t>Di masa covid 19</w:t>
+      </w:r>
+      <w:r>
+        <w:rPr>
+          <w:rFonts w:ascii="Times New Roman" w:hAnsi="Times New Roman" w:cs="Times New Roman"/>
+          <w:sz w:val="24"/>
+          <w:lang w:val="id-ID"/>
+        </w:rPr>
+        <w:t xml:space="preserve"> </w:t>
+      </w:r>
+      <w:r>
+        <w:rPr>
+          <w:rFonts w:ascii="Times New Roman" w:hAnsi="Times New Roman" w:cs="Times New Roman"/>
+          <w:sz w:val="24"/>
+          <w:lang w:val="id-ID"/>
+        </w:rPr>
+        <w:t>ini</w:t>
+      </w:r>
+      <w:r>
+        <w:rPr>
+          <w:rFonts w:ascii="Times New Roman" w:hAnsi="Times New Roman" w:cs="Times New Roman"/>
+          <w:sz w:val="24"/>
+          <w:lang w:val="id-ID"/>
+        </w:rPr>
+        <w:t xml:space="preserve"> mewajibkan mahasiswa/i</w:t>
+      </w:r>
+      <w:r>
+        <w:rPr>
+          <w:rFonts w:ascii="Times New Roman" w:hAnsi="Times New Roman" w:cs="Times New Roman"/>
+          <w:sz w:val="24"/>
+          <w:lang w:val="id-ID"/>
+        </w:rPr>
+        <w:t xml:space="preserve"> </w:t>
+      </w:r>
+      <w:r>
+        <w:rPr>
+          <w:rFonts w:ascii="Times New Roman" w:hAnsi="Times New Roman" w:cs="Times New Roman"/>
+          <w:sz w:val="24"/>
+          <w:lang w:val="id-ID"/>
+        </w:rPr>
+        <w:t xml:space="preserve">untuk belajar dari rumah atau daring </w:t>
+      </w:r>
+      <w:r>
+        <w:rPr>
+          <w:rFonts w:ascii="Times New Roman" w:hAnsi="Times New Roman" w:cs="Times New Roman"/>
+          <w:sz w:val="24"/>
+          <w:lang w:val="id-ID"/>
+        </w:rPr>
+        <w:t xml:space="preserve">dan </w:t>
+      </w:r>
+      <w:r>
+        <w:rPr>
+          <w:rFonts w:ascii="Times New Roman" w:hAnsi="Times New Roman" w:cs="Times New Roman"/>
+          <w:sz w:val="24"/>
+          <w:lang w:val="id-ID"/>
+        </w:rPr>
+        <w:t xml:space="preserve">kegiatan belajar dan mengajar </w:t>
+      </w:r>
+      <w:r>
+        <w:rPr>
+          <w:rFonts w:ascii="Times New Roman" w:hAnsi="Times New Roman" w:cs="Times New Roman"/>
+          <w:sz w:val="24"/>
+          <w:lang w:val="id-ID"/>
+        </w:rPr>
+        <w:t xml:space="preserve">pun </w:t>
+      </w:r>
+      <w:r>
+        <w:rPr>
+          <w:rFonts w:ascii="Times New Roman" w:hAnsi="Times New Roman" w:cs="Times New Roman"/>
+          <w:sz w:val="24"/>
+          <w:lang w:val="id-ID"/>
+        </w:rPr>
+        <w:t>d</w:t>
+      </w:r>
+      <w:r>
+        <w:rPr>
+          <w:rFonts w:ascii="Times New Roman" w:hAnsi="Times New Roman" w:cs="Times New Roman"/>
+          <w:sz w:val="24"/>
+          <w:lang w:val="id-ID"/>
+        </w:rPr>
+        <w:t>ilaku</w:t>
+      </w:r>
+      <w:r>
+        <w:rPr>
+          <w:rFonts w:ascii="Times New Roman" w:hAnsi="Times New Roman" w:cs="Times New Roman"/>
+          <w:sz w:val="24"/>
+          <w:lang w:val="id-ID"/>
+        </w:rPr>
+        <w:t>kan secara online m</w:t>
+      </w:r>
+      <w:r>
+        <w:rPr>
+          <w:rFonts w:ascii="Times New Roman" w:hAnsi="Times New Roman" w:cs="Times New Roman"/>
+          <w:sz w:val="24"/>
+          <w:lang w:val="id-ID"/>
+        </w:rPr>
+        <w:t>elalui beberapa aplikasi contoh</w:t>
+      </w:r>
+      <w:r>
+        <w:rPr>
+          <w:rFonts w:ascii="Times New Roman" w:hAnsi="Times New Roman" w:cs="Times New Roman"/>
+          <w:sz w:val="24"/>
+          <w:lang w:val="id-ID"/>
+        </w:rPr>
+        <w:t>nya zoom</w:t>
+      </w:r>
+      <w:r>
+        <w:rPr>
+          <w:rFonts w:ascii="Times New Roman" w:hAnsi="Times New Roman" w:cs="Times New Roman"/>
+          <w:sz w:val="24"/>
+          <w:lang w:val="id-ID"/>
+        </w:rPr>
+        <w:t xml:space="preserve">,gmeet dll </w:t>
+      </w:r>
+      <w:r>
+        <w:rPr>
+          <w:rFonts w:ascii="Times New Roman" w:hAnsi="Times New Roman" w:cs="Times New Roman"/>
+          <w:sz w:val="24"/>
+          <w:lang w:val="id-ID"/>
+        </w:rPr>
+        <w:t>serta tugas-tugas</w:t>
+      </w:r>
+      <w:r>
+        <w:rPr>
+          <w:rFonts w:ascii="Times New Roman" w:hAnsi="Times New Roman" w:cs="Times New Roman"/>
+          <w:sz w:val="24"/>
+          <w:lang w:val="id-ID"/>
+        </w:rPr>
+        <w:t xml:space="preserve"> yang</w:t>
+      </w:r>
+      <w:r>
+        <w:rPr>
+          <w:rFonts w:ascii="Times New Roman" w:hAnsi="Times New Roman" w:cs="Times New Roman"/>
+          <w:sz w:val="24"/>
+          <w:lang w:val="id-ID"/>
+        </w:rPr>
+        <w:t xml:space="preserve"> di</w:t>
+      </w:r>
+      <w:r>
+        <w:rPr>
+          <w:rFonts w:ascii="Times New Roman" w:hAnsi="Times New Roman" w:cs="Times New Roman"/>
+          <w:sz w:val="24"/>
+          <w:lang w:val="id-ID"/>
+        </w:rPr>
+        <w:t>berikan dan dikumpulkan melalui what</w:t>
+      </w:r>
+      <w:r>
+        <w:rPr>
+          <w:rFonts w:ascii="Times New Roman" w:hAnsi="Times New Roman" w:cs="Times New Roman"/>
+          <w:sz w:val="24"/>
+          <w:lang w:val="id-ID"/>
+        </w:rPr>
+        <w:t>sapp,</w:t>
+      </w:r>
+      <w:r>
+        <w:rPr>
+          <w:rFonts w:ascii="Times New Roman" w:hAnsi="Times New Roman" w:cs="Times New Roman"/>
+          <w:sz w:val="24"/>
+          <w:lang w:val="id-ID"/>
+        </w:rPr>
+        <w:t xml:space="preserve">email dll </w:t>
       </w:r>
     </w:p>
     <w:p>
@@ -337,40 +396,120 @@
           <w:sz w:val="24"/>
           <w:lang w:val="id-ID"/>
         </w:rPr>
-        <w:t>Perkemban</w:t>
-      </w:r>
-      <w:r>
-        <w:rPr>
-          <w:rFonts w:ascii="Times New Roman" w:hAnsi="Times New Roman" w:cs="Times New Roman"/>
-          <w:sz w:val="24"/>
-          <w:lang w:val="id-ID"/>
-        </w:rPr>
-        <w:t>gan teknologi yang begitu pesat tak jauh dari pekerja</w:t>
-      </w:r>
-      <w:r>
-        <w:rPr>
-          <w:rFonts w:ascii="Times New Roman" w:hAnsi="Times New Roman" w:cs="Times New Roman"/>
-          <w:sz w:val="24"/>
-          <w:lang w:val="id-ID"/>
-        </w:rPr>
-        <w:t>an</w:t>
-      </w:r>
-      <w:r>
-        <w:rPr>
-          <w:rFonts w:ascii="Times New Roman" w:hAnsi="Times New Roman" w:cs="Times New Roman"/>
-          <w:sz w:val="24"/>
-          <w:lang w:val="id-ID"/>
-        </w:rPr>
-        <w:t xml:space="preserve"> seorang programmer</w:t>
-      </w:r>
-      <w:r>
-        <w:rPr>
-          <w:rFonts w:ascii="Times New Roman" w:hAnsi="Times New Roman" w:cs="Times New Roman"/>
-          <w:i/>
-          <w:sz w:val="24"/>
-          <w:lang w:val="id-ID"/>
-        </w:rPr>
-        <w:t>.</w:t>
+        <w:t xml:space="preserve"> Namun mahasiswa/</w:t>
+      </w:r>
+      <w:r>
+        <w:rPr>
+          <w:rFonts w:ascii="Times New Roman" w:hAnsi="Times New Roman" w:cs="Times New Roman"/>
+          <w:sz w:val="24"/>
+          <w:lang w:val="id-ID"/>
+        </w:rPr>
+        <w:t>i</w:t>
+      </w:r>
+      <w:r>
+        <w:rPr>
+          <w:rFonts w:ascii="Times New Roman" w:hAnsi="Times New Roman" w:cs="Times New Roman"/>
+          <w:sz w:val="24"/>
+          <w:lang w:val="id-ID"/>
+        </w:rPr>
+        <w:t xml:space="preserve"> merasa kurang </w:t>
+      </w:r>
+      <w:r>
+        <w:rPr>
+          <w:rFonts w:ascii="Times New Roman" w:hAnsi="Times New Roman" w:cs="Times New Roman"/>
+          <w:sz w:val="24"/>
+          <w:lang w:val="id-ID"/>
+        </w:rPr>
+        <w:t xml:space="preserve">merasa </w:t>
+      </w:r>
+      <w:r>
+        <w:rPr>
+          <w:rFonts w:ascii="Times New Roman" w:hAnsi="Times New Roman" w:cs="Times New Roman"/>
+          <w:sz w:val="24"/>
+          <w:lang w:val="id-ID"/>
+        </w:rPr>
+        <w:t>puas</w:t>
+      </w:r>
+      <w:r>
+        <w:rPr>
+          <w:rFonts w:ascii="Times New Roman" w:hAnsi="Times New Roman" w:cs="Times New Roman"/>
+          <w:sz w:val="24"/>
+          <w:lang w:val="id-ID"/>
+        </w:rPr>
+        <w:t xml:space="preserve"> terutama </w:t>
+      </w:r>
+      <w:r>
+        <w:rPr>
+          <w:rFonts w:ascii="Times New Roman" w:hAnsi="Times New Roman" w:cs="Times New Roman"/>
+          <w:sz w:val="24"/>
+          <w:lang w:val="id-ID"/>
+        </w:rPr>
+        <w:t>mahasiswa/</w:t>
+      </w:r>
+      <w:r>
+        <w:rPr>
+          <w:rFonts w:ascii="Times New Roman" w:hAnsi="Times New Roman" w:cs="Times New Roman"/>
+          <w:sz w:val="24"/>
+          <w:lang w:val="id-ID"/>
+        </w:rPr>
+        <w:t>I</w:t>
+      </w:r>
+      <w:r>
+        <w:rPr>
+          <w:rFonts w:ascii="Times New Roman" w:hAnsi="Times New Roman" w:cs="Times New Roman"/>
+          <w:sz w:val="24"/>
+          <w:lang w:val="id-ID"/>
+        </w:rPr>
+        <w:t xml:space="preserve"> yang baru belajar tentang coding atau programming</w:t>
+      </w:r>
+      <w:bookmarkStart w:id="0" w:name="_GoBack"/>
+      <w:bookmarkEnd w:id="0"/>
+      <w:r>
+        <w:rPr>
+          <w:rFonts w:ascii="Times New Roman" w:hAnsi="Times New Roman" w:cs="Times New Roman"/>
+          <w:sz w:val="24"/>
+          <w:lang w:val="id-ID"/>
+        </w:rPr>
+        <w:t xml:space="preserve"> karena kurangnya praktek</w:t>
+      </w:r>
+      <w:r>
+        <w:rPr>
+          <w:rFonts w:ascii="Times New Roman" w:hAnsi="Times New Roman" w:cs="Times New Roman"/>
+          <w:sz w:val="24"/>
+          <w:lang w:val="id-ID"/>
+        </w:rPr>
+        <w:t xml:space="preserve"> serta urutan</w:t>
+      </w:r>
+      <w:r>
+        <w:rPr>
+          <w:rFonts w:ascii="Times New Roman" w:hAnsi="Times New Roman" w:cs="Times New Roman"/>
+          <w:sz w:val="24"/>
+          <w:lang w:val="id-ID"/>
+        </w:rPr>
+        <w:t xml:space="preserve"> materi</w:t>
+      </w:r>
+      <w:r>
+        <w:rPr>
+          <w:rFonts w:ascii="Times New Roman" w:hAnsi="Times New Roman" w:cs="Times New Roman"/>
+          <w:sz w:val="24"/>
+          <w:lang w:val="id-ID"/>
+        </w:rPr>
+        <w:t xml:space="preserve"> pembe</w:t>
+      </w:r>
+      <w:r>
+        <w:rPr>
+          <w:rFonts w:ascii="Times New Roman" w:hAnsi="Times New Roman" w:cs="Times New Roman"/>
+          <w:sz w:val="24"/>
+          <w:lang w:val="id-ID"/>
+        </w:rPr>
+        <w:t>lajaran</w:t>
+      </w:r>
+      <w:r>
+        <w:rPr>
+          <w:rFonts w:ascii="Times New Roman" w:hAnsi="Times New Roman" w:cs="Times New Roman"/>
+          <w:sz w:val="24"/>
+        </w:rPr>
+        <w:t xml:space="preserve"> tentang programming </w:t>
       </w:r>
       <w:r>
         <w:rPr>
@@ -379,54 +518,453 @@
           <w:lang w:val="id-ID"/>
         </w:rPr>
         <w:t xml:space="preserve"> </w:t>
-      </w:r>
-      <w:r>
-        <w:rPr>
-          <w:rFonts w:ascii="Times New Roman" w:hAnsi="Times New Roman" w:cs="Times New Roman"/>
-          <w:sz w:val="24"/>
-          <w:lang w:val="id-ID"/>
-        </w:rPr>
-        <w:t xml:space="preserve">Di zaman sekarang pekerjaan sebagai programmer banyak dicari </w:t>
-      </w:r>
-      <w:r>
-        <w:rPr>
-          <w:rFonts w:ascii="Times New Roman" w:hAnsi="Times New Roman" w:cs="Times New Roman"/>
-          <w:sz w:val="24"/>
-          <w:lang w:val="id-ID"/>
-        </w:rPr>
-        <w:lastRenderedPageBreak/>
-        <w:t xml:space="preserve">oleh perusahaan. Karena kehidupan yang serba mudah dibantu oleh teknologi robot dan kecerdasan buatan. Maka dari itu </w:t>
-      </w:r>
-      <w:r>
-        <w:rPr>
-          <w:rFonts w:ascii="Times New Roman" w:hAnsi="Times New Roman" w:cs="Times New Roman"/>
-          <w:sz w:val="24"/>
-          <w:lang w:val="id-ID"/>
-        </w:rPr>
-        <w:t xml:space="preserve">saya membuat website melalui penulisan ini supaya dapat membantu orang-orang yang ingin belajar tentang </w:t>
-      </w:r>
-      <w:r>
-        <w:rPr>
-          <w:rFonts w:ascii="Times New Roman" w:hAnsi="Times New Roman" w:cs="Times New Roman"/>
-          <w:i/>
-          <w:sz w:val="24"/>
-          <w:lang w:val="id-ID"/>
-        </w:rPr>
-        <w:t>programming</w:t>
-      </w:r>
-      <w:r>
-        <w:rPr>
-          <w:rFonts w:ascii="Times New Roman" w:hAnsi="Times New Roman" w:cs="Times New Roman"/>
-          <w:sz w:val="24"/>
-          <w:lang w:val="id-ID"/>
-        </w:rPr>
-        <w:t xml:space="preserve">. </w:t>
       </w:r>
     </w:p>
     <w:p>
       <w:pPr>
         <w:spacing w:after="0" w:line="360" w:lineRule="auto"/>
         <w:ind w:firstLine="720"/>
+        <w:jc w:val="both"/>
+        <w:rPr>
+          <w:rFonts w:ascii="Times New Roman" w:hAnsi="Times New Roman" w:cs="Times New Roman"/>
+          <w:sz w:val="24"/>
+        </w:rPr>
+      </w:pPr>
+      <w:r>
+        <w:rPr>
+          <w:rFonts w:ascii="Times New Roman" w:hAnsi="Times New Roman" w:cs="Times New Roman"/>
+          <w:sz w:val="24"/>
+          <w:lang w:val="id-ID"/>
+        </w:rPr>
+        <w:t xml:space="preserve">  tentang coding</w:t>
+      </w:r>
+      <w:r>
+        <w:rPr>
+          <w:rFonts w:ascii="Times New Roman" w:hAnsi="Times New Roman" w:cs="Times New Roman"/>
+          <w:sz w:val="24"/>
+          <w:lang w:val="id-ID"/>
+        </w:rPr>
+        <w:t xml:space="preserve"> </w:t>
+      </w:r>
+      <w:r>
+        <w:rPr>
+          <w:rFonts w:ascii="Times New Roman" w:hAnsi="Times New Roman" w:cs="Times New Roman"/>
+          <w:sz w:val="24"/>
+          <w:lang w:val="id-ID"/>
+        </w:rPr>
+        <w:t xml:space="preserve"> dengan kegiatan pembelajaran tersebut dikarenakan kurangnya praktek langsung </w:t>
+      </w:r>
+      <w:r>
+        <w:rPr>
+          <w:rFonts w:ascii="Times New Roman" w:hAnsi="Times New Roman" w:cs="Times New Roman"/>
+          <w:sz w:val="24"/>
+          <w:lang w:val="id-ID"/>
+        </w:rPr>
+        <w:t xml:space="preserve"> dengan  dilakukan</w:t>
+      </w:r>
+      <w:r>
+        <w:rPr>
+          <w:rFonts w:ascii="Times New Roman" w:hAnsi="Times New Roman" w:cs="Times New Roman"/>
+          <w:sz w:val="24"/>
+          <w:lang w:val="id-ID"/>
+        </w:rPr>
+        <w:t xml:space="preserve">dikarenakan semakain banyak yang terkena virus covid 19  jarak jauh  </w:t>
+      </w:r>
+      <w:r>
+        <w:rPr>
+          <w:rFonts w:ascii="Times New Roman" w:hAnsi="Times New Roman" w:cs="Times New Roman"/>
+          <w:sz w:val="24"/>
+          <w:lang w:val="id-ID"/>
+        </w:rPr>
+        <w:t xml:space="preserve"> banyak sekali dampak yang dirasakan</w:t>
+      </w:r>
+      <w:r>
+        <w:rPr>
+          <w:rFonts w:ascii="Times New Roman" w:hAnsi="Times New Roman" w:cs="Times New Roman"/>
+          <w:sz w:val="24"/>
+          <w:lang w:val="id-ID"/>
+        </w:rPr>
+        <w:t xml:space="preserve"> </w:t>
+      </w:r>
+      <w:r>
+        <w:rPr>
+          <w:rFonts w:ascii="Times New Roman" w:hAnsi="Times New Roman" w:cs="Times New Roman"/>
+          <w:sz w:val="24"/>
+          <w:lang w:val="id-ID"/>
+        </w:rPr>
+        <w:lastRenderedPageBreak/>
+        <w:t xml:space="preserve">oleh </w:t>
+      </w:r>
+      <w:r>
+        <w:rPr>
+          <w:rFonts w:ascii="Times New Roman" w:hAnsi="Times New Roman" w:cs="Times New Roman"/>
+          <w:sz w:val="24"/>
+          <w:lang w:val="id-ID"/>
+        </w:rPr>
+        <w:t xml:space="preserve">pemula yang ingin mulai belajar </w:t>
+      </w:r>
+      <w:r>
+        <w:rPr>
+          <w:rFonts w:ascii="Times New Roman" w:hAnsi="Times New Roman" w:cs="Times New Roman"/>
+          <w:sz w:val="24"/>
+          <w:lang w:val="id-ID"/>
+        </w:rPr>
+        <w:t xml:space="preserve">tentang coding. </w:t>
+      </w:r>
+      <w:r>
+        <w:rPr>
+          <w:rFonts w:ascii="Times New Roman" w:hAnsi="Times New Roman" w:cs="Times New Roman"/>
+          <w:sz w:val="24"/>
+        </w:rPr>
+        <w:t xml:space="preserve">Dimasa pandemik covid 19 para </w:t>
+      </w:r>
+      <w:r>
+        <w:rPr>
+          <w:rFonts w:ascii="Times New Roman" w:hAnsi="Times New Roman" w:cs="Times New Roman"/>
+          <w:sz w:val="24"/>
+          <w:lang w:val="id-ID"/>
+        </w:rPr>
+        <w:t>pelajar khusus</w:t>
+      </w:r>
+      <w:r>
+        <w:rPr>
+          <w:rFonts w:ascii="Times New Roman" w:hAnsi="Times New Roman" w:cs="Times New Roman"/>
+          <w:sz w:val="24"/>
+          <w:lang w:val="id-ID"/>
+        </w:rPr>
+        <w:t>nya</w:t>
+      </w:r>
+      <w:r>
+        <w:rPr>
+          <w:rFonts w:ascii="Times New Roman" w:hAnsi="Times New Roman" w:cs="Times New Roman"/>
+          <w:sz w:val="24"/>
+          <w:lang w:val="id-ID"/>
+        </w:rPr>
+        <w:t xml:space="preserve"> programmer</w:t>
+      </w:r>
+      <w:r>
+        <w:rPr>
+          <w:rFonts w:ascii="Times New Roman" w:hAnsi="Times New Roman" w:cs="Times New Roman"/>
+          <w:sz w:val="24"/>
+        </w:rPr>
+        <w:t>-</w:t>
+      </w:r>
+      <w:r>
+        <w:rPr>
+          <w:rFonts w:ascii="Times New Roman" w:hAnsi="Times New Roman" w:cs="Times New Roman"/>
+          <w:sz w:val="24"/>
+          <w:lang w:val="id-ID"/>
+        </w:rPr>
+        <w:t xml:space="preserve"> </w:t>
+      </w:r>
+      <w:r>
+        <w:rPr>
+          <w:rFonts w:ascii="Times New Roman" w:hAnsi="Times New Roman" w:cs="Times New Roman"/>
+          <w:sz w:val="24"/>
+          <w:lang w:val="id-ID"/>
+        </w:rPr>
+        <w:t>programmer</w:t>
+      </w:r>
+      <w:r>
+        <w:rPr>
+          <w:rFonts w:ascii="Times New Roman" w:hAnsi="Times New Roman" w:cs="Times New Roman"/>
+          <w:sz w:val="24"/>
+        </w:rPr>
+        <w:t xml:space="preserve"> pemula</w:t>
+      </w:r>
+      <w:r>
+        <w:rPr>
+          <w:rFonts w:ascii="Times New Roman" w:hAnsi="Times New Roman" w:cs="Times New Roman"/>
+          <w:sz w:val="24"/>
+        </w:rPr>
+        <w:t xml:space="preserve"> merasa kesulitan dalam belajar coding atau programming karena pemerintah mewajibkan belajar dari rumah atau daring sehingga penyebaran covid 19 berkurang. </w:t>
+      </w:r>
+    </w:p>
+    <w:p>
+      <w:pPr>
+        <w:spacing w:after="0" w:line="360" w:lineRule="auto"/>
+        <w:ind w:firstLine="720"/>
+        <w:jc w:val="both"/>
+        <w:rPr>
+          <w:rFonts w:ascii="Times New Roman" w:hAnsi="Times New Roman" w:cs="Times New Roman"/>
+          <w:sz w:val="24"/>
+        </w:rPr>
+      </w:pPr>
+      <w:r>
+        <w:rPr>
+          <w:rFonts w:ascii="Times New Roman" w:hAnsi="Times New Roman" w:cs="Times New Roman"/>
+          <w:sz w:val="24"/>
+        </w:rPr>
+        <w:t xml:space="preserve">Kurangnya media pembelajaran online dan  </w:t>
+      </w:r>
+    </w:p>
+    <w:p>
+      <w:pPr>
+        <w:spacing w:after="0" w:line="360" w:lineRule="auto"/>
+        <w:ind w:firstLine="720"/>
+        <w:jc w:val="both"/>
+        <w:rPr>
+          <w:rFonts w:ascii="Times New Roman" w:hAnsi="Times New Roman" w:cs="Times New Roman"/>
+          <w:sz w:val="24"/>
+          <w:lang w:val="id-ID"/>
+        </w:rPr>
+      </w:pPr>
+      <w:r>
+        <w:rPr>
+          <w:rFonts w:ascii="Times New Roman" w:hAnsi="Times New Roman" w:cs="Times New Roman"/>
+          <w:sz w:val="24"/>
+        </w:rPr>
+        <w:t xml:space="preserve"> </w:t>
+      </w:r>
+      <w:r>
+        <w:rPr>
+          <w:rFonts w:ascii="Times New Roman" w:hAnsi="Times New Roman" w:cs="Times New Roman"/>
+          <w:sz w:val="24"/>
+          <w:lang w:val="id-ID"/>
+        </w:rPr>
+        <w:t>dibidang pendidikan berupa</w:t>
+      </w:r>
+      <w:r>
+        <w:rPr>
+          <w:rFonts w:ascii="Times New Roman" w:hAnsi="Times New Roman" w:cs="Times New Roman"/>
+          <w:sz w:val="24"/>
+          <w:lang w:val="id-ID"/>
+        </w:rPr>
+        <w:t xml:space="preserve"> kegiatan belajar dan mengajar</w:t>
+      </w:r>
+      <w:r>
+        <w:rPr>
+          <w:rFonts w:ascii="Times New Roman" w:hAnsi="Times New Roman" w:cs="Times New Roman"/>
+          <w:sz w:val="24"/>
+          <w:lang w:val="id-ID"/>
+        </w:rPr>
+        <w:t>,pemberian materi pembelajaran dan pengembangan serta peningkatan</w:t>
+      </w:r>
+      <w:r>
+        <w:rPr>
+          <w:rFonts w:ascii="Times New Roman" w:hAnsi="Times New Roman" w:cs="Times New Roman"/>
+          <w:sz w:val="24"/>
+          <w:lang w:val="id-ID"/>
+        </w:rPr>
+        <w:t xml:space="preserve"> kemampuan pelajar. </w:t>
+      </w:r>
+      <w:r>
+        <w:rPr>
+          <w:rFonts w:ascii="Times New Roman" w:hAnsi="Times New Roman" w:cs="Times New Roman"/>
+          <w:sz w:val="24"/>
+          <w:lang w:val="id-ID"/>
+        </w:rPr>
+        <w:t xml:space="preserve">yang dilakukan oleh  </w:t>
+      </w:r>
+    </w:p>
+    <w:p>
+      <w:pPr>
+        <w:spacing w:after="0" w:line="360" w:lineRule="auto"/>
+        <w:ind w:firstLine="720"/>
+        <w:jc w:val="both"/>
+        <w:rPr>
+          <w:rFonts w:ascii="Times New Roman" w:hAnsi="Times New Roman" w:cs="Times New Roman"/>
+          <w:sz w:val="24"/>
+        </w:rPr>
+      </w:pPr>
+      <w:r>
+        <w:rPr>
+          <w:rFonts w:ascii="Times New Roman" w:hAnsi="Times New Roman" w:cs="Times New Roman"/>
+          <w:sz w:val="24"/>
+          <w:lang w:val="id-ID"/>
+        </w:rPr>
+        <w:t>a</w:t>
+      </w:r>
+      <w:r>
+        <w:rPr>
+          <w:rFonts w:ascii="Times New Roman" w:hAnsi="Times New Roman" w:cs="Times New Roman"/>
+          <w:sz w:val="24"/>
+          <w:lang w:val="id-ID"/>
+        </w:rPr>
+        <w:t>ktifitas manusia menjadi terganggu akibat pandemi</w:t>
+      </w:r>
+      <w:r>
+        <w:rPr>
+          <w:rFonts w:ascii="Times New Roman" w:hAnsi="Times New Roman" w:cs="Times New Roman"/>
+          <w:sz w:val="24"/>
+          <w:lang w:val="id-ID"/>
+        </w:rPr>
+        <w:t xml:space="preserve"> yang sedang berlangsung sampai saat ini. Akt</w:t>
+      </w:r>
+      <w:r>
+        <w:rPr>
+          <w:rFonts w:ascii="Times New Roman" w:hAnsi="Times New Roman" w:cs="Times New Roman"/>
+          <w:sz w:val="24"/>
+          <w:lang w:val="id-ID"/>
+        </w:rPr>
+        <w:t>ifitas</w:t>
+      </w:r>
+      <w:r>
+        <w:rPr>
+          <w:rFonts w:ascii="Times New Roman" w:hAnsi="Times New Roman" w:cs="Times New Roman"/>
+          <w:sz w:val="24"/>
+          <w:lang w:val="id-ID"/>
+        </w:rPr>
+        <w:t xml:space="preserve"> yang biasa orang lakukan </w:t>
+      </w:r>
+      <w:r>
+        <w:rPr>
+          <w:rFonts w:ascii="Times New Roman" w:hAnsi="Times New Roman" w:cs="Times New Roman"/>
+          <w:sz w:val="24"/>
+        </w:rPr>
+        <w:t>seperti bekerja, bermain, dan yang terutama adalah belajar. Belajar merupakan kegiatan penting dan pekerjaan yang harus dilakukan oleh siswa maupun mahasiswa. Belajar pada masa pandemi ini menjadi tidak terkontrol dan tidak efektif sehingga materi yang dipelajari oleh pelajar tersebut tidak diresapi dengan baik.</w:t>
+      </w:r>
+    </w:p>
+    <w:p>
+      <w:pPr>
+        <w:spacing w:after="0" w:line="360" w:lineRule="auto"/>
+        <w:ind w:firstLine="720"/>
+        <w:jc w:val="both"/>
+        <w:rPr>
+          <w:rFonts w:ascii="Times New Roman" w:hAnsi="Times New Roman" w:cs="Times New Roman"/>
+          <w:sz w:val="24"/>
+          <w:lang w:val="id-ID"/>
+        </w:rPr>
+      </w:pPr>
+      <w:r>
+        <w:rPr>
+          <w:rFonts w:ascii="Times New Roman" w:hAnsi="Times New Roman" w:cs="Times New Roman"/>
+          <w:sz w:val="24"/>
+          <w:lang w:val="id-ID"/>
+        </w:rPr>
+        <w:t xml:space="preserve">Pemrograman merupakan </w:t>
+      </w:r>
+      <w:r>
+        <w:rPr>
+          <w:rFonts w:ascii="Times New Roman" w:hAnsi="Times New Roman" w:cs="Times New Roman"/>
+          <w:sz w:val="24"/>
+          <w:lang w:val="id-ID"/>
+        </w:rPr>
+        <w:t>pembuatan alur program yang dibentuk dari rang</w:t>
+      </w:r>
+      <w:r>
+        <w:rPr>
+          <w:rFonts w:ascii="Times New Roman" w:hAnsi="Times New Roman" w:cs="Times New Roman"/>
+          <w:sz w:val="24"/>
+          <w:lang w:val="id-ID"/>
+        </w:rPr>
+        <w:t>kaian bahasa program. Bahasa program sendiri dibuat dari kode program. Fungsi dari bahasa pemrograman tersebut adalah komunikasi antara manusia dengan komputer atau mesin dan sebagai me</w:t>
+      </w:r>
+      <w:r>
+        <w:rPr>
+          <w:rFonts w:ascii="Times New Roman" w:hAnsi="Times New Roman" w:cs="Times New Roman"/>
+          <w:sz w:val="24"/>
+          <w:lang w:val="id-ID"/>
+        </w:rPr>
+        <w:t xml:space="preserve">dia programmer untuk </w:t>
+      </w:r>
+      <w:r>
+        <w:rPr>
+          <w:rFonts w:ascii="Times New Roman" w:hAnsi="Times New Roman" w:cs="Times New Roman"/>
+          <w:sz w:val="24"/>
+          <w:lang w:val="id-ID"/>
+        </w:rPr>
+        <w:t xml:space="preserve">mengembangkan aplikasi. </w:t>
+      </w:r>
+    </w:p>
+    <w:p>
+      <w:pPr>
+        <w:spacing w:after="0" w:line="360" w:lineRule="auto"/>
+        <w:ind w:firstLine="720"/>
+        <w:jc w:val="both"/>
+        <w:rPr>
+          <w:rFonts w:ascii="Times New Roman" w:hAnsi="Times New Roman" w:cs="Times New Roman"/>
+          <w:sz w:val="24"/>
+          <w:lang w:val="id-ID"/>
+        </w:rPr>
+      </w:pPr>
+      <w:r>
+        <w:rPr>
+          <w:rFonts w:ascii="Times New Roman" w:hAnsi="Times New Roman" w:cs="Times New Roman"/>
+          <w:sz w:val="24"/>
+          <w:lang w:val="id-ID"/>
+        </w:rPr>
+        <w:t>Perkemban</w:t>
+      </w:r>
+      <w:r>
+        <w:rPr>
+          <w:rFonts w:ascii="Times New Roman" w:hAnsi="Times New Roman" w:cs="Times New Roman"/>
+          <w:sz w:val="24"/>
+          <w:lang w:val="id-ID"/>
+        </w:rPr>
+        <w:t>gan teknologi yang begitu pesat tak jauh dari pekerja</w:t>
+      </w:r>
+      <w:r>
+        <w:rPr>
+          <w:rFonts w:ascii="Times New Roman" w:hAnsi="Times New Roman" w:cs="Times New Roman"/>
+          <w:sz w:val="24"/>
+          <w:lang w:val="id-ID"/>
+        </w:rPr>
+        <w:t>an</w:t>
+      </w:r>
+      <w:r>
+        <w:rPr>
+          <w:rFonts w:ascii="Times New Roman" w:hAnsi="Times New Roman" w:cs="Times New Roman"/>
+          <w:sz w:val="24"/>
+          <w:lang w:val="id-ID"/>
+        </w:rPr>
+        <w:t xml:space="preserve"> seorang programmer</w:t>
+      </w:r>
+      <w:r>
+        <w:rPr>
+          <w:rFonts w:ascii="Times New Roman" w:hAnsi="Times New Roman" w:cs="Times New Roman"/>
+          <w:i/>
+          <w:sz w:val="24"/>
+          <w:lang w:val="id-ID"/>
+        </w:rPr>
+        <w:t>.</w:t>
+      </w:r>
+      <w:r>
+        <w:rPr>
+          <w:rFonts w:ascii="Times New Roman" w:hAnsi="Times New Roman" w:cs="Times New Roman"/>
+          <w:sz w:val="24"/>
+          <w:lang w:val="id-ID"/>
+        </w:rPr>
+        <w:t xml:space="preserve"> </w:t>
+      </w:r>
+      <w:r>
+        <w:rPr>
+          <w:rFonts w:ascii="Times New Roman" w:hAnsi="Times New Roman" w:cs="Times New Roman"/>
+          <w:sz w:val="24"/>
+          <w:lang w:val="id-ID"/>
+        </w:rPr>
+        <w:t xml:space="preserve">Di zaman sekarang pekerjaan sebagai programmer banyak dicari oleh perusahaan. Karena kehidupan yang serba mudah dibantu oleh teknologi robot dan kecerdasan buatan. Maka dari itu </w:t>
+      </w:r>
+      <w:r>
+        <w:rPr>
+          <w:rFonts w:ascii="Times New Roman" w:hAnsi="Times New Roman" w:cs="Times New Roman"/>
+          <w:sz w:val="24"/>
+          <w:lang w:val="id-ID"/>
+        </w:rPr>
+        <w:t xml:space="preserve">saya membuat website melalui penulisan ini supaya dapat membantu orang-orang yang ingin belajar tentang </w:t>
+      </w:r>
+      <w:r>
+        <w:rPr>
+          <w:rFonts w:ascii="Times New Roman" w:hAnsi="Times New Roman" w:cs="Times New Roman"/>
+          <w:i/>
+          <w:sz w:val="24"/>
+          <w:lang w:val="id-ID"/>
+        </w:rPr>
+        <w:t>programming</w:t>
+      </w:r>
+      <w:r>
+        <w:rPr>
+          <w:rFonts w:ascii="Times New Roman" w:hAnsi="Times New Roman" w:cs="Times New Roman"/>
+          <w:sz w:val="24"/>
+          <w:lang w:val="id-ID"/>
+        </w:rPr>
+        <w:t xml:space="preserve">. </w:t>
+      </w:r>
+    </w:p>
+    <w:p>
+      <w:pPr>
+        <w:spacing w:after="0" w:line="360" w:lineRule="auto"/>
+        <w:ind w:firstLine="720"/>
         <w:rPr>
           <w:rFonts w:ascii="Times New Roman" w:hAnsi="Times New Roman" w:cs="Times New Roman"/>
           <w:sz w:val="24"/>
@@ -548,7 +1086,16 @@
           <w:sz w:val="24"/>
           <w:lang w:val="id-ID"/>
         </w:rPr>
-        <w:t>. Di dalam fitur materi pembelajaran ditambahkan sebuah list referensi luar sebagai penambahan materi tambahan</w:t>
+        <w:t xml:space="preserve">. Di dalam fitur materi pembelajaran ditambahkan sebuah list referensi </w:t>
+      </w:r>
+      <w:r>
+        <w:rPr>
+          <w:rFonts w:ascii="Times New Roman" w:hAnsi="Times New Roman" w:cs="Times New Roman"/>
+          <w:sz w:val="24"/>
+          <w:lang w:val="id-ID"/>
+        </w:rPr>
+        <w:lastRenderedPageBreak/>
+        <w:t>luar sebagai penambahan materi tambahan</w:t>
       </w:r>
       <w:r>
         <w:rPr>
@@ -1023,17 +1570,7 @@
           <w:sz w:val="24"/>
           <w:lang w:val="id-ID"/>
         </w:rPr>
-        <w:t>Web E-</w:t>
-      </w:r>
-      <w:r>
-        <w:rPr>
-          <w:rFonts w:ascii="Times New Roman" w:hAnsi="Times New Roman" w:cs="Times New Roman"/>
-          <w:i/>
-          <w:sz w:val="24"/>
-          <w:lang w:val="id-ID"/>
-        </w:rPr>
-        <w:lastRenderedPageBreak/>
-        <w:t>Learning</w:t>
+        <w:t>Web E-Learning</w:t>
       </w:r>
       <w:r>
         <w:rPr>
@@ -1221,6 +1758,7 @@
           <w:szCs w:val="24"/>
           <w:lang w:val="id-ID"/>
         </w:rPr>
+        <w:lastRenderedPageBreak/>
         <w:t>Di tahap pembuatan penulis melakukan tahapan mengaplikasikan</w:t>
       </w:r>
       <w:r>
@@ -1592,7 +2130,6 @@
           <w:szCs w:val="24"/>
           <w:lang w:val="id-ID"/>
         </w:rPr>
-        <w:lastRenderedPageBreak/>
         <w:t xml:space="preserve">Perancangan dan Implementasi ini menjelaskan cara menguraikan informasi yang di hasilkan, struktur navigasi yang akan di gunakan, dan struktur tahapan pembuatan </w:t>
       </w:r>
       <w:r>
@@ -3278,7 +3815,7 @@
 </file>
 
 <file path=customXml/itemProps1.xml><?xml version="1.0" encoding="utf-8"?>
-<ds:datastoreItem xmlns:ds="http://schemas.openxmlformats.org/officeDocument/2006/customXml" ds:itemID="{B748CF91-405E-4137-9F48-9FFC9FFBB4B7}">
+<ds:datastoreItem xmlns:ds="http://schemas.openxmlformats.org/officeDocument/2006/customXml" ds:itemID="{28FF0A84-A506-4085-BB20-0FB07FF15952}">
   <ds:schemaRefs>
     <ds:schemaRef ds:uri="http://schemas.openxmlformats.org/officeDocument/2006/bibliography"/>
   </ds:schemaRefs>

</xml_diff>

<commit_message>
Revisi latar belakang paragraf ketiga versi gw
</commit_message>
<xml_diff>
--- a/BAB I/Bab 1-Revisi1.docx
+++ b/BAB I/Bab 1-Revisi1.docx
@@ -460,56 +460,64 @@
           <w:sz w:val="24"/>
           <w:lang w:val="id-ID"/>
         </w:rPr>
-        <w:t xml:space="preserve"> yang baru belajar tentang coding atau programming</w:t>
+        <w:t xml:space="preserve"> yang baru belajar tentang coding atau programming karena kurangnya praktek</w:t>
+      </w:r>
+      <w:r>
+        <w:rPr>
+          <w:rFonts w:ascii="Times New Roman" w:hAnsi="Times New Roman" w:cs="Times New Roman"/>
+          <w:sz w:val="24"/>
+          <w:lang w:val="id-ID"/>
+        </w:rPr>
+        <w:t xml:space="preserve"> serta susunan </w:t>
+      </w:r>
+      <w:r>
+        <w:rPr>
+          <w:rFonts w:ascii="Times New Roman" w:hAnsi="Times New Roman" w:cs="Times New Roman"/>
+          <w:sz w:val="24"/>
+          <w:lang w:val="id-ID"/>
+        </w:rPr>
+        <w:t>materi</w:t>
+      </w:r>
+      <w:r>
+        <w:rPr>
+          <w:rFonts w:ascii="Times New Roman" w:hAnsi="Times New Roman" w:cs="Times New Roman"/>
+          <w:sz w:val="24"/>
+          <w:lang w:val="id-ID"/>
+        </w:rPr>
+        <w:t xml:space="preserve"> pembe</w:t>
+      </w:r>
+      <w:r>
+        <w:rPr>
+          <w:rFonts w:ascii="Times New Roman" w:hAnsi="Times New Roman" w:cs="Times New Roman"/>
+          <w:sz w:val="24"/>
+          <w:lang w:val="id-ID"/>
+        </w:rPr>
+        <w:t>lajaran</w:t>
+      </w:r>
+      <w:r>
+        <w:rPr>
+          <w:rFonts w:ascii="Times New Roman" w:hAnsi="Times New Roman" w:cs="Times New Roman"/>
+          <w:sz w:val="24"/>
+        </w:rPr>
+        <w:t xml:space="preserve"> </w:t>
       </w:r>
       <w:bookmarkStart w:id="0" w:name="_GoBack"/>
       <w:bookmarkEnd w:id="0"/>
-      <w:r>
-        <w:rPr>
-          <w:rFonts w:ascii="Times New Roman" w:hAnsi="Times New Roman" w:cs="Times New Roman"/>
-          <w:sz w:val="24"/>
-          <w:lang w:val="id-ID"/>
-        </w:rPr>
-        <w:t xml:space="preserve"> karena kurangnya praktek</w:t>
-      </w:r>
-      <w:r>
-        <w:rPr>
-          <w:rFonts w:ascii="Times New Roman" w:hAnsi="Times New Roman" w:cs="Times New Roman"/>
-          <w:sz w:val="24"/>
-          <w:lang w:val="id-ID"/>
-        </w:rPr>
-        <w:t xml:space="preserve"> serta urutan</w:t>
-      </w:r>
-      <w:r>
-        <w:rPr>
-          <w:rFonts w:ascii="Times New Roman" w:hAnsi="Times New Roman" w:cs="Times New Roman"/>
-          <w:sz w:val="24"/>
-          <w:lang w:val="id-ID"/>
-        </w:rPr>
-        <w:t xml:space="preserve"> materi</w:t>
-      </w:r>
-      <w:r>
-        <w:rPr>
-          <w:rFonts w:ascii="Times New Roman" w:hAnsi="Times New Roman" w:cs="Times New Roman"/>
-          <w:sz w:val="24"/>
-          <w:lang w:val="id-ID"/>
-        </w:rPr>
-        <w:t xml:space="preserve"> pembe</w:t>
-      </w:r>
-      <w:r>
-        <w:rPr>
-          <w:rFonts w:ascii="Times New Roman" w:hAnsi="Times New Roman" w:cs="Times New Roman"/>
-          <w:sz w:val="24"/>
-          <w:lang w:val="id-ID"/>
-        </w:rPr>
-        <w:t>lajaran</w:t>
-      </w:r>
-      <w:r>
-        <w:rPr>
-          <w:rFonts w:ascii="Times New Roman" w:hAnsi="Times New Roman" w:cs="Times New Roman"/>
-          <w:sz w:val="24"/>
-        </w:rPr>
-        <w:t xml:space="preserve"> tentang programming </w:t>
+      <w:proofErr w:type="spellStart"/>
+      <w:r>
+        <w:rPr>
+          <w:rFonts w:ascii="Times New Roman" w:hAnsi="Times New Roman" w:cs="Times New Roman"/>
+          <w:sz w:val="24"/>
+        </w:rPr>
+        <w:t>tentang</w:t>
+      </w:r>
+      <w:proofErr w:type="spellEnd"/>
+      <w:r>
+        <w:rPr>
+          <w:rFonts w:ascii="Times New Roman" w:hAnsi="Times New Roman" w:cs="Times New Roman"/>
+          <w:sz w:val="24"/>
+        </w:rPr>
+        <w:t xml:space="preserve"> programming </w:t>
       </w:r>
       <w:r>
         <w:rPr>
@@ -611,12 +619,53 @@
         </w:rPr>
         <w:t xml:space="preserve">tentang coding. </w:t>
       </w:r>
-      <w:r>
-        <w:rPr>
-          <w:rFonts w:ascii="Times New Roman" w:hAnsi="Times New Roman" w:cs="Times New Roman"/>
-          <w:sz w:val="24"/>
-        </w:rPr>
-        <w:t xml:space="preserve">Dimasa pandemik covid 19 para </w:t>
+      <w:proofErr w:type="spellStart"/>
+      <w:r>
+        <w:rPr>
+          <w:rFonts w:ascii="Times New Roman" w:hAnsi="Times New Roman" w:cs="Times New Roman"/>
+          <w:sz w:val="24"/>
+        </w:rPr>
+        <w:t>Dimasa</w:t>
+      </w:r>
+      <w:proofErr w:type="spellEnd"/>
+      <w:r>
+        <w:rPr>
+          <w:rFonts w:ascii="Times New Roman" w:hAnsi="Times New Roman" w:cs="Times New Roman"/>
+          <w:sz w:val="24"/>
+        </w:rPr>
+        <w:t xml:space="preserve"> </w:t>
+      </w:r>
+      <w:proofErr w:type="spellStart"/>
+      <w:r>
+        <w:rPr>
+          <w:rFonts w:ascii="Times New Roman" w:hAnsi="Times New Roman" w:cs="Times New Roman"/>
+          <w:sz w:val="24"/>
+        </w:rPr>
+        <w:t>pandemik</w:t>
+      </w:r>
+      <w:proofErr w:type="spellEnd"/>
+      <w:r>
+        <w:rPr>
+          <w:rFonts w:ascii="Times New Roman" w:hAnsi="Times New Roman" w:cs="Times New Roman"/>
+          <w:sz w:val="24"/>
+        </w:rPr>
+        <w:t xml:space="preserve"> </w:t>
+      </w:r>
+      <w:proofErr w:type="spellStart"/>
+      <w:r>
+        <w:rPr>
+          <w:rFonts w:ascii="Times New Roman" w:hAnsi="Times New Roman" w:cs="Times New Roman"/>
+          <w:sz w:val="24"/>
+        </w:rPr>
+        <w:t>covid</w:t>
+      </w:r>
+      <w:proofErr w:type="spellEnd"/>
+      <w:r>
+        <w:rPr>
+          <w:rFonts w:ascii="Times New Roman" w:hAnsi="Times New Roman" w:cs="Times New Roman"/>
+          <w:sz w:val="24"/>
+        </w:rPr>
+        <w:t xml:space="preserve"> 19 para </w:t>
       </w:r>
       <w:r>
         <w:rPr>
@@ -670,14 +719,279 @@
           <w:rFonts w:ascii="Times New Roman" w:hAnsi="Times New Roman" w:cs="Times New Roman"/>
           <w:sz w:val="24"/>
         </w:rPr>
-        <w:t xml:space="preserve"> pemula</w:t>
-      </w:r>
-      <w:r>
-        <w:rPr>
-          <w:rFonts w:ascii="Times New Roman" w:hAnsi="Times New Roman" w:cs="Times New Roman"/>
-          <w:sz w:val="24"/>
-        </w:rPr>
-        <w:t xml:space="preserve"> merasa kesulitan dalam belajar coding atau programming karena pemerintah mewajibkan belajar dari rumah atau daring sehingga penyebaran covid 19 berkurang. </w:t>
+        <w:t xml:space="preserve"> </w:t>
+      </w:r>
+      <w:proofErr w:type="spellStart"/>
+      <w:r>
+        <w:rPr>
+          <w:rFonts w:ascii="Times New Roman" w:hAnsi="Times New Roman" w:cs="Times New Roman"/>
+          <w:sz w:val="24"/>
+        </w:rPr>
+        <w:t>pemula</w:t>
+      </w:r>
+      <w:proofErr w:type="spellEnd"/>
+      <w:r>
+        <w:rPr>
+          <w:rFonts w:ascii="Times New Roman" w:hAnsi="Times New Roman" w:cs="Times New Roman"/>
+          <w:sz w:val="24"/>
+        </w:rPr>
+        <w:t xml:space="preserve"> </w:t>
+      </w:r>
+      <w:proofErr w:type="spellStart"/>
+      <w:r>
+        <w:rPr>
+          <w:rFonts w:ascii="Times New Roman" w:hAnsi="Times New Roman" w:cs="Times New Roman"/>
+          <w:sz w:val="24"/>
+        </w:rPr>
+        <w:t>merasa</w:t>
+      </w:r>
+      <w:proofErr w:type="spellEnd"/>
+      <w:r>
+        <w:rPr>
+          <w:rFonts w:ascii="Times New Roman" w:hAnsi="Times New Roman" w:cs="Times New Roman"/>
+          <w:sz w:val="24"/>
+        </w:rPr>
+        <w:t xml:space="preserve"> </w:t>
+      </w:r>
+      <w:proofErr w:type="spellStart"/>
+      <w:r>
+        <w:rPr>
+          <w:rFonts w:ascii="Times New Roman" w:hAnsi="Times New Roman" w:cs="Times New Roman"/>
+          <w:sz w:val="24"/>
+        </w:rPr>
+        <w:t>kesulitan</w:t>
+      </w:r>
+      <w:proofErr w:type="spellEnd"/>
+      <w:r>
+        <w:rPr>
+          <w:rFonts w:ascii="Times New Roman" w:hAnsi="Times New Roman" w:cs="Times New Roman"/>
+          <w:sz w:val="24"/>
+        </w:rPr>
+        <w:t xml:space="preserve"> </w:t>
+      </w:r>
+      <w:proofErr w:type="spellStart"/>
+      <w:r>
+        <w:rPr>
+          <w:rFonts w:ascii="Times New Roman" w:hAnsi="Times New Roman" w:cs="Times New Roman"/>
+          <w:sz w:val="24"/>
+        </w:rPr>
+        <w:t>dalam</w:t>
+      </w:r>
+      <w:proofErr w:type="spellEnd"/>
+      <w:r>
+        <w:rPr>
+          <w:rFonts w:ascii="Times New Roman" w:hAnsi="Times New Roman" w:cs="Times New Roman"/>
+          <w:sz w:val="24"/>
+        </w:rPr>
+        <w:t xml:space="preserve"> </w:t>
+      </w:r>
+      <w:proofErr w:type="spellStart"/>
+      <w:r>
+        <w:rPr>
+          <w:rFonts w:ascii="Times New Roman" w:hAnsi="Times New Roman" w:cs="Times New Roman"/>
+          <w:sz w:val="24"/>
+        </w:rPr>
+        <w:t>belajar</w:t>
+      </w:r>
+      <w:proofErr w:type="spellEnd"/>
+      <w:r>
+        <w:rPr>
+          <w:rFonts w:ascii="Times New Roman" w:hAnsi="Times New Roman" w:cs="Times New Roman"/>
+          <w:sz w:val="24"/>
+        </w:rPr>
+        <w:t xml:space="preserve"> coding </w:t>
+      </w:r>
+      <w:proofErr w:type="spellStart"/>
+      <w:r>
+        <w:rPr>
+          <w:rFonts w:ascii="Times New Roman" w:hAnsi="Times New Roman" w:cs="Times New Roman"/>
+          <w:sz w:val="24"/>
+        </w:rPr>
+        <w:t>atau</w:t>
+      </w:r>
+      <w:proofErr w:type="spellEnd"/>
+      <w:r>
+        <w:rPr>
+          <w:rFonts w:ascii="Times New Roman" w:hAnsi="Times New Roman" w:cs="Times New Roman"/>
+          <w:sz w:val="24"/>
+        </w:rPr>
+        <w:t xml:space="preserve"> programming </w:t>
+      </w:r>
+      <w:proofErr w:type="spellStart"/>
+      <w:r>
+        <w:rPr>
+          <w:rFonts w:ascii="Times New Roman" w:hAnsi="Times New Roman" w:cs="Times New Roman"/>
+          <w:sz w:val="24"/>
+        </w:rPr>
+        <w:t>karena</w:t>
+      </w:r>
+      <w:proofErr w:type="spellEnd"/>
+      <w:r>
+        <w:rPr>
+          <w:rFonts w:ascii="Times New Roman" w:hAnsi="Times New Roman" w:cs="Times New Roman"/>
+          <w:sz w:val="24"/>
+        </w:rPr>
+        <w:t xml:space="preserve"> </w:t>
+      </w:r>
+      <w:proofErr w:type="spellStart"/>
+      <w:r>
+        <w:rPr>
+          <w:rFonts w:ascii="Times New Roman" w:hAnsi="Times New Roman" w:cs="Times New Roman"/>
+          <w:sz w:val="24"/>
+        </w:rPr>
+        <w:t>pemerintah</w:t>
+      </w:r>
+      <w:proofErr w:type="spellEnd"/>
+      <w:r>
+        <w:rPr>
+          <w:rFonts w:ascii="Times New Roman" w:hAnsi="Times New Roman" w:cs="Times New Roman"/>
+          <w:sz w:val="24"/>
+        </w:rPr>
+        <w:t xml:space="preserve"> </w:t>
+      </w:r>
+      <w:proofErr w:type="spellStart"/>
+      <w:r>
+        <w:rPr>
+          <w:rFonts w:ascii="Times New Roman" w:hAnsi="Times New Roman" w:cs="Times New Roman"/>
+          <w:sz w:val="24"/>
+        </w:rPr>
+        <w:t>mewajibkan</w:t>
+      </w:r>
+      <w:proofErr w:type="spellEnd"/>
+      <w:r>
+        <w:rPr>
+          <w:rFonts w:ascii="Times New Roman" w:hAnsi="Times New Roman" w:cs="Times New Roman"/>
+          <w:sz w:val="24"/>
+        </w:rPr>
+        <w:t xml:space="preserve"> </w:t>
+      </w:r>
+      <w:proofErr w:type="spellStart"/>
+      <w:r>
+        <w:rPr>
+          <w:rFonts w:ascii="Times New Roman" w:hAnsi="Times New Roman" w:cs="Times New Roman"/>
+          <w:sz w:val="24"/>
+        </w:rPr>
+        <w:t>belajar</w:t>
+      </w:r>
+      <w:proofErr w:type="spellEnd"/>
+      <w:r>
+        <w:rPr>
+          <w:rFonts w:ascii="Times New Roman" w:hAnsi="Times New Roman" w:cs="Times New Roman"/>
+          <w:sz w:val="24"/>
+        </w:rPr>
+        <w:t xml:space="preserve"> </w:t>
+      </w:r>
+      <w:proofErr w:type="spellStart"/>
+      <w:r>
+        <w:rPr>
+          <w:rFonts w:ascii="Times New Roman" w:hAnsi="Times New Roman" w:cs="Times New Roman"/>
+          <w:sz w:val="24"/>
+        </w:rPr>
+        <w:t>dari</w:t>
+      </w:r>
+      <w:proofErr w:type="spellEnd"/>
+      <w:r>
+        <w:rPr>
+          <w:rFonts w:ascii="Times New Roman" w:hAnsi="Times New Roman" w:cs="Times New Roman"/>
+          <w:sz w:val="24"/>
+        </w:rPr>
+        <w:t xml:space="preserve"> </w:t>
+      </w:r>
+      <w:proofErr w:type="spellStart"/>
+      <w:r>
+        <w:rPr>
+          <w:rFonts w:ascii="Times New Roman" w:hAnsi="Times New Roman" w:cs="Times New Roman"/>
+          <w:sz w:val="24"/>
+        </w:rPr>
+        <w:t>rumah</w:t>
+      </w:r>
+      <w:proofErr w:type="spellEnd"/>
+      <w:r>
+        <w:rPr>
+          <w:rFonts w:ascii="Times New Roman" w:hAnsi="Times New Roman" w:cs="Times New Roman"/>
+          <w:sz w:val="24"/>
+        </w:rPr>
+        <w:t xml:space="preserve"> </w:t>
+      </w:r>
+      <w:proofErr w:type="spellStart"/>
+      <w:r>
+        <w:rPr>
+          <w:rFonts w:ascii="Times New Roman" w:hAnsi="Times New Roman" w:cs="Times New Roman"/>
+          <w:sz w:val="24"/>
+        </w:rPr>
+        <w:t>atau</w:t>
+      </w:r>
+      <w:proofErr w:type="spellEnd"/>
+      <w:r>
+        <w:rPr>
+          <w:rFonts w:ascii="Times New Roman" w:hAnsi="Times New Roman" w:cs="Times New Roman"/>
+          <w:sz w:val="24"/>
+        </w:rPr>
+        <w:t xml:space="preserve"> daring </w:t>
+      </w:r>
+      <w:proofErr w:type="spellStart"/>
+      <w:r>
+        <w:rPr>
+          <w:rFonts w:ascii="Times New Roman" w:hAnsi="Times New Roman" w:cs="Times New Roman"/>
+          <w:sz w:val="24"/>
+        </w:rPr>
+        <w:t>sehingga</w:t>
+      </w:r>
+      <w:proofErr w:type="spellEnd"/>
+      <w:r>
+        <w:rPr>
+          <w:rFonts w:ascii="Times New Roman" w:hAnsi="Times New Roman" w:cs="Times New Roman"/>
+          <w:sz w:val="24"/>
+        </w:rPr>
+        <w:t xml:space="preserve"> </w:t>
+      </w:r>
+      <w:proofErr w:type="spellStart"/>
+      <w:r>
+        <w:rPr>
+          <w:rFonts w:ascii="Times New Roman" w:hAnsi="Times New Roman" w:cs="Times New Roman"/>
+          <w:sz w:val="24"/>
+        </w:rPr>
+        <w:t>penyebaran</w:t>
+      </w:r>
+      <w:proofErr w:type="spellEnd"/>
+      <w:r>
+        <w:rPr>
+          <w:rFonts w:ascii="Times New Roman" w:hAnsi="Times New Roman" w:cs="Times New Roman"/>
+          <w:sz w:val="24"/>
+        </w:rPr>
+        <w:t xml:space="preserve"> </w:t>
+      </w:r>
+      <w:proofErr w:type="spellStart"/>
+      <w:r>
+        <w:rPr>
+          <w:rFonts w:ascii="Times New Roman" w:hAnsi="Times New Roman" w:cs="Times New Roman"/>
+          <w:sz w:val="24"/>
+        </w:rPr>
+        <w:t>covid</w:t>
+      </w:r>
+      <w:proofErr w:type="spellEnd"/>
+      <w:r>
+        <w:rPr>
+          <w:rFonts w:ascii="Times New Roman" w:hAnsi="Times New Roman" w:cs="Times New Roman"/>
+          <w:sz w:val="24"/>
+        </w:rPr>
+        <w:t xml:space="preserve"> 19 </w:t>
+      </w:r>
+      <w:proofErr w:type="spellStart"/>
+      <w:r>
+        <w:rPr>
+          <w:rFonts w:ascii="Times New Roman" w:hAnsi="Times New Roman" w:cs="Times New Roman"/>
+          <w:sz w:val="24"/>
+        </w:rPr>
+        <w:t>berkurang</w:t>
+      </w:r>
+      <w:proofErr w:type="spellEnd"/>
+      <w:r>
+        <w:rPr>
+          <w:rFonts w:ascii="Times New Roman" w:hAnsi="Times New Roman" w:cs="Times New Roman"/>
+          <w:sz w:val="24"/>
+        </w:rPr>
+        <w:t xml:space="preserve">. </w:t>
       </w:r>
     </w:p>
     <w:p>
@@ -690,12 +1004,53 @@
           <w:sz w:val="24"/>
         </w:rPr>
       </w:pPr>
-      <w:r>
-        <w:rPr>
-          <w:rFonts w:ascii="Times New Roman" w:hAnsi="Times New Roman" w:cs="Times New Roman"/>
-          <w:sz w:val="24"/>
-        </w:rPr>
-        <w:t xml:space="preserve">Kurangnya media pembelajaran online dan  </w:t>
+      <w:proofErr w:type="spellStart"/>
+      <w:r>
+        <w:rPr>
+          <w:rFonts w:ascii="Times New Roman" w:hAnsi="Times New Roman" w:cs="Times New Roman"/>
+          <w:sz w:val="24"/>
+        </w:rPr>
+        <w:t>Kurangnya</w:t>
+      </w:r>
+      <w:proofErr w:type="spellEnd"/>
+      <w:r>
+        <w:rPr>
+          <w:rFonts w:ascii="Times New Roman" w:hAnsi="Times New Roman" w:cs="Times New Roman"/>
+          <w:sz w:val="24"/>
+        </w:rPr>
+        <w:t xml:space="preserve"> media </w:t>
+      </w:r>
+      <w:proofErr w:type="spellStart"/>
+      <w:r>
+        <w:rPr>
+          <w:rFonts w:ascii="Times New Roman" w:hAnsi="Times New Roman" w:cs="Times New Roman"/>
+          <w:sz w:val="24"/>
+        </w:rPr>
+        <w:t>pembelajaran</w:t>
+      </w:r>
+      <w:proofErr w:type="spellEnd"/>
+      <w:r>
+        <w:rPr>
+          <w:rFonts w:ascii="Times New Roman" w:hAnsi="Times New Roman" w:cs="Times New Roman"/>
+          <w:sz w:val="24"/>
+        </w:rPr>
+        <w:t xml:space="preserve"> online </w:t>
+      </w:r>
+      <w:proofErr w:type="spellStart"/>
+      <w:r>
+        <w:rPr>
+          <w:rFonts w:ascii="Times New Roman" w:hAnsi="Times New Roman" w:cs="Times New Roman"/>
+          <w:sz w:val="24"/>
+        </w:rPr>
+        <w:t>dan</w:t>
+      </w:r>
+      <w:proofErr w:type="spellEnd"/>
+      <w:r>
+        <w:rPr>
+          <w:rFonts w:ascii="Times New Roman" w:hAnsi="Times New Roman" w:cs="Times New Roman"/>
+          <w:sz w:val="24"/>
+        </w:rPr>
+        <w:t xml:space="preserve">  </w:t>
       </w:r>
     </w:p>
     <w:p>
@@ -807,12 +1162,629 @@
         </w:rPr>
         <w:t xml:space="preserve"> yang biasa orang lakukan </w:t>
       </w:r>
-      <w:r>
-        <w:rPr>
-          <w:rFonts w:ascii="Times New Roman" w:hAnsi="Times New Roman" w:cs="Times New Roman"/>
-          <w:sz w:val="24"/>
-        </w:rPr>
-        <w:t>seperti bekerja, bermain, dan yang terutama adalah belajar. Belajar merupakan kegiatan penting dan pekerjaan yang harus dilakukan oleh siswa maupun mahasiswa. Belajar pada masa pandemi ini menjadi tidak terkontrol dan tidak efektif sehingga materi yang dipelajari oleh pelajar tersebut tidak diresapi dengan baik.</w:t>
+      <w:proofErr w:type="spellStart"/>
+      <w:r>
+        <w:rPr>
+          <w:rFonts w:ascii="Times New Roman" w:hAnsi="Times New Roman" w:cs="Times New Roman"/>
+          <w:sz w:val="24"/>
+        </w:rPr>
+        <w:t>seperti</w:t>
+      </w:r>
+      <w:proofErr w:type="spellEnd"/>
+      <w:r>
+        <w:rPr>
+          <w:rFonts w:ascii="Times New Roman" w:hAnsi="Times New Roman" w:cs="Times New Roman"/>
+          <w:sz w:val="24"/>
+        </w:rPr>
+        <w:t xml:space="preserve"> </w:t>
+      </w:r>
+      <w:proofErr w:type="spellStart"/>
+      <w:r>
+        <w:rPr>
+          <w:rFonts w:ascii="Times New Roman" w:hAnsi="Times New Roman" w:cs="Times New Roman"/>
+          <w:sz w:val="24"/>
+        </w:rPr>
+        <w:t>bekerja</w:t>
+      </w:r>
+      <w:proofErr w:type="spellEnd"/>
+      <w:r>
+        <w:rPr>
+          <w:rFonts w:ascii="Times New Roman" w:hAnsi="Times New Roman" w:cs="Times New Roman"/>
+          <w:sz w:val="24"/>
+        </w:rPr>
+        <w:t xml:space="preserve">, </w:t>
+      </w:r>
+      <w:proofErr w:type="spellStart"/>
+      <w:r>
+        <w:rPr>
+          <w:rFonts w:ascii="Times New Roman" w:hAnsi="Times New Roman" w:cs="Times New Roman"/>
+          <w:sz w:val="24"/>
+        </w:rPr>
+        <w:t>bermain</w:t>
+      </w:r>
+      <w:proofErr w:type="spellEnd"/>
+      <w:r>
+        <w:rPr>
+          <w:rFonts w:ascii="Times New Roman" w:hAnsi="Times New Roman" w:cs="Times New Roman"/>
+          <w:sz w:val="24"/>
+        </w:rPr>
+        <w:t xml:space="preserve">, </w:t>
+      </w:r>
+      <w:proofErr w:type="spellStart"/>
+      <w:r>
+        <w:rPr>
+          <w:rFonts w:ascii="Times New Roman" w:hAnsi="Times New Roman" w:cs="Times New Roman"/>
+          <w:sz w:val="24"/>
+        </w:rPr>
+        <w:t>dan</w:t>
+      </w:r>
+      <w:proofErr w:type="spellEnd"/>
+      <w:r>
+        <w:rPr>
+          <w:rFonts w:ascii="Times New Roman" w:hAnsi="Times New Roman" w:cs="Times New Roman"/>
+          <w:sz w:val="24"/>
+        </w:rPr>
+        <w:t xml:space="preserve"> yang </w:t>
+      </w:r>
+      <w:proofErr w:type="spellStart"/>
+      <w:r>
+        <w:rPr>
+          <w:rFonts w:ascii="Times New Roman" w:hAnsi="Times New Roman" w:cs="Times New Roman"/>
+          <w:sz w:val="24"/>
+        </w:rPr>
+        <w:t>terutama</w:t>
+      </w:r>
+      <w:proofErr w:type="spellEnd"/>
+      <w:r>
+        <w:rPr>
+          <w:rFonts w:ascii="Times New Roman" w:hAnsi="Times New Roman" w:cs="Times New Roman"/>
+          <w:sz w:val="24"/>
+        </w:rPr>
+        <w:t xml:space="preserve"> </w:t>
+      </w:r>
+      <w:proofErr w:type="spellStart"/>
+      <w:r>
+        <w:rPr>
+          <w:rFonts w:ascii="Times New Roman" w:hAnsi="Times New Roman" w:cs="Times New Roman"/>
+          <w:sz w:val="24"/>
+        </w:rPr>
+        <w:t>adalah</w:t>
+      </w:r>
+      <w:proofErr w:type="spellEnd"/>
+      <w:r>
+        <w:rPr>
+          <w:rFonts w:ascii="Times New Roman" w:hAnsi="Times New Roman" w:cs="Times New Roman"/>
+          <w:sz w:val="24"/>
+        </w:rPr>
+        <w:t xml:space="preserve"> </w:t>
+      </w:r>
+      <w:proofErr w:type="spellStart"/>
+      <w:r>
+        <w:rPr>
+          <w:rFonts w:ascii="Times New Roman" w:hAnsi="Times New Roman" w:cs="Times New Roman"/>
+          <w:sz w:val="24"/>
+        </w:rPr>
+        <w:t>belajar</w:t>
+      </w:r>
+      <w:proofErr w:type="spellEnd"/>
+      <w:r>
+        <w:rPr>
+          <w:rFonts w:ascii="Times New Roman" w:hAnsi="Times New Roman" w:cs="Times New Roman"/>
+          <w:sz w:val="24"/>
+        </w:rPr>
+        <w:t xml:space="preserve">. </w:t>
+      </w:r>
+      <w:proofErr w:type="spellStart"/>
+      <w:r>
+        <w:rPr>
+          <w:rFonts w:ascii="Times New Roman" w:hAnsi="Times New Roman" w:cs="Times New Roman"/>
+          <w:sz w:val="24"/>
+        </w:rPr>
+        <w:t>Belajar</w:t>
+      </w:r>
+      <w:proofErr w:type="spellEnd"/>
+      <w:r>
+        <w:rPr>
+          <w:rFonts w:ascii="Times New Roman" w:hAnsi="Times New Roman" w:cs="Times New Roman"/>
+          <w:sz w:val="24"/>
+        </w:rPr>
+        <w:t xml:space="preserve"> </w:t>
+      </w:r>
+      <w:proofErr w:type="spellStart"/>
+      <w:r>
+        <w:rPr>
+          <w:rFonts w:ascii="Times New Roman" w:hAnsi="Times New Roman" w:cs="Times New Roman"/>
+          <w:sz w:val="24"/>
+        </w:rPr>
+        <w:t>merupakan</w:t>
+      </w:r>
+      <w:proofErr w:type="spellEnd"/>
+      <w:r>
+        <w:rPr>
+          <w:rFonts w:ascii="Times New Roman" w:hAnsi="Times New Roman" w:cs="Times New Roman"/>
+          <w:sz w:val="24"/>
+        </w:rPr>
+        <w:t xml:space="preserve"> </w:t>
+      </w:r>
+      <w:proofErr w:type="spellStart"/>
+      <w:r>
+        <w:rPr>
+          <w:rFonts w:ascii="Times New Roman" w:hAnsi="Times New Roman" w:cs="Times New Roman"/>
+          <w:sz w:val="24"/>
+        </w:rPr>
+        <w:t>kegiatan</w:t>
+      </w:r>
+      <w:proofErr w:type="spellEnd"/>
+      <w:r>
+        <w:rPr>
+          <w:rFonts w:ascii="Times New Roman" w:hAnsi="Times New Roman" w:cs="Times New Roman"/>
+          <w:sz w:val="24"/>
+        </w:rPr>
+        <w:t xml:space="preserve"> </w:t>
+      </w:r>
+      <w:proofErr w:type="spellStart"/>
+      <w:r>
+        <w:rPr>
+          <w:rFonts w:ascii="Times New Roman" w:hAnsi="Times New Roman" w:cs="Times New Roman"/>
+          <w:sz w:val="24"/>
+        </w:rPr>
+        <w:t>penting</w:t>
+      </w:r>
+      <w:proofErr w:type="spellEnd"/>
+      <w:r>
+        <w:rPr>
+          <w:rFonts w:ascii="Times New Roman" w:hAnsi="Times New Roman" w:cs="Times New Roman"/>
+          <w:sz w:val="24"/>
+        </w:rPr>
+        <w:t xml:space="preserve"> </w:t>
+      </w:r>
+      <w:proofErr w:type="spellStart"/>
+      <w:r>
+        <w:rPr>
+          <w:rFonts w:ascii="Times New Roman" w:hAnsi="Times New Roman" w:cs="Times New Roman"/>
+          <w:sz w:val="24"/>
+        </w:rPr>
+        <w:t>dan</w:t>
+      </w:r>
+      <w:proofErr w:type="spellEnd"/>
+      <w:r>
+        <w:rPr>
+          <w:rFonts w:ascii="Times New Roman" w:hAnsi="Times New Roman" w:cs="Times New Roman"/>
+          <w:sz w:val="24"/>
+        </w:rPr>
+        <w:t xml:space="preserve"> </w:t>
+      </w:r>
+      <w:proofErr w:type="spellStart"/>
+      <w:r>
+        <w:rPr>
+          <w:rFonts w:ascii="Times New Roman" w:hAnsi="Times New Roman" w:cs="Times New Roman"/>
+          <w:sz w:val="24"/>
+        </w:rPr>
+        <w:t>pekerjaan</w:t>
+      </w:r>
+      <w:proofErr w:type="spellEnd"/>
+      <w:r>
+        <w:rPr>
+          <w:rFonts w:ascii="Times New Roman" w:hAnsi="Times New Roman" w:cs="Times New Roman"/>
+          <w:sz w:val="24"/>
+        </w:rPr>
+        <w:t xml:space="preserve"> yang </w:t>
+      </w:r>
+      <w:proofErr w:type="spellStart"/>
+      <w:r>
+        <w:rPr>
+          <w:rFonts w:ascii="Times New Roman" w:hAnsi="Times New Roman" w:cs="Times New Roman"/>
+          <w:sz w:val="24"/>
+        </w:rPr>
+        <w:t>harus</w:t>
+      </w:r>
+      <w:proofErr w:type="spellEnd"/>
+      <w:r>
+        <w:rPr>
+          <w:rFonts w:ascii="Times New Roman" w:hAnsi="Times New Roman" w:cs="Times New Roman"/>
+          <w:sz w:val="24"/>
+        </w:rPr>
+        <w:t xml:space="preserve"> </w:t>
+      </w:r>
+      <w:proofErr w:type="spellStart"/>
+      <w:r>
+        <w:rPr>
+          <w:rFonts w:ascii="Times New Roman" w:hAnsi="Times New Roman" w:cs="Times New Roman"/>
+          <w:sz w:val="24"/>
+        </w:rPr>
+        <w:t>dilakukan</w:t>
+      </w:r>
+      <w:proofErr w:type="spellEnd"/>
+      <w:r>
+        <w:rPr>
+          <w:rFonts w:ascii="Times New Roman" w:hAnsi="Times New Roman" w:cs="Times New Roman"/>
+          <w:sz w:val="24"/>
+        </w:rPr>
+        <w:t xml:space="preserve"> </w:t>
+      </w:r>
+      <w:proofErr w:type="spellStart"/>
+      <w:r>
+        <w:rPr>
+          <w:rFonts w:ascii="Times New Roman" w:hAnsi="Times New Roman" w:cs="Times New Roman"/>
+          <w:sz w:val="24"/>
+        </w:rPr>
+        <w:t>oleh</w:t>
+      </w:r>
+      <w:proofErr w:type="spellEnd"/>
+      <w:r>
+        <w:rPr>
+          <w:rFonts w:ascii="Times New Roman" w:hAnsi="Times New Roman" w:cs="Times New Roman"/>
+          <w:sz w:val="24"/>
+        </w:rPr>
+        <w:t xml:space="preserve"> </w:t>
+      </w:r>
+      <w:proofErr w:type="spellStart"/>
+      <w:r>
+        <w:rPr>
+          <w:rFonts w:ascii="Times New Roman" w:hAnsi="Times New Roman" w:cs="Times New Roman"/>
+          <w:sz w:val="24"/>
+        </w:rPr>
+        <w:t>siswa</w:t>
+      </w:r>
+      <w:proofErr w:type="spellEnd"/>
+      <w:r>
+        <w:rPr>
+          <w:rFonts w:ascii="Times New Roman" w:hAnsi="Times New Roman" w:cs="Times New Roman"/>
+          <w:sz w:val="24"/>
+        </w:rPr>
+        <w:t xml:space="preserve"> </w:t>
+      </w:r>
+      <w:proofErr w:type="spellStart"/>
+      <w:r>
+        <w:rPr>
+          <w:rFonts w:ascii="Times New Roman" w:hAnsi="Times New Roman" w:cs="Times New Roman"/>
+          <w:sz w:val="24"/>
+        </w:rPr>
+        <w:t>maupun</w:t>
+      </w:r>
+      <w:proofErr w:type="spellEnd"/>
+      <w:r>
+        <w:rPr>
+          <w:rFonts w:ascii="Times New Roman" w:hAnsi="Times New Roman" w:cs="Times New Roman"/>
+          <w:sz w:val="24"/>
+        </w:rPr>
+        <w:t xml:space="preserve"> </w:t>
+      </w:r>
+      <w:proofErr w:type="spellStart"/>
+      <w:r>
+        <w:rPr>
+          <w:rFonts w:ascii="Times New Roman" w:hAnsi="Times New Roman" w:cs="Times New Roman"/>
+          <w:sz w:val="24"/>
+        </w:rPr>
+        <w:t>mahasiswa</w:t>
+      </w:r>
+      <w:proofErr w:type="spellEnd"/>
+      <w:r>
+        <w:rPr>
+          <w:rFonts w:ascii="Times New Roman" w:hAnsi="Times New Roman" w:cs="Times New Roman"/>
+          <w:sz w:val="24"/>
+        </w:rPr>
+        <w:t xml:space="preserve">. </w:t>
+      </w:r>
+      <w:proofErr w:type="spellStart"/>
+      <w:r>
+        <w:rPr>
+          <w:rFonts w:ascii="Times New Roman" w:hAnsi="Times New Roman" w:cs="Times New Roman"/>
+          <w:sz w:val="24"/>
+        </w:rPr>
+        <w:t>Belajar</w:t>
+      </w:r>
+      <w:proofErr w:type="spellEnd"/>
+      <w:r>
+        <w:rPr>
+          <w:rFonts w:ascii="Times New Roman" w:hAnsi="Times New Roman" w:cs="Times New Roman"/>
+          <w:sz w:val="24"/>
+        </w:rPr>
+        <w:t xml:space="preserve"> </w:t>
+      </w:r>
+      <w:proofErr w:type="spellStart"/>
+      <w:r>
+        <w:rPr>
+          <w:rFonts w:ascii="Times New Roman" w:hAnsi="Times New Roman" w:cs="Times New Roman"/>
+          <w:sz w:val="24"/>
+        </w:rPr>
+        <w:t>pada</w:t>
+      </w:r>
+      <w:proofErr w:type="spellEnd"/>
+      <w:r>
+        <w:rPr>
+          <w:rFonts w:ascii="Times New Roman" w:hAnsi="Times New Roman" w:cs="Times New Roman"/>
+          <w:sz w:val="24"/>
+        </w:rPr>
+        <w:t xml:space="preserve"> masa </w:t>
+      </w:r>
+      <w:proofErr w:type="spellStart"/>
+      <w:r>
+        <w:rPr>
+          <w:rFonts w:ascii="Times New Roman" w:hAnsi="Times New Roman" w:cs="Times New Roman"/>
+          <w:sz w:val="24"/>
+        </w:rPr>
+        <w:t>pandemi</w:t>
+      </w:r>
+      <w:proofErr w:type="spellEnd"/>
+      <w:r>
+        <w:rPr>
+          <w:rFonts w:ascii="Times New Roman" w:hAnsi="Times New Roman" w:cs="Times New Roman"/>
+          <w:sz w:val="24"/>
+        </w:rPr>
+        <w:t xml:space="preserve"> </w:t>
+      </w:r>
+      <w:proofErr w:type="spellStart"/>
+      <w:r>
+        <w:rPr>
+          <w:rFonts w:ascii="Times New Roman" w:hAnsi="Times New Roman" w:cs="Times New Roman"/>
+          <w:sz w:val="24"/>
+        </w:rPr>
+        <w:t>ini</w:t>
+      </w:r>
+      <w:proofErr w:type="spellEnd"/>
+      <w:r>
+        <w:rPr>
+          <w:rFonts w:ascii="Times New Roman" w:hAnsi="Times New Roman" w:cs="Times New Roman"/>
+          <w:sz w:val="24"/>
+        </w:rPr>
+        <w:t xml:space="preserve"> </w:t>
+      </w:r>
+      <w:proofErr w:type="spellStart"/>
+      <w:r>
+        <w:rPr>
+          <w:rFonts w:ascii="Times New Roman" w:hAnsi="Times New Roman" w:cs="Times New Roman"/>
+          <w:sz w:val="24"/>
+        </w:rPr>
+        <w:t>menjadi</w:t>
+      </w:r>
+      <w:proofErr w:type="spellEnd"/>
+      <w:r>
+        <w:rPr>
+          <w:rFonts w:ascii="Times New Roman" w:hAnsi="Times New Roman" w:cs="Times New Roman"/>
+          <w:sz w:val="24"/>
+        </w:rPr>
+        <w:t xml:space="preserve"> </w:t>
+      </w:r>
+      <w:proofErr w:type="spellStart"/>
+      <w:r>
+        <w:rPr>
+          <w:rFonts w:ascii="Times New Roman" w:hAnsi="Times New Roman" w:cs="Times New Roman"/>
+          <w:sz w:val="24"/>
+        </w:rPr>
+        <w:t>tidak</w:t>
+      </w:r>
+      <w:proofErr w:type="spellEnd"/>
+      <w:r>
+        <w:rPr>
+          <w:rFonts w:ascii="Times New Roman" w:hAnsi="Times New Roman" w:cs="Times New Roman"/>
+          <w:sz w:val="24"/>
+        </w:rPr>
+        <w:t xml:space="preserve"> </w:t>
+      </w:r>
+      <w:proofErr w:type="spellStart"/>
+      <w:r>
+        <w:rPr>
+          <w:rFonts w:ascii="Times New Roman" w:hAnsi="Times New Roman" w:cs="Times New Roman"/>
+          <w:sz w:val="24"/>
+        </w:rPr>
+        <w:t>terkontrol</w:t>
+      </w:r>
+      <w:proofErr w:type="spellEnd"/>
+      <w:r>
+        <w:rPr>
+          <w:rFonts w:ascii="Times New Roman" w:hAnsi="Times New Roman" w:cs="Times New Roman"/>
+          <w:sz w:val="24"/>
+        </w:rPr>
+        <w:t xml:space="preserve"> </w:t>
+      </w:r>
+      <w:proofErr w:type="spellStart"/>
+      <w:r>
+        <w:rPr>
+          <w:rFonts w:ascii="Times New Roman" w:hAnsi="Times New Roman" w:cs="Times New Roman"/>
+          <w:sz w:val="24"/>
+        </w:rPr>
+        <w:t>dan</w:t>
+      </w:r>
+      <w:proofErr w:type="spellEnd"/>
+      <w:r>
+        <w:rPr>
+          <w:rFonts w:ascii="Times New Roman" w:hAnsi="Times New Roman" w:cs="Times New Roman"/>
+          <w:sz w:val="24"/>
+        </w:rPr>
+        <w:t xml:space="preserve"> </w:t>
+      </w:r>
+      <w:proofErr w:type="spellStart"/>
+      <w:r>
+        <w:rPr>
+          <w:rFonts w:ascii="Times New Roman" w:hAnsi="Times New Roman" w:cs="Times New Roman"/>
+          <w:sz w:val="24"/>
+        </w:rPr>
+        <w:t>tidak</w:t>
+      </w:r>
+      <w:proofErr w:type="spellEnd"/>
+      <w:r>
+        <w:rPr>
+          <w:rFonts w:ascii="Times New Roman" w:hAnsi="Times New Roman" w:cs="Times New Roman"/>
+          <w:sz w:val="24"/>
+        </w:rPr>
+        <w:t xml:space="preserve"> </w:t>
+      </w:r>
+      <w:proofErr w:type="spellStart"/>
+      <w:r>
+        <w:rPr>
+          <w:rFonts w:ascii="Times New Roman" w:hAnsi="Times New Roman" w:cs="Times New Roman"/>
+          <w:sz w:val="24"/>
+        </w:rPr>
+        <w:t>efektif</w:t>
+      </w:r>
+      <w:proofErr w:type="spellEnd"/>
+      <w:r>
+        <w:rPr>
+          <w:rFonts w:ascii="Times New Roman" w:hAnsi="Times New Roman" w:cs="Times New Roman"/>
+          <w:sz w:val="24"/>
+        </w:rPr>
+        <w:t xml:space="preserve"> </w:t>
+      </w:r>
+      <w:proofErr w:type="spellStart"/>
+      <w:r>
+        <w:rPr>
+          <w:rFonts w:ascii="Times New Roman" w:hAnsi="Times New Roman" w:cs="Times New Roman"/>
+          <w:sz w:val="24"/>
+        </w:rPr>
+        <w:t>sehingga</w:t>
+      </w:r>
+      <w:proofErr w:type="spellEnd"/>
+      <w:r>
+        <w:rPr>
+          <w:rFonts w:ascii="Times New Roman" w:hAnsi="Times New Roman" w:cs="Times New Roman"/>
+          <w:sz w:val="24"/>
+        </w:rPr>
+        <w:t xml:space="preserve"> </w:t>
+      </w:r>
+      <w:proofErr w:type="spellStart"/>
+      <w:r>
+        <w:rPr>
+          <w:rFonts w:ascii="Times New Roman" w:hAnsi="Times New Roman" w:cs="Times New Roman"/>
+          <w:sz w:val="24"/>
+        </w:rPr>
+        <w:t>materi</w:t>
+      </w:r>
+      <w:proofErr w:type="spellEnd"/>
+      <w:r>
+        <w:rPr>
+          <w:rFonts w:ascii="Times New Roman" w:hAnsi="Times New Roman" w:cs="Times New Roman"/>
+          <w:sz w:val="24"/>
+        </w:rPr>
+        <w:t xml:space="preserve"> yang </w:t>
+      </w:r>
+      <w:proofErr w:type="spellStart"/>
+      <w:r>
+        <w:rPr>
+          <w:rFonts w:ascii="Times New Roman" w:hAnsi="Times New Roman" w:cs="Times New Roman"/>
+          <w:sz w:val="24"/>
+        </w:rPr>
+        <w:t>dipelajari</w:t>
+      </w:r>
+      <w:proofErr w:type="spellEnd"/>
+      <w:r>
+        <w:rPr>
+          <w:rFonts w:ascii="Times New Roman" w:hAnsi="Times New Roman" w:cs="Times New Roman"/>
+          <w:sz w:val="24"/>
+        </w:rPr>
+        <w:t xml:space="preserve"> </w:t>
+      </w:r>
+      <w:proofErr w:type="spellStart"/>
+      <w:r>
+        <w:rPr>
+          <w:rFonts w:ascii="Times New Roman" w:hAnsi="Times New Roman" w:cs="Times New Roman"/>
+          <w:sz w:val="24"/>
+        </w:rPr>
+        <w:t>oleh</w:t>
+      </w:r>
+      <w:proofErr w:type="spellEnd"/>
+      <w:r>
+        <w:rPr>
+          <w:rFonts w:ascii="Times New Roman" w:hAnsi="Times New Roman" w:cs="Times New Roman"/>
+          <w:sz w:val="24"/>
+        </w:rPr>
+        <w:t xml:space="preserve"> </w:t>
+      </w:r>
+      <w:proofErr w:type="spellStart"/>
+      <w:r>
+        <w:rPr>
+          <w:rFonts w:ascii="Times New Roman" w:hAnsi="Times New Roman" w:cs="Times New Roman"/>
+          <w:sz w:val="24"/>
+        </w:rPr>
+        <w:t>pelajar</w:t>
+      </w:r>
+      <w:proofErr w:type="spellEnd"/>
+      <w:r>
+        <w:rPr>
+          <w:rFonts w:ascii="Times New Roman" w:hAnsi="Times New Roman" w:cs="Times New Roman"/>
+          <w:sz w:val="24"/>
+        </w:rPr>
+        <w:t xml:space="preserve"> </w:t>
+      </w:r>
+      <w:proofErr w:type="spellStart"/>
+      <w:r>
+        <w:rPr>
+          <w:rFonts w:ascii="Times New Roman" w:hAnsi="Times New Roman" w:cs="Times New Roman"/>
+          <w:sz w:val="24"/>
+        </w:rPr>
+        <w:t>tersebut</w:t>
+      </w:r>
+      <w:proofErr w:type="spellEnd"/>
+      <w:r>
+        <w:rPr>
+          <w:rFonts w:ascii="Times New Roman" w:hAnsi="Times New Roman" w:cs="Times New Roman"/>
+          <w:sz w:val="24"/>
+        </w:rPr>
+        <w:t xml:space="preserve"> </w:t>
+      </w:r>
+      <w:proofErr w:type="spellStart"/>
+      <w:r>
+        <w:rPr>
+          <w:rFonts w:ascii="Times New Roman" w:hAnsi="Times New Roman" w:cs="Times New Roman"/>
+          <w:sz w:val="24"/>
+        </w:rPr>
+        <w:t>tidak</w:t>
+      </w:r>
+      <w:proofErr w:type="spellEnd"/>
+      <w:r>
+        <w:rPr>
+          <w:rFonts w:ascii="Times New Roman" w:hAnsi="Times New Roman" w:cs="Times New Roman"/>
+          <w:sz w:val="24"/>
+        </w:rPr>
+        <w:t xml:space="preserve"> </w:t>
+      </w:r>
+      <w:proofErr w:type="spellStart"/>
+      <w:r>
+        <w:rPr>
+          <w:rFonts w:ascii="Times New Roman" w:hAnsi="Times New Roman" w:cs="Times New Roman"/>
+          <w:sz w:val="24"/>
+        </w:rPr>
+        <w:t>diresapi</w:t>
+      </w:r>
+      <w:proofErr w:type="spellEnd"/>
+      <w:r>
+        <w:rPr>
+          <w:rFonts w:ascii="Times New Roman" w:hAnsi="Times New Roman" w:cs="Times New Roman"/>
+          <w:sz w:val="24"/>
+        </w:rPr>
+        <w:t xml:space="preserve"> </w:t>
+      </w:r>
+      <w:proofErr w:type="spellStart"/>
+      <w:r>
+        <w:rPr>
+          <w:rFonts w:ascii="Times New Roman" w:hAnsi="Times New Roman" w:cs="Times New Roman"/>
+          <w:sz w:val="24"/>
+        </w:rPr>
+        <w:t>dengan</w:t>
+      </w:r>
+      <w:proofErr w:type="spellEnd"/>
+      <w:r>
+        <w:rPr>
+          <w:rFonts w:ascii="Times New Roman" w:hAnsi="Times New Roman" w:cs="Times New Roman"/>
+          <w:sz w:val="24"/>
+        </w:rPr>
+        <w:t xml:space="preserve"> </w:t>
+      </w:r>
+      <w:proofErr w:type="spellStart"/>
+      <w:r>
+        <w:rPr>
+          <w:rFonts w:ascii="Times New Roman" w:hAnsi="Times New Roman" w:cs="Times New Roman"/>
+          <w:sz w:val="24"/>
+        </w:rPr>
+        <w:t>baik</w:t>
+      </w:r>
+      <w:proofErr w:type="spellEnd"/>
+      <w:r>
+        <w:rPr>
+          <w:rFonts w:ascii="Times New Roman" w:hAnsi="Times New Roman" w:cs="Times New Roman"/>
+          <w:sz w:val="24"/>
+        </w:rPr>
+        <w:t>.</w:t>
       </w:r>
     </w:p>
     <w:p>
@@ -3815,7 +4787,7 @@
 </file>
 
 <file path=customXml/itemProps1.xml><?xml version="1.0" encoding="utf-8"?>
-<ds:datastoreItem xmlns:ds="http://schemas.openxmlformats.org/officeDocument/2006/customXml" ds:itemID="{28FF0A84-A506-4085-BB20-0FB07FF15952}">
+<ds:datastoreItem xmlns:ds="http://schemas.openxmlformats.org/officeDocument/2006/customXml" ds:itemID="{99A0A2E0-376D-49D4-8F94-2DF3ACDFEFC0}">
   <ds:schemaRefs>
     <ds:schemaRef ds:uri="http://schemas.openxmlformats.org/officeDocument/2006/bibliography"/>
   </ds:schemaRefs>

</xml_diff>

<commit_message>
Yang tadi belum sempat save
</commit_message>
<xml_diff>
--- a/BAB I/Bab 1-Revisi1.docx
+++ b/BAB I/Bab 1-Revisi1.docx
@@ -92,7 +92,34 @@
           <w:sz w:val="24"/>
           <w:lang w:val="id-ID"/>
         </w:rPr>
-        <w:t xml:space="preserve"> dan globalisasi memungkinkan berbagai kegiatan dilakukan secara cepat dan efisien, salah satunya dengan adanya internet. Internet adalah sebuah sistem informasi global yang menghubungkan komputer-komputer dan jaringan-jaringan komputer di seluruh dunia. Banyak manfaat yang telah dirasakan oleh berbagai masyarakat dengan adanya internet saat ini. Salah satunya adalah dalam bidang pendidikan dengan penggunaan e-learning dalam ke</w:t>
+        <w:t xml:space="preserve"> dan globalisasi memungkinkan berbagai kegiatan dilakukan secara cepat dan efisien, salah satunya dengan adanya internet. Internet adalah sebuah sistem informasi global yang menghubungkan komputer-komputer dan jaringan-jaringan komputer di seluruh dunia. Banyak manfaat yang telah dirasakan oleh berbagai masyarakat dengan adanya internet saat ini. Sa</w:t>
+      </w:r>
+      <w:bookmarkStart w:id="0" w:name="_GoBack"/>
+      <w:bookmarkEnd w:id="0"/>
+      <w:r>
+        <w:rPr>
+          <w:rFonts w:ascii="Times New Roman" w:hAnsi="Times New Roman" w:cs="Times New Roman"/>
+          <w:sz w:val="24"/>
+          <w:lang w:val="id-ID"/>
+        </w:rPr>
+        <w:t xml:space="preserve">lah satunya adalah dalam bidang pendidikan dengan penggunaan </w:t>
+      </w:r>
+      <w:r>
+        <w:rPr>
+          <w:rFonts w:ascii="Times New Roman" w:hAnsi="Times New Roman" w:cs="Times New Roman"/>
+          <w:i/>
+          <w:sz w:val="24"/>
+          <w:lang w:val="id-ID"/>
+        </w:rPr>
+        <w:t>e-learning</w:t>
+      </w:r>
+      <w:r>
+        <w:rPr>
+          <w:rFonts w:ascii="Times New Roman" w:hAnsi="Times New Roman" w:cs="Times New Roman"/>
+          <w:sz w:val="24"/>
+          <w:lang w:val="id-ID"/>
+        </w:rPr>
+        <w:t xml:space="preserve"> dalam ke</w:t>
       </w:r>
       <w:r>
         <w:rPr>
@@ -119,7 +146,6 @@
         <w:rPr>
           <w:rFonts w:ascii="Times New Roman" w:hAnsi="Times New Roman" w:cs="Times New Roman"/>
           <w:sz w:val="24"/>
-          <w:lang w:val="id-ID"/>
         </w:rPr>
       </w:pPr>
       <w:r>
@@ -196,7 +222,46 @@
           <w:sz w:val="24"/>
           <w:lang w:val="id-ID"/>
         </w:rPr>
-        <w:t xml:space="preserve">belajaran yang sudah ada. </w:t>
+        <w:t>belajaran yang sudah ada.</w:t>
+      </w:r>
+      <w:r>
+        <w:rPr>
+          <w:rFonts w:ascii="Times New Roman" w:hAnsi="Times New Roman" w:cs="Times New Roman"/>
+          <w:sz w:val="24"/>
+        </w:rPr>
+        <w:t xml:space="preserve"> </w:t>
+      </w:r>
+      <w:proofErr w:type="spellStart"/>
+      <w:r>
+        <w:rPr>
+          <w:rFonts w:ascii="Times New Roman" w:hAnsi="Times New Roman" w:cs="Times New Roman"/>
+          <w:sz w:val="24"/>
+        </w:rPr>
+        <w:t>Penerapan</w:t>
+      </w:r>
+      <w:proofErr w:type="spellEnd"/>
+      <w:r>
+        <w:rPr>
+          <w:rFonts w:ascii="Times New Roman" w:hAnsi="Times New Roman" w:cs="Times New Roman"/>
+          <w:sz w:val="24"/>
+        </w:rPr>
+        <w:t xml:space="preserve"> e-learning </w:t>
+      </w:r>
+      <w:proofErr w:type="spellStart"/>
+      <w:r>
+        <w:rPr>
+          <w:rFonts w:ascii="Times New Roman" w:hAnsi="Times New Roman" w:cs="Times New Roman"/>
+          <w:sz w:val="24"/>
+        </w:rPr>
+        <w:t>ini</w:t>
+      </w:r>
+      <w:proofErr w:type="spellEnd"/>
+      <w:r>
+        <w:rPr>
+          <w:rFonts w:ascii="Times New Roman" w:hAnsi="Times New Roman" w:cs="Times New Roman"/>
+          <w:sz w:val="24"/>
+        </w:rPr>
+        <w:t xml:space="preserve"> </w:t>
       </w:r>
     </w:p>
     <w:p>
@@ -216,167 +281,55 @@
           <w:sz w:val="24"/>
           <w:lang w:val="id-ID"/>
         </w:rPr>
-        <w:t>Di masa covid 19</w:t>
-      </w:r>
-      <w:r>
-        <w:rPr>
-          <w:rFonts w:ascii="Times New Roman" w:hAnsi="Times New Roman" w:cs="Times New Roman"/>
-          <w:sz w:val="24"/>
-          <w:lang w:val="id-ID"/>
-        </w:rPr>
-        <w:t xml:space="preserve"> </w:t>
-      </w:r>
-      <w:r>
-        <w:rPr>
-          <w:rFonts w:ascii="Times New Roman" w:hAnsi="Times New Roman" w:cs="Times New Roman"/>
-          <w:sz w:val="24"/>
-          <w:lang w:val="id-ID"/>
-        </w:rPr>
-        <w:t>ini</w:t>
-      </w:r>
-      <w:r>
-        <w:rPr>
-          <w:rFonts w:ascii="Times New Roman" w:hAnsi="Times New Roman" w:cs="Times New Roman"/>
-          <w:sz w:val="24"/>
-          <w:lang w:val="id-ID"/>
-        </w:rPr>
-        <w:t xml:space="preserve"> mewajibkan mahasiswa/i</w:t>
-      </w:r>
-      <w:r>
-        <w:rPr>
-          <w:rFonts w:ascii="Times New Roman" w:hAnsi="Times New Roman" w:cs="Times New Roman"/>
-          <w:sz w:val="24"/>
-          <w:lang w:val="id-ID"/>
-        </w:rPr>
-        <w:t xml:space="preserve"> </w:t>
-      </w:r>
-      <w:r>
-        <w:rPr>
-          <w:rFonts w:ascii="Times New Roman" w:hAnsi="Times New Roman" w:cs="Times New Roman"/>
-          <w:sz w:val="24"/>
-          <w:lang w:val="id-ID"/>
-        </w:rPr>
-        <w:t xml:space="preserve">untuk belajar dari rumah atau daring </w:t>
-      </w:r>
-      <w:r>
-        <w:rPr>
-          <w:rFonts w:ascii="Times New Roman" w:hAnsi="Times New Roman" w:cs="Times New Roman"/>
-          <w:sz w:val="24"/>
-          <w:lang w:val="id-ID"/>
-        </w:rPr>
-        <w:t xml:space="preserve">dan </w:t>
-      </w:r>
-      <w:r>
-        <w:rPr>
-          <w:rFonts w:ascii="Times New Roman" w:hAnsi="Times New Roman" w:cs="Times New Roman"/>
-          <w:sz w:val="24"/>
-          <w:lang w:val="id-ID"/>
-        </w:rPr>
-        <w:t xml:space="preserve">kegiatan belajar dan mengajar </w:t>
-      </w:r>
-      <w:r>
-        <w:rPr>
-          <w:rFonts w:ascii="Times New Roman" w:hAnsi="Times New Roman" w:cs="Times New Roman"/>
-          <w:sz w:val="24"/>
-          <w:lang w:val="id-ID"/>
-        </w:rPr>
-        <w:t xml:space="preserve">pun </w:t>
-      </w:r>
-      <w:r>
-        <w:rPr>
-          <w:rFonts w:ascii="Times New Roman" w:hAnsi="Times New Roman" w:cs="Times New Roman"/>
-          <w:sz w:val="24"/>
-          <w:lang w:val="id-ID"/>
-        </w:rPr>
-        <w:t>d</w:t>
-      </w:r>
-      <w:r>
-        <w:rPr>
-          <w:rFonts w:ascii="Times New Roman" w:hAnsi="Times New Roman" w:cs="Times New Roman"/>
-          <w:sz w:val="24"/>
-          <w:lang w:val="id-ID"/>
-        </w:rPr>
-        <w:t>ilaku</w:t>
-      </w:r>
-      <w:r>
-        <w:rPr>
-          <w:rFonts w:ascii="Times New Roman" w:hAnsi="Times New Roman" w:cs="Times New Roman"/>
-          <w:sz w:val="24"/>
-          <w:lang w:val="id-ID"/>
-        </w:rPr>
-        <w:t>kan secara online m</w:t>
-      </w:r>
-      <w:r>
-        <w:rPr>
-          <w:rFonts w:ascii="Times New Roman" w:hAnsi="Times New Roman" w:cs="Times New Roman"/>
-          <w:sz w:val="24"/>
-          <w:lang w:val="id-ID"/>
-        </w:rPr>
-        <w:t>elalui beberapa aplikasi contoh</w:t>
-      </w:r>
-      <w:r>
-        <w:rPr>
-          <w:rFonts w:ascii="Times New Roman" w:hAnsi="Times New Roman" w:cs="Times New Roman"/>
-          <w:sz w:val="24"/>
-          <w:lang w:val="id-ID"/>
-        </w:rPr>
-        <w:t>nya zoom</w:t>
-      </w:r>
-      <w:r>
-        <w:rPr>
-          <w:rFonts w:ascii="Times New Roman" w:hAnsi="Times New Roman" w:cs="Times New Roman"/>
-          <w:sz w:val="24"/>
-          <w:lang w:val="id-ID"/>
-        </w:rPr>
-        <w:t xml:space="preserve">,gmeet dll </w:t>
-      </w:r>
-      <w:r>
-        <w:rPr>
-          <w:rFonts w:ascii="Times New Roman" w:hAnsi="Times New Roman" w:cs="Times New Roman"/>
-          <w:sz w:val="24"/>
-          <w:lang w:val="id-ID"/>
-        </w:rPr>
-        <w:t>serta tugas-tugas</w:t>
-      </w:r>
-      <w:r>
-        <w:rPr>
-          <w:rFonts w:ascii="Times New Roman" w:hAnsi="Times New Roman" w:cs="Times New Roman"/>
-          <w:sz w:val="24"/>
-          <w:lang w:val="id-ID"/>
-        </w:rPr>
-        <w:t xml:space="preserve"> yang</w:t>
-      </w:r>
-      <w:r>
-        <w:rPr>
-          <w:rFonts w:ascii="Times New Roman" w:hAnsi="Times New Roman" w:cs="Times New Roman"/>
-          <w:sz w:val="24"/>
-          <w:lang w:val="id-ID"/>
-        </w:rPr>
-        <w:t xml:space="preserve"> di</w:t>
-      </w:r>
-      <w:r>
-        <w:rPr>
-          <w:rFonts w:ascii="Times New Roman" w:hAnsi="Times New Roman" w:cs="Times New Roman"/>
-          <w:sz w:val="24"/>
-          <w:lang w:val="id-ID"/>
-        </w:rPr>
-        <w:t>berikan dan dikumpulkan melalui what</w:t>
-      </w:r>
-      <w:r>
-        <w:rPr>
-          <w:rFonts w:ascii="Times New Roman" w:hAnsi="Times New Roman" w:cs="Times New Roman"/>
-          <w:sz w:val="24"/>
-          <w:lang w:val="id-ID"/>
-        </w:rPr>
-        <w:t>sapp,</w:t>
-      </w:r>
-      <w:r>
-        <w:rPr>
-          <w:rFonts w:ascii="Times New Roman" w:hAnsi="Times New Roman" w:cs="Times New Roman"/>
-          <w:sz w:val="24"/>
-          <w:lang w:val="id-ID"/>
-        </w:rPr>
-        <w:t xml:space="preserve">email dll </w:t>
+        <w:t>Pada masa covid-19 ini, banyak sekali sekolah dan kampus menerapkan pembelajaran atau kegiatan belajar mengajar dari rumah melalui media online seper</w:t>
+      </w:r>
+      <w:r>
+        <w:rPr>
+          <w:rFonts w:ascii="Times New Roman" w:hAnsi="Times New Roman" w:cs="Times New Roman"/>
+          <w:sz w:val="24"/>
+          <w:lang w:val="id-ID"/>
+        </w:rPr>
+        <w:t xml:space="preserve">ti Whattsapp, G-meet, Zoom dll. Pada saat melakukan kegiatan belajar online tersebut, dosen maupun pengajar lainnya kerap kali memberikan materi secara </w:t>
+      </w:r>
+      <w:r>
+        <w:rPr>
+          <w:rFonts w:ascii="Times New Roman" w:hAnsi="Times New Roman" w:cs="Times New Roman"/>
+          <w:sz w:val="24"/>
+          <w:lang w:val="id-ID"/>
+        </w:rPr>
+        <w:t>kurang menyeluruh atau tidak memberikan dasar praktis yang mudah dipahami ma</w:t>
+      </w:r>
+      <w:r>
+        <w:rPr>
+          <w:rFonts w:ascii="Times New Roman" w:hAnsi="Times New Roman" w:cs="Times New Roman"/>
+          <w:sz w:val="24"/>
+          <w:lang w:val="id-ID"/>
+        </w:rPr>
+        <w:t>hasiswa maupun pelajar lainnya sehingga menyebabkan kegiatan belajar online tersebut menjadi tidak efektif</w:t>
+      </w:r>
+      <w:r>
+        <w:rPr>
+          <w:rFonts w:ascii="Times New Roman" w:hAnsi="Times New Roman" w:cs="Times New Roman"/>
+          <w:sz w:val="24"/>
+          <w:lang w:val="id-ID"/>
+        </w:rPr>
+        <w:t xml:space="preserve"> terhadap pengembangan</w:t>
+      </w:r>
+      <w:r>
+        <w:rPr>
+          <w:rFonts w:ascii="Times New Roman" w:hAnsi="Times New Roman" w:cs="Times New Roman"/>
+          <w:sz w:val="24"/>
+          <w:lang w:val="id-ID"/>
+        </w:rPr>
+        <w:t xml:space="preserve"> kemampuan</w:t>
+      </w:r>
+      <w:r>
+        <w:rPr>
+          <w:rFonts w:ascii="Times New Roman" w:hAnsi="Times New Roman" w:cs="Times New Roman"/>
+          <w:sz w:val="24"/>
+          <w:lang w:val="id-ID"/>
+        </w:rPr>
+        <w:t xml:space="preserve"> pelajar manapun.</w:t>
       </w:r>
     </w:p>
     <w:p>
@@ -396,136 +349,168 @@
           <w:sz w:val="24"/>
           <w:lang w:val="id-ID"/>
         </w:rPr>
-        <w:t xml:space="preserve"> Namun mahasiswa/</w:t>
-      </w:r>
-      <w:r>
-        <w:rPr>
-          <w:rFonts w:ascii="Times New Roman" w:hAnsi="Times New Roman" w:cs="Times New Roman"/>
-          <w:sz w:val="24"/>
-          <w:lang w:val="id-ID"/>
-        </w:rPr>
-        <w:t>i</w:t>
-      </w:r>
-      <w:r>
-        <w:rPr>
-          <w:rFonts w:ascii="Times New Roman" w:hAnsi="Times New Roman" w:cs="Times New Roman"/>
-          <w:sz w:val="24"/>
-          <w:lang w:val="id-ID"/>
-        </w:rPr>
-        <w:t xml:space="preserve"> merasa kurang </w:t>
-      </w:r>
-      <w:r>
-        <w:rPr>
-          <w:rFonts w:ascii="Times New Roman" w:hAnsi="Times New Roman" w:cs="Times New Roman"/>
-          <w:sz w:val="24"/>
-          <w:lang w:val="id-ID"/>
-        </w:rPr>
-        <w:t xml:space="preserve">merasa </w:t>
-      </w:r>
-      <w:r>
-        <w:rPr>
-          <w:rFonts w:ascii="Times New Roman" w:hAnsi="Times New Roman" w:cs="Times New Roman"/>
-          <w:sz w:val="24"/>
-          <w:lang w:val="id-ID"/>
-        </w:rPr>
-        <w:t>puas</w:t>
-      </w:r>
-      <w:r>
-        <w:rPr>
-          <w:rFonts w:ascii="Times New Roman" w:hAnsi="Times New Roman" w:cs="Times New Roman"/>
-          <w:sz w:val="24"/>
-          <w:lang w:val="id-ID"/>
-        </w:rPr>
-        <w:t xml:space="preserve"> terutama </w:t>
-      </w:r>
-      <w:r>
-        <w:rPr>
-          <w:rFonts w:ascii="Times New Roman" w:hAnsi="Times New Roman" w:cs="Times New Roman"/>
-          <w:sz w:val="24"/>
-          <w:lang w:val="id-ID"/>
-        </w:rPr>
-        <w:t>mahasiswa/</w:t>
-      </w:r>
-      <w:r>
-        <w:rPr>
-          <w:rFonts w:ascii="Times New Roman" w:hAnsi="Times New Roman" w:cs="Times New Roman"/>
-          <w:sz w:val="24"/>
-          <w:lang w:val="id-ID"/>
-        </w:rPr>
-        <w:t>I</w:t>
-      </w:r>
-      <w:r>
-        <w:rPr>
-          <w:rFonts w:ascii="Times New Roman" w:hAnsi="Times New Roman" w:cs="Times New Roman"/>
-          <w:sz w:val="24"/>
-          <w:lang w:val="id-ID"/>
-        </w:rPr>
-        <w:t xml:space="preserve"> yang baru belajar tentang coding atau programming karena kurangnya praktek</w:t>
-      </w:r>
-      <w:r>
-        <w:rPr>
-          <w:rFonts w:ascii="Times New Roman" w:hAnsi="Times New Roman" w:cs="Times New Roman"/>
-          <w:sz w:val="24"/>
-          <w:lang w:val="id-ID"/>
-        </w:rPr>
-        <w:t xml:space="preserve"> serta susunan </w:t>
-      </w:r>
-      <w:r>
-        <w:rPr>
-          <w:rFonts w:ascii="Times New Roman" w:hAnsi="Times New Roman" w:cs="Times New Roman"/>
-          <w:sz w:val="24"/>
-          <w:lang w:val="id-ID"/>
-        </w:rPr>
-        <w:t>materi</w:t>
-      </w:r>
-      <w:r>
-        <w:rPr>
-          <w:rFonts w:ascii="Times New Roman" w:hAnsi="Times New Roman" w:cs="Times New Roman"/>
-          <w:sz w:val="24"/>
-          <w:lang w:val="id-ID"/>
-        </w:rPr>
-        <w:t xml:space="preserve"> pembe</w:t>
-      </w:r>
-      <w:r>
-        <w:rPr>
-          <w:rFonts w:ascii="Times New Roman" w:hAnsi="Times New Roman" w:cs="Times New Roman"/>
-          <w:sz w:val="24"/>
-          <w:lang w:val="id-ID"/>
-        </w:rPr>
-        <w:t>lajaran</w:t>
-      </w:r>
-      <w:r>
-        <w:rPr>
-          <w:rFonts w:ascii="Times New Roman" w:hAnsi="Times New Roman" w:cs="Times New Roman"/>
-          <w:sz w:val="24"/>
-        </w:rPr>
-        <w:t xml:space="preserve"> </w:t>
-      </w:r>
-      <w:bookmarkStart w:id="0" w:name="_GoBack"/>
-      <w:bookmarkEnd w:id="0"/>
-      <w:proofErr w:type="spellStart"/>
-      <w:r>
-        <w:rPr>
-          <w:rFonts w:ascii="Times New Roman" w:hAnsi="Times New Roman" w:cs="Times New Roman"/>
-          <w:sz w:val="24"/>
-        </w:rPr>
-        <w:t>tentang</w:t>
-      </w:r>
-      <w:proofErr w:type="spellEnd"/>
-      <w:r>
-        <w:rPr>
-          <w:rFonts w:ascii="Times New Roman" w:hAnsi="Times New Roman" w:cs="Times New Roman"/>
-          <w:sz w:val="24"/>
-        </w:rPr>
-        <w:t xml:space="preserve"> programming </w:t>
-      </w:r>
-      <w:r>
-        <w:rPr>
-          <w:rFonts w:ascii="Times New Roman" w:hAnsi="Times New Roman" w:cs="Times New Roman"/>
-          <w:sz w:val="24"/>
-          <w:lang w:val="id-ID"/>
-        </w:rPr>
-        <w:t xml:space="preserve"> </w:t>
+        <w:lastRenderedPageBreak/>
+        <w:t>Di masa covid 19</w:t>
+      </w:r>
+      <w:r>
+        <w:rPr>
+          <w:rFonts w:ascii="Times New Roman" w:hAnsi="Times New Roman" w:cs="Times New Roman"/>
+          <w:sz w:val="24"/>
+          <w:lang w:val="id-ID"/>
+        </w:rPr>
+        <w:t xml:space="preserve"> </w:t>
+      </w:r>
+      <w:r>
+        <w:rPr>
+          <w:rFonts w:ascii="Times New Roman" w:hAnsi="Times New Roman" w:cs="Times New Roman"/>
+          <w:sz w:val="24"/>
+          <w:lang w:val="id-ID"/>
+        </w:rPr>
+        <w:t>ini</w:t>
+      </w:r>
+      <w:r>
+        <w:rPr>
+          <w:rFonts w:ascii="Times New Roman" w:hAnsi="Times New Roman" w:cs="Times New Roman"/>
+          <w:sz w:val="24"/>
+          <w:lang w:val="id-ID"/>
+        </w:rPr>
+        <w:t xml:space="preserve"> mewajibkan mahasiswa/i</w:t>
+      </w:r>
+      <w:r>
+        <w:rPr>
+          <w:rFonts w:ascii="Times New Roman" w:hAnsi="Times New Roman" w:cs="Times New Roman"/>
+          <w:sz w:val="24"/>
+          <w:lang w:val="id-ID"/>
+        </w:rPr>
+        <w:t xml:space="preserve"> </w:t>
+      </w:r>
+      <w:r>
+        <w:rPr>
+          <w:rFonts w:ascii="Times New Roman" w:hAnsi="Times New Roman" w:cs="Times New Roman"/>
+          <w:sz w:val="24"/>
+          <w:lang w:val="id-ID"/>
+        </w:rPr>
+        <w:t xml:space="preserve">untuk belajar dari rumah atau daring </w:t>
+      </w:r>
+      <w:r>
+        <w:rPr>
+          <w:rFonts w:ascii="Times New Roman" w:hAnsi="Times New Roman" w:cs="Times New Roman"/>
+          <w:sz w:val="24"/>
+          <w:lang w:val="id-ID"/>
+        </w:rPr>
+        <w:t xml:space="preserve">dan </w:t>
+      </w:r>
+      <w:r>
+        <w:rPr>
+          <w:rFonts w:ascii="Times New Roman" w:hAnsi="Times New Roman" w:cs="Times New Roman"/>
+          <w:sz w:val="24"/>
+          <w:lang w:val="id-ID"/>
+        </w:rPr>
+        <w:t xml:space="preserve">kegiatan belajar dan mengajar </w:t>
+      </w:r>
+      <w:r>
+        <w:rPr>
+          <w:rFonts w:ascii="Times New Roman" w:hAnsi="Times New Roman" w:cs="Times New Roman"/>
+          <w:sz w:val="24"/>
+          <w:lang w:val="id-ID"/>
+        </w:rPr>
+        <w:t xml:space="preserve">pun </w:t>
+      </w:r>
+      <w:r>
+        <w:rPr>
+          <w:rFonts w:ascii="Times New Roman" w:hAnsi="Times New Roman" w:cs="Times New Roman"/>
+          <w:sz w:val="24"/>
+          <w:lang w:val="id-ID"/>
+        </w:rPr>
+        <w:t>d</w:t>
+      </w:r>
+      <w:r>
+        <w:rPr>
+          <w:rFonts w:ascii="Times New Roman" w:hAnsi="Times New Roman" w:cs="Times New Roman"/>
+          <w:sz w:val="24"/>
+          <w:lang w:val="id-ID"/>
+        </w:rPr>
+        <w:t>ilaku</w:t>
+      </w:r>
+      <w:r>
+        <w:rPr>
+          <w:rFonts w:ascii="Times New Roman" w:hAnsi="Times New Roman" w:cs="Times New Roman"/>
+          <w:sz w:val="24"/>
+          <w:lang w:val="id-ID"/>
+        </w:rPr>
+        <w:t>kan secara online m</w:t>
+      </w:r>
+      <w:r>
+        <w:rPr>
+          <w:rFonts w:ascii="Times New Roman" w:hAnsi="Times New Roman" w:cs="Times New Roman"/>
+          <w:sz w:val="24"/>
+          <w:lang w:val="id-ID"/>
+        </w:rPr>
+        <w:t>elalui beberapa aplikasi contoh</w:t>
+      </w:r>
+      <w:r>
+        <w:rPr>
+          <w:rFonts w:ascii="Times New Roman" w:hAnsi="Times New Roman" w:cs="Times New Roman"/>
+          <w:sz w:val="24"/>
+          <w:lang w:val="id-ID"/>
+        </w:rPr>
+        <w:t>nya zoom</w:t>
+      </w:r>
+      <w:r>
+        <w:rPr>
+          <w:rFonts w:ascii="Times New Roman" w:hAnsi="Times New Roman" w:cs="Times New Roman"/>
+          <w:sz w:val="24"/>
+          <w:lang w:val="id-ID"/>
+        </w:rPr>
+        <w:t xml:space="preserve">,gmeet dll </w:t>
+      </w:r>
+      <w:r>
+        <w:rPr>
+          <w:rFonts w:ascii="Times New Roman" w:hAnsi="Times New Roman" w:cs="Times New Roman"/>
+          <w:sz w:val="24"/>
+          <w:lang w:val="id-ID"/>
+        </w:rPr>
+        <w:t>serta tugas-tugas</w:t>
+      </w:r>
+      <w:r>
+        <w:rPr>
+          <w:rFonts w:ascii="Times New Roman" w:hAnsi="Times New Roman" w:cs="Times New Roman"/>
+          <w:sz w:val="24"/>
+          <w:lang w:val="id-ID"/>
+        </w:rPr>
+        <w:t xml:space="preserve"> yang</w:t>
+      </w:r>
+      <w:r>
+        <w:rPr>
+          <w:rFonts w:ascii="Times New Roman" w:hAnsi="Times New Roman" w:cs="Times New Roman"/>
+          <w:sz w:val="24"/>
+          <w:lang w:val="id-ID"/>
+        </w:rPr>
+        <w:t xml:space="preserve"> di</w:t>
+      </w:r>
+      <w:r>
+        <w:rPr>
+          <w:rFonts w:ascii="Times New Roman" w:hAnsi="Times New Roman" w:cs="Times New Roman"/>
+          <w:sz w:val="24"/>
+          <w:lang w:val="id-ID"/>
+        </w:rPr>
+        <w:t>berikan dan dikumpulkan melalui what</w:t>
+      </w:r>
+      <w:r>
+        <w:rPr>
+          <w:rFonts w:ascii="Times New Roman" w:hAnsi="Times New Roman" w:cs="Times New Roman"/>
+          <w:sz w:val="24"/>
+          <w:lang w:val="id-ID"/>
+        </w:rPr>
+        <w:t>sapp,</w:t>
+      </w:r>
+      <w:r>
+        <w:rPr>
+          <w:rFonts w:ascii="Times New Roman" w:hAnsi="Times New Roman" w:cs="Times New Roman"/>
+          <w:sz w:val="24"/>
+          <w:lang w:val="id-ID"/>
+        </w:rPr>
+        <w:t xml:space="preserve">email dll </w:t>
       </w:r>
     </w:p>
     <w:p>
@@ -536,278 +521,127 @@
         <w:rPr>
           <w:rFonts w:ascii="Times New Roman" w:hAnsi="Times New Roman" w:cs="Times New Roman"/>
           <w:sz w:val="24"/>
-        </w:rPr>
-      </w:pPr>
-      <w:r>
-        <w:rPr>
-          <w:rFonts w:ascii="Times New Roman" w:hAnsi="Times New Roman" w:cs="Times New Roman"/>
-          <w:sz w:val="24"/>
-          <w:lang w:val="id-ID"/>
-        </w:rPr>
-        <w:t xml:space="preserve">  tentang coding</w:t>
-      </w:r>
-      <w:r>
-        <w:rPr>
-          <w:rFonts w:ascii="Times New Roman" w:hAnsi="Times New Roman" w:cs="Times New Roman"/>
-          <w:sz w:val="24"/>
-          <w:lang w:val="id-ID"/>
-        </w:rPr>
-        <w:t xml:space="preserve"> </w:t>
-      </w:r>
-      <w:r>
-        <w:rPr>
-          <w:rFonts w:ascii="Times New Roman" w:hAnsi="Times New Roman" w:cs="Times New Roman"/>
-          <w:sz w:val="24"/>
-          <w:lang w:val="id-ID"/>
-        </w:rPr>
-        <w:t xml:space="preserve"> dengan kegiatan pembelajaran tersebut dikarenakan kurangnya praktek langsung </w:t>
-      </w:r>
-      <w:r>
-        <w:rPr>
-          <w:rFonts w:ascii="Times New Roman" w:hAnsi="Times New Roman" w:cs="Times New Roman"/>
-          <w:sz w:val="24"/>
-          <w:lang w:val="id-ID"/>
-        </w:rPr>
-        <w:t xml:space="preserve"> dengan  dilakukan</w:t>
-      </w:r>
-      <w:r>
-        <w:rPr>
-          <w:rFonts w:ascii="Times New Roman" w:hAnsi="Times New Roman" w:cs="Times New Roman"/>
-          <w:sz w:val="24"/>
-          <w:lang w:val="id-ID"/>
-        </w:rPr>
-        <w:t xml:space="preserve">dikarenakan semakain banyak yang terkena virus covid 19  jarak jauh  </w:t>
-      </w:r>
-      <w:r>
-        <w:rPr>
-          <w:rFonts w:ascii="Times New Roman" w:hAnsi="Times New Roman" w:cs="Times New Roman"/>
-          <w:sz w:val="24"/>
-          <w:lang w:val="id-ID"/>
-        </w:rPr>
-        <w:t xml:space="preserve"> banyak sekali dampak yang dirasakan</w:t>
-      </w:r>
-      <w:r>
-        <w:rPr>
-          <w:rFonts w:ascii="Times New Roman" w:hAnsi="Times New Roman" w:cs="Times New Roman"/>
-          <w:sz w:val="24"/>
-          <w:lang w:val="id-ID"/>
-        </w:rPr>
-        <w:t xml:space="preserve"> </w:t>
-      </w:r>
-      <w:r>
-        <w:rPr>
-          <w:rFonts w:ascii="Times New Roman" w:hAnsi="Times New Roman" w:cs="Times New Roman"/>
-          <w:sz w:val="24"/>
-          <w:lang w:val="id-ID"/>
-        </w:rPr>
-        <w:lastRenderedPageBreak/>
-        <w:t xml:space="preserve">oleh </w:t>
-      </w:r>
-      <w:r>
-        <w:rPr>
-          <w:rFonts w:ascii="Times New Roman" w:hAnsi="Times New Roman" w:cs="Times New Roman"/>
-          <w:sz w:val="24"/>
-          <w:lang w:val="id-ID"/>
-        </w:rPr>
-        <w:t xml:space="preserve">pemula yang ingin mulai belajar </w:t>
-      </w:r>
-      <w:r>
-        <w:rPr>
-          <w:rFonts w:ascii="Times New Roman" w:hAnsi="Times New Roman" w:cs="Times New Roman"/>
-          <w:sz w:val="24"/>
-          <w:lang w:val="id-ID"/>
-        </w:rPr>
-        <w:t xml:space="preserve">tentang coding. </w:t>
-      </w:r>
-      <w:proofErr w:type="spellStart"/>
-      <w:r>
-        <w:rPr>
-          <w:rFonts w:ascii="Times New Roman" w:hAnsi="Times New Roman" w:cs="Times New Roman"/>
-          <w:sz w:val="24"/>
-        </w:rPr>
-        <w:t>Dimasa</w:t>
-      </w:r>
-      <w:proofErr w:type="spellEnd"/>
-      <w:r>
-        <w:rPr>
-          <w:rFonts w:ascii="Times New Roman" w:hAnsi="Times New Roman" w:cs="Times New Roman"/>
-          <w:sz w:val="24"/>
-        </w:rPr>
-        <w:t xml:space="preserve"> </w:t>
-      </w:r>
-      <w:proofErr w:type="spellStart"/>
-      <w:r>
-        <w:rPr>
-          <w:rFonts w:ascii="Times New Roman" w:hAnsi="Times New Roman" w:cs="Times New Roman"/>
-          <w:sz w:val="24"/>
-        </w:rPr>
-        <w:t>pandemik</w:t>
-      </w:r>
-      <w:proofErr w:type="spellEnd"/>
-      <w:r>
-        <w:rPr>
-          <w:rFonts w:ascii="Times New Roman" w:hAnsi="Times New Roman" w:cs="Times New Roman"/>
-          <w:sz w:val="24"/>
-        </w:rPr>
-        <w:t xml:space="preserve"> </w:t>
-      </w:r>
-      <w:proofErr w:type="spellStart"/>
-      <w:r>
-        <w:rPr>
-          <w:rFonts w:ascii="Times New Roman" w:hAnsi="Times New Roman" w:cs="Times New Roman"/>
-          <w:sz w:val="24"/>
-        </w:rPr>
-        <w:t>covid</w:t>
-      </w:r>
-      <w:proofErr w:type="spellEnd"/>
-      <w:r>
-        <w:rPr>
-          <w:rFonts w:ascii="Times New Roman" w:hAnsi="Times New Roman" w:cs="Times New Roman"/>
-          <w:sz w:val="24"/>
-        </w:rPr>
-        <w:t xml:space="preserve"> 19 para </w:t>
-      </w:r>
-      <w:r>
-        <w:rPr>
-          <w:rFonts w:ascii="Times New Roman" w:hAnsi="Times New Roman" w:cs="Times New Roman"/>
-          <w:sz w:val="24"/>
-          <w:lang w:val="id-ID"/>
-        </w:rPr>
-        <w:t>pelajar khusus</w:t>
-      </w:r>
-      <w:r>
-        <w:rPr>
-          <w:rFonts w:ascii="Times New Roman" w:hAnsi="Times New Roman" w:cs="Times New Roman"/>
-          <w:sz w:val="24"/>
-          <w:lang w:val="id-ID"/>
-        </w:rPr>
-        <w:t>nya</w:t>
-      </w:r>
-      <w:r>
-        <w:rPr>
-          <w:rFonts w:ascii="Times New Roman" w:hAnsi="Times New Roman" w:cs="Times New Roman"/>
-          <w:sz w:val="24"/>
-          <w:lang w:val="id-ID"/>
-        </w:rPr>
-        <w:t xml:space="preserve"> programmer</w:t>
-      </w:r>
-      <w:r>
-        <w:rPr>
-          <w:rFonts w:ascii="Times New Roman" w:hAnsi="Times New Roman" w:cs="Times New Roman"/>
-          <w:sz w:val="24"/>
-        </w:rPr>
-        <w:t>-</w:t>
-      </w:r>
-      <w:r>
-        <w:rPr>
-          <w:rFonts w:ascii="Times New Roman" w:hAnsi="Times New Roman" w:cs="Times New Roman"/>
-          <w:sz w:val="24"/>
-          <w:lang w:val="id-ID"/>
-        </w:rPr>
-        <w:t xml:space="preserve"> </w:t>
-      </w:r>
-      <w:r>
-        <w:rPr>
-          <w:rFonts w:ascii="Times New Roman" w:hAnsi="Times New Roman" w:cs="Times New Roman"/>
-          <w:sz w:val="24"/>
-          <w:lang w:val="id-ID"/>
-        </w:rPr>
-        <w:t>programmer</w:t>
-      </w:r>
-      <w:r>
-        <w:rPr>
-          <w:rFonts w:ascii="Times New Roman" w:hAnsi="Times New Roman" w:cs="Times New Roman"/>
-          <w:sz w:val="24"/>
-        </w:rPr>
-        <w:t xml:space="preserve"> </w:t>
-      </w:r>
-      <w:proofErr w:type="spellStart"/>
-      <w:r>
-        <w:rPr>
-          <w:rFonts w:ascii="Times New Roman" w:hAnsi="Times New Roman" w:cs="Times New Roman"/>
-          <w:sz w:val="24"/>
-        </w:rPr>
-        <w:t>pemula</w:t>
-      </w:r>
-      <w:proofErr w:type="spellEnd"/>
-      <w:r>
-        <w:rPr>
-          <w:rFonts w:ascii="Times New Roman" w:hAnsi="Times New Roman" w:cs="Times New Roman"/>
-          <w:sz w:val="24"/>
-        </w:rPr>
-        <w:t xml:space="preserve"> </w:t>
-      </w:r>
-      <w:proofErr w:type="spellStart"/>
-      <w:r>
-        <w:rPr>
-          <w:rFonts w:ascii="Times New Roman" w:hAnsi="Times New Roman" w:cs="Times New Roman"/>
-          <w:sz w:val="24"/>
-        </w:rPr>
-        <w:t>merasa</w:t>
-      </w:r>
-      <w:proofErr w:type="spellEnd"/>
-      <w:r>
-        <w:rPr>
-          <w:rFonts w:ascii="Times New Roman" w:hAnsi="Times New Roman" w:cs="Times New Roman"/>
-          <w:sz w:val="24"/>
-        </w:rPr>
-        <w:t xml:space="preserve"> </w:t>
-      </w:r>
-      <w:proofErr w:type="spellStart"/>
-      <w:r>
-        <w:rPr>
-          <w:rFonts w:ascii="Times New Roman" w:hAnsi="Times New Roman" w:cs="Times New Roman"/>
-          <w:sz w:val="24"/>
-        </w:rPr>
-        <w:t>kesulitan</w:t>
-      </w:r>
-      <w:proofErr w:type="spellEnd"/>
-      <w:r>
-        <w:rPr>
-          <w:rFonts w:ascii="Times New Roman" w:hAnsi="Times New Roman" w:cs="Times New Roman"/>
-          <w:sz w:val="24"/>
-        </w:rPr>
-        <w:t xml:space="preserve"> </w:t>
-      </w:r>
-      <w:proofErr w:type="spellStart"/>
-      <w:r>
-        <w:rPr>
-          <w:rFonts w:ascii="Times New Roman" w:hAnsi="Times New Roman" w:cs="Times New Roman"/>
-          <w:sz w:val="24"/>
-        </w:rPr>
-        <w:t>dalam</w:t>
-      </w:r>
-      <w:proofErr w:type="spellEnd"/>
-      <w:r>
-        <w:rPr>
-          <w:rFonts w:ascii="Times New Roman" w:hAnsi="Times New Roman" w:cs="Times New Roman"/>
-          <w:sz w:val="24"/>
-        </w:rPr>
-        <w:t xml:space="preserve"> </w:t>
-      </w:r>
-      <w:proofErr w:type="spellStart"/>
-      <w:r>
-        <w:rPr>
-          <w:rFonts w:ascii="Times New Roman" w:hAnsi="Times New Roman" w:cs="Times New Roman"/>
-          <w:sz w:val="24"/>
-        </w:rPr>
-        <w:t>belajar</w:t>
-      </w:r>
-      <w:proofErr w:type="spellEnd"/>
-      <w:r>
-        <w:rPr>
-          <w:rFonts w:ascii="Times New Roman" w:hAnsi="Times New Roman" w:cs="Times New Roman"/>
-          <w:sz w:val="24"/>
-        </w:rPr>
-        <w:t xml:space="preserve"> coding </w:t>
-      </w:r>
-      <w:proofErr w:type="spellStart"/>
-      <w:r>
-        <w:rPr>
-          <w:rFonts w:ascii="Times New Roman" w:hAnsi="Times New Roman" w:cs="Times New Roman"/>
-          <w:sz w:val="24"/>
-        </w:rPr>
-        <w:t>atau</w:t>
+          <w:lang w:val="id-ID"/>
+        </w:rPr>
+      </w:pPr>
+      <w:r>
+        <w:rPr>
+          <w:rFonts w:ascii="Times New Roman" w:hAnsi="Times New Roman" w:cs="Times New Roman"/>
+          <w:sz w:val="24"/>
+          <w:lang w:val="id-ID"/>
+        </w:rPr>
+        <w:t xml:space="preserve"> Namun mahasiswa/</w:t>
+      </w:r>
+      <w:r>
+        <w:rPr>
+          <w:rFonts w:ascii="Times New Roman" w:hAnsi="Times New Roman" w:cs="Times New Roman"/>
+          <w:sz w:val="24"/>
+          <w:lang w:val="id-ID"/>
+        </w:rPr>
+        <w:t>i</w:t>
+      </w:r>
+      <w:r>
+        <w:rPr>
+          <w:rFonts w:ascii="Times New Roman" w:hAnsi="Times New Roman" w:cs="Times New Roman"/>
+          <w:sz w:val="24"/>
+          <w:lang w:val="id-ID"/>
+        </w:rPr>
+        <w:t xml:space="preserve"> merasa kurang </w:t>
+      </w:r>
+      <w:r>
+        <w:rPr>
+          <w:rFonts w:ascii="Times New Roman" w:hAnsi="Times New Roman" w:cs="Times New Roman"/>
+          <w:sz w:val="24"/>
+          <w:lang w:val="id-ID"/>
+        </w:rPr>
+        <w:t xml:space="preserve">merasa </w:t>
+      </w:r>
+      <w:r>
+        <w:rPr>
+          <w:rFonts w:ascii="Times New Roman" w:hAnsi="Times New Roman" w:cs="Times New Roman"/>
+          <w:sz w:val="24"/>
+          <w:lang w:val="id-ID"/>
+        </w:rPr>
+        <w:t>puas</w:t>
+      </w:r>
+      <w:r>
+        <w:rPr>
+          <w:rFonts w:ascii="Times New Roman" w:hAnsi="Times New Roman" w:cs="Times New Roman"/>
+          <w:sz w:val="24"/>
+          <w:lang w:val="id-ID"/>
+        </w:rPr>
+        <w:t xml:space="preserve"> terutama </w:t>
+      </w:r>
+      <w:r>
+        <w:rPr>
+          <w:rFonts w:ascii="Times New Roman" w:hAnsi="Times New Roman" w:cs="Times New Roman"/>
+          <w:sz w:val="24"/>
+          <w:lang w:val="id-ID"/>
+        </w:rPr>
+        <w:t>mahasiswa/</w:t>
+      </w:r>
+      <w:r>
+        <w:rPr>
+          <w:rFonts w:ascii="Times New Roman" w:hAnsi="Times New Roman" w:cs="Times New Roman"/>
+          <w:sz w:val="24"/>
+          <w:lang w:val="id-ID"/>
+        </w:rPr>
+        <w:t>I</w:t>
+      </w:r>
+      <w:r>
+        <w:rPr>
+          <w:rFonts w:ascii="Times New Roman" w:hAnsi="Times New Roman" w:cs="Times New Roman"/>
+          <w:sz w:val="24"/>
+          <w:lang w:val="id-ID"/>
+        </w:rPr>
+        <w:t xml:space="preserve"> yang baru belajar tentang coding atau programming karena kurangnya praktek</w:t>
+      </w:r>
+      <w:r>
+        <w:rPr>
+          <w:rFonts w:ascii="Times New Roman" w:hAnsi="Times New Roman" w:cs="Times New Roman"/>
+          <w:sz w:val="24"/>
+          <w:lang w:val="id-ID"/>
+        </w:rPr>
+        <w:t xml:space="preserve"> serta susunan </w:t>
+      </w:r>
+      <w:r>
+        <w:rPr>
+          <w:rFonts w:ascii="Times New Roman" w:hAnsi="Times New Roman" w:cs="Times New Roman"/>
+          <w:sz w:val="24"/>
+          <w:lang w:val="id-ID"/>
+        </w:rPr>
+        <w:t>materi</w:t>
+      </w:r>
+      <w:r>
+        <w:rPr>
+          <w:rFonts w:ascii="Times New Roman" w:hAnsi="Times New Roman" w:cs="Times New Roman"/>
+          <w:sz w:val="24"/>
+          <w:lang w:val="id-ID"/>
+        </w:rPr>
+        <w:t xml:space="preserve"> pembe</w:t>
+      </w:r>
+      <w:r>
+        <w:rPr>
+          <w:rFonts w:ascii="Times New Roman" w:hAnsi="Times New Roman" w:cs="Times New Roman"/>
+          <w:sz w:val="24"/>
+          <w:lang w:val="id-ID"/>
+        </w:rPr>
+        <w:t>lajaran</w:t>
+      </w:r>
+      <w:r>
+        <w:rPr>
+          <w:rFonts w:ascii="Times New Roman" w:hAnsi="Times New Roman" w:cs="Times New Roman"/>
+          <w:sz w:val="24"/>
+        </w:rPr>
+        <w:t xml:space="preserve"> </w:t>
+      </w:r>
+      <w:proofErr w:type="spellStart"/>
+      <w:r>
+        <w:rPr>
+          <w:rFonts w:ascii="Times New Roman" w:hAnsi="Times New Roman" w:cs="Times New Roman"/>
+          <w:sz w:val="24"/>
+        </w:rPr>
+        <w:t>tentang</w:t>
       </w:r>
       <w:proofErr w:type="spellEnd"/>
       <w:r>
@@ -817,181 +651,13 @@
         </w:rPr>
         <w:t xml:space="preserve"> programming </w:t>
       </w:r>
-      <w:proofErr w:type="spellStart"/>
-      <w:r>
-        <w:rPr>
-          <w:rFonts w:ascii="Times New Roman" w:hAnsi="Times New Roman" w:cs="Times New Roman"/>
-          <w:sz w:val="24"/>
-        </w:rPr>
-        <w:t>karena</w:t>
-      </w:r>
-      <w:proofErr w:type="spellEnd"/>
-      <w:r>
-        <w:rPr>
-          <w:rFonts w:ascii="Times New Roman" w:hAnsi="Times New Roman" w:cs="Times New Roman"/>
-          <w:sz w:val="24"/>
-        </w:rPr>
-        <w:t xml:space="preserve"> </w:t>
-      </w:r>
-      <w:proofErr w:type="spellStart"/>
-      <w:r>
-        <w:rPr>
-          <w:rFonts w:ascii="Times New Roman" w:hAnsi="Times New Roman" w:cs="Times New Roman"/>
-          <w:sz w:val="24"/>
-        </w:rPr>
-        <w:t>pemerintah</w:t>
-      </w:r>
-      <w:proofErr w:type="spellEnd"/>
-      <w:r>
-        <w:rPr>
-          <w:rFonts w:ascii="Times New Roman" w:hAnsi="Times New Roman" w:cs="Times New Roman"/>
-          <w:sz w:val="24"/>
-        </w:rPr>
-        <w:t xml:space="preserve"> </w:t>
-      </w:r>
-      <w:proofErr w:type="spellStart"/>
-      <w:r>
-        <w:rPr>
-          <w:rFonts w:ascii="Times New Roman" w:hAnsi="Times New Roman" w:cs="Times New Roman"/>
-          <w:sz w:val="24"/>
-        </w:rPr>
-        <w:t>mewajibkan</w:t>
-      </w:r>
-      <w:proofErr w:type="spellEnd"/>
-      <w:r>
-        <w:rPr>
-          <w:rFonts w:ascii="Times New Roman" w:hAnsi="Times New Roman" w:cs="Times New Roman"/>
-          <w:sz w:val="24"/>
-        </w:rPr>
-        <w:t xml:space="preserve"> </w:t>
-      </w:r>
-      <w:proofErr w:type="spellStart"/>
-      <w:r>
-        <w:rPr>
-          <w:rFonts w:ascii="Times New Roman" w:hAnsi="Times New Roman" w:cs="Times New Roman"/>
-          <w:sz w:val="24"/>
-        </w:rPr>
-        <w:t>belajar</w:t>
-      </w:r>
-      <w:proofErr w:type="spellEnd"/>
-      <w:r>
-        <w:rPr>
-          <w:rFonts w:ascii="Times New Roman" w:hAnsi="Times New Roman" w:cs="Times New Roman"/>
-          <w:sz w:val="24"/>
-        </w:rPr>
-        <w:t xml:space="preserve"> </w:t>
-      </w:r>
-      <w:proofErr w:type="spellStart"/>
-      <w:r>
-        <w:rPr>
-          <w:rFonts w:ascii="Times New Roman" w:hAnsi="Times New Roman" w:cs="Times New Roman"/>
-          <w:sz w:val="24"/>
-        </w:rPr>
-        <w:t>dari</w:t>
-      </w:r>
-      <w:proofErr w:type="spellEnd"/>
-      <w:r>
-        <w:rPr>
-          <w:rFonts w:ascii="Times New Roman" w:hAnsi="Times New Roman" w:cs="Times New Roman"/>
-          <w:sz w:val="24"/>
-        </w:rPr>
-        <w:t xml:space="preserve"> </w:t>
-      </w:r>
-      <w:proofErr w:type="spellStart"/>
-      <w:r>
-        <w:rPr>
-          <w:rFonts w:ascii="Times New Roman" w:hAnsi="Times New Roman" w:cs="Times New Roman"/>
-          <w:sz w:val="24"/>
-        </w:rPr>
-        <w:t>rumah</w:t>
-      </w:r>
-      <w:proofErr w:type="spellEnd"/>
-      <w:r>
-        <w:rPr>
-          <w:rFonts w:ascii="Times New Roman" w:hAnsi="Times New Roman" w:cs="Times New Roman"/>
-          <w:sz w:val="24"/>
-        </w:rPr>
-        <w:t xml:space="preserve"> </w:t>
-      </w:r>
-      <w:proofErr w:type="spellStart"/>
-      <w:r>
-        <w:rPr>
-          <w:rFonts w:ascii="Times New Roman" w:hAnsi="Times New Roman" w:cs="Times New Roman"/>
-          <w:sz w:val="24"/>
-        </w:rPr>
-        <w:t>atau</w:t>
-      </w:r>
-      <w:proofErr w:type="spellEnd"/>
-      <w:r>
-        <w:rPr>
-          <w:rFonts w:ascii="Times New Roman" w:hAnsi="Times New Roman" w:cs="Times New Roman"/>
-          <w:sz w:val="24"/>
-        </w:rPr>
-        <w:t xml:space="preserve"> daring </w:t>
-      </w:r>
-      <w:proofErr w:type="spellStart"/>
-      <w:r>
-        <w:rPr>
-          <w:rFonts w:ascii="Times New Roman" w:hAnsi="Times New Roman" w:cs="Times New Roman"/>
-          <w:sz w:val="24"/>
-        </w:rPr>
-        <w:t>sehingga</w:t>
-      </w:r>
-      <w:proofErr w:type="spellEnd"/>
-      <w:r>
-        <w:rPr>
-          <w:rFonts w:ascii="Times New Roman" w:hAnsi="Times New Roman" w:cs="Times New Roman"/>
-          <w:sz w:val="24"/>
-        </w:rPr>
-        <w:t xml:space="preserve"> </w:t>
-      </w:r>
-      <w:proofErr w:type="spellStart"/>
-      <w:r>
-        <w:rPr>
-          <w:rFonts w:ascii="Times New Roman" w:hAnsi="Times New Roman" w:cs="Times New Roman"/>
-          <w:sz w:val="24"/>
-        </w:rPr>
-        <w:t>penyebaran</w:t>
-      </w:r>
-      <w:proofErr w:type="spellEnd"/>
-      <w:r>
-        <w:rPr>
-          <w:rFonts w:ascii="Times New Roman" w:hAnsi="Times New Roman" w:cs="Times New Roman"/>
-          <w:sz w:val="24"/>
-        </w:rPr>
-        <w:t xml:space="preserve"> </w:t>
-      </w:r>
-      <w:proofErr w:type="spellStart"/>
-      <w:r>
-        <w:rPr>
-          <w:rFonts w:ascii="Times New Roman" w:hAnsi="Times New Roman" w:cs="Times New Roman"/>
-          <w:sz w:val="24"/>
-        </w:rPr>
-        <w:t>covid</w:t>
-      </w:r>
-      <w:proofErr w:type="spellEnd"/>
-      <w:r>
-        <w:rPr>
-          <w:rFonts w:ascii="Times New Roman" w:hAnsi="Times New Roman" w:cs="Times New Roman"/>
-          <w:sz w:val="24"/>
-        </w:rPr>
-        <w:t xml:space="preserve"> 19 </w:t>
-      </w:r>
-      <w:proofErr w:type="spellStart"/>
-      <w:r>
-        <w:rPr>
-          <w:rFonts w:ascii="Times New Roman" w:hAnsi="Times New Roman" w:cs="Times New Roman"/>
-          <w:sz w:val="24"/>
-        </w:rPr>
-        <w:t>berkurang</w:t>
-      </w:r>
-      <w:proofErr w:type="spellEnd"/>
-      <w:r>
-        <w:rPr>
-          <w:rFonts w:ascii="Times New Roman" w:hAnsi="Times New Roman" w:cs="Times New Roman"/>
-          <w:sz w:val="24"/>
-        </w:rPr>
-        <w:t xml:space="preserve">. </w:t>
+      <w:r>
+        <w:rPr>
+          <w:rFonts w:ascii="Times New Roman" w:hAnsi="Times New Roman" w:cs="Times New Roman"/>
+          <w:sz w:val="24"/>
+          <w:lang w:val="id-ID"/>
+        </w:rPr>
+        <w:t xml:space="preserve"> </w:t>
       </w:r>
     </w:p>
     <w:p>
@@ -1004,53 +670,451 @@
           <w:sz w:val="24"/>
         </w:rPr>
       </w:pPr>
-      <w:proofErr w:type="spellStart"/>
-      <w:r>
-        <w:rPr>
-          <w:rFonts w:ascii="Times New Roman" w:hAnsi="Times New Roman" w:cs="Times New Roman"/>
-          <w:sz w:val="24"/>
-        </w:rPr>
-        <w:t>Kurangnya</w:t>
-      </w:r>
-      <w:proofErr w:type="spellEnd"/>
-      <w:r>
-        <w:rPr>
-          <w:rFonts w:ascii="Times New Roman" w:hAnsi="Times New Roman" w:cs="Times New Roman"/>
-          <w:sz w:val="24"/>
-        </w:rPr>
-        <w:t xml:space="preserve"> media </w:t>
-      </w:r>
-      <w:proofErr w:type="spellStart"/>
-      <w:r>
-        <w:rPr>
-          <w:rFonts w:ascii="Times New Roman" w:hAnsi="Times New Roman" w:cs="Times New Roman"/>
-          <w:sz w:val="24"/>
-        </w:rPr>
-        <w:t>pembelajaran</w:t>
-      </w:r>
-      <w:proofErr w:type="spellEnd"/>
-      <w:r>
-        <w:rPr>
-          <w:rFonts w:ascii="Times New Roman" w:hAnsi="Times New Roman" w:cs="Times New Roman"/>
-          <w:sz w:val="24"/>
-        </w:rPr>
-        <w:t xml:space="preserve"> online </w:t>
-      </w:r>
-      <w:proofErr w:type="spellStart"/>
-      <w:r>
-        <w:rPr>
-          <w:rFonts w:ascii="Times New Roman" w:hAnsi="Times New Roman" w:cs="Times New Roman"/>
-          <w:sz w:val="24"/>
-        </w:rPr>
-        <w:t>dan</w:t>
-      </w:r>
-      <w:proofErr w:type="spellEnd"/>
-      <w:r>
-        <w:rPr>
-          <w:rFonts w:ascii="Times New Roman" w:hAnsi="Times New Roman" w:cs="Times New Roman"/>
-          <w:sz w:val="24"/>
-        </w:rPr>
-        <w:t xml:space="preserve">  </w:t>
+      <w:r>
+        <w:rPr>
+          <w:rFonts w:ascii="Times New Roman" w:hAnsi="Times New Roman" w:cs="Times New Roman"/>
+          <w:sz w:val="24"/>
+          <w:lang w:val="id-ID"/>
+        </w:rPr>
+        <w:t xml:space="preserve">  tentang coding</w:t>
+      </w:r>
+      <w:r>
+        <w:rPr>
+          <w:rFonts w:ascii="Times New Roman" w:hAnsi="Times New Roman" w:cs="Times New Roman"/>
+          <w:sz w:val="24"/>
+          <w:lang w:val="id-ID"/>
+        </w:rPr>
+        <w:t xml:space="preserve"> </w:t>
+      </w:r>
+      <w:r>
+        <w:rPr>
+          <w:rFonts w:ascii="Times New Roman" w:hAnsi="Times New Roman" w:cs="Times New Roman"/>
+          <w:sz w:val="24"/>
+          <w:lang w:val="id-ID"/>
+        </w:rPr>
+        <w:t xml:space="preserve"> dengan kegiatan pembelajaran tersebut dikarenakan kurangnya praktek langsung </w:t>
+      </w:r>
+      <w:r>
+        <w:rPr>
+          <w:rFonts w:ascii="Times New Roman" w:hAnsi="Times New Roman" w:cs="Times New Roman"/>
+          <w:sz w:val="24"/>
+          <w:lang w:val="id-ID"/>
+        </w:rPr>
+        <w:t xml:space="preserve"> dengan  dilakukan</w:t>
+      </w:r>
+      <w:r>
+        <w:rPr>
+          <w:rFonts w:ascii="Times New Roman" w:hAnsi="Times New Roman" w:cs="Times New Roman"/>
+          <w:sz w:val="24"/>
+          <w:lang w:val="id-ID"/>
+        </w:rPr>
+        <w:t xml:space="preserve">dikarenakan semakain banyak yang terkena virus covid 19  jarak jauh  </w:t>
+      </w:r>
+      <w:r>
+        <w:rPr>
+          <w:rFonts w:ascii="Times New Roman" w:hAnsi="Times New Roman" w:cs="Times New Roman"/>
+          <w:sz w:val="24"/>
+          <w:lang w:val="id-ID"/>
+        </w:rPr>
+        <w:t xml:space="preserve"> banyak sekali dampak yang dirasakan</w:t>
+      </w:r>
+      <w:r>
+        <w:rPr>
+          <w:rFonts w:ascii="Times New Roman" w:hAnsi="Times New Roman" w:cs="Times New Roman"/>
+          <w:sz w:val="24"/>
+          <w:lang w:val="id-ID"/>
+        </w:rPr>
+        <w:t xml:space="preserve"> oleh </w:t>
+      </w:r>
+      <w:r>
+        <w:rPr>
+          <w:rFonts w:ascii="Times New Roman" w:hAnsi="Times New Roman" w:cs="Times New Roman"/>
+          <w:sz w:val="24"/>
+          <w:lang w:val="id-ID"/>
+        </w:rPr>
+        <w:t xml:space="preserve">pemula yang ingin mulai belajar </w:t>
+      </w:r>
+      <w:r>
+        <w:rPr>
+          <w:rFonts w:ascii="Times New Roman" w:hAnsi="Times New Roman" w:cs="Times New Roman"/>
+          <w:sz w:val="24"/>
+          <w:lang w:val="id-ID"/>
+        </w:rPr>
+        <w:t xml:space="preserve">tentang coding. </w:t>
+      </w:r>
+      <w:proofErr w:type="spellStart"/>
+      <w:r>
+        <w:rPr>
+          <w:rFonts w:ascii="Times New Roman" w:hAnsi="Times New Roman" w:cs="Times New Roman"/>
+          <w:sz w:val="24"/>
+        </w:rPr>
+        <w:t>Dimasa</w:t>
+      </w:r>
+      <w:proofErr w:type="spellEnd"/>
+      <w:r>
+        <w:rPr>
+          <w:rFonts w:ascii="Times New Roman" w:hAnsi="Times New Roman" w:cs="Times New Roman"/>
+          <w:sz w:val="24"/>
+        </w:rPr>
+        <w:t xml:space="preserve"> </w:t>
+      </w:r>
+      <w:proofErr w:type="spellStart"/>
+      <w:r>
+        <w:rPr>
+          <w:rFonts w:ascii="Times New Roman" w:hAnsi="Times New Roman" w:cs="Times New Roman"/>
+          <w:sz w:val="24"/>
+        </w:rPr>
+        <w:t>pandemik</w:t>
+      </w:r>
+      <w:proofErr w:type="spellEnd"/>
+      <w:r>
+        <w:rPr>
+          <w:rFonts w:ascii="Times New Roman" w:hAnsi="Times New Roman" w:cs="Times New Roman"/>
+          <w:sz w:val="24"/>
+        </w:rPr>
+        <w:t xml:space="preserve"> </w:t>
+      </w:r>
+      <w:proofErr w:type="spellStart"/>
+      <w:r>
+        <w:rPr>
+          <w:rFonts w:ascii="Times New Roman" w:hAnsi="Times New Roman" w:cs="Times New Roman"/>
+          <w:sz w:val="24"/>
+        </w:rPr>
+        <w:t>covid</w:t>
+      </w:r>
+      <w:proofErr w:type="spellEnd"/>
+      <w:r>
+        <w:rPr>
+          <w:rFonts w:ascii="Times New Roman" w:hAnsi="Times New Roman" w:cs="Times New Roman"/>
+          <w:sz w:val="24"/>
+        </w:rPr>
+        <w:t xml:space="preserve"> 19 para </w:t>
+      </w:r>
+      <w:r>
+        <w:rPr>
+          <w:rFonts w:ascii="Times New Roman" w:hAnsi="Times New Roman" w:cs="Times New Roman"/>
+          <w:sz w:val="24"/>
+          <w:lang w:val="id-ID"/>
+        </w:rPr>
+        <w:t>pelajar khusus</w:t>
+      </w:r>
+      <w:r>
+        <w:rPr>
+          <w:rFonts w:ascii="Times New Roman" w:hAnsi="Times New Roman" w:cs="Times New Roman"/>
+          <w:sz w:val="24"/>
+          <w:lang w:val="id-ID"/>
+        </w:rPr>
+        <w:t>nya</w:t>
+      </w:r>
+      <w:r>
+        <w:rPr>
+          <w:rFonts w:ascii="Times New Roman" w:hAnsi="Times New Roman" w:cs="Times New Roman"/>
+          <w:sz w:val="24"/>
+          <w:lang w:val="id-ID"/>
+        </w:rPr>
+        <w:t xml:space="preserve"> programmer</w:t>
+      </w:r>
+      <w:r>
+        <w:rPr>
+          <w:rFonts w:ascii="Times New Roman" w:hAnsi="Times New Roman" w:cs="Times New Roman"/>
+          <w:sz w:val="24"/>
+        </w:rPr>
+        <w:t>-</w:t>
+      </w:r>
+      <w:r>
+        <w:rPr>
+          <w:rFonts w:ascii="Times New Roman" w:hAnsi="Times New Roman" w:cs="Times New Roman"/>
+          <w:sz w:val="24"/>
+          <w:lang w:val="id-ID"/>
+        </w:rPr>
+        <w:t xml:space="preserve"> </w:t>
+      </w:r>
+      <w:r>
+        <w:rPr>
+          <w:rFonts w:ascii="Times New Roman" w:hAnsi="Times New Roman" w:cs="Times New Roman"/>
+          <w:sz w:val="24"/>
+          <w:lang w:val="id-ID"/>
+        </w:rPr>
+        <w:t>programmer</w:t>
+      </w:r>
+      <w:r>
+        <w:rPr>
+          <w:rFonts w:ascii="Times New Roman" w:hAnsi="Times New Roman" w:cs="Times New Roman"/>
+          <w:sz w:val="24"/>
+        </w:rPr>
+        <w:t xml:space="preserve"> </w:t>
+      </w:r>
+      <w:proofErr w:type="spellStart"/>
+      <w:r>
+        <w:rPr>
+          <w:rFonts w:ascii="Times New Roman" w:hAnsi="Times New Roman" w:cs="Times New Roman"/>
+          <w:sz w:val="24"/>
+        </w:rPr>
+        <w:t>pemula</w:t>
+      </w:r>
+      <w:proofErr w:type="spellEnd"/>
+      <w:r>
+        <w:rPr>
+          <w:rFonts w:ascii="Times New Roman" w:hAnsi="Times New Roman" w:cs="Times New Roman"/>
+          <w:sz w:val="24"/>
+        </w:rPr>
+        <w:t xml:space="preserve"> </w:t>
+      </w:r>
+      <w:proofErr w:type="spellStart"/>
+      <w:r>
+        <w:rPr>
+          <w:rFonts w:ascii="Times New Roman" w:hAnsi="Times New Roman" w:cs="Times New Roman"/>
+          <w:sz w:val="24"/>
+        </w:rPr>
+        <w:t>merasa</w:t>
+      </w:r>
+      <w:proofErr w:type="spellEnd"/>
+      <w:r>
+        <w:rPr>
+          <w:rFonts w:ascii="Times New Roman" w:hAnsi="Times New Roman" w:cs="Times New Roman"/>
+          <w:sz w:val="24"/>
+        </w:rPr>
+        <w:t xml:space="preserve"> </w:t>
+      </w:r>
+      <w:proofErr w:type="spellStart"/>
+      <w:r>
+        <w:rPr>
+          <w:rFonts w:ascii="Times New Roman" w:hAnsi="Times New Roman" w:cs="Times New Roman"/>
+          <w:sz w:val="24"/>
+        </w:rPr>
+        <w:t>kesulitan</w:t>
+      </w:r>
+      <w:proofErr w:type="spellEnd"/>
+      <w:r>
+        <w:rPr>
+          <w:rFonts w:ascii="Times New Roman" w:hAnsi="Times New Roman" w:cs="Times New Roman"/>
+          <w:sz w:val="24"/>
+        </w:rPr>
+        <w:t xml:space="preserve"> </w:t>
+      </w:r>
+      <w:proofErr w:type="spellStart"/>
+      <w:r>
+        <w:rPr>
+          <w:rFonts w:ascii="Times New Roman" w:hAnsi="Times New Roman" w:cs="Times New Roman"/>
+          <w:sz w:val="24"/>
+        </w:rPr>
+        <w:t>dalam</w:t>
+      </w:r>
+      <w:proofErr w:type="spellEnd"/>
+      <w:r>
+        <w:rPr>
+          <w:rFonts w:ascii="Times New Roman" w:hAnsi="Times New Roman" w:cs="Times New Roman"/>
+          <w:sz w:val="24"/>
+        </w:rPr>
+        <w:t xml:space="preserve"> </w:t>
+      </w:r>
+      <w:proofErr w:type="spellStart"/>
+      <w:r>
+        <w:rPr>
+          <w:rFonts w:ascii="Times New Roman" w:hAnsi="Times New Roman" w:cs="Times New Roman"/>
+          <w:sz w:val="24"/>
+        </w:rPr>
+        <w:t>belajar</w:t>
+      </w:r>
+      <w:proofErr w:type="spellEnd"/>
+      <w:r>
+        <w:rPr>
+          <w:rFonts w:ascii="Times New Roman" w:hAnsi="Times New Roman" w:cs="Times New Roman"/>
+          <w:sz w:val="24"/>
+        </w:rPr>
+        <w:t xml:space="preserve"> coding </w:t>
+      </w:r>
+      <w:proofErr w:type="spellStart"/>
+      <w:r>
+        <w:rPr>
+          <w:rFonts w:ascii="Times New Roman" w:hAnsi="Times New Roman" w:cs="Times New Roman"/>
+          <w:sz w:val="24"/>
+        </w:rPr>
+        <w:t>atau</w:t>
+      </w:r>
+      <w:proofErr w:type="spellEnd"/>
+      <w:r>
+        <w:rPr>
+          <w:rFonts w:ascii="Times New Roman" w:hAnsi="Times New Roman" w:cs="Times New Roman"/>
+          <w:sz w:val="24"/>
+        </w:rPr>
+        <w:t xml:space="preserve"> programming </w:t>
+      </w:r>
+      <w:proofErr w:type="spellStart"/>
+      <w:r>
+        <w:rPr>
+          <w:rFonts w:ascii="Times New Roman" w:hAnsi="Times New Roman" w:cs="Times New Roman"/>
+          <w:sz w:val="24"/>
+        </w:rPr>
+        <w:t>karena</w:t>
+      </w:r>
+      <w:proofErr w:type="spellEnd"/>
+      <w:r>
+        <w:rPr>
+          <w:rFonts w:ascii="Times New Roman" w:hAnsi="Times New Roman" w:cs="Times New Roman"/>
+          <w:sz w:val="24"/>
+        </w:rPr>
+        <w:t xml:space="preserve"> </w:t>
+      </w:r>
+      <w:proofErr w:type="spellStart"/>
+      <w:r>
+        <w:rPr>
+          <w:rFonts w:ascii="Times New Roman" w:hAnsi="Times New Roman" w:cs="Times New Roman"/>
+          <w:sz w:val="24"/>
+        </w:rPr>
+        <w:t>pemerintah</w:t>
+      </w:r>
+      <w:proofErr w:type="spellEnd"/>
+      <w:r>
+        <w:rPr>
+          <w:rFonts w:ascii="Times New Roman" w:hAnsi="Times New Roman" w:cs="Times New Roman"/>
+          <w:sz w:val="24"/>
+        </w:rPr>
+        <w:t xml:space="preserve"> </w:t>
+      </w:r>
+      <w:proofErr w:type="spellStart"/>
+      <w:r>
+        <w:rPr>
+          <w:rFonts w:ascii="Times New Roman" w:hAnsi="Times New Roman" w:cs="Times New Roman"/>
+          <w:sz w:val="24"/>
+        </w:rPr>
+        <w:t>mewajibkan</w:t>
+      </w:r>
+      <w:proofErr w:type="spellEnd"/>
+      <w:r>
+        <w:rPr>
+          <w:rFonts w:ascii="Times New Roman" w:hAnsi="Times New Roman" w:cs="Times New Roman"/>
+          <w:sz w:val="24"/>
+        </w:rPr>
+        <w:t xml:space="preserve"> </w:t>
+      </w:r>
+      <w:proofErr w:type="spellStart"/>
+      <w:r>
+        <w:rPr>
+          <w:rFonts w:ascii="Times New Roman" w:hAnsi="Times New Roman" w:cs="Times New Roman"/>
+          <w:sz w:val="24"/>
+        </w:rPr>
+        <w:t>belajar</w:t>
+      </w:r>
+      <w:proofErr w:type="spellEnd"/>
+      <w:r>
+        <w:rPr>
+          <w:rFonts w:ascii="Times New Roman" w:hAnsi="Times New Roman" w:cs="Times New Roman"/>
+          <w:sz w:val="24"/>
+        </w:rPr>
+        <w:t xml:space="preserve"> </w:t>
+      </w:r>
+      <w:proofErr w:type="spellStart"/>
+      <w:r>
+        <w:rPr>
+          <w:rFonts w:ascii="Times New Roman" w:hAnsi="Times New Roman" w:cs="Times New Roman"/>
+          <w:sz w:val="24"/>
+        </w:rPr>
+        <w:t>dari</w:t>
+      </w:r>
+      <w:proofErr w:type="spellEnd"/>
+      <w:r>
+        <w:rPr>
+          <w:rFonts w:ascii="Times New Roman" w:hAnsi="Times New Roman" w:cs="Times New Roman"/>
+          <w:sz w:val="24"/>
+        </w:rPr>
+        <w:t xml:space="preserve"> </w:t>
+      </w:r>
+      <w:proofErr w:type="spellStart"/>
+      <w:r>
+        <w:rPr>
+          <w:rFonts w:ascii="Times New Roman" w:hAnsi="Times New Roman" w:cs="Times New Roman"/>
+          <w:sz w:val="24"/>
+        </w:rPr>
+        <w:t>rumah</w:t>
+      </w:r>
+      <w:proofErr w:type="spellEnd"/>
+      <w:r>
+        <w:rPr>
+          <w:rFonts w:ascii="Times New Roman" w:hAnsi="Times New Roman" w:cs="Times New Roman"/>
+          <w:sz w:val="24"/>
+        </w:rPr>
+        <w:t xml:space="preserve"> </w:t>
+      </w:r>
+      <w:proofErr w:type="spellStart"/>
+      <w:r>
+        <w:rPr>
+          <w:rFonts w:ascii="Times New Roman" w:hAnsi="Times New Roman" w:cs="Times New Roman"/>
+          <w:sz w:val="24"/>
+        </w:rPr>
+        <w:t>atau</w:t>
+      </w:r>
+      <w:proofErr w:type="spellEnd"/>
+      <w:r>
+        <w:rPr>
+          <w:rFonts w:ascii="Times New Roman" w:hAnsi="Times New Roman" w:cs="Times New Roman"/>
+          <w:sz w:val="24"/>
+        </w:rPr>
+        <w:t xml:space="preserve"> daring </w:t>
+      </w:r>
+      <w:proofErr w:type="spellStart"/>
+      <w:r>
+        <w:rPr>
+          <w:rFonts w:ascii="Times New Roman" w:hAnsi="Times New Roman" w:cs="Times New Roman"/>
+          <w:sz w:val="24"/>
+        </w:rPr>
+        <w:t>sehingga</w:t>
+      </w:r>
+      <w:proofErr w:type="spellEnd"/>
+      <w:r>
+        <w:rPr>
+          <w:rFonts w:ascii="Times New Roman" w:hAnsi="Times New Roman" w:cs="Times New Roman"/>
+          <w:sz w:val="24"/>
+        </w:rPr>
+        <w:t xml:space="preserve"> </w:t>
+      </w:r>
+      <w:proofErr w:type="spellStart"/>
+      <w:r>
+        <w:rPr>
+          <w:rFonts w:ascii="Times New Roman" w:hAnsi="Times New Roman" w:cs="Times New Roman"/>
+          <w:sz w:val="24"/>
+        </w:rPr>
+        <w:t>penyebaran</w:t>
+      </w:r>
+      <w:proofErr w:type="spellEnd"/>
+      <w:r>
+        <w:rPr>
+          <w:rFonts w:ascii="Times New Roman" w:hAnsi="Times New Roman" w:cs="Times New Roman"/>
+          <w:sz w:val="24"/>
+        </w:rPr>
+        <w:t xml:space="preserve"> </w:t>
+      </w:r>
+      <w:proofErr w:type="spellStart"/>
+      <w:r>
+        <w:rPr>
+          <w:rFonts w:ascii="Times New Roman" w:hAnsi="Times New Roman" w:cs="Times New Roman"/>
+          <w:sz w:val="24"/>
+        </w:rPr>
+        <w:t>covid</w:t>
+      </w:r>
+      <w:proofErr w:type="spellEnd"/>
+      <w:r>
+        <w:rPr>
+          <w:rFonts w:ascii="Times New Roman" w:hAnsi="Times New Roman" w:cs="Times New Roman"/>
+          <w:sz w:val="24"/>
+        </w:rPr>
+        <w:t xml:space="preserve"> 19 </w:t>
+      </w:r>
+      <w:proofErr w:type="spellStart"/>
+      <w:r>
+        <w:rPr>
+          <w:rFonts w:ascii="Times New Roman" w:hAnsi="Times New Roman" w:cs="Times New Roman"/>
+          <w:sz w:val="24"/>
+        </w:rPr>
+        <w:t>berkurang</w:t>
+      </w:r>
+      <w:proofErr w:type="spellEnd"/>
+      <w:r>
+        <w:rPr>
+          <w:rFonts w:ascii="Times New Roman" w:hAnsi="Times New Roman" w:cs="Times New Roman"/>
+          <w:sz w:val="24"/>
+        </w:rPr>
+        <w:t xml:space="preserve">. </w:t>
       </w:r>
     </w:p>
     <w:p>
@@ -1061,55 +1125,55 @@
         <w:rPr>
           <w:rFonts w:ascii="Times New Roman" w:hAnsi="Times New Roman" w:cs="Times New Roman"/>
           <w:sz w:val="24"/>
-          <w:lang w:val="id-ID"/>
-        </w:rPr>
-      </w:pPr>
-      <w:r>
-        <w:rPr>
-          <w:rFonts w:ascii="Times New Roman" w:hAnsi="Times New Roman" w:cs="Times New Roman"/>
-          <w:sz w:val="24"/>
-        </w:rPr>
-        <w:t xml:space="preserve"> </w:t>
-      </w:r>
-      <w:r>
-        <w:rPr>
-          <w:rFonts w:ascii="Times New Roman" w:hAnsi="Times New Roman" w:cs="Times New Roman"/>
-          <w:sz w:val="24"/>
-          <w:lang w:val="id-ID"/>
-        </w:rPr>
-        <w:t>dibidang pendidikan berupa</w:t>
-      </w:r>
-      <w:r>
-        <w:rPr>
-          <w:rFonts w:ascii="Times New Roman" w:hAnsi="Times New Roman" w:cs="Times New Roman"/>
-          <w:sz w:val="24"/>
-          <w:lang w:val="id-ID"/>
-        </w:rPr>
-        <w:t xml:space="preserve"> kegiatan belajar dan mengajar</w:t>
-      </w:r>
-      <w:r>
-        <w:rPr>
-          <w:rFonts w:ascii="Times New Roman" w:hAnsi="Times New Roman" w:cs="Times New Roman"/>
-          <w:sz w:val="24"/>
-          <w:lang w:val="id-ID"/>
-        </w:rPr>
-        <w:t>,pemberian materi pembelajaran dan pengembangan serta peningkatan</w:t>
-      </w:r>
-      <w:r>
-        <w:rPr>
-          <w:rFonts w:ascii="Times New Roman" w:hAnsi="Times New Roman" w:cs="Times New Roman"/>
-          <w:sz w:val="24"/>
-          <w:lang w:val="id-ID"/>
-        </w:rPr>
-        <w:t xml:space="preserve"> kemampuan pelajar. </w:t>
-      </w:r>
-      <w:r>
-        <w:rPr>
-          <w:rFonts w:ascii="Times New Roman" w:hAnsi="Times New Roman" w:cs="Times New Roman"/>
-          <w:sz w:val="24"/>
-          <w:lang w:val="id-ID"/>
-        </w:rPr>
-        <w:t xml:space="preserve">yang dilakukan oleh  </w:t>
+        </w:rPr>
+      </w:pPr>
+      <w:proofErr w:type="spellStart"/>
+      <w:r>
+        <w:rPr>
+          <w:rFonts w:ascii="Times New Roman" w:hAnsi="Times New Roman" w:cs="Times New Roman"/>
+          <w:sz w:val="24"/>
+        </w:rPr>
+        <w:t>Kurangnya</w:t>
+      </w:r>
+      <w:proofErr w:type="spellEnd"/>
+      <w:r>
+        <w:rPr>
+          <w:rFonts w:ascii="Times New Roman" w:hAnsi="Times New Roman" w:cs="Times New Roman"/>
+          <w:sz w:val="24"/>
+        </w:rPr>
+        <w:t xml:space="preserve"> media </w:t>
+      </w:r>
+      <w:proofErr w:type="spellStart"/>
+      <w:r>
+        <w:rPr>
+          <w:rFonts w:ascii="Times New Roman" w:hAnsi="Times New Roman" w:cs="Times New Roman"/>
+          <w:sz w:val="24"/>
+        </w:rPr>
+        <w:t>pembelajaran</w:t>
+      </w:r>
+      <w:proofErr w:type="spellEnd"/>
+      <w:r>
+        <w:rPr>
+          <w:rFonts w:ascii="Times New Roman" w:hAnsi="Times New Roman" w:cs="Times New Roman"/>
+          <w:sz w:val="24"/>
+        </w:rPr>
+        <w:t xml:space="preserve"> online </w:t>
+      </w:r>
+      <w:proofErr w:type="spellStart"/>
+      <w:r>
+        <w:rPr>
+          <w:rFonts w:ascii="Times New Roman" w:hAnsi="Times New Roman" w:cs="Times New Roman"/>
+          <w:sz w:val="24"/>
+        </w:rPr>
+        <w:t>dan</w:t>
+      </w:r>
+      <w:proofErr w:type="spellEnd"/>
+      <w:r>
+        <w:rPr>
+          <w:rFonts w:ascii="Times New Roman" w:hAnsi="Times New Roman" w:cs="Times New Roman"/>
+          <w:sz w:val="24"/>
+        </w:rPr>
+        <w:t xml:space="preserve">  </w:t>
       </w:r>
     </w:p>
     <w:p>
@@ -1120,671 +1184,55 @@
         <w:rPr>
           <w:rFonts w:ascii="Times New Roman" w:hAnsi="Times New Roman" w:cs="Times New Roman"/>
           <w:sz w:val="24"/>
-        </w:rPr>
-      </w:pPr>
-      <w:r>
-        <w:rPr>
-          <w:rFonts w:ascii="Times New Roman" w:hAnsi="Times New Roman" w:cs="Times New Roman"/>
-          <w:sz w:val="24"/>
-          <w:lang w:val="id-ID"/>
-        </w:rPr>
-        <w:t>a</w:t>
-      </w:r>
-      <w:r>
-        <w:rPr>
-          <w:rFonts w:ascii="Times New Roman" w:hAnsi="Times New Roman" w:cs="Times New Roman"/>
-          <w:sz w:val="24"/>
-          <w:lang w:val="id-ID"/>
-        </w:rPr>
-        <w:t>ktifitas manusia menjadi terganggu akibat pandemi</w:t>
-      </w:r>
-      <w:r>
-        <w:rPr>
-          <w:rFonts w:ascii="Times New Roman" w:hAnsi="Times New Roman" w:cs="Times New Roman"/>
-          <w:sz w:val="24"/>
-          <w:lang w:val="id-ID"/>
-        </w:rPr>
-        <w:t xml:space="preserve"> yang sedang berlangsung sampai saat ini. Akt</w:t>
-      </w:r>
-      <w:r>
-        <w:rPr>
-          <w:rFonts w:ascii="Times New Roman" w:hAnsi="Times New Roman" w:cs="Times New Roman"/>
-          <w:sz w:val="24"/>
-          <w:lang w:val="id-ID"/>
-        </w:rPr>
-        <w:t>ifitas</w:t>
-      </w:r>
-      <w:r>
-        <w:rPr>
-          <w:rFonts w:ascii="Times New Roman" w:hAnsi="Times New Roman" w:cs="Times New Roman"/>
-          <w:sz w:val="24"/>
-          <w:lang w:val="id-ID"/>
-        </w:rPr>
-        <w:t xml:space="preserve"> yang biasa orang lakukan </w:t>
-      </w:r>
-      <w:proofErr w:type="spellStart"/>
-      <w:r>
-        <w:rPr>
-          <w:rFonts w:ascii="Times New Roman" w:hAnsi="Times New Roman" w:cs="Times New Roman"/>
-          <w:sz w:val="24"/>
-        </w:rPr>
-        <w:t>seperti</w:t>
-      </w:r>
-      <w:proofErr w:type="spellEnd"/>
-      <w:r>
-        <w:rPr>
-          <w:rFonts w:ascii="Times New Roman" w:hAnsi="Times New Roman" w:cs="Times New Roman"/>
-          <w:sz w:val="24"/>
-        </w:rPr>
-        <w:t xml:space="preserve"> </w:t>
-      </w:r>
-      <w:proofErr w:type="spellStart"/>
-      <w:r>
-        <w:rPr>
-          <w:rFonts w:ascii="Times New Roman" w:hAnsi="Times New Roman" w:cs="Times New Roman"/>
-          <w:sz w:val="24"/>
-        </w:rPr>
-        <w:t>bekerja</w:t>
-      </w:r>
-      <w:proofErr w:type="spellEnd"/>
-      <w:r>
-        <w:rPr>
-          <w:rFonts w:ascii="Times New Roman" w:hAnsi="Times New Roman" w:cs="Times New Roman"/>
-          <w:sz w:val="24"/>
-        </w:rPr>
-        <w:t xml:space="preserve">, </w:t>
-      </w:r>
-      <w:proofErr w:type="spellStart"/>
-      <w:r>
-        <w:rPr>
-          <w:rFonts w:ascii="Times New Roman" w:hAnsi="Times New Roman" w:cs="Times New Roman"/>
-          <w:sz w:val="24"/>
-        </w:rPr>
-        <w:t>bermain</w:t>
-      </w:r>
-      <w:proofErr w:type="spellEnd"/>
-      <w:r>
-        <w:rPr>
-          <w:rFonts w:ascii="Times New Roman" w:hAnsi="Times New Roman" w:cs="Times New Roman"/>
-          <w:sz w:val="24"/>
-        </w:rPr>
-        <w:t xml:space="preserve">, </w:t>
-      </w:r>
-      <w:proofErr w:type="spellStart"/>
-      <w:r>
-        <w:rPr>
-          <w:rFonts w:ascii="Times New Roman" w:hAnsi="Times New Roman" w:cs="Times New Roman"/>
-          <w:sz w:val="24"/>
-        </w:rPr>
-        <w:t>dan</w:t>
-      </w:r>
-      <w:proofErr w:type="spellEnd"/>
-      <w:r>
-        <w:rPr>
-          <w:rFonts w:ascii="Times New Roman" w:hAnsi="Times New Roman" w:cs="Times New Roman"/>
-          <w:sz w:val="24"/>
-        </w:rPr>
-        <w:t xml:space="preserve"> yang </w:t>
-      </w:r>
-      <w:proofErr w:type="spellStart"/>
-      <w:r>
-        <w:rPr>
-          <w:rFonts w:ascii="Times New Roman" w:hAnsi="Times New Roman" w:cs="Times New Roman"/>
-          <w:sz w:val="24"/>
-        </w:rPr>
-        <w:t>terutama</w:t>
-      </w:r>
-      <w:proofErr w:type="spellEnd"/>
-      <w:r>
-        <w:rPr>
-          <w:rFonts w:ascii="Times New Roman" w:hAnsi="Times New Roman" w:cs="Times New Roman"/>
-          <w:sz w:val="24"/>
-        </w:rPr>
-        <w:t xml:space="preserve"> </w:t>
-      </w:r>
-      <w:proofErr w:type="spellStart"/>
-      <w:r>
-        <w:rPr>
-          <w:rFonts w:ascii="Times New Roman" w:hAnsi="Times New Roman" w:cs="Times New Roman"/>
-          <w:sz w:val="24"/>
-        </w:rPr>
-        <w:t>adalah</w:t>
-      </w:r>
-      <w:proofErr w:type="spellEnd"/>
-      <w:r>
-        <w:rPr>
-          <w:rFonts w:ascii="Times New Roman" w:hAnsi="Times New Roman" w:cs="Times New Roman"/>
-          <w:sz w:val="24"/>
-        </w:rPr>
-        <w:t xml:space="preserve"> </w:t>
-      </w:r>
-      <w:proofErr w:type="spellStart"/>
-      <w:r>
-        <w:rPr>
-          <w:rFonts w:ascii="Times New Roman" w:hAnsi="Times New Roman" w:cs="Times New Roman"/>
-          <w:sz w:val="24"/>
-        </w:rPr>
-        <w:t>belajar</w:t>
-      </w:r>
-      <w:proofErr w:type="spellEnd"/>
-      <w:r>
-        <w:rPr>
-          <w:rFonts w:ascii="Times New Roman" w:hAnsi="Times New Roman" w:cs="Times New Roman"/>
-          <w:sz w:val="24"/>
-        </w:rPr>
-        <w:t xml:space="preserve">. </w:t>
-      </w:r>
-      <w:proofErr w:type="spellStart"/>
-      <w:r>
-        <w:rPr>
-          <w:rFonts w:ascii="Times New Roman" w:hAnsi="Times New Roman" w:cs="Times New Roman"/>
-          <w:sz w:val="24"/>
-        </w:rPr>
-        <w:t>Belajar</w:t>
-      </w:r>
-      <w:proofErr w:type="spellEnd"/>
-      <w:r>
-        <w:rPr>
-          <w:rFonts w:ascii="Times New Roman" w:hAnsi="Times New Roman" w:cs="Times New Roman"/>
-          <w:sz w:val="24"/>
-        </w:rPr>
-        <w:t xml:space="preserve"> </w:t>
-      </w:r>
-      <w:proofErr w:type="spellStart"/>
-      <w:r>
-        <w:rPr>
-          <w:rFonts w:ascii="Times New Roman" w:hAnsi="Times New Roman" w:cs="Times New Roman"/>
-          <w:sz w:val="24"/>
-        </w:rPr>
-        <w:t>merupakan</w:t>
-      </w:r>
-      <w:proofErr w:type="spellEnd"/>
-      <w:r>
-        <w:rPr>
-          <w:rFonts w:ascii="Times New Roman" w:hAnsi="Times New Roman" w:cs="Times New Roman"/>
-          <w:sz w:val="24"/>
-        </w:rPr>
-        <w:t xml:space="preserve"> </w:t>
-      </w:r>
-      <w:proofErr w:type="spellStart"/>
-      <w:r>
-        <w:rPr>
-          <w:rFonts w:ascii="Times New Roman" w:hAnsi="Times New Roman" w:cs="Times New Roman"/>
-          <w:sz w:val="24"/>
-        </w:rPr>
-        <w:t>kegiatan</w:t>
-      </w:r>
-      <w:proofErr w:type="spellEnd"/>
-      <w:r>
-        <w:rPr>
-          <w:rFonts w:ascii="Times New Roman" w:hAnsi="Times New Roman" w:cs="Times New Roman"/>
-          <w:sz w:val="24"/>
-        </w:rPr>
-        <w:t xml:space="preserve"> </w:t>
-      </w:r>
-      <w:proofErr w:type="spellStart"/>
-      <w:r>
-        <w:rPr>
-          <w:rFonts w:ascii="Times New Roman" w:hAnsi="Times New Roman" w:cs="Times New Roman"/>
-          <w:sz w:val="24"/>
-        </w:rPr>
-        <w:t>penting</w:t>
-      </w:r>
-      <w:proofErr w:type="spellEnd"/>
-      <w:r>
-        <w:rPr>
-          <w:rFonts w:ascii="Times New Roman" w:hAnsi="Times New Roman" w:cs="Times New Roman"/>
-          <w:sz w:val="24"/>
-        </w:rPr>
-        <w:t xml:space="preserve"> </w:t>
-      </w:r>
-      <w:proofErr w:type="spellStart"/>
-      <w:r>
-        <w:rPr>
-          <w:rFonts w:ascii="Times New Roman" w:hAnsi="Times New Roman" w:cs="Times New Roman"/>
-          <w:sz w:val="24"/>
-        </w:rPr>
-        <w:t>dan</w:t>
-      </w:r>
-      <w:proofErr w:type="spellEnd"/>
-      <w:r>
-        <w:rPr>
-          <w:rFonts w:ascii="Times New Roman" w:hAnsi="Times New Roman" w:cs="Times New Roman"/>
-          <w:sz w:val="24"/>
-        </w:rPr>
-        <w:t xml:space="preserve"> </w:t>
-      </w:r>
-      <w:proofErr w:type="spellStart"/>
-      <w:r>
-        <w:rPr>
-          <w:rFonts w:ascii="Times New Roman" w:hAnsi="Times New Roman" w:cs="Times New Roman"/>
-          <w:sz w:val="24"/>
-        </w:rPr>
-        <w:t>pekerjaan</w:t>
-      </w:r>
-      <w:proofErr w:type="spellEnd"/>
-      <w:r>
-        <w:rPr>
-          <w:rFonts w:ascii="Times New Roman" w:hAnsi="Times New Roman" w:cs="Times New Roman"/>
-          <w:sz w:val="24"/>
-        </w:rPr>
-        <w:t xml:space="preserve"> yang </w:t>
-      </w:r>
-      <w:proofErr w:type="spellStart"/>
-      <w:r>
-        <w:rPr>
-          <w:rFonts w:ascii="Times New Roman" w:hAnsi="Times New Roman" w:cs="Times New Roman"/>
-          <w:sz w:val="24"/>
-        </w:rPr>
-        <w:t>harus</w:t>
-      </w:r>
-      <w:proofErr w:type="spellEnd"/>
-      <w:r>
-        <w:rPr>
-          <w:rFonts w:ascii="Times New Roman" w:hAnsi="Times New Roman" w:cs="Times New Roman"/>
-          <w:sz w:val="24"/>
-        </w:rPr>
-        <w:t xml:space="preserve"> </w:t>
-      </w:r>
-      <w:proofErr w:type="spellStart"/>
-      <w:r>
-        <w:rPr>
-          <w:rFonts w:ascii="Times New Roman" w:hAnsi="Times New Roman" w:cs="Times New Roman"/>
-          <w:sz w:val="24"/>
-        </w:rPr>
-        <w:t>dilakukan</w:t>
-      </w:r>
-      <w:proofErr w:type="spellEnd"/>
-      <w:r>
-        <w:rPr>
-          <w:rFonts w:ascii="Times New Roman" w:hAnsi="Times New Roman" w:cs="Times New Roman"/>
-          <w:sz w:val="24"/>
-        </w:rPr>
-        <w:t xml:space="preserve"> </w:t>
-      </w:r>
-      <w:proofErr w:type="spellStart"/>
-      <w:r>
-        <w:rPr>
-          <w:rFonts w:ascii="Times New Roman" w:hAnsi="Times New Roman" w:cs="Times New Roman"/>
-          <w:sz w:val="24"/>
-        </w:rPr>
-        <w:t>oleh</w:t>
-      </w:r>
-      <w:proofErr w:type="spellEnd"/>
-      <w:r>
-        <w:rPr>
-          <w:rFonts w:ascii="Times New Roman" w:hAnsi="Times New Roman" w:cs="Times New Roman"/>
-          <w:sz w:val="24"/>
-        </w:rPr>
-        <w:t xml:space="preserve"> </w:t>
-      </w:r>
-      <w:proofErr w:type="spellStart"/>
-      <w:r>
-        <w:rPr>
-          <w:rFonts w:ascii="Times New Roman" w:hAnsi="Times New Roman" w:cs="Times New Roman"/>
-          <w:sz w:val="24"/>
-        </w:rPr>
-        <w:t>siswa</w:t>
-      </w:r>
-      <w:proofErr w:type="spellEnd"/>
-      <w:r>
-        <w:rPr>
-          <w:rFonts w:ascii="Times New Roman" w:hAnsi="Times New Roman" w:cs="Times New Roman"/>
-          <w:sz w:val="24"/>
-        </w:rPr>
-        <w:t xml:space="preserve"> </w:t>
-      </w:r>
-      <w:proofErr w:type="spellStart"/>
-      <w:r>
-        <w:rPr>
-          <w:rFonts w:ascii="Times New Roman" w:hAnsi="Times New Roman" w:cs="Times New Roman"/>
-          <w:sz w:val="24"/>
-        </w:rPr>
-        <w:t>maupun</w:t>
-      </w:r>
-      <w:proofErr w:type="spellEnd"/>
-      <w:r>
-        <w:rPr>
-          <w:rFonts w:ascii="Times New Roman" w:hAnsi="Times New Roman" w:cs="Times New Roman"/>
-          <w:sz w:val="24"/>
-        </w:rPr>
-        <w:t xml:space="preserve"> </w:t>
-      </w:r>
-      <w:proofErr w:type="spellStart"/>
-      <w:r>
-        <w:rPr>
-          <w:rFonts w:ascii="Times New Roman" w:hAnsi="Times New Roman" w:cs="Times New Roman"/>
-          <w:sz w:val="24"/>
-        </w:rPr>
-        <w:t>mahasiswa</w:t>
-      </w:r>
-      <w:proofErr w:type="spellEnd"/>
-      <w:r>
-        <w:rPr>
-          <w:rFonts w:ascii="Times New Roman" w:hAnsi="Times New Roman" w:cs="Times New Roman"/>
-          <w:sz w:val="24"/>
-        </w:rPr>
-        <w:t xml:space="preserve">. </w:t>
-      </w:r>
-      <w:proofErr w:type="spellStart"/>
-      <w:r>
-        <w:rPr>
-          <w:rFonts w:ascii="Times New Roman" w:hAnsi="Times New Roman" w:cs="Times New Roman"/>
-          <w:sz w:val="24"/>
-        </w:rPr>
-        <w:t>Belajar</w:t>
-      </w:r>
-      <w:proofErr w:type="spellEnd"/>
-      <w:r>
-        <w:rPr>
-          <w:rFonts w:ascii="Times New Roman" w:hAnsi="Times New Roman" w:cs="Times New Roman"/>
-          <w:sz w:val="24"/>
-        </w:rPr>
-        <w:t xml:space="preserve"> </w:t>
-      </w:r>
-      <w:proofErr w:type="spellStart"/>
-      <w:r>
-        <w:rPr>
-          <w:rFonts w:ascii="Times New Roman" w:hAnsi="Times New Roman" w:cs="Times New Roman"/>
-          <w:sz w:val="24"/>
-        </w:rPr>
-        <w:t>pada</w:t>
-      </w:r>
-      <w:proofErr w:type="spellEnd"/>
-      <w:r>
-        <w:rPr>
-          <w:rFonts w:ascii="Times New Roman" w:hAnsi="Times New Roman" w:cs="Times New Roman"/>
-          <w:sz w:val="24"/>
-        </w:rPr>
-        <w:t xml:space="preserve"> masa </w:t>
-      </w:r>
-      <w:proofErr w:type="spellStart"/>
-      <w:r>
-        <w:rPr>
-          <w:rFonts w:ascii="Times New Roman" w:hAnsi="Times New Roman" w:cs="Times New Roman"/>
-          <w:sz w:val="24"/>
-        </w:rPr>
-        <w:t>pandemi</w:t>
-      </w:r>
-      <w:proofErr w:type="spellEnd"/>
-      <w:r>
-        <w:rPr>
-          <w:rFonts w:ascii="Times New Roman" w:hAnsi="Times New Roman" w:cs="Times New Roman"/>
-          <w:sz w:val="24"/>
-        </w:rPr>
-        <w:t xml:space="preserve"> </w:t>
-      </w:r>
-      <w:proofErr w:type="spellStart"/>
-      <w:r>
-        <w:rPr>
-          <w:rFonts w:ascii="Times New Roman" w:hAnsi="Times New Roman" w:cs="Times New Roman"/>
-          <w:sz w:val="24"/>
-        </w:rPr>
-        <w:t>ini</w:t>
-      </w:r>
-      <w:proofErr w:type="spellEnd"/>
-      <w:r>
-        <w:rPr>
-          <w:rFonts w:ascii="Times New Roman" w:hAnsi="Times New Roman" w:cs="Times New Roman"/>
-          <w:sz w:val="24"/>
-        </w:rPr>
-        <w:t xml:space="preserve"> </w:t>
-      </w:r>
-      <w:proofErr w:type="spellStart"/>
-      <w:r>
-        <w:rPr>
-          <w:rFonts w:ascii="Times New Roman" w:hAnsi="Times New Roman" w:cs="Times New Roman"/>
-          <w:sz w:val="24"/>
-        </w:rPr>
-        <w:t>menjadi</w:t>
-      </w:r>
-      <w:proofErr w:type="spellEnd"/>
-      <w:r>
-        <w:rPr>
-          <w:rFonts w:ascii="Times New Roman" w:hAnsi="Times New Roman" w:cs="Times New Roman"/>
-          <w:sz w:val="24"/>
-        </w:rPr>
-        <w:t xml:space="preserve"> </w:t>
-      </w:r>
-      <w:proofErr w:type="spellStart"/>
-      <w:r>
-        <w:rPr>
-          <w:rFonts w:ascii="Times New Roman" w:hAnsi="Times New Roman" w:cs="Times New Roman"/>
-          <w:sz w:val="24"/>
-        </w:rPr>
-        <w:t>tidak</w:t>
-      </w:r>
-      <w:proofErr w:type="spellEnd"/>
-      <w:r>
-        <w:rPr>
-          <w:rFonts w:ascii="Times New Roman" w:hAnsi="Times New Roman" w:cs="Times New Roman"/>
-          <w:sz w:val="24"/>
-        </w:rPr>
-        <w:t xml:space="preserve"> </w:t>
-      </w:r>
-      <w:proofErr w:type="spellStart"/>
-      <w:r>
-        <w:rPr>
-          <w:rFonts w:ascii="Times New Roman" w:hAnsi="Times New Roman" w:cs="Times New Roman"/>
-          <w:sz w:val="24"/>
-        </w:rPr>
-        <w:t>terkontrol</w:t>
-      </w:r>
-      <w:proofErr w:type="spellEnd"/>
-      <w:r>
-        <w:rPr>
-          <w:rFonts w:ascii="Times New Roman" w:hAnsi="Times New Roman" w:cs="Times New Roman"/>
-          <w:sz w:val="24"/>
-        </w:rPr>
-        <w:t xml:space="preserve"> </w:t>
-      </w:r>
-      <w:proofErr w:type="spellStart"/>
-      <w:r>
-        <w:rPr>
-          <w:rFonts w:ascii="Times New Roman" w:hAnsi="Times New Roman" w:cs="Times New Roman"/>
-          <w:sz w:val="24"/>
-        </w:rPr>
-        <w:t>dan</w:t>
-      </w:r>
-      <w:proofErr w:type="spellEnd"/>
-      <w:r>
-        <w:rPr>
-          <w:rFonts w:ascii="Times New Roman" w:hAnsi="Times New Roman" w:cs="Times New Roman"/>
-          <w:sz w:val="24"/>
-        </w:rPr>
-        <w:t xml:space="preserve"> </w:t>
-      </w:r>
-      <w:proofErr w:type="spellStart"/>
-      <w:r>
-        <w:rPr>
-          <w:rFonts w:ascii="Times New Roman" w:hAnsi="Times New Roman" w:cs="Times New Roman"/>
-          <w:sz w:val="24"/>
-        </w:rPr>
-        <w:t>tidak</w:t>
-      </w:r>
-      <w:proofErr w:type="spellEnd"/>
-      <w:r>
-        <w:rPr>
-          <w:rFonts w:ascii="Times New Roman" w:hAnsi="Times New Roman" w:cs="Times New Roman"/>
-          <w:sz w:val="24"/>
-        </w:rPr>
-        <w:t xml:space="preserve"> </w:t>
-      </w:r>
-      <w:proofErr w:type="spellStart"/>
-      <w:r>
-        <w:rPr>
-          <w:rFonts w:ascii="Times New Roman" w:hAnsi="Times New Roman" w:cs="Times New Roman"/>
-          <w:sz w:val="24"/>
-        </w:rPr>
-        <w:t>efektif</w:t>
-      </w:r>
-      <w:proofErr w:type="spellEnd"/>
-      <w:r>
-        <w:rPr>
-          <w:rFonts w:ascii="Times New Roman" w:hAnsi="Times New Roman" w:cs="Times New Roman"/>
-          <w:sz w:val="24"/>
-        </w:rPr>
-        <w:t xml:space="preserve"> </w:t>
-      </w:r>
-      <w:proofErr w:type="spellStart"/>
-      <w:r>
-        <w:rPr>
-          <w:rFonts w:ascii="Times New Roman" w:hAnsi="Times New Roman" w:cs="Times New Roman"/>
-          <w:sz w:val="24"/>
-        </w:rPr>
-        <w:t>sehingga</w:t>
-      </w:r>
-      <w:proofErr w:type="spellEnd"/>
-      <w:r>
-        <w:rPr>
-          <w:rFonts w:ascii="Times New Roman" w:hAnsi="Times New Roman" w:cs="Times New Roman"/>
-          <w:sz w:val="24"/>
-        </w:rPr>
-        <w:t xml:space="preserve"> </w:t>
-      </w:r>
-      <w:proofErr w:type="spellStart"/>
-      <w:r>
-        <w:rPr>
-          <w:rFonts w:ascii="Times New Roman" w:hAnsi="Times New Roman" w:cs="Times New Roman"/>
-          <w:sz w:val="24"/>
-        </w:rPr>
-        <w:t>materi</w:t>
-      </w:r>
-      <w:proofErr w:type="spellEnd"/>
-      <w:r>
-        <w:rPr>
-          <w:rFonts w:ascii="Times New Roman" w:hAnsi="Times New Roman" w:cs="Times New Roman"/>
-          <w:sz w:val="24"/>
-        </w:rPr>
-        <w:t xml:space="preserve"> yang </w:t>
-      </w:r>
-      <w:proofErr w:type="spellStart"/>
-      <w:r>
-        <w:rPr>
-          <w:rFonts w:ascii="Times New Roman" w:hAnsi="Times New Roman" w:cs="Times New Roman"/>
-          <w:sz w:val="24"/>
-        </w:rPr>
-        <w:t>dipelajari</w:t>
-      </w:r>
-      <w:proofErr w:type="spellEnd"/>
-      <w:r>
-        <w:rPr>
-          <w:rFonts w:ascii="Times New Roman" w:hAnsi="Times New Roman" w:cs="Times New Roman"/>
-          <w:sz w:val="24"/>
-        </w:rPr>
-        <w:t xml:space="preserve"> </w:t>
-      </w:r>
-      <w:proofErr w:type="spellStart"/>
-      <w:r>
-        <w:rPr>
-          <w:rFonts w:ascii="Times New Roman" w:hAnsi="Times New Roman" w:cs="Times New Roman"/>
-          <w:sz w:val="24"/>
-        </w:rPr>
-        <w:t>oleh</w:t>
-      </w:r>
-      <w:proofErr w:type="spellEnd"/>
-      <w:r>
-        <w:rPr>
-          <w:rFonts w:ascii="Times New Roman" w:hAnsi="Times New Roman" w:cs="Times New Roman"/>
-          <w:sz w:val="24"/>
-        </w:rPr>
-        <w:t xml:space="preserve"> </w:t>
-      </w:r>
-      <w:proofErr w:type="spellStart"/>
-      <w:r>
-        <w:rPr>
-          <w:rFonts w:ascii="Times New Roman" w:hAnsi="Times New Roman" w:cs="Times New Roman"/>
-          <w:sz w:val="24"/>
-        </w:rPr>
-        <w:t>pelajar</w:t>
-      </w:r>
-      <w:proofErr w:type="spellEnd"/>
-      <w:r>
-        <w:rPr>
-          <w:rFonts w:ascii="Times New Roman" w:hAnsi="Times New Roman" w:cs="Times New Roman"/>
-          <w:sz w:val="24"/>
-        </w:rPr>
-        <w:t xml:space="preserve"> </w:t>
-      </w:r>
-      <w:proofErr w:type="spellStart"/>
-      <w:r>
-        <w:rPr>
-          <w:rFonts w:ascii="Times New Roman" w:hAnsi="Times New Roman" w:cs="Times New Roman"/>
-          <w:sz w:val="24"/>
-        </w:rPr>
-        <w:t>tersebut</w:t>
-      </w:r>
-      <w:proofErr w:type="spellEnd"/>
-      <w:r>
-        <w:rPr>
-          <w:rFonts w:ascii="Times New Roman" w:hAnsi="Times New Roman" w:cs="Times New Roman"/>
-          <w:sz w:val="24"/>
-        </w:rPr>
-        <w:t xml:space="preserve"> </w:t>
-      </w:r>
-      <w:proofErr w:type="spellStart"/>
-      <w:r>
-        <w:rPr>
-          <w:rFonts w:ascii="Times New Roman" w:hAnsi="Times New Roman" w:cs="Times New Roman"/>
-          <w:sz w:val="24"/>
-        </w:rPr>
-        <w:t>tidak</w:t>
-      </w:r>
-      <w:proofErr w:type="spellEnd"/>
-      <w:r>
-        <w:rPr>
-          <w:rFonts w:ascii="Times New Roman" w:hAnsi="Times New Roman" w:cs="Times New Roman"/>
-          <w:sz w:val="24"/>
-        </w:rPr>
-        <w:t xml:space="preserve"> </w:t>
-      </w:r>
-      <w:proofErr w:type="spellStart"/>
-      <w:r>
-        <w:rPr>
-          <w:rFonts w:ascii="Times New Roman" w:hAnsi="Times New Roman" w:cs="Times New Roman"/>
-          <w:sz w:val="24"/>
-        </w:rPr>
-        <w:t>diresapi</w:t>
-      </w:r>
-      <w:proofErr w:type="spellEnd"/>
-      <w:r>
-        <w:rPr>
-          <w:rFonts w:ascii="Times New Roman" w:hAnsi="Times New Roman" w:cs="Times New Roman"/>
-          <w:sz w:val="24"/>
-        </w:rPr>
-        <w:t xml:space="preserve"> </w:t>
-      </w:r>
-      <w:proofErr w:type="spellStart"/>
-      <w:r>
-        <w:rPr>
-          <w:rFonts w:ascii="Times New Roman" w:hAnsi="Times New Roman" w:cs="Times New Roman"/>
-          <w:sz w:val="24"/>
-        </w:rPr>
-        <w:t>dengan</w:t>
-      </w:r>
-      <w:proofErr w:type="spellEnd"/>
-      <w:r>
-        <w:rPr>
-          <w:rFonts w:ascii="Times New Roman" w:hAnsi="Times New Roman" w:cs="Times New Roman"/>
-          <w:sz w:val="24"/>
-        </w:rPr>
-        <w:t xml:space="preserve"> </w:t>
-      </w:r>
-      <w:proofErr w:type="spellStart"/>
-      <w:r>
-        <w:rPr>
-          <w:rFonts w:ascii="Times New Roman" w:hAnsi="Times New Roman" w:cs="Times New Roman"/>
-          <w:sz w:val="24"/>
-        </w:rPr>
-        <w:t>baik</w:t>
-      </w:r>
-      <w:proofErr w:type="spellEnd"/>
-      <w:r>
-        <w:rPr>
-          <w:rFonts w:ascii="Times New Roman" w:hAnsi="Times New Roman" w:cs="Times New Roman"/>
-          <w:sz w:val="24"/>
-        </w:rPr>
-        <w:t>.</w:t>
+          <w:lang w:val="id-ID"/>
+        </w:rPr>
+      </w:pPr>
+      <w:r>
+        <w:rPr>
+          <w:rFonts w:ascii="Times New Roman" w:hAnsi="Times New Roman" w:cs="Times New Roman"/>
+          <w:sz w:val="24"/>
+        </w:rPr>
+        <w:t xml:space="preserve"> </w:t>
+      </w:r>
+      <w:r>
+        <w:rPr>
+          <w:rFonts w:ascii="Times New Roman" w:hAnsi="Times New Roman" w:cs="Times New Roman"/>
+          <w:sz w:val="24"/>
+          <w:lang w:val="id-ID"/>
+        </w:rPr>
+        <w:t>dibidang pendidikan berupa</w:t>
+      </w:r>
+      <w:r>
+        <w:rPr>
+          <w:rFonts w:ascii="Times New Roman" w:hAnsi="Times New Roman" w:cs="Times New Roman"/>
+          <w:sz w:val="24"/>
+          <w:lang w:val="id-ID"/>
+        </w:rPr>
+        <w:t xml:space="preserve"> kegiatan belajar dan mengajar</w:t>
+      </w:r>
+      <w:r>
+        <w:rPr>
+          <w:rFonts w:ascii="Times New Roman" w:hAnsi="Times New Roman" w:cs="Times New Roman"/>
+          <w:sz w:val="24"/>
+          <w:lang w:val="id-ID"/>
+        </w:rPr>
+        <w:t>,pemberian materi pembelajaran dan pengembangan serta peningkatan</w:t>
+      </w:r>
+      <w:r>
+        <w:rPr>
+          <w:rFonts w:ascii="Times New Roman" w:hAnsi="Times New Roman" w:cs="Times New Roman"/>
+          <w:sz w:val="24"/>
+          <w:lang w:val="id-ID"/>
+        </w:rPr>
+        <w:t xml:space="preserve"> kemampuan pelajar. </w:t>
+      </w:r>
+      <w:r>
+        <w:rPr>
+          <w:rFonts w:ascii="Times New Roman" w:hAnsi="Times New Roman" w:cs="Times New Roman"/>
+          <w:sz w:val="24"/>
+          <w:lang w:val="id-ID"/>
+        </w:rPr>
+        <w:t xml:space="preserve">yang dilakukan oleh  </w:t>
       </w:r>
     </w:p>
     <w:p>
@@ -1795,48 +1243,671 @@
         <w:rPr>
           <w:rFonts w:ascii="Times New Roman" w:hAnsi="Times New Roman" w:cs="Times New Roman"/>
           <w:sz w:val="24"/>
-          <w:lang w:val="id-ID"/>
-        </w:rPr>
-      </w:pPr>
-      <w:r>
-        <w:rPr>
-          <w:rFonts w:ascii="Times New Roman" w:hAnsi="Times New Roman" w:cs="Times New Roman"/>
-          <w:sz w:val="24"/>
-          <w:lang w:val="id-ID"/>
-        </w:rPr>
-        <w:t xml:space="preserve">Pemrograman merupakan </w:t>
-      </w:r>
-      <w:r>
-        <w:rPr>
-          <w:rFonts w:ascii="Times New Roman" w:hAnsi="Times New Roman" w:cs="Times New Roman"/>
-          <w:sz w:val="24"/>
-          <w:lang w:val="id-ID"/>
-        </w:rPr>
-        <w:t>pembuatan alur program yang dibentuk dari rang</w:t>
-      </w:r>
-      <w:r>
-        <w:rPr>
-          <w:rFonts w:ascii="Times New Roman" w:hAnsi="Times New Roman" w:cs="Times New Roman"/>
-          <w:sz w:val="24"/>
-          <w:lang w:val="id-ID"/>
-        </w:rPr>
-        <w:t>kaian bahasa program. Bahasa program sendiri dibuat dari kode program. Fungsi dari bahasa pemrograman tersebut adalah komunikasi antara manusia dengan komputer atau mesin dan sebagai me</w:t>
-      </w:r>
-      <w:r>
-        <w:rPr>
-          <w:rFonts w:ascii="Times New Roman" w:hAnsi="Times New Roman" w:cs="Times New Roman"/>
-          <w:sz w:val="24"/>
-          <w:lang w:val="id-ID"/>
-        </w:rPr>
-        <w:t xml:space="preserve">dia programmer untuk </w:t>
-      </w:r>
-      <w:r>
-        <w:rPr>
-          <w:rFonts w:ascii="Times New Roman" w:hAnsi="Times New Roman" w:cs="Times New Roman"/>
-          <w:sz w:val="24"/>
-          <w:lang w:val="id-ID"/>
-        </w:rPr>
-        <w:t xml:space="preserve">mengembangkan aplikasi. </w:t>
+        </w:rPr>
+      </w:pPr>
+      <w:r>
+        <w:rPr>
+          <w:rFonts w:ascii="Times New Roman" w:hAnsi="Times New Roman" w:cs="Times New Roman"/>
+          <w:sz w:val="24"/>
+          <w:lang w:val="id-ID"/>
+        </w:rPr>
+        <w:t>a</w:t>
+      </w:r>
+      <w:r>
+        <w:rPr>
+          <w:rFonts w:ascii="Times New Roman" w:hAnsi="Times New Roman" w:cs="Times New Roman"/>
+          <w:sz w:val="24"/>
+          <w:lang w:val="id-ID"/>
+        </w:rPr>
+        <w:t>ktifitas manusia menjadi terganggu akibat pandemi</w:t>
+      </w:r>
+      <w:r>
+        <w:rPr>
+          <w:rFonts w:ascii="Times New Roman" w:hAnsi="Times New Roman" w:cs="Times New Roman"/>
+          <w:sz w:val="24"/>
+          <w:lang w:val="id-ID"/>
+        </w:rPr>
+        <w:t xml:space="preserve"> yang sedang berlangsung sampai saat ini. Akt</w:t>
+      </w:r>
+      <w:r>
+        <w:rPr>
+          <w:rFonts w:ascii="Times New Roman" w:hAnsi="Times New Roman" w:cs="Times New Roman"/>
+          <w:sz w:val="24"/>
+          <w:lang w:val="id-ID"/>
+        </w:rPr>
+        <w:t>ifitas</w:t>
+      </w:r>
+      <w:r>
+        <w:rPr>
+          <w:rFonts w:ascii="Times New Roman" w:hAnsi="Times New Roman" w:cs="Times New Roman"/>
+          <w:sz w:val="24"/>
+          <w:lang w:val="id-ID"/>
+        </w:rPr>
+        <w:t xml:space="preserve"> yang biasa orang lakukan </w:t>
+      </w:r>
+      <w:proofErr w:type="spellStart"/>
+      <w:r>
+        <w:rPr>
+          <w:rFonts w:ascii="Times New Roman" w:hAnsi="Times New Roman" w:cs="Times New Roman"/>
+          <w:sz w:val="24"/>
+        </w:rPr>
+        <w:t>seperti</w:t>
+      </w:r>
+      <w:proofErr w:type="spellEnd"/>
+      <w:r>
+        <w:rPr>
+          <w:rFonts w:ascii="Times New Roman" w:hAnsi="Times New Roman" w:cs="Times New Roman"/>
+          <w:sz w:val="24"/>
+        </w:rPr>
+        <w:t xml:space="preserve"> </w:t>
+      </w:r>
+      <w:proofErr w:type="spellStart"/>
+      <w:r>
+        <w:rPr>
+          <w:rFonts w:ascii="Times New Roman" w:hAnsi="Times New Roman" w:cs="Times New Roman"/>
+          <w:sz w:val="24"/>
+        </w:rPr>
+        <w:t>bekerja</w:t>
+      </w:r>
+      <w:proofErr w:type="spellEnd"/>
+      <w:r>
+        <w:rPr>
+          <w:rFonts w:ascii="Times New Roman" w:hAnsi="Times New Roman" w:cs="Times New Roman"/>
+          <w:sz w:val="24"/>
+        </w:rPr>
+        <w:t xml:space="preserve">, </w:t>
+      </w:r>
+      <w:proofErr w:type="spellStart"/>
+      <w:r>
+        <w:rPr>
+          <w:rFonts w:ascii="Times New Roman" w:hAnsi="Times New Roman" w:cs="Times New Roman"/>
+          <w:sz w:val="24"/>
+        </w:rPr>
+        <w:t>bermain</w:t>
+      </w:r>
+      <w:proofErr w:type="spellEnd"/>
+      <w:r>
+        <w:rPr>
+          <w:rFonts w:ascii="Times New Roman" w:hAnsi="Times New Roman" w:cs="Times New Roman"/>
+          <w:sz w:val="24"/>
+        </w:rPr>
+        <w:t xml:space="preserve">, </w:t>
+      </w:r>
+      <w:proofErr w:type="spellStart"/>
+      <w:r>
+        <w:rPr>
+          <w:rFonts w:ascii="Times New Roman" w:hAnsi="Times New Roman" w:cs="Times New Roman"/>
+          <w:sz w:val="24"/>
+        </w:rPr>
+        <w:t>dan</w:t>
+      </w:r>
+      <w:proofErr w:type="spellEnd"/>
+      <w:r>
+        <w:rPr>
+          <w:rFonts w:ascii="Times New Roman" w:hAnsi="Times New Roman" w:cs="Times New Roman"/>
+          <w:sz w:val="24"/>
+        </w:rPr>
+        <w:t xml:space="preserve"> yang </w:t>
+      </w:r>
+      <w:proofErr w:type="spellStart"/>
+      <w:r>
+        <w:rPr>
+          <w:rFonts w:ascii="Times New Roman" w:hAnsi="Times New Roman" w:cs="Times New Roman"/>
+          <w:sz w:val="24"/>
+        </w:rPr>
+        <w:t>terutama</w:t>
+      </w:r>
+      <w:proofErr w:type="spellEnd"/>
+      <w:r>
+        <w:rPr>
+          <w:rFonts w:ascii="Times New Roman" w:hAnsi="Times New Roman" w:cs="Times New Roman"/>
+          <w:sz w:val="24"/>
+        </w:rPr>
+        <w:t xml:space="preserve"> </w:t>
+      </w:r>
+      <w:proofErr w:type="spellStart"/>
+      <w:r>
+        <w:rPr>
+          <w:rFonts w:ascii="Times New Roman" w:hAnsi="Times New Roman" w:cs="Times New Roman"/>
+          <w:sz w:val="24"/>
+        </w:rPr>
+        <w:t>adalah</w:t>
+      </w:r>
+      <w:proofErr w:type="spellEnd"/>
+      <w:r>
+        <w:rPr>
+          <w:rFonts w:ascii="Times New Roman" w:hAnsi="Times New Roman" w:cs="Times New Roman"/>
+          <w:sz w:val="24"/>
+        </w:rPr>
+        <w:t xml:space="preserve"> </w:t>
+      </w:r>
+      <w:proofErr w:type="spellStart"/>
+      <w:r>
+        <w:rPr>
+          <w:rFonts w:ascii="Times New Roman" w:hAnsi="Times New Roman" w:cs="Times New Roman"/>
+          <w:sz w:val="24"/>
+        </w:rPr>
+        <w:t>belajar</w:t>
+      </w:r>
+      <w:proofErr w:type="spellEnd"/>
+      <w:r>
+        <w:rPr>
+          <w:rFonts w:ascii="Times New Roman" w:hAnsi="Times New Roman" w:cs="Times New Roman"/>
+          <w:sz w:val="24"/>
+        </w:rPr>
+        <w:t xml:space="preserve">. </w:t>
+      </w:r>
+      <w:proofErr w:type="spellStart"/>
+      <w:r>
+        <w:rPr>
+          <w:rFonts w:ascii="Times New Roman" w:hAnsi="Times New Roman" w:cs="Times New Roman"/>
+          <w:sz w:val="24"/>
+        </w:rPr>
+        <w:t>Belajar</w:t>
+      </w:r>
+      <w:proofErr w:type="spellEnd"/>
+      <w:r>
+        <w:rPr>
+          <w:rFonts w:ascii="Times New Roman" w:hAnsi="Times New Roman" w:cs="Times New Roman"/>
+          <w:sz w:val="24"/>
+        </w:rPr>
+        <w:t xml:space="preserve"> </w:t>
+      </w:r>
+      <w:proofErr w:type="spellStart"/>
+      <w:r>
+        <w:rPr>
+          <w:rFonts w:ascii="Times New Roman" w:hAnsi="Times New Roman" w:cs="Times New Roman"/>
+          <w:sz w:val="24"/>
+        </w:rPr>
+        <w:t>merupakan</w:t>
+      </w:r>
+      <w:proofErr w:type="spellEnd"/>
+      <w:r>
+        <w:rPr>
+          <w:rFonts w:ascii="Times New Roman" w:hAnsi="Times New Roman" w:cs="Times New Roman"/>
+          <w:sz w:val="24"/>
+        </w:rPr>
+        <w:t xml:space="preserve"> </w:t>
+      </w:r>
+      <w:proofErr w:type="spellStart"/>
+      <w:r>
+        <w:rPr>
+          <w:rFonts w:ascii="Times New Roman" w:hAnsi="Times New Roman" w:cs="Times New Roman"/>
+          <w:sz w:val="24"/>
+        </w:rPr>
+        <w:t>kegiatan</w:t>
+      </w:r>
+      <w:proofErr w:type="spellEnd"/>
+      <w:r>
+        <w:rPr>
+          <w:rFonts w:ascii="Times New Roman" w:hAnsi="Times New Roman" w:cs="Times New Roman"/>
+          <w:sz w:val="24"/>
+        </w:rPr>
+        <w:t xml:space="preserve"> </w:t>
+      </w:r>
+      <w:proofErr w:type="spellStart"/>
+      <w:r>
+        <w:rPr>
+          <w:rFonts w:ascii="Times New Roman" w:hAnsi="Times New Roman" w:cs="Times New Roman"/>
+          <w:sz w:val="24"/>
+        </w:rPr>
+        <w:t>penting</w:t>
+      </w:r>
+      <w:proofErr w:type="spellEnd"/>
+      <w:r>
+        <w:rPr>
+          <w:rFonts w:ascii="Times New Roman" w:hAnsi="Times New Roman" w:cs="Times New Roman"/>
+          <w:sz w:val="24"/>
+        </w:rPr>
+        <w:t xml:space="preserve"> </w:t>
+      </w:r>
+      <w:proofErr w:type="spellStart"/>
+      <w:r>
+        <w:rPr>
+          <w:rFonts w:ascii="Times New Roman" w:hAnsi="Times New Roman" w:cs="Times New Roman"/>
+          <w:sz w:val="24"/>
+        </w:rPr>
+        <w:t>dan</w:t>
+      </w:r>
+      <w:proofErr w:type="spellEnd"/>
+      <w:r>
+        <w:rPr>
+          <w:rFonts w:ascii="Times New Roman" w:hAnsi="Times New Roman" w:cs="Times New Roman"/>
+          <w:sz w:val="24"/>
+        </w:rPr>
+        <w:t xml:space="preserve"> </w:t>
+      </w:r>
+      <w:proofErr w:type="spellStart"/>
+      <w:r>
+        <w:rPr>
+          <w:rFonts w:ascii="Times New Roman" w:hAnsi="Times New Roman" w:cs="Times New Roman"/>
+          <w:sz w:val="24"/>
+        </w:rPr>
+        <w:t>pekerjaan</w:t>
+      </w:r>
+      <w:proofErr w:type="spellEnd"/>
+      <w:r>
+        <w:rPr>
+          <w:rFonts w:ascii="Times New Roman" w:hAnsi="Times New Roman" w:cs="Times New Roman"/>
+          <w:sz w:val="24"/>
+        </w:rPr>
+        <w:t xml:space="preserve"> yang </w:t>
+      </w:r>
+      <w:proofErr w:type="spellStart"/>
+      <w:r>
+        <w:rPr>
+          <w:rFonts w:ascii="Times New Roman" w:hAnsi="Times New Roman" w:cs="Times New Roman"/>
+          <w:sz w:val="24"/>
+        </w:rPr>
+        <w:t>harus</w:t>
+      </w:r>
+      <w:proofErr w:type="spellEnd"/>
+      <w:r>
+        <w:rPr>
+          <w:rFonts w:ascii="Times New Roman" w:hAnsi="Times New Roman" w:cs="Times New Roman"/>
+          <w:sz w:val="24"/>
+        </w:rPr>
+        <w:t xml:space="preserve"> </w:t>
+      </w:r>
+      <w:proofErr w:type="spellStart"/>
+      <w:r>
+        <w:rPr>
+          <w:rFonts w:ascii="Times New Roman" w:hAnsi="Times New Roman" w:cs="Times New Roman"/>
+          <w:sz w:val="24"/>
+        </w:rPr>
+        <w:t>dilakukan</w:t>
+      </w:r>
+      <w:proofErr w:type="spellEnd"/>
+      <w:r>
+        <w:rPr>
+          <w:rFonts w:ascii="Times New Roman" w:hAnsi="Times New Roman" w:cs="Times New Roman"/>
+          <w:sz w:val="24"/>
+        </w:rPr>
+        <w:t xml:space="preserve"> </w:t>
+      </w:r>
+      <w:proofErr w:type="spellStart"/>
+      <w:r>
+        <w:rPr>
+          <w:rFonts w:ascii="Times New Roman" w:hAnsi="Times New Roman" w:cs="Times New Roman"/>
+          <w:sz w:val="24"/>
+        </w:rPr>
+        <w:t>oleh</w:t>
+      </w:r>
+      <w:proofErr w:type="spellEnd"/>
+      <w:r>
+        <w:rPr>
+          <w:rFonts w:ascii="Times New Roman" w:hAnsi="Times New Roman" w:cs="Times New Roman"/>
+          <w:sz w:val="24"/>
+        </w:rPr>
+        <w:t xml:space="preserve"> </w:t>
+      </w:r>
+      <w:proofErr w:type="spellStart"/>
+      <w:r>
+        <w:rPr>
+          <w:rFonts w:ascii="Times New Roman" w:hAnsi="Times New Roman" w:cs="Times New Roman"/>
+          <w:sz w:val="24"/>
+        </w:rPr>
+        <w:t>siswa</w:t>
+      </w:r>
+      <w:proofErr w:type="spellEnd"/>
+      <w:r>
+        <w:rPr>
+          <w:rFonts w:ascii="Times New Roman" w:hAnsi="Times New Roman" w:cs="Times New Roman"/>
+          <w:sz w:val="24"/>
+        </w:rPr>
+        <w:t xml:space="preserve"> </w:t>
+      </w:r>
+      <w:proofErr w:type="spellStart"/>
+      <w:r>
+        <w:rPr>
+          <w:rFonts w:ascii="Times New Roman" w:hAnsi="Times New Roman" w:cs="Times New Roman"/>
+          <w:sz w:val="24"/>
+        </w:rPr>
+        <w:t>maupun</w:t>
+      </w:r>
+      <w:proofErr w:type="spellEnd"/>
+      <w:r>
+        <w:rPr>
+          <w:rFonts w:ascii="Times New Roman" w:hAnsi="Times New Roman" w:cs="Times New Roman"/>
+          <w:sz w:val="24"/>
+        </w:rPr>
+        <w:t xml:space="preserve"> </w:t>
+      </w:r>
+      <w:proofErr w:type="spellStart"/>
+      <w:r>
+        <w:rPr>
+          <w:rFonts w:ascii="Times New Roman" w:hAnsi="Times New Roman" w:cs="Times New Roman"/>
+          <w:sz w:val="24"/>
+        </w:rPr>
+        <w:t>mahasiswa</w:t>
+      </w:r>
+      <w:proofErr w:type="spellEnd"/>
+      <w:r>
+        <w:rPr>
+          <w:rFonts w:ascii="Times New Roman" w:hAnsi="Times New Roman" w:cs="Times New Roman"/>
+          <w:sz w:val="24"/>
+        </w:rPr>
+        <w:t xml:space="preserve">. </w:t>
+      </w:r>
+      <w:proofErr w:type="spellStart"/>
+      <w:r>
+        <w:rPr>
+          <w:rFonts w:ascii="Times New Roman" w:hAnsi="Times New Roman" w:cs="Times New Roman"/>
+          <w:sz w:val="24"/>
+        </w:rPr>
+        <w:t>Belajar</w:t>
+      </w:r>
+      <w:proofErr w:type="spellEnd"/>
+      <w:r>
+        <w:rPr>
+          <w:rFonts w:ascii="Times New Roman" w:hAnsi="Times New Roman" w:cs="Times New Roman"/>
+          <w:sz w:val="24"/>
+        </w:rPr>
+        <w:t xml:space="preserve"> </w:t>
+      </w:r>
+      <w:proofErr w:type="spellStart"/>
+      <w:r>
+        <w:rPr>
+          <w:rFonts w:ascii="Times New Roman" w:hAnsi="Times New Roman" w:cs="Times New Roman"/>
+          <w:sz w:val="24"/>
+        </w:rPr>
+        <w:t>pada</w:t>
+      </w:r>
+      <w:proofErr w:type="spellEnd"/>
+      <w:r>
+        <w:rPr>
+          <w:rFonts w:ascii="Times New Roman" w:hAnsi="Times New Roman" w:cs="Times New Roman"/>
+          <w:sz w:val="24"/>
+        </w:rPr>
+        <w:t xml:space="preserve"> masa </w:t>
+      </w:r>
+      <w:proofErr w:type="spellStart"/>
+      <w:r>
+        <w:rPr>
+          <w:rFonts w:ascii="Times New Roman" w:hAnsi="Times New Roman" w:cs="Times New Roman"/>
+          <w:sz w:val="24"/>
+        </w:rPr>
+        <w:t>pandemi</w:t>
+      </w:r>
+      <w:proofErr w:type="spellEnd"/>
+      <w:r>
+        <w:rPr>
+          <w:rFonts w:ascii="Times New Roman" w:hAnsi="Times New Roman" w:cs="Times New Roman"/>
+          <w:sz w:val="24"/>
+        </w:rPr>
+        <w:t xml:space="preserve"> </w:t>
+      </w:r>
+      <w:proofErr w:type="spellStart"/>
+      <w:r>
+        <w:rPr>
+          <w:rFonts w:ascii="Times New Roman" w:hAnsi="Times New Roman" w:cs="Times New Roman"/>
+          <w:sz w:val="24"/>
+        </w:rPr>
+        <w:t>ini</w:t>
+      </w:r>
+      <w:proofErr w:type="spellEnd"/>
+      <w:r>
+        <w:rPr>
+          <w:rFonts w:ascii="Times New Roman" w:hAnsi="Times New Roman" w:cs="Times New Roman"/>
+          <w:sz w:val="24"/>
+        </w:rPr>
+        <w:t xml:space="preserve"> </w:t>
+      </w:r>
+      <w:proofErr w:type="spellStart"/>
+      <w:r>
+        <w:rPr>
+          <w:rFonts w:ascii="Times New Roman" w:hAnsi="Times New Roman" w:cs="Times New Roman"/>
+          <w:sz w:val="24"/>
+        </w:rPr>
+        <w:t>menjadi</w:t>
+      </w:r>
+      <w:proofErr w:type="spellEnd"/>
+      <w:r>
+        <w:rPr>
+          <w:rFonts w:ascii="Times New Roman" w:hAnsi="Times New Roman" w:cs="Times New Roman"/>
+          <w:sz w:val="24"/>
+        </w:rPr>
+        <w:t xml:space="preserve"> </w:t>
+      </w:r>
+      <w:proofErr w:type="spellStart"/>
+      <w:r>
+        <w:rPr>
+          <w:rFonts w:ascii="Times New Roman" w:hAnsi="Times New Roman" w:cs="Times New Roman"/>
+          <w:sz w:val="24"/>
+        </w:rPr>
+        <w:t>tidak</w:t>
+      </w:r>
+      <w:proofErr w:type="spellEnd"/>
+      <w:r>
+        <w:rPr>
+          <w:rFonts w:ascii="Times New Roman" w:hAnsi="Times New Roman" w:cs="Times New Roman"/>
+          <w:sz w:val="24"/>
+        </w:rPr>
+        <w:t xml:space="preserve"> </w:t>
+      </w:r>
+      <w:proofErr w:type="spellStart"/>
+      <w:r>
+        <w:rPr>
+          <w:rFonts w:ascii="Times New Roman" w:hAnsi="Times New Roman" w:cs="Times New Roman"/>
+          <w:sz w:val="24"/>
+        </w:rPr>
+        <w:t>terkontrol</w:t>
+      </w:r>
+      <w:proofErr w:type="spellEnd"/>
+      <w:r>
+        <w:rPr>
+          <w:rFonts w:ascii="Times New Roman" w:hAnsi="Times New Roman" w:cs="Times New Roman"/>
+          <w:sz w:val="24"/>
+        </w:rPr>
+        <w:t xml:space="preserve"> </w:t>
+      </w:r>
+      <w:proofErr w:type="spellStart"/>
+      <w:r>
+        <w:rPr>
+          <w:rFonts w:ascii="Times New Roman" w:hAnsi="Times New Roman" w:cs="Times New Roman"/>
+          <w:sz w:val="24"/>
+        </w:rPr>
+        <w:t>dan</w:t>
+      </w:r>
+      <w:proofErr w:type="spellEnd"/>
+      <w:r>
+        <w:rPr>
+          <w:rFonts w:ascii="Times New Roman" w:hAnsi="Times New Roman" w:cs="Times New Roman"/>
+          <w:sz w:val="24"/>
+        </w:rPr>
+        <w:t xml:space="preserve"> </w:t>
+      </w:r>
+      <w:proofErr w:type="spellStart"/>
+      <w:r>
+        <w:rPr>
+          <w:rFonts w:ascii="Times New Roman" w:hAnsi="Times New Roman" w:cs="Times New Roman"/>
+          <w:sz w:val="24"/>
+        </w:rPr>
+        <w:t>tidak</w:t>
+      </w:r>
+      <w:proofErr w:type="spellEnd"/>
+      <w:r>
+        <w:rPr>
+          <w:rFonts w:ascii="Times New Roman" w:hAnsi="Times New Roman" w:cs="Times New Roman"/>
+          <w:sz w:val="24"/>
+        </w:rPr>
+        <w:t xml:space="preserve"> </w:t>
+      </w:r>
+      <w:proofErr w:type="spellStart"/>
+      <w:r>
+        <w:rPr>
+          <w:rFonts w:ascii="Times New Roman" w:hAnsi="Times New Roman" w:cs="Times New Roman"/>
+          <w:sz w:val="24"/>
+        </w:rPr>
+        <w:t>efektif</w:t>
+      </w:r>
+      <w:proofErr w:type="spellEnd"/>
+      <w:r>
+        <w:rPr>
+          <w:rFonts w:ascii="Times New Roman" w:hAnsi="Times New Roman" w:cs="Times New Roman"/>
+          <w:sz w:val="24"/>
+        </w:rPr>
+        <w:t xml:space="preserve"> </w:t>
+      </w:r>
+      <w:proofErr w:type="spellStart"/>
+      <w:r>
+        <w:rPr>
+          <w:rFonts w:ascii="Times New Roman" w:hAnsi="Times New Roman" w:cs="Times New Roman"/>
+          <w:sz w:val="24"/>
+        </w:rPr>
+        <w:t>sehingga</w:t>
+      </w:r>
+      <w:proofErr w:type="spellEnd"/>
+      <w:r>
+        <w:rPr>
+          <w:rFonts w:ascii="Times New Roman" w:hAnsi="Times New Roman" w:cs="Times New Roman"/>
+          <w:sz w:val="24"/>
+        </w:rPr>
+        <w:t xml:space="preserve"> </w:t>
+      </w:r>
+      <w:proofErr w:type="spellStart"/>
+      <w:r>
+        <w:rPr>
+          <w:rFonts w:ascii="Times New Roman" w:hAnsi="Times New Roman" w:cs="Times New Roman"/>
+          <w:sz w:val="24"/>
+        </w:rPr>
+        <w:t>materi</w:t>
+      </w:r>
+      <w:proofErr w:type="spellEnd"/>
+      <w:r>
+        <w:rPr>
+          <w:rFonts w:ascii="Times New Roman" w:hAnsi="Times New Roman" w:cs="Times New Roman"/>
+          <w:sz w:val="24"/>
+        </w:rPr>
+        <w:t xml:space="preserve"> yang </w:t>
+      </w:r>
+      <w:proofErr w:type="spellStart"/>
+      <w:r>
+        <w:rPr>
+          <w:rFonts w:ascii="Times New Roman" w:hAnsi="Times New Roman" w:cs="Times New Roman"/>
+          <w:sz w:val="24"/>
+        </w:rPr>
+        <w:t>dipelajari</w:t>
+      </w:r>
+      <w:proofErr w:type="spellEnd"/>
+      <w:r>
+        <w:rPr>
+          <w:rFonts w:ascii="Times New Roman" w:hAnsi="Times New Roman" w:cs="Times New Roman"/>
+          <w:sz w:val="24"/>
+        </w:rPr>
+        <w:t xml:space="preserve"> </w:t>
+      </w:r>
+      <w:proofErr w:type="spellStart"/>
+      <w:r>
+        <w:rPr>
+          <w:rFonts w:ascii="Times New Roman" w:hAnsi="Times New Roman" w:cs="Times New Roman"/>
+          <w:sz w:val="24"/>
+        </w:rPr>
+        <w:t>oleh</w:t>
+      </w:r>
+      <w:proofErr w:type="spellEnd"/>
+      <w:r>
+        <w:rPr>
+          <w:rFonts w:ascii="Times New Roman" w:hAnsi="Times New Roman" w:cs="Times New Roman"/>
+          <w:sz w:val="24"/>
+        </w:rPr>
+        <w:t xml:space="preserve"> </w:t>
+      </w:r>
+      <w:proofErr w:type="spellStart"/>
+      <w:r>
+        <w:rPr>
+          <w:rFonts w:ascii="Times New Roman" w:hAnsi="Times New Roman" w:cs="Times New Roman"/>
+          <w:sz w:val="24"/>
+        </w:rPr>
+        <w:t>pelajar</w:t>
+      </w:r>
+      <w:proofErr w:type="spellEnd"/>
+      <w:r>
+        <w:rPr>
+          <w:rFonts w:ascii="Times New Roman" w:hAnsi="Times New Roman" w:cs="Times New Roman"/>
+          <w:sz w:val="24"/>
+        </w:rPr>
+        <w:t xml:space="preserve"> </w:t>
+      </w:r>
+      <w:proofErr w:type="spellStart"/>
+      <w:r>
+        <w:rPr>
+          <w:rFonts w:ascii="Times New Roman" w:hAnsi="Times New Roman" w:cs="Times New Roman"/>
+          <w:sz w:val="24"/>
+        </w:rPr>
+        <w:t>tersebut</w:t>
+      </w:r>
+      <w:proofErr w:type="spellEnd"/>
+      <w:r>
+        <w:rPr>
+          <w:rFonts w:ascii="Times New Roman" w:hAnsi="Times New Roman" w:cs="Times New Roman"/>
+          <w:sz w:val="24"/>
+        </w:rPr>
+        <w:t xml:space="preserve"> </w:t>
+      </w:r>
+      <w:proofErr w:type="spellStart"/>
+      <w:r>
+        <w:rPr>
+          <w:rFonts w:ascii="Times New Roman" w:hAnsi="Times New Roman" w:cs="Times New Roman"/>
+          <w:sz w:val="24"/>
+        </w:rPr>
+        <w:t>tidak</w:t>
+      </w:r>
+      <w:proofErr w:type="spellEnd"/>
+      <w:r>
+        <w:rPr>
+          <w:rFonts w:ascii="Times New Roman" w:hAnsi="Times New Roman" w:cs="Times New Roman"/>
+          <w:sz w:val="24"/>
+        </w:rPr>
+        <w:t xml:space="preserve"> </w:t>
+      </w:r>
+      <w:proofErr w:type="spellStart"/>
+      <w:r>
+        <w:rPr>
+          <w:rFonts w:ascii="Times New Roman" w:hAnsi="Times New Roman" w:cs="Times New Roman"/>
+          <w:sz w:val="24"/>
+        </w:rPr>
+        <w:t>diresapi</w:t>
+      </w:r>
+      <w:proofErr w:type="spellEnd"/>
+      <w:r>
+        <w:rPr>
+          <w:rFonts w:ascii="Times New Roman" w:hAnsi="Times New Roman" w:cs="Times New Roman"/>
+          <w:sz w:val="24"/>
+        </w:rPr>
+        <w:t xml:space="preserve"> </w:t>
+      </w:r>
+      <w:proofErr w:type="spellStart"/>
+      <w:r>
+        <w:rPr>
+          <w:rFonts w:ascii="Times New Roman" w:hAnsi="Times New Roman" w:cs="Times New Roman"/>
+          <w:sz w:val="24"/>
+        </w:rPr>
+        <w:t>dengan</w:t>
+      </w:r>
+      <w:proofErr w:type="spellEnd"/>
+      <w:r>
+        <w:rPr>
+          <w:rFonts w:ascii="Times New Roman" w:hAnsi="Times New Roman" w:cs="Times New Roman"/>
+          <w:sz w:val="24"/>
+        </w:rPr>
+        <w:t xml:space="preserve"> </w:t>
+      </w:r>
+      <w:proofErr w:type="spellStart"/>
+      <w:r>
+        <w:rPr>
+          <w:rFonts w:ascii="Times New Roman" w:hAnsi="Times New Roman" w:cs="Times New Roman"/>
+          <w:sz w:val="24"/>
+        </w:rPr>
+        <w:t>baik</w:t>
+      </w:r>
+      <w:proofErr w:type="spellEnd"/>
+      <w:r>
+        <w:rPr>
+          <w:rFonts w:ascii="Times New Roman" w:hAnsi="Times New Roman" w:cs="Times New Roman"/>
+          <w:sz w:val="24"/>
+        </w:rPr>
+        <w:t>.</w:t>
       </w:r>
     </w:p>
     <w:p>
@@ -1856,96 +1927,157 @@
           <w:sz w:val="24"/>
           <w:lang w:val="id-ID"/>
         </w:rPr>
-        <w:t>Perkemban</w:t>
-      </w:r>
-      <w:r>
-        <w:rPr>
-          <w:rFonts w:ascii="Times New Roman" w:hAnsi="Times New Roman" w:cs="Times New Roman"/>
-          <w:sz w:val="24"/>
-          <w:lang w:val="id-ID"/>
-        </w:rPr>
-        <w:t>gan teknologi yang begitu pesat tak jauh dari pekerja</w:t>
-      </w:r>
-      <w:r>
-        <w:rPr>
-          <w:rFonts w:ascii="Times New Roman" w:hAnsi="Times New Roman" w:cs="Times New Roman"/>
-          <w:sz w:val="24"/>
-          <w:lang w:val="id-ID"/>
-        </w:rPr>
-        <w:t>an</w:t>
-      </w:r>
-      <w:r>
-        <w:rPr>
-          <w:rFonts w:ascii="Times New Roman" w:hAnsi="Times New Roman" w:cs="Times New Roman"/>
-          <w:sz w:val="24"/>
-          <w:lang w:val="id-ID"/>
-        </w:rPr>
-        <w:t xml:space="preserve"> seorang programmer</w:t>
-      </w:r>
-      <w:r>
-        <w:rPr>
-          <w:rFonts w:ascii="Times New Roman" w:hAnsi="Times New Roman" w:cs="Times New Roman"/>
-          <w:i/>
-          <w:sz w:val="24"/>
-          <w:lang w:val="id-ID"/>
-        </w:rPr>
-        <w:t>.</w:t>
-      </w:r>
-      <w:r>
-        <w:rPr>
-          <w:rFonts w:ascii="Times New Roman" w:hAnsi="Times New Roman" w:cs="Times New Roman"/>
-          <w:sz w:val="24"/>
-          <w:lang w:val="id-ID"/>
-        </w:rPr>
-        <w:t xml:space="preserve"> </w:t>
-      </w:r>
-      <w:r>
-        <w:rPr>
-          <w:rFonts w:ascii="Times New Roman" w:hAnsi="Times New Roman" w:cs="Times New Roman"/>
-          <w:sz w:val="24"/>
-          <w:lang w:val="id-ID"/>
-        </w:rPr>
-        <w:t xml:space="preserve">Di zaman sekarang pekerjaan sebagai programmer banyak dicari oleh perusahaan. Karena kehidupan yang serba mudah dibantu oleh teknologi robot dan kecerdasan buatan. Maka dari itu </w:t>
-      </w:r>
-      <w:r>
-        <w:rPr>
-          <w:rFonts w:ascii="Times New Roman" w:hAnsi="Times New Roman" w:cs="Times New Roman"/>
-          <w:sz w:val="24"/>
-          <w:lang w:val="id-ID"/>
-        </w:rPr>
-        <w:t xml:space="preserve">saya membuat website melalui penulisan ini supaya dapat membantu orang-orang yang ingin belajar tentang </w:t>
-      </w:r>
-      <w:r>
-        <w:rPr>
-          <w:rFonts w:ascii="Times New Roman" w:hAnsi="Times New Roman" w:cs="Times New Roman"/>
-          <w:i/>
-          <w:sz w:val="24"/>
-          <w:lang w:val="id-ID"/>
-        </w:rPr>
-        <w:t>programming</w:t>
-      </w:r>
-      <w:r>
-        <w:rPr>
-          <w:rFonts w:ascii="Times New Roman" w:hAnsi="Times New Roman" w:cs="Times New Roman"/>
-          <w:sz w:val="24"/>
-          <w:lang w:val="id-ID"/>
-        </w:rPr>
-        <w:t xml:space="preserve">. </w:t>
+        <w:t xml:space="preserve">Pemrograman merupakan </w:t>
+      </w:r>
+      <w:r>
+        <w:rPr>
+          <w:rFonts w:ascii="Times New Roman" w:hAnsi="Times New Roman" w:cs="Times New Roman"/>
+          <w:sz w:val="24"/>
+          <w:lang w:val="id-ID"/>
+        </w:rPr>
+        <w:t>pembuatan alur program yang dibentuk dari rang</w:t>
+      </w:r>
+      <w:r>
+        <w:rPr>
+          <w:rFonts w:ascii="Times New Roman" w:hAnsi="Times New Roman" w:cs="Times New Roman"/>
+          <w:sz w:val="24"/>
+          <w:lang w:val="id-ID"/>
+        </w:rPr>
+        <w:t>kaian bahasa program. Bahasa program sendiri dibuat dari kode program. Fungsi dari bahasa pemrograman tersebut adalah komunikasi antara manusia dengan komputer atau mesin dan sebagai me</w:t>
+      </w:r>
+      <w:r>
+        <w:rPr>
+          <w:rFonts w:ascii="Times New Roman" w:hAnsi="Times New Roman" w:cs="Times New Roman"/>
+          <w:sz w:val="24"/>
+          <w:lang w:val="id-ID"/>
+        </w:rPr>
+        <w:t xml:space="preserve">dia programmer untuk </w:t>
+      </w:r>
+      <w:r>
+        <w:rPr>
+          <w:rFonts w:ascii="Times New Roman" w:hAnsi="Times New Roman" w:cs="Times New Roman"/>
+          <w:sz w:val="24"/>
+          <w:lang w:val="id-ID"/>
+        </w:rPr>
+        <w:t xml:space="preserve">mengembangkan aplikasi. </w:t>
       </w:r>
     </w:p>
     <w:p>
       <w:pPr>
         <w:spacing w:after="0" w:line="360" w:lineRule="auto"/>
         <w:ind w:firstLine="720"/>
-        <w:rPr>
-          <w:rFonts w:ascii="Times New Roman" w:hAnsi="Times New Roman" w:cs="Times New Roman"/>
-          <w:sz w:val="24"/>
-          <w:lang w:val="id-ID"/>
-        </w:rPr>
-      </w:pPr>
+        <w:jc w:val="both"/>
+        <w:rPr>
+          <w:rFonts w:ascii="Times New Roman" w:hAnsi="Times New Roman" w:cs="Times New Roman"/>
+          <w:sz w:val="24"/>
+          <w:lang w:val="id-ID"/>
+        </w:rPr>
+      </w:pPr>
+      <w:r>
+        <w:rPr>
+          <w:rFonts w:ascii="Times New Roman" w:hAnsi="Times New Roman" w:cs="Times New Roman"/>
+          <w:sz w:val="24"/>
+          <w:lang w:val="id-ID"/>
+        </w:rPr>
+        <w:t>Perkemban</w:t>
+      </w:r>
+      <w:r>
+        <w:rPr>
+          <w:rFonts w:ascii="Times New Roman" w:hAnsi="Times New Roman" w:cs="Times New Roman"/>
+          <w:sz w:val="24"/>
+          <w:lang w:val="id-ID"/>
+        </w:rPr>
+        <w:t>gan teknologi yang begitu pesat tak jauh dari pekerja</w:t>
+      </w:r>
+      <w:r>
+        <w:rPr>
+          <w:rFonts w:ascii="Times New Roman" w:hAnsi="Times New Roman" w:cs="Times New Roman"/>
+          <w:sz w:val="24"/>
+          <w:lang w:val="id-ID"/>
+        </w:rPr>
+        <w:t>an</w:t>
+      </w:r>
+      <w:r>
+        <w:rPr>
+          <w:rFonts w:ascii="Times New Roman" w:hAnsi="Times New Roman" w:cs="Times New Roman"/>
+          <w:sz w:val="24"/>
+          <w:lang w:val="id-ID"/>
+        </w:rPr>
+        <w:t xml:space="preserve"> seorang programmer</w:t>
+      </w:r>
+      <w:r>
+        <w:rPr>
+          <w:rFonts w:ascii="Times New Roman" w:hAnsi="Times New Roman" w:cs="Times New Roman"/>
+          <w:i/>
+          <w:sz w:val="24"/>
+          <w:lang w:val="id-ID"/>
+        </w:rPr>
+        <w:t>.</w:t>
+      </w:r>
+      <w:r>
+        <w:rPr>
+          <w:rFonts w:ascii="Times New Roman" w:hAnsi="Times New Roman" w:cs="Times New Roman"/>
+          <w:sz w:val="24"/>
+          <w:lang w:val="id-ID"/>
+        </w:rPr>
+        <w:t xml:space="preserve"> </w:t>
+      </w:r>
+      <w:r>
+        <w:rPr>
+          <w:rFonts w:ascii="Times New Roman" w:hAnsi="Times New Roman" w:cs="Times New Roman"/>
+          <w:sz w:val="24"/>
+          <w:lang w:val="id-ID"/>
+        </w:rPr>
+        <w:t xml:space="preserve">Di zaman sekarang pekerjaan sebagai programmer banyak dicari </w:t>
+      </w:r>
+      <w:r>
+        <w:rPr>
+          <w:rFonts w:ascii="Times New Roman" w:hAnsi="Times New Roman" w:cs="Times New Roman"/>
+          <w:sz w:val="24"/>
+          <w:lang w:val="id-ID"/>
+        </w:rPr>
+        <w:lastRenderedPageBreak/>
+        <w:t xml:space="preserve">oleh perusahaan. Karena kehidupan yang serba mudah dibantu oleh teknologi robot dan kecerdasan buatan. Maka dari itu </w:t>
+      </w:r>
+      <w:r>
+        <w:rPr>
+          <w:rFonts w:ascii="Times New Roman" w:hAnsi="Times New Roman" w:cs="Times New Roman"/>
+          <w:sz w:val="24"/>
+          <w:lang w:val="id-ID"/>
+        </w:rPr>
+        <w:t xml:space="preserve">saya membuat website melalui penulisan ini supaya dapat membantu orang-orang yang ingin belajar tentang </w:t>
+      </w:r>
+      <w:r>
+        <w:rPr>
+          <w:rFonts w:ascii="Times New Roman" w:hAnsi="Times New Roman" w:cs="Times New Roman"/>
+          <w:i/>
+          <w:sz w:val="24"/>
+          <w:lang w:val="id-ID"/>
+        </w:rPr>
+        <w:t>programming</w:t>
+      </w:r>
+      <w:r>
+        <w:rPr>
+          <w:rFonts w:ascii="Times New Roman" w:hAnsi="Times New Roman" w:cs="Times New Roman"/>
+          <w:sz w:val="24"/>
+          <w:lang w:val="id-ID"/>
+        </w:rPr>
+        <w:t xml:space="preserve">. </w:t>
+      </w:r>
     </w:p>
     <w:p>
       <w:pPr>
+        <w:spacing w:after="0" w:line="360" w:lineRule="auto"/>
+        <w:ind w:firstLine="720"/>
+        <w:rPr>
+          <w:rFonts w:ascii="Times New Roman" w:hAnsi="Times New Roman" w:cs="Times New Roman"/>
+          <w:sz w:val="24"/>
+          <w:lang w:val="id-ID"/>
+        </w:rPr>
+      </w:pPr>
+    </w:p>
+    <w:p>
+      <w:pPr>
         <w:pStyle w:val="Style3"/>
         <w:spacing w:before="0" w:line="360" w:lineRule="auto"/>
       </w:pPr>
@@ -2058,16 +2190,7 @@
           <w:sz w:val="24"/>
           <w:lang w:val="id-ID"/>
         </w:rPr>
-        <w:t xml:space="preserve">. Di dalam fitur materi pembelajaran ditambahkan sebuah list referensi </w:t>
-      </w:r>
-      <w:r>
-        <w:rPr>
-          <w:rFonts w:ascii="Times New Roman" w:hAnsi="Times New Roman" w:cs="Times New Roman"/>
-          <w:sz w:val="24"/>
-          <w:lang w:val="id-ID"/>
-        </w:rPr>
-        <w:lastRenderedPageBreak/>
-        <w:t>luar sebagai penambahan materi tambahan</w:t>
+        <w:t>. Di dalam fitur materi pembelajaran ditambahkan sebuah list referensi luar sebagai penambahan materi tambahan</w:t>
       </w:r>
       <w:r>
         <w:rPr>
@@ -2542,7 +2665,17 @@
           <w:sz w:val="24"/>
           <w:lang w:val="id-ID"/>
         </w:rPr>
-        <w:t>Web E-Learning</w:t>
+        <w:t>Web E-</w:t>
+      </w:r>
+      <w:r>
+        <w:rPr>
+          <w:rFonts w:ascii="Times New Roman" w:hAnsi="Times New Roman" w:cs="Times New Roman"/>
+          <w:i/>
+          <w:sz w:val="24"/>
+          <w:lang w:val="id-ID"/>
+        </w:rPr>
+        <w:lastRenderedPageBreak/>
+        <w:t>Learning</w:t>
       </w:r>
       <w:r>
         <w:rPr>
@@ -2730,7 +2863,6 @@
           <w:szCs w:val="24"/>
           <w:lang w:val="id-ID"/>
         </w:rPr>
-        <w:lastRenderedPageBreak/>
         <w:t>Di tahap pembuatan penulis melakukan tahapan mengaplikasikan</w:t>
       </w:r>
       <w:r>
@@ -3102,6 +3234,7 @@
           <w:szCs w:val="24"/>
           <w:lang w:val="id-ID"/>
         </w:rPr>
+        <w:lastRenderedPageBreak/>
         <w:t xml:space="preserve">Perancangan dan Implementasi ini menjelaskan cara menguraikan informasi yang di hasilkan, struktur navigasi yang akan di gunakan, dan struktur tahapan pembuatan </w:t>
       </w:r>
       <w:r>
@@ -4787,7 +4920,7 @@
 </file>
 
 <file path=customXml/itemProps1.xml><?xml version="1.0" encoding="utf-8"?>
-<ds:datastoreItem xmlns:ds="http://schemas.openxmlformats.org/officeDocument/2006/customXml" ds:itemID="{99A0A2E0-376D-49D4-8F94-2DF3ACDFEFC0}">
+<ds:datastoreItem xmlns:ds="http://schemas.openxmlformats.org/officeDocument/2006/customXml" ds:itemID="{418535CA-077D-45B4-A2D5-04DBC01BFAD5}">
   <ds:schemaRefs>
     <ds:schemaRef ds:uri="http://schemas.openxmlformats.org/officeDocument/2006/bibliography"/>
   </ds:schemaRefs>

</xml_diff>

<commit_message>
Bab I : Latar belakang selesai dibuat
</commit_message>
<xml_diff>
--- a/BAB I/Bab 1-Revisi1.docx
+++ b/BAB I/Bab 1-Revisi1.docx
@@ -92,17 +92,7 @@
           <w:sz w:val="24"/>
           <w:lang w:val="id-ID"/>
         </w:rPr>
-        <w:t xml:space="preserve"> dan globalisasi memungkinkan berbagai kegiatan dilakukan secara cepat dan efisien, salah satunya dengan adanya internet. Internet adalah sebuah sistem informasi global yang menghubungkan komputer-komputer dan jaringan-jaringan komputer di seluruh dunia. Banyak manfaat yang telah dirasakan oleh berbagai masyarakat dengan adanya internet saat ini. Sa</w:t>
-      </w:r>
-      <w:bookmarkStart w:id="0" w:name="_GoBack"/>
-      <w:bookmarkEnd w:id="0"/>
-      <w:r>
-        <w:rPr>
-          <w:rFonts w:ascii="Times New Roman" w:hAnsi="Times New Roman" w:cs="Times New Roman"/>
-          <w:sz w:val="24"/>
-          <w:lang w:val="id-ID"/>
-        </w:rPr>
-        <w:t xml:space="preserve">lah satunya adalah dalam bidang pendidikan dengan penggunaan </w:t>
+        <w:t xml:space="preserve"> dan globalisasi memungkinkan berbagai kegiatan dilakukan secara cepat dan efisien, salah satunya dengan adanya internet. Internet adalah sebuah sistem informasi global yang menghubungkan komputer-komputer dan jaringan-jaringan komputer di seluruh dunia. Banyak manfaat yang telah dirasakan oleh berbagai masyarakat dengan adanya internet saat ini. Salah satunya adalah dalam bidang pendidikan dengan penggunaan </w:t>
       </w:r>
       <w:r>
         <w:rPr>
@@ -231,38 +221,6 @@
         </w:rPr>
         <w:t xml:space="preserve"> </w:t>
       </w:r>
-      <w:proofErr w:type="spellStart"/>
-      <w:r>
-        <w:rPr>
-          <w:rFonts w:ascii="Times New Roman" w:hAnsi="Times New Roman" w:cs="Times New Roman"/>
-          <w:sz w:val="24"/>
-        </w:rPr>
-        <w:t>Penerapan</w:t>
-      </w:r>
-      <w:proofErr w:type="spellEnd"/>
-      <w:r>
-        <w:rPr>
-          <w:rFonts w:ascii="Times New Roman" w:hAnsi="Times New Roman" w:cs="Times New Roman"/>
-          <w:sz w:val="24"/>
-        </w:rPr>
-        <w:t xml:space="preserve"> e-learning </w:t>
-      </w:r>
-      <w:proofErr w:type="spellStart"/>
-      <w:r>
-        <w:rPr>
-          <w:rFonts w:ascii="Times New Roman" w:hAnsi="Times New Roman" w:cs="Times New Roman"/>
-          <w:sz w:val="24"/>
-        </w:rPr>
-        <w:t>ini</w:t>
-      </w:r>
-      <w:proofErr w:type="spellEnd"/>
-      <w:r>
-        <w:rPr>
-          <w:rFonts w:ascii="Times New Roman" w:hAnsi="Times New Roman" w:cs="Times New Roman"/>
-          <w:sz w:val="24"/>
-        </w:rPr>
-        <w:t xml:space="preserve"> </w:t>
-      </w:r>
     </w:p>
     <w:p>
       <w:pPr>
@@ -289,15 +247,39 @@
           <w:sz w:val="24"/>
           <w:lang w:val="id-ID"/>
         </w:rPr>
-        <w:t xml:space="preserve">ti Whattsapp, G-meet, Zoom dll. Pada saat melakukan kegiatan belajar online tersebut, dosen maupun pengajar lainnya kerap kali memberikan materi secara </w:t>
-      </w:r>
-      <w:r>
-        <w:rPr>
-          <w:rFonts w:ascii="Times New Roman" w:hAnsi="Times New Roman" w:cs="Times New Roman"/>
-          <w:sz w:val="24"/>
-          <w:lang w:val="id-ID"/>
-        </w:rPr>
-        <w:t>kurang menyeluruh atau tidak memberikan dasar praktis yang mudah dipahami ma</w:t>
+        <w:t>ti What</w:t>
+      </w:r>
+      <w:r>
+        <w:rPr>
+          <w:rFonts w:ascii="Times New Roman" w:hAnsi="Times New Roman" w:cs="Times New Roman"/>
+          <w:sz w:val="24"/>
+          <w:lang w:val="id-ID"/>
+        </w:rPr>
+        <w:t xml:space="preserve">sapp, G-meet, Zoom dll. Pada saat melakukan kegiatan belajar online tersebut, dosen maupun pengajar lainnya kerap kali memberikan materi secara </w:t>
+      </w:r>
+      <w:r>
+        <w:rPr>
+          <w:rFonts w:ascii="Times New Roman" w:hAnsi="Times New Roman" w:cs="Times New Roman"/>
+          <w:sz w:val="24"/>
+          <w:lang w:val="id-ID"/>
+        </w:rPr>
+        <w:t>kurang menyeluruh ata</w:t>
+      </w:r>
+      <w:r>
+        <w:rPr>
+          <w:rFonts w:ascii="Times New Roman" w:hAnsi="Times New Roman" w:cs="Times New Roman"/>
+          <w:sz w:val="24"/>
+          <w:lang w:val="id-ID"/>
+        </w:rPr>
+        <w:t>u tidak memberikan dasar praktik</w:t>
+      </w:r>
+      <w:r>
+        <w:rPr>
+          <w:rFonts w:ascii="Times New Roman" w:hAnsi="Times New Roman" w:cs="Times New Roman"/>
+          <w:sz w:val="24"/>
+          <w:lang w:val="id-ID"/>
+        </w:rPr>
+        <w:t xml:space="preserve"> yang mudah dipahami ma</w:t>
       </w:r>
       <w:r>
         <w:rPr>
@@ -349,168 +331,108 @@
           <w:sz w:val="24"/>
           <w:lang w:val="id-ID"/>
         </w:rPr>
+        <w:t xml:space="preserve">Pada saat ini banyak sekali website pembelajaran tentang </w:t>
+      </w:r>
+      <w:r>
+        <w:rPr>
+          <w:rFonts w:ascii="Times New Roman" w:hAnsi="Times New Roman" w:cs="Times New Roman"/>
+          <w:i/>
+          <w:sz w:val="24"/>
+          <w:lang w:val="id-ID"/>
+        </w:rPr>
+        <w:t>coding</w:t>
+      </w:r>
+      <w:r>
+        <w:rPr>
+          <w:rFonts w:ascii="Times New Roman" w:hAnsi="Times New Roman" w:cs="Times New Roman"/>
+          <w:sz w:val="24"/>
+          <w:lang w:val="id-ID"/>
+        </w:rPr>
+        <w:t xml:space="preserve"> atau </w:t>
+      </w:r>
+      <w:r>
+        <w:rPr>
+          <w:rFonts w:ascii="Times New Roman" w:hAnsi="Times New Roman" w:cs="Times New Roman"/>
+          <w:i/>
+          <w:sz w:val="24"/>
+          <w:lang w:val="id-ID"/>
+        </w:rPr>
+        <w:t>programming</w:t>
+      </w:r>
+      <w:r>
+        <w:rPr>
+          <w:rFonts w:ascii="Times New Roman" w:hAnsi="Times New Roman" w:cs="Times New Roman"/>
+          <w:sz w:val="24"/>
+          <w:lang w:val="id-ID"/>
+        </w:rPr>
+        <w:t xml:space="preserve"> yang tersedia dan sudah dikenal oleh banyak orang seperti </w:t>
+      </w:r>
+      <w:r>
+        <w:rPr>
+          <w:rFonts w:ascii="Times New Roman" w:hAnsi="Times New Roman" w:cs="Times New Roman"/>
+          <w:sz w:val="24"/>
+          <w:lang w:val="id-ID"/>
+        </w:rPr>
         <w:lastRenderedPageBreak/>
-        <w:t>Di masa covid 19</w:t>
-      </w:r>
-      <w:r>
-        <w:rPr>
-          <w:rFonts w:ascii="Times New Roman" w:hAnsi="Times New Roman" w:cs="Times New Roman"/>
-          <w:sz w:val="24"/>
-          <w:lang w:val="id-ID"/>
-        </w:rPr>
-        <w:t xml:space="preserve"> </w:t>
-      </w:r>
-      <w:r>
-        <w:rPr>
-          <w:rFonts w:ascii="Times New Roman" w:hAnsi="Times New Roman" w:cs="Times New Roman"/>
-          <w:sz w:val="24"/>
-          <w:lang w:val="id-ID"/>
-        </w:rPr>
-        <w:t>ini</w:t>
-      </w:r>
-      <w:r>
-        <w:rPr>
-          <w:rFonts w:ascii="Times New Roman" w:hAnsi="Times New Roman" w:cs="Times New Roman"/>
-          <w:sz w:val="24"/>
-          <w:lang w:val="id-ID"/>
-        </w:rPr>
-        <w:t xml:space="preserve"> mewajibkan mahasiswa/i</w:t>
-      </w:r>
-      <w:r>
-        <w:rPr>
-          <w:rFonts w:ascii="Times New Roman" w:hAnsi="Times New Roman" w:cs="Times New Roman"/>
-          <w:sz w:val="24"/>
-          <w:lang w:val="id-ID"/>
-        </w:rPr>
-        <w:t xml:space="preserve"> </w:t>
-      </w:r>
-      <w:r>
-        <w:rPr>
-          <w:rFonts w:ascii="Times New Roman" w:hAnsi="Times New Roman" w:cs="Times New Roman"/>
-          <w:sz w:val="24"/>
-          <w:lang w:val="id-ID"/>
-        </w:rPr>
-        <w:t xml:space="preserve">untuk belajar dari rumah atau daring </w:t>
-      </w:r>
-      <w:r>
-        <w:rPr>
-          <w:rFonts w:ascii="Times New Roman" w:hAnsi="Times New Roman" w:cs="Times New Roman"/>
-          <w:sz w:val="24"/>
-          <w:lang w:val="id-ID"/>
-        </w:rPr>
-        <w:t xml:space="preserve">dan </w:t>
-      </w:r>
-      <w:r>
-        <w:rPr>
-          <w:rFonts w:ascii="Times New Roman" w:hAnsi="Times New Roman" w:cs="Times New Roman"/>
-          <w:sz w:val="24"/>
-          <w:lang w:val="id-ID"/>
-        </w:rPr>
-        <w:t xml:space="preserve">kegiatan belajar dan mengajar </w:t>
-      </w:r>
-      <w:r>
-        <w:rPr>
-          <w:rFonts w:ascii="Times New Roman" w:hAnsi="Times New Roman" w:cs="Times New Roman"/>
-          <w:sz w:val="24"/>
-          <w:lang w:val="id-ID"/>
-        </w:rPr>
-        <w:t xml:space="preserve">pun </w:t>
-      </w:r>
-      <w:r>
-        <w:rPr>
-          <w:rFonts w:ascii="Times New Roman" w:hAnsi="Times New Roman" w:cs="Times New Roman"/>
-          <w:sz w:val="24"/>
-          <w:lang w:val="id-ID"/>
-        </w:rPr>
-        <w:t>d</w:t>
-      </w:r>
-      <w:r>
-        <w:rPr>
-          <w:rFonts w:ascii="Times New Roman" w:hAnsi="Times New Roman" w:cs="Times New Roman"/>
-          <w:sz w:val="24"/>
-          <w:lang w:val="id-ID"/>
-        </w:rPr>
-        <w:t>ilaku</w:t>
-      </w:r>
-      <w:r>
-        <w:rPr>
-          <w:rFonts w:ascii="Times New Roman" w:hAnsi="Times New Roman" w:cs="Times New Roman"/>
-          <w:sz w:val="24"/>
-          <w:lang w:val="id-ID"/>
-        </w:rPr>
-        <w:t>kan secara online m</w:t>
-      </w:r>
-      <w:r>
-        <w:rPr>
-          <w:rFonts w:ascii="Times New Roman" w:hAnsi="Times New Roman" w:cs="Times New Roman"/>
-          <w:sz w:val="24"/>
-          <w:lang w:val="id-ID"/>
-        </w:rPr>
-        <w:t>elalui beberapa aplikasi contoh</w:t>
-      </w:r>
-      <w:r>
-        <w:rPr>
-          <w:rFonts w:ascii="Times New Roman" w:hAnsi="Times New Roman" w:cs="Times New Roman"/>
-          <w:sz w:val="24"/>
-          <w:lang w:val="id-ID"/>
-        </w:rPr>
-        <w:t>nya zoom</w:t>
-      </w:r>
-      <w:r>
-        <w:rPr>
-          <w:rFonts w:ascii="Times New Roman" w:hAnsi="Times New Roman" w:cs="Times New Roman"/>
-          <w:sz w:val="24"/>
-          <w:lang w:val="id-ID"/>
-        </w:rPr>
-        <w:t xml:space="preserve">,gmeet dll </w:t>
-      </w:r>
-      <w:r>
-        <w:rPr>
-          <w:rFonts w:ascii="Times New Roman" w:hAnsi="Times New Roman" w:cs="Times New Roman"/>
-          <w:sz w:val="24"/>
-          <w:lang w:val="id-ID"/>
-        </w:rPr>
-        <w:t>serta tugas-tugas</w:t>
-      </w:r>
-      <w:r>
-        <w:rPr>
-          <w:rFonts w:ascii="Times New Roman" w:hAnsi="Times New Roman" w:cs="Times New Roman"/>
-          <w:sz w:val="24"/>
-          <w:lang w:val="id-ID"/>
-        </w:rPr>
-        <w:t xml:space="preserve"> yang</w:t>
-      </w:r>
-      <w:r>
-        <w:rPr>
-          <w:rFonts w:ascii="Times New Roman" w:hAnsi="Times New Roman" w:cs="Times New Roman"/>
-          <w:sz w:val="24"/>
-          <w:lang w:val="id-ID"/>
-        </w:rPr>
-        <w:t xml:space="preserve"> di</w:t>
-      </w:r>
-      <w:r>
-        <w:rPr>
-          <w:rFonts w:ascii="Times New Roman" w:hAnsi="Times New Roman" w:cs="Times New Roman"/>
-          <w:sz w:val="24"/>
-          <w:lang w:val="id-ID"/>
-        </w:rPr>
-        <w:t>berikan dan dikumpulkan melalui what</w:t>
-      </w:r>
-      <w:r>
-        <w:rPr>
-          <w:rFonts w:ascii="Times New Roman" w:hAnsi="Times New Roman" w:cs="Times New Roman"/>
-          <w:sz w:val="24"/>
-          <w:lang w:val="id-ID"/>
-        </w:rPr>
-        <w:t>sapp,</w:t>
-      </w:r>
-      <w:r>
-        <w:rPr>
-          <w:rFonts w:ascii="Times New Roman" w:hAnsi="Times New Roman" w:cs="Times New Roman"/>
-          <w:sz w:val="24"/>
-          <w:lang w:val="id-ID"/>
-        </w:rPr>
-        <w:t xml:space="preserve">email dll </w:t>
+        <w:t xml:space="preserve">CodePolitan, W3School, </w:t>
+      </w:r>
+      <w:r>
+        <w:rPr>
+          <w:rFonts w:ascii="Times New Roman" w:hAnsi="Times New Roman" w:cs="Times New Roman"/>
+          <w:sz w:val="24"/>
+          <w:lang w:val="id-ID"/>
+        </w:rPr>
+        <w:t>Udemy, Programmer Zaman Now, dan Web Programming Unpas yang hanya tersedia di Youtube yang mana sangat membantu mahasiswa</w:t>
+      </w:r>
+      <w:r>
+        <w:rPr>
+          <w:rFonts w:ascii="Times New Roman" w:hAnsi="Times New Roman" w:cs="Times New Roman"/>
+          <w:sz w:val="24"/>
+          <w:lang w:val="id-ID"/>
+        </w:rPr>
+        <w:t xml:space="preserve"> dan pelajar lainnya</w:t>
+      </w:r>
+      <w:r>
+        <w:rPr>
+          <w:rFonts w:ascii="Times New Roman" w:hAnsi="Times New Roman" w:cs="Times New Roman"/>
+          <w:sz w:val="24"/>
+          <w:lang w:val="id-ID"/>
+        </w:rPr>
+        <w:t xml:space="preserve"> dalam mempelajari </w:t>
+      </w:r>
+      <w:r>
+        <w:rPr>
+          <w:rFonts w:ascii="Times New Roman" w:hAnsi="Times New Roman" w:cs="Times New Roman"/>
+          <w:i/>
+          <w:sz w:val="24"/>
+          <w:lang w:val="id-ID"/>
+        </w:rPr>
+        <w:t>coding</w:t>
+      </w:r>
+      <w:r>
+        <w:rPr>
+          <w:rFonts w:ascii="Times New Roman" w:hAnsi="Times New Roman" w:cs="Times New Roman"/>
+          <w:sz w:val="24"/>
+          <w:lang w:val="id-ID"/>
+        </w:rPr>
+        <w:t xml:space="preserve"> atau </w:t>
+      </w:r>
+      <w:r>
+        <w:rPr>
+          <w:rFonts w:ascii="Times New Roman" w:hAnsi="Times New Roman" w:cs="Times New Roman"/>
+          <w:i/>
+          <w:sz w:val="24"/>
+          <w:lang w:val="id-ID"/>
+        </w:rPr>
+        <w:t>programming</w:t>
+      </w:r>
+      <w:r>
+        <w:rPr>
+          <w:rFonts w:ascii="Times New Roman" w:hAnsi="Times New Roman" w:cs="Times New Roman"/>
+          <w:sz w:val="24"/>
+          <w:lang w:val="id-ID"/>
+        </w:rPr>
+        <w:t>.</w:t>
       </w:r>
     </w:p>
     <w:p>
@@ -530,126 +452,64 @@
           <w:sz w:val="24"/>
           <w:lang w:val="id-ID"/>
         </w:rPr>
-        <w:t xml:space="preserve"> Namun mahasiswa/</w:t>
-      </w:r>
-      <w:r>
-        <w:rPr>
-          <w:rFonts w:ascii="Times New Roman" w:hAnsi="Times New Roman" w:cs="Times New Roman"/>
-          <w:sz w:val="24"/>
-          <w:lang w:val="id-ID"/>
-        </w:rPr>
-        <w:t>i</w:t>
-      </w:r>
-      <w:r>
-        <w:rPr>
-          <w:rFonts w:ascii="Times New Roman" w:hAnsi="Times New Roman" w:cs="Times New Roman"/>
-          <w:sz w:val="24"/>
-          <w:lang w:val="id-ID"/>
-        </w:rPr>
-        <w:t xml:space="preserve"> merasa kurang </w:t>
-      </w:r>
-      <w:r>
-        <w:rPr>
-          <w:rFonts w:ascii="Times New Roman" w:hAnsi="Times New Roman" w:cs="Times New Roman"/>
-          <w:sz w:val="24"/>
-          <w:lang w:val="id-ID"/>
-        </w:rPr>
-        <w:t xml:space="preserve">merasa </w:t>
-      </w:r>
-      <w:r>
-        <w:rPr>
-          <w:rFonts w:ascii="Times New Roman" w:hAnsi="Times New Roman" w:cs="Times New Roman"/>
-          <w:sz w:val="24"/>
-          <w:lang w:val="id-ID"/>
-        </w:rPr>
-        <w:t>puas</w:t>
-      </w:r>
-      <w:r>
-        <w:rPr>
-          <w:rFonts w:ascii="Times New Roman" w:hAnsi="Times New Roman" w:cs="Times New Roman"/>
-          <w:sz w:val="24"/>
-          <w:lang w:val="id-ID"/>
-        </w:rPr>
-        <w:t xml:space="preserve"> terutama </w:t>
-      </w:r>
-      <w:r>
-        <w:rPr>
-          <w:rFonts w:ascii="Times New Roman" w:hAnsi="Times New Roman" w:cs="Times New Roman"/>
-          <w:sz w:val="24"/>
-          <w:lang w:val="id-ID"/>
-        </w:rPr>
-        <w:t>mahasiswa/</w:t>
-      </w:r>
-      <w:r>
-        <w:rPr>
-          <w:rFonts w:ascii="Times New Roman" w:hAnsi="Times New Roman" w:cs="Times New Roman"/>
-          <w:sz w:val="24"/>
-          <w:lang w:val="id-ID"/>
-        </w:rPr>
-        <w:t>I</w:t>
-      </w:r>
-      <w:r>
-        <w:rPr>
-          <w:rFonts w:ascii="Times New Roman" w:hAnsi="Times New Roman" w:cs="Times New Roman"/>
-          <w:sz w:val="24"/>
-          <w:lang w:val="id-ID"/>
-        </w:rPr>
-        <w:t xml:space="preserve"> yang baru belajar tentang coding atau programming karena kurangnya praktek</w:t>
-      </w:r>
-      <w:r>
-        <w:rPr>
-          <w:rFonts w:ascii="Times New Roman" w:hAnsi="Times New Roman" w:cs="Times New Roman"/>
-          <w:sz w:val="24"/>
-          <w:lang w:val="id-ID"/>
-        </w:rPr>
-        <w:t xml:space="preserve"> serta susunan </w:t>
-      </w:r>
-      <w:r>
-        <w:rPr>
-          <w:rFonts w:ascii="Times New Roman" w:hAnsi="Times New Roman" w:cs="Times New Roman"/>
-          <w:sz w:val="24"/>
-          <w:lang w:val="id-ID"/>
-        </w:rPr>
-        <w:t>materi</w:t>
-      </w:r>
-      <w:r>
-        <w:rPr>
-          <w:rFonts w:ascii="Times New Roman" w:hAnsi="Times New Roman" w:cs="Times New Roman"/>
-          <w:sz w:val="24"/>
-          <w:lang w:val="id-ID"/>
-        </w:rPr>
-        <w:t xml:space="preserve"> pembe</w:t>
-      </w:r>
-      <w:r>
-        <w:rPr>
-          <w:rFonts w:ascii="Times New Roman" w:hAnsi="Times New Roman" w:cs="Times New Roman"/>
-          <w:sz w:val="24"/>
-          <w:lang w:val="id-ID"/>
-        </w:rPr>
-        <w:t>lajaran</w:t>
-      </w:r>
-      <w:r>
-        <w:rPr>
-          <w:rFonts w:ascii="Times New Roman" w:hAnsi="Times New Roman" w:cs="Times New Roman"/>
-          <w:sz w:val="24"/>
-        </w:rPr>
-        <w:t xml:space="preserve"> </w:t>
-      </w:r>
-      <w:proofErr w:type="spellStart"/>
-      <w:r>
-        <w:rPr>
-          <w:rFonts w:ascii="Times New Roman" w:hAnsi="Times New Roman" w:cs="Times New Roman"/>
-          <w:sz w:val="24"/>
-        </w:rPr>
-        <w:t>tentang</w:t>
-      </w:r>
-      <w:proofErr w:type="spellEnd"/>
-      <w:r>
-        <w:rPr>
-          <w:rFonts w:ascii="Times New Roman" w:hAnsi="Times New Roman" w:cs="Times New Roman"/>
-          <w:sz w:val="24"/>
-        </w:rPr>
-        <w:t xml:space="preserve"> programming </w:t>
+        <w:t>Oleh karena itu penulis ingin melakukan suatu analisis dan perancangan terhadap suatu sistem yang akan dibuat agar</w:t>
+      </w:r>
+      <w:r>
+        <w:rPr>
+          <w:rFonts w:ascii="Times New Roman" w:hAnsi="Times New Roman" w:cs="Times New Roman"/>
+          <w:sz w:val="24"/>
+          <w:lang w:val="id-ID"/>
+        </w:rPr>
+        <w:t xml:space="preserve"> sesuai dengan tujuan pembuatan sistem dengan judul “</w:t>
+      </w:r>
+      <w:r>
+        <w:rPr>
+          <w:rFonts w:ascii="Times New Roman" w:hAnsi="Times New Roman" w:cs="Times New Roman"/>
+          <w:i/>
+          <w:sz w:val="24"/>
+          <w:lang w:val="id-ID"/>
+        </w:rPr>
+        <w:t>Pembuatan Web E-Learning Programming Menggunakan PHP Native dan Framework Bootstrap</w:t>
+      </w:r>
+      <w:r>
+        <w:rPr>
+          <w:rFonts w:ascii="Times New Roman" w:hAnsi="Times New Roman" w:cs="Times New Roman"/>
+          <w:sz w:val="24"/>
+          <w:lang w:val="id-ID"/>
+        </w:rPr>
+        <w:t xml:space="preserve">”. Dengan website ini, </w:t>
+      </w:r>
+      <w:r>
+        <w:rPr>
+          <w:rFonts w:ascii="Times New Roman" w:hAnsi="Times New Roman" w:cs="Times New Roman"/>
+          <w:sz w:val="24"/>
+          <w:lang w:val="id-ID"/>
+        </w:rPr>
+        <w:t>dapat menyediakan materi pembelajaran dengan harapan dapat mudah dimengerti</w:t>
+      </w:r>
+      <w:r>
+        <w:rPr>
+          <w:rFonts w:ascii="Times New Roman" w:hAnsi="Times New Roman" w:cs="Times New Roman"/>
+          <w:sz w:val="24"/>
+          <w:lang w:val="id-ID"/>
+        </w:rPr>
+        <w:t xml:space="preserve"> dan terarah</w:t>
+      </w:r>
+      <w:r>
+        <w:rPr>
+          <w:rFonts w:ascii="Times New Roman" w:hAnsi="Times New Roman" w:cs="Times New Roman"/>
+          <w:sz w:val="24"/>
+          <w:lang w:val="id-ID"/>
+        </w:rPr>
+        <w:t xml:space="preserve"> oleh mahasiswa dan pelajar lainnya serta code editor dimana mahasiswa dan pelajar lainnya dapat melakukan praktik langusng pada saat selesai </w:t>
+      </w:r>
+      <w:r>
+        <w:rPr>
+          <w:rFonts w:ascii="Times New Roman" w:hAnsi="Times New Roman" w:cs="Times New Roman"/>
+          <w:sz w:val="24"/>
+          <w:lang w:val="id-ID"/>
+        </w:rPr>
+        <w:t>membaca materi tersebut.</w:t>
       </w:r>
       <w:r>
         <w:rPr>
@@ -664,1701 +524,298 @@
       <w:pPr>
         <w:spacing w:after="0" w:line="360" w:lineRule="auto"/>
         <w:ind w:firstLine="720"/>
-        <w:jc w:val="both"/>
-        <w:rPr>
-          <w:rFonts w:ascii="Times New Roman" w:hAnsi="Times New Roman" w:cs="Times New Roman"/>
-          <w:sz w:val="24"/>
-        </w:rPr>
-      </w:pPr>
-      <w:r>
-        <w:rPr>
-          <w:rFonts w:ascii="Times New Roman" w:hAnsi="Times New Roman" w:cs="Times New Roman"/>
-          <w:sz w:val="24"/>
-          <w:lang w:val="id-ID"/>
-        </w:rPr>
-        <w:t xml:space="preserve">  tentang coding</w:t>
-      </w:r>
-      <w:r>
-        <w:rPr>
-          <w:rFonts w:ascii="Times New Roman" w:hAnsi="Times New Roman" w:cs="Times New Roman"/>
-          <w:sz w:val="24"/>
-          <w:lang w:val="id-ID"/>
-        </w:rPr>
-        <w:t xml:space="preserve"> </w:t>
-      </w:r>
-      <w:r>
-        <w:rPr>
-          <w:rFonts w:ascii="Times New Roman" w:hAnsi="Times New Roman" w:cs="Times New Roman"/>
-          <w:sz w:val="24"/>
-          <w:lang w:val="id-ID"/>
-        </w:rPr>
-        <w:t xml:space="preserve"> dengan kegiatan pembelajaran tersebut dikarenakan kurangnya praktek langsung </w:t>
-      </w:r>
-      <w:r>
-        <w:rPr>
-          <w:rFonts w:ascii="Times New Roman" w:hAnsi="Times New Roman" w:cs="Times New Roman"/>
-          <w:sz w:val="24"/>
-          <w:lang w:val="id-ID"/>
-        </w:rPr>
-        <w:t xml:space="preserve"> dengan  dilakukan</w:t>
-      </w:r>
-      <w:r>
-        <w:rPr>
-          <w:rFonts w:ascii="Times New Roman" w:hAnsi="Times New Roman" w:cs="Times New Roman"/>
-          <w:sz w:val="24"/>
-          <w:lang w:val="id-ID"/>
-        </w:rPr>
-        <w:t xml:space="preserve">dikarenakan semakain banyak yang terkena virus covid 19  jarak jauh  </w:t>
-      </w:r>
-      <w:r>
-        <w:rPr>
-          <w:rFonts w:ascii="Times New Roman" w:hAnsi="Times New Roman" w:cs="Times New Roman"/>
-          <w:sz w:val="24"/>
-          <w:lang w:val="id-ID"/>
-        </w:rPr>
-        <w:t xml:space="preserve"> banyak sekali dampak yang dirasakan</w:t>
-      </w:r>
-      <w:r>
-        <w:rPr>
-          <w:rFonts w:ascii="Times New Roman" w:hAnsi="Times New Roman" w:cs="Times New Roman"/>
-          <w:sz w:val="24"/>
-          <w:lang w:val="id-ID"/>
-        </w:rPr>
-        <w:t xml:space="preserve"> oleh </w:t>
-      </w:r>
-      <w:r>
-        <w:rPr>
-          <w:rFonts w:ascii="Times New Roman" w:hAnsi="Times New Roman" w:cs="Times New Roman"/>
-          <w:sz w:val="24"/>
-          <w:lang w:val="id-ID"/>
-        </w:rPr>
-        <w:t xml:space="preserve">pemula yang ingin mulai belajar </w:t>
-      </w:r>
-      <w:r>
-        <w:rPr>
-          <w:rFonts w:ascii="Times New Roman" w:hAnsi="Times New Roman" w:cs="Times New Roman"/>
-          <w:sz w:val="24"/>
-          <w:lang w:val="id-ID"/>
-        </w:rPr>
-        <w:t xml:space="preserve">tentang coding. </w:t>
-      </w:r>
-      <w:proofErr w:type="spellStart"/>
-      <w:r>
-        <w:rPr>
-          <w:rFonts w:ascii="Times New Roman" w:hAnsi="Times New Roman" w:cs="Times New Roman"/>
-          <w:sz w:val="24"/>
-        </w:rPr>
-        <w:t>Dimasa</w:t>
-      </w:r>
-      <w:proofErr w:type="spellEnd"/>
-      <w:r>
-        <w:rPr>
-          <w:rFonts w:ascii="Times New Roman" w:hAnsi="Times New Roman" w:cs="Times New Roman"/>
-          <w:sz w:val="24"/>
-        </w:rPr>
-        <w:t xml:space="preserve"> </w:t>
-      </w:r>
-      <w:proofErr w:type="spellStart"/>
-      <w:r>
-        <w:rPr>
-          <w:rFonts w:ascii="Times New Roman" w:hAnsi="Times New Roman" w:cs="Times New Roman"/>
-          <w:sz w:val="24"/>
-        </w:rPr>
-        <w:t>pandemik</w:t>
-      </w:r>
-      <w:proofErr w:type="spellEnd"/>
-      <w:r>
-        <w:rPr>
-          <w:rFonts w:ascii="Times New Roman" w:hAnsi="Times New Roman" w:cs="Times New Roman"/>
-          <w:sz w:val="24"/>
-        </w:rPr>
-        <w:t xml:space="preserve"> </w:t>
-      </w:r>
-      <w:proofErr w:type="spellStart"/>
-      <w:r>
-        <w:rPr>
-          <w:rFonts w:ascii="Times New Roman" w:hAnsi="Times New Roman" w:cs="Times New Roman"/>
-          <w:sz w:val="24"/>
-        </w:rPr>
-        <w:t>covid</w:t>
-      </w:r>
-      <w:proofErr w:type="spellEnd"/>
-      <w:r>
-        <w:rPr>
-          <w:rFonts w:ascii="Times New Roman" w:hAnsi="Times New Roman" w:cs="Times New Roman"/>
-          <w:sz w:val="24"/>
-        </w:rPr>
-        <w:t xml:space="preserve"> 19 para </w:t>
-      </w:r>
-      <w:r>
-        <w:rPr>
-          <w:rFonts w:ascii="Times New Roman" w:hAnsi="Times New Roman" w:cs="Times New Roman"/>
-          <w:sz w:val="24"/>
-          <w:lang w:val="id-ID"/>
-        </w:rPr>
-        <w:t>pelajar khusus</w:t>
-      </w:r>
-      <w:r>
-        <w:rPr>
-          <w:rFonts w:ascii="Times New Roman" w:hAnsi="Times New Roman" w:cs="Times New Roman"/>
-          <w:sz w:val="24"/>
-          <w:lang w:val="id-ID"/>
-        </w:rPr>
-        <w:t>nya</w:t>
-      </w:r>
-      <w:r>
-        <w:rPr>
-          <w:rFonts w:ascii="Times New Roman" w:hAnsi="Times New Roman" w:cs="Times New Roman"/>
-          <w:sz w:val="24"/>
-          <w:lang w:val="id-ID"/>
-        </w:rPr>
-        <w:t xml:space="preserve"> programmer</w:t>
-      </w:r>
-      <w:r>
-        <w:rPr>
-          <w:rFonts w:ascii="Times New Roman" w:hAnsi="Times New Roman" w:cs="Times New Roman"/>
-          <w:sz w:val="24"/>
-        </w:rPr>
-        <w:t>-</w:t>
-      </w:r>
-      <w:r>
-        <w:rPr>
-          <w:rFonts w:ascii="Times New Roman" w:hAnsi="Times New Roman" w:cs="Times New Roman"/>
-          <w:sz w:val="24"/>
-          <w:lang w:val="id-ID"/>
-        </w:rPr>
-        <w:t xml:space="preserve"> </w:t>
-      </w:r>
-      <w:r>
-        <w:rPr>
-          <w:rFonts w:ascii="Times New Roman" w:hAnsi="Times New Roman" w:cs="Times New Roman"/>
-          <w:sz w:val="24"/>
-          <w:lang w:val="id-ID"/>
-        </w:rPr>
-        <w:t>programmer</w:t>
-      </w:r>
-      <w:r>
-        <w:rPr>
-          <w:rFonts w:ascii="Times New Roman" w:hAnsi="Times New Roman" w:cs="Times New Roman"/>
-          <w:sz w:val="24"/>
-        </w:rPr>
-        <w:t xml:space="preserve"> </w:t>
-      </w:r>
-      <w:proofErr w:type="spellStart"/>
-      <w:r>
-        <w:rPr>
-          <w:rFonts w:ascii="Times New Roman" w:hAnsi="Times New Roman" w:cs="Times New Roman"/>
-          <w:sz w:val="24"/>
-        </w:rPr>
-        <w:t>pemula</w:t>
-      </w:r>
-      <w:proofErr w:type="spellEnd"/>
-      <w:r>
-        <w:rPr>
-          <w:rFonts w:ascii="Times New Roman" w:hAnsi="Times New Roman" w:cs="Times New Roman"/>
-          <w:sz w:val="24"/>
-        </w:rPr>
-        <w:t xml:space="preserve"> </w:t>
-      </w:r>
-      <w:proofErr w:type="spellStart"/>
-      <w:r>
-        <w:rPr>
-          <w:rFonts w:ascii="Times New Roman" w:hAnsi="Times New Roman" w:cs="Times New Roman"/>
-          <w:sz w:val="24"/>
-        </w:rPr>
-        <w:t>merasa</w:t>
-      </w:r>
-      <w:proofErr w:type="spellEnd"/>
-      <w:r>
-        <w:rPr>
-          <w:rFonts w:ascii="Times New Roman" w:hAnsi="Times New Roman" w:cs="Times New Roman"/>
-          <w:sz w:val="24"/>
-        </w:rPr>
-        <w:t xml:space="preserve"> </w:t>
-      </w:r>
-      <w:proofErr w:type="spellStart"/>
-      <w:r>
-        <w:rPr>
-          <w:rFonts w:ascii="Times New Roman" w:hAnsi="Times New Roman" w:cs="Times New Roman"/>
-          <w:sz w:val="24"/>
-        </w:rPr>
-        <w:t>kesulitan</w:t>
-      </w:r>
-      <w:proofErr w:type="spellEnd"/>
-      <w:r>
-        <w:rPr>
-          <w:rFonts w:ascii="Times New Roman" w:hAnsi="Times New Roman" w:cs="Times New Roman"/>
-          <w:sz w:val="24"/>
-        </w:rPr>
-        <w:t xml:space="preserve"> </w:t>
-      </w:r>
-      <w:proofErr w:type="spellStart"/>
-      <w:r>
-        <w:rPr>
-          <w:rFonts w:ascii="Times New Roman" w:hAnsi="Times New Roman" w:cs="Times New Roman"/>
-          <w:sz w:val="24"/>
-        </w:rPr>
-        <w:t>dalam</w:t>
-      </w:r>
-      <w:proofErr w:type="spellEnd"/>
-      <w:r>
-        <w:rPr>
-          <w:rFonts w:ascii="Times New Roman" w:hAnsi="Times New Roman" w:cs="Times New Roman"/>
-          <w:sz w:val="24"/>
-        </w:rPr>
-        <w:t xml:space="preserve"> </w:t>
-      </w:r>
-      <w:proofErr w:type="spellStart"/>
-      <w:r>
-        <w:rPr>
-          <w:rFonts w:ascii="Times New Roman" w:hAnsi="Times New Roman" w:cs="Times New Roman"/>
-          <w:sz w:val="24"/>
-        </w:rPr>
-        <w:t>belajar</w:t>
-      </w:r>
-      <w:proofErr w:type="spellEnd"/>
-      <w:r>
-        <w:rPr>
-          <w:rFonts w:ascii="Times New Roman" w:hAnsi="Times New Roman" w:cs="Times New Roman"/>
-          <w:sz w:val="24"/>
-        </w:rPr>
-        <w:t xml:space="preserve"> coding </w:t>
-      </w:r>
-      <w:proofErr w:type="spellStart"/>
-      <w:r>
-        <w:rPr>
-          <w:rFonts w:ascii="Times New Roman" w:hAnsi="Times New Roman" w:cs="Times New Roman"/>
-          <w:sz w:val="24"/>
-        </w:rPr>
-        <w:t>atau</w:t>
-      </w:r>
-      <w:proofErr w:type="spellEnd"/>
-      <w:r>
-        <w:rPr>
-          <w:rFonts w:ascii="Times New Roman" w:hAnsi="Times New Roman" w:cs="Times New Roman"/>
-          <w:sz w:val="24"/>
-        </w:rPr>
-        <w:t xml:space="preserve"> programming </w:t>
-      </w:r>
-      <w:proofErr w:type="spellStart"/>
-      <w:r>
-        <w:rPr>
-          <w:rFonts w:ascii="Times New Roman" w:hAnsi="Times New Roman" w:cs="Times New Roman"/>
-          <w:sz w:val="24"/>
-        </w:rPr>
-        <w:t>karena</w:t>
-      </w:r>
-      <w:proofErr w:type="spellEnd"/>
-      <w:r>
-        <w:rPr>
-          <w:rFonts w:ascii="Times New Roman" w:hAnsi="Times New Roman" w:cs="Times New Roman"/>
-          <w:sz w:val="24"/>
-        </w:rPr>
-        <w:t xml:space="preserve"> </w:t>
-      </w:r>
-      <w:proofErr w:type="spellStart"/>
-      <w:r>
-        <w:rPr>
-          <w:rFonts w:ascii="Times New Roman" w:hAnsi="Times New Roman" w:cs="Times New Roman"/>
-          <w:sz w:val="24"/>
-        </w:rPr>
-        <w:t>pemerintah</w:t>
-      </w:r>
-      <w:proofErr w:type="spellEnd"/>
-      <w:r>
-        <w:rPr>
-          <w:rFonts w:ascii="Times New Roman" w:hAnsi="Times New Roman" w:cs="Times New Roman"/>
-          <w:sz w:val="24"/>
-        </w:rPr>
-        <w:t xml:space="preserve"> </w:t>
-      </w:r>
-      <w:proofErr w:type="spellStart"/>
-      <w:r>
-        <w:rPr>
-          <w:rFonts w:ascii="Times New Roman" w:hAnsi="Times New Roman" w:cs="Times New Roman"/>
-          <w:sz w:val="24"/>
-        </w:rPr>
-        <w:t>mewajibkan</w:t>
-      </w:r>
-      <w:proofErr w:type="spellEnd"/>
-      <w:r>
-        <w:rPr>
-          <w:rFonts w:ascii="Times New Roman" w:hAnsi="Times New Roman" w:cs="Times New Roman"/>
-          <w:sz w:val="24"/>
-        </w:rPr>
-        <w:t xml:space="preserve"> </w:t>
-      </w:r>
-      <w:proofErr w:type="spellStart"/>
-      <w:r>
-        <w:rPr>
-          <w:rFonts w:ascii="Times New Roman" w:hAnsi="Times New Roman" w:cs="Times New Roman"/>
-          <w:sz w:val="24"/>
-        </w:rPr>
-        <w:t>belajar</w:t>
-      </w:r>
-      <w:proofErr w:type="spellEnd"/>
-      <w:r>
-        <w:rPr>
-          <w:rFonts w:ascii="Times New Roman" w:hAnsi="Times New Roman" w:cs="Times New Roman"/>
-          <w:sz w:val="24"/>
-        </w:rPr>
-        <w:t xml:space="preserve"> </w:t>
-      </w:r>
-      <w:proofErr w:type="spellStart"/>
-      <w:r>
-        <w:rPr>
-          <w:rFonts w:ascii="Times New Roman" w:hAnsi="Times New Roman" w:cs="Times New Roman"/>
-          <w:sz w:val="24"/>
-        </w:rPr>
-        <w:t>dari</w:t>
-      </w:r>
-      <w:proofErr w:type="spellEnd"/>
-      <w:r>
-        <w:rPr>
-          <w:rFonts w:ascii="Times New Roman" w:hAnsi="Times New Roman" w:cs="Times New Roman"/>
-          <w:sz w:val="24"/>
-        </w:rPr>
-        <w:t xml:space="preserve"> </w:t>
-      </w:r>
-      <w:proofErr w:type="spellStart"/>
-      <w:r>
-        <w:rPr>
-          <w:rFonts w:ascii="Times New Roman" w:hAnsi="Times New Roman" w:cs="Times New Roman"/>
-          <w:sz w:val="24"/>
-        </w:rPr>
-        <w:t>rumah</w:t>
-      </w:r>
-      <w:proofErr w:type="spellEnd"/>
-      <w:r>
-        <w:rPr>
-          <w:rFonts w:ascii="Times New Roman" w:hAnsi="Times New Roman" w:cs="Times New Roman"/>
-          <w:sz w:val="24"/>
-        </w:rPr>
-        <w:t xml:space="preserve"> </w:t>
-      </w:r>
-      <w:proofErr w:type="spellStart"/>
-      <w:r>
-        <w:rPr>
-          <w:rFonts w:ascii="Times New Roman" w:hAnsi="Times New Roman" w:cs="Times New Roman"/>
-          <w:sz w:val="24"/>
-        </w:rPr>
-        <w:t>atau</w:t>
-      </w:r>
-      <w:proofErr w:type="spellEnd"/>
-      <w:r>
-        <w:rPr>
-          <w:rFonts w:ascii="Times New Roman" w:hAnsi="Times New Roman" w:cs="Times New Roman"/>
-          <w:sz w:val="24"/>
-        </w:rPr>
-        <w:t xml:space="preserve"> daring </w:t>
-      </w:r>
-      <w:proofErr w:type="spellStart"/>
-      <w:r>
-        <w:rPr>
-          <w:rFonts w:ascii="Times New Roman" w:hAnsi="Times New Roman" w:cs="Times New Roman"/>
-          <w:sz w:val="24"/>
-        </w:rPr>
-        <w:t>sehingga</w:t>
-      </w:r>
-      <w:proofErr w:type="spellEnd"/>
-      <w:r>
-        <w:rPr>
-          <w:rFonts w:ascii="Times New Roman" w:hAnsi="Times New Roman" w:cs="Times New Roman"/>
-          <w:sz w:val="24"/>
-        </w:rPr>
-        <w:t xml:space="preserve"> </w:t>
-      </w:r>
-      <w:proofErr w:type="spellStart"/>
-      <w:r>
-        <w:rPr>
-          <w:rFonts w:ascii="Times New Roman" w:hAnsi="Times New Roman" w:cs="Times New Roman"/>
-          <w:sz w:val="24"/>
-        </w:rPr>
-        <w:t>penyebaran</w:t>
-      </w:r>
-      <w:proofErr w:type="spellEnd"/>
-      <w:r>
-        <w:rPr>
-          <w:rFonts w:ascii="Times New Roman" w:hAnsi="Times New Roman" w:cs="Times New Roman"/>
-          <w:sz w:val="24"/>
-        </w:rPr>
-        <w:t xml:space="preserve"> </w:t>
-      </w:r>
-      <w:proofErr w:type="spellStart"/>
-      <w:r>
-        <w:rPr>
-          <w:rFonts w:ascii="Times New Roman" w:hAnsi="Times New Roman" w:cs="Times New Roman"/>
-          <w:sz w:val="24"/>
-        </w:rPr>
-        <w:t>covid</w:t>
-      </w:r>
-      <w:proofErr w:type="spellEnd"/>
-      <w:r>
-        <w:rPr>
-          <w:rFonts w:ascii="Times New Roman" w:hAnsi="Times New Roman" w:cs="Times New Roman"/>
-          <w:sz w:val="24"/>
-        </w:rPr>
-        <w:t xml:space="preserve"> 19 </w:t>
-      </w:r>
-      <w:proofErr w:type="spellStart"/>
-      <w:r>
-        <w:rPr>
-          <w:rFonts w:ascii="Times New Roman" w:hAnsi="Times New Roman" w:cs="Times New Roman"/>
-          <w:sz w:val="24"/>
-        </w:rPr>
-        <w:t>berkurang</w:t>
-      </w:r>
-      <w:proofErr w:type="spellEnd"/>
-      <w:r>
-        <w:rPr>
-          <w:rFonts w:ascii="Times New Roman" w:hAnsi="Times New Roman" w:cs="Times New Roman"/>
-          <w:sz w:val="24"/>
-        </w:rPr>
-        <w:t xml:space="preserve">. </w:t>
+        <w:rPr>
+          <w:rFonts w:ascii="Times New Roman" w:hAnsi="Times New Roman" w:cs="Times New Roman"/>
+          <w:sz w:val="24"/>
+          <w:lang w:val="id-ID"/>
+        </w:rPr>
+      </w:pPr>
+      <w:bookmarkStart w:id="0" w:name="_GoBack"/>
+      <w:bookmarkEnd w:id="0"/>
+    </w:p>
+    <w:p>
+      <w:pPr>
+        <w:pStyle w:val="Style3"/>
+        <w:spacing w:before="0" w:line="360" w:lineRule="auto"/>
+      </w:pPr>
+      <w:r>
+        <w:t>1.2.</w:t>
+      </w:r>
+      <w:r>
+        <w:tab/>
+      </w:r>
+      <w:r>
+        <w:t>Batasan Masalah</w:t>
+      </w:r>
+    </w:p>
+    <w:p>
+      <w:pPr>
+        <w:spacing w:after="0" w:line="360" w:lineRule="auto"/>
+        <w:rPr>
+          <w:rFonts w:ascii="Times New Roman" w:hAnsi="Times New Roman" w:cs="Times New Roman"/>
+          <w:sz w:val="24"/>
+          <w:lang w:val="id-ID"/>
+        </w:rPr>
+      </w:pPr>
+      <w:r>
+        <w:rPr>
+          <w:rFonts w:ascii="Times New Roman" w:hAnsi="Times New Roman" w:cs="Times New Roman"/>
+          <w:b/>
+          <w:sz w:val="24"/>
+          <w:lang w:val="id-ID"/>
+        </w:rPr>
+        <w:tab/>
+      </w:r>
+      <w:r>
+        <w:rPr>
+          <w:rFonts w:ascii="Times New Roman" w:hAnsi="Times New Roman" w:cs="Times New Roman"/>
+          <w:sz w:val="24"/>
+          <w:lang w:val="id-ID"/>
+        </w:rPr>
+        <w:t xml:space="preserve">Dalam penulisan ini, penulis memberikan konsep informasi dengan </w:t>
+      </w:r>
+      <w:r>
+        <w:rPr>
+          <w:rFonts w:ascii="Times New Roman" w:hAnsi="Times New Roman" w:cs="Times New Roman"/>
+          <w:i/>
+          <w:sz w:val="24"/>
+          <w:lang w:val="id-ID"/>
+        </w:rPr>
+        <w:t>website</w:t>
+      </w:r>
+      <w:r>
+        <w:rPr>
+          <w:rFonts w:ascii="Times New Roman" w:hAnsi="Times New Roman" w:cs="Times New Roman"/>
+          <w:sz w:val="24"/>
+          <w:lang w:val="id-ID"/>
+        </w:rPr>
+        <w:t xml:space="preserve"> yang penulis buat, </w:t>
+      </w:r>
+      <w:r>
+        <w:rPr>
+          <w:rFonts w:ascii="Times New Roman" w:hAnsi="Times New Roman" w:cs="Times New Roman"/>
+          <w:sz w:val="24"/>
+          <w:lang w:val="id-ID"/>
+        </w:rPr>
+        <w:t xml:space="preserve">dengan berisikan fitur materi atau silabus dan </w:t>
+      </w:r>
+      <w:r>
+        <w:rPr>
+          <w:rFonts w:ascii="Times New Roman" w:hAnsi="Times New Roman" w:cs="Times New Roman"/>
+          <w:i/>
+          <w:sz w:val="24"/>
+          <w:lang w:val="id-ID"/>
+        </w:rPr>
+        <w:t>text editor</w:t>
+      </w:r>
+      <w:r>
+        <w:rPr>
+          <w:rFonts w:ascii="Times New Roman" w:hAnsi="Times New Roman" w:cs="Times New Roman"/>
+          <w:sz w:val="24"/>
+          <w:lang w:val="id-ID"/>
+        </w:rPr>
+        <w:t>. Fitur</w:t>
+      </w:r>
+      <w:r>
+        <w:rPr>
+          <w:rFonts w:ascii="Times New Roman" w:hAnsi="Times New Roman" w:cs="Times New Roman"/>
+          <w:sz w:val="24"/>
+          <w:lang w:val="id-ID"/>
+        </w:rPr>
+        <w:t xml:space="preserve"> materi bahasa pemrograman yang disusun secara </w:t>
+      </w:r>
+      <w:r>
+        <w:rPr>
+          <w:rFonts w:ascii="Times New Roman" w:hAnsi="Times New Roman" w:cs="Times New Roman"/>
+          <w:i/>
+          <w:sz w:val="24"/>
+          <w:lang w:val="id-ID"/>
+        </w:rPr>
+        <w:t>scrollspy</w:t>
+      </w:r>
+      <w:r>
+        <w:rPr>
+          <w:rFonts w:ascii="Times New Roman" w:hAnsi="Times New Roman" w:cs="Times New Roman"/>
+          <w:sz w:val="24"/>
+          <w:lang w:val="id-ID"/>
+        </w:rPr>
+        <w:t xml:space="preserve"> supaya lebih rapi</w:t>
+      </w:r>
+      <w:r>
+        <w:rPr>
+          <w:rFonts w:ascii="Times New Roman" w:hAnsi="Times New Roman" w:cs="Times New Roman"/>
+          <w:sz w:val="24"/>
+          <w:lang w:val="id-ID"/>
+        </w:rPr>
+        <w:t>. Di dalam fitur materi pembelajaran ditambahkan sebuah list referensi luar sebagai penambahan materi tambahan</w:t>
+      </w:r>
+      <w:r>
+        <w:rPr>
+          <w:rFonts w:ascii="Times New Roman" w:hAnsi="Times New Roman" w:cs="Times New Roman"/>
+          <w:sz w:val="24"/>
+          <w:lang w:val="id-ID"/>
+        </w:rPr>
+        <w:t>.</w:t>
+      </w:r>
+      <w:r>
+        <w:rPr>
+          <w:rFonts w:ascii="Times New Roman" w:hAnsi="Times New Roman" w:cs="Times New Roman"/>
+          <w:sz w:val="24"/>
+          <w:lang w:val="id-ID"/>
+        </w:rPr>
+        <w:t xml:space="preserve"> Fitur yang </w:t>
+      </w:r>
+      <w:r>
+        <w:rPr>
+          <w:rFonts w:ascii="Times New Roman" w:hAnsi="Times New Roman" w:cs="Times New Roman"/>
+          <w:sz w:val="24"/>
+          <w:lang w:val="id-ID"/>
+        </w:rPr>
+        <w:t>satunya</w:t>
+      </w:r>
+      <w:r>
+        <w:rPr>
+          <w:rFonts w:ascii="Times New Roman" w:hAnsi="Times New Roman" w:cs="Times New Roman"/>
+          <w:sz w:val="24"/>
+          <w:lang w:val="id-ID"/>
+        </w:rPr>
+        <w:t xml:space="preserve"> yaitu </w:t>
+      </w:r>
+      <w:r>
+        <w:rPr>
+          <w:rFonts w:ascii="Times New Roman" w:hAnsi="Times New Roman" w:cs="Times New Roman"/>
+          <w:i/>
+          <w:sz w:val="24"/>
+          <w:lang w:val="id-ID"/>
+        </w:rPr>
+        <w:t xml:space="preserve">text editor </w:t>
+      </w:r>
+      <w:r>
+        <w:rPr>
+          <w:rFonts w:ascii="Times New Roman" w:hAnsi="Times New Roman" w:cs="Times New Roman"/>
+          <w:sz w:val="24"/>
+          <w:lang w:val="id-ID"/>
+        </w:rPr>
+        <w:t>sebagai uji coba kode program</w:t>
+      </w:r>
+      <w:r>
+        <w:rPr>
+          <w:rFonts w:ascii="Times New Roman" w:hAnsi="Times New Roman" w:cs="Times New Roman"/>
+          <w:sz w:val="24"/>
+          <w:lang w:val="id-ID"/>
+        </w:rPr>
+        <w:t>.</w:t>
+      </w:r>
+    </w:p>
+    <w:p>
+      <w:pPr>
+        <w:spacing w:after="0" w:line="360" w:lineRule="auto"/>
+        <w:rPr>
+          <w:rFonts w:ascii="Times New Roman" w:hAnsi="Times New Roman" w:cs="Times New Roman"/>
+          <w:sz w:val="24"/>
+          <w:lang w:val="id-ID"/>
+        </w:rPr>
+      </w:pPr>
+    </w:p>
+    <w:p>
+      <w:pPr>
+        <w:pStyle w:val="Heading2"/>
+        <w:spacing w:before="0" w:line="360" w:lineRule="auto"/>
+        <w:rPr>
+          <w:color w:val="000000" w:themeColor="text1"/>
+          <w:lang w:val="id-ID"/>
+        </w:rPr>
+      </w:pPr>
+      <w:r>
+        <w:rPr>
+          <w:color w:val="000000" w:themeColor="text1"/>
+          <w:lang w:val="id-ID"/>
+        </w:rPr>
+        <w:t>1.3.</w:t>
+      </w:r>
+      <w:r>
+        <w:rPr>
+          <w:color w:val="000000" w:themeColor="text1"/>
+          <w:lang w:val="id-ID"/>
+        </w:rPr>
+        <w:tab/>
+      </w:r>
+      <w:r>
+        <w:rPr>
+          <w:color w:val="000000" w:themeColor="text1"/>
+          <w:lang w:val="id-ID"/>
+        </w:rPr>
+        <w:t>Tujuan</w:t>
       </w:r>
     </w:p>
     <w:p>
       <w:pPr>
         <w:spacing w:after="0" w:line="360" w:lineRule="auto"/>
         <w:ind w:firstLine="720"/>
-        <w:jc w:val="both"/>
-        <w:rPr>
-          <w:rFonts w:ascii="Times New Roman" w:hAnsi="Times New Roman" w:cs="Times New Roman"/>
-          <w:sz w:val="24"/>
-        </w:rPr>
-      </w:pPr>
-      <w:proofErr w:type="spellStart"/>
-      <w:r>
-        <w:rPr>
-          <w:rFonts w:ascii="Times New Roman" w:hAnsi="Times New Roman" w:cs="Times New Roman"/>
-          <w:sz w:val="24"/>
-        </w:rPr>
-        <w:t>Kurangnya</w:t>
-      </w:r>
-      <w:proofErr w:type="spellEnd"/>
-      <w:r>
-        <w:rPr>
-          <w:rFonts w:ascii="Times New Roman" w:hAnsi="Times New Roman" w:cs="Times New Roman"/>
-          <w:sz w:val="24"/>
-        </w:rPr>
-        <w:t xml:space="preserve"> media </w:t>
-      </w:r>
-      <w:proofErr w:type="spellStart"/>
-      <w:r>
-        <w:rPr>
-          <w:rFonts w:ascii="Times New Roman" w:hAnsi="Times New Roman" w:cs="Times New Roman"/>
-          <w:sz w:val="24"/>
-        </w:rPr>
-        <w:t>pembelajaran</w:t>
-      </w:r>
-      <w:proofErr w:type="spellEnd"/>
-      <w:r>
-        <w:rPr>
-          <w:rFonts w:ascii="Times New Roman" w:hAnsi="Times New Roman" w:cs="Times New Roman"/>
-          <w:sz w:val="24"/>
-        </w:rPr>
-        <w:t xml:space="preserve"> online </w:t>
-      </w:r>
-      <w:proofErr w:type="spellStart"/>
-      <w:r>
-        <w:rPr>
-          <w:rFonts w:ascii="Times New Roman" w:hAnsi="Times New Roman" w:cs="Times New Roman"/>
-          <w:sz w:val="24"/>
-        </w:rPr>
-        <w:t>dan</w:t>
-      </w:r>
-      <w:proofErr w:type="spellEnd"/>
-      <w:r>
-        <w:rPr>
-          <w:rFonts w:ascii="Times New Roman" w:hAnsi="Times New Roman" w:cs="Times New Roman"/>
-          <w:sz w:val="24"/>
-        </w:rPr>
-        <w:t xml:space="preserve">  </w:t>
+        <w:rPr>
+          <w:rFonts w:ascii="Times New Roman" w:hAnsi="Times New Roman" w:cs="Times New Roman"/>
+          <w:sz w:val="24"/>
+          <w:lang w:val="id-ID"/>
+        </w:rPr>
+      </w:pPr>
+      <w:r>
+        <w:rPr>
+          <w:rFonts w:ascii="Times New Roman" w:hAnsi="Times New Roman" w:cs="Times New Roman"/>
+          <w:sz w:val="24"/>
+          <w:szCs w:val="24"/>
+          <w:lang w:val="id-ID"/>
+        </w:rPr>
+        <w:t xml:space="preserve">Tujuan dari penulisan ilmiah ini adalah membuat </w:t>
+      </w:r>
+      <w:r>
+        <w:rPr>
+          <w:rFonts w:ascii="Times New Roman" w:hAnsi="Times New Roman" w:cs="Times New Roman"/>
+          <w:i/>
+          <w:sz w:val="24"/>
+          <w:szCs w:val="24"/>
+          <w:lang w:val="id-ID"/>
+        </w:rPr>
+        <w:t>Website E-Learning Programming</w:t>
+      </w:r>
+      <w:r>
+        <w:rPr>
+          <w:rFonts w:ascii="Times New Roman" w:hAnsi="Times New Roman" w:cs="Times New Roman"/>
+          <w:sz w:val="24"/>
+          <w:szCs w:val="24"/>
+          <w:lang w:val="id-ID"/>
+        </w:rPr>
+        <w:t xml:space="preserve"> yang diharapkan dapat membantu</w:t>
+      </w:r>
+      <w:r>
+        <w:rPr>
+          <w:rFonts w:ascii="Times New Roman" w:hAnsi="Times New Roman" w:cs="Times New Roman"/>
+          <w:sz w:val="24"/>
+          <w:szCs w:val="24"/>
+          <w:lang w:val="id-ID"/>
+        </w:rPr>
+        <w:t xml:space="preserve"> masyarakat umum untuk mengenal dan mempelajari tentang pengetahuan bahasa pemrograman secara dasar</w:t>
+      </w:r>
+      <w:r>
+        <w:rPr>
+          <w:rFonts w:ascii="Times New Roman" w:hAnsi="Times New Roman" w:cs="Times New Roman"/>
+          <w:sz w:val="24"/>
+          <w:lang w:val="id-ID"/>
+        </w:rPr>
+        <w:t>.</w:t>
+      </w:r>
+      <w:r>
+        <w:rPr>
+          <w:rFonts w:ascii="Times New Roman" w:hAnsi="Times New Roman" w:cs="Times New Roman"/>
+          <w:sz w:val="24"/>
+          <w:lang w:val="id-ID"/>
+        </w:rPr>
+        <w:t xml:space="preserve"> </w:t>
       </w:r>
     </w:p>
     <w:p>
       <w:pPr>
         <w:spacing w:after="0" w:line="360" w:lineRule="auto"/>
         <w:ind w:firstLine="720"/>
-        <w:jc w:val="both"/>
-        <w:rPr>
-          <w:rFonts w:ascii="Times New Roman" w:hAnsi="Times New Roman" w:cs="Times New Roman"/>
-          <w:sz w:val="24"/>
-          <w:lang w:val="id-ID"/>
-        </w:rPr>
-      </w:pPr>
-      <w:r>
-        <w:rPr>
-          <w:rFonts w:ascii="Times New Roman" w:hAnsi="Times New Roman" w:cs="Times New Roman"/>
-          <w:sz w:val="24"/>
-        </w:rPr>
-        <w:t xml:space="preserve"> </w:t>
-      </w:r>
-      <w:r>
-        <w:rPr>
-          <w:rFonts w:ascii="Times New Roman" w:hAnsi="Times New Roman" w:cs="Times New Roman"/>
-          <w:sz w:val="24"/>
-          <w:lang w:val="id-ID"/>
-        </w:rPr>
-        <w:t>dibidang pendidikan berupa</w:t>
-      </w:r>
-      <w:r>
-        <w:rPr>
-          <w:rFonts w:ascii="Times New Roman" w:hAnsi="Times New Roman" w:cs="Times New Roman"/>
-          <w:sz w:val="24"/>
-          <w:lang w:val="id-ID"/>
-        </w:rPr>
-        <w:t xml:space="preserve"> kegiatan belajar dan mengajar</w:t>
-      </w:r>
-      <w:r>
-        <w:rPr>
-          <w:rFonts w:ascii="Times New Roman" w:hAnsi="Times New Roman" w:cs="Times New Roman"/>
-          <w:sz w:val="24"/>
-          <w:lang w:val="id-ID"/>
-        </w:rPr>
-        <w:t>,pemberian materi pembelajaran dan pengembangan serta peningkatan</w:t>
-      </w:r>
-      <w:r>
-        <w:rPr>
-          <w:rFonts w:ascii="Times New Roman" w:hAnsi="Times New Roman" w:cs="Times New Roman"/>
-          <w:sz w:val="24"/>
-          <w:lang w:val="id-ID"/>
-        </w:rPr>
-        <w:t xml:space="preserve"> kemampuan pelajar. </w:t>
-      </w:r>
-      <w:r>
-        <w:rPr>
-          <w:rFonts w:ascii="Times New Roman" w:hAnsi="Times New Roman" w:cs="Times New Roman"/>
-          <w:sz w:val="24"/>
-          <w:lang w:val="id-ID"/>
-        </w:rPr>
-        <w:t xml:space="preserve">yang dilakukan oleh  </w:t>
-      </w:r>
-    </w:p>
-    <w:p>
-      <w:pPr>
-        <w:spacing w:after="0" w:line="360" w:lineRule="auto"/>
-        <w:ind w:firstLine="720"/>
-        <w:jc w:val="both"/>
-        <w:rPr>
-          <w:rFonts w:ascii="Times New Roman" w:hAnsi="Times New Roman" w:cs="Times New Roman"/>
-          <w:sz w:val="24"/>
-        </w:rPr>
-      </w:pPr>
-      <w:r>
-        <w:rPr>
-          <w:rFonts w:ascii="Times New Roman" w:hAnsi="Times New Roman" w:cs="Times New Roman"/>
-          <w:sz w:val="24"/>
-          <w:lang w:val="id-ID"/>
-        </w:rPr>
-        <w:t>a</w:t>
-      </w:r>
-      <w:r>
-        <w:rPr>
-          <w:rFonts w:ascii="Times New Roman" w:hAnsi="Times New Roman" w:cs="Times New Roman"/>
-          <w:sz w:val="24"/>
-          <w:lang w:val="id-ID"/>
-        </w:rPr>
-        <w:t>ktifitas manusia menjadi terganggu akibat pandemi</w:t>
-      </w:r>
-      <w:r>
-        <w:rPr>
-          <w:rFonts w:ascii="Times New Roman" w:hAnsi="Times New Roman" w:cs="Times New Roman"/>
-          <w:sz w:val="24"/>
-          <w:lang w:val="id-ID"/>
-        </w:rPr>
-        <w:t xml:space="preserve"> yang sedang berlangsung sampai saat ini. Akt</w:t>
-      </w:r>
-      <w:r>
-        <w:rPr>
-          <w:rFonts w:ascii="Times New Roman" w:hAnsi="Times New Roman" w:cs="Times New Roman"/>
-          <w:sz w:val="24"/>
-          <w:lang w:val="id-ID"/>
-        </w:rPr>
-        <w:t>ifitas</w:t>
-      </w:r>
-      <w:r>
-        <w:rPr>
-          <w:rFonts w:ascii="Times New Roman" w:hAnsi="Times New Roman" w:cs="Times New Roman"/>
-          <w:sz w:val="24"/>
-          <w:lang w:val="id-ID"/>
-        </w:rPr>
-        <w:t xml:space="preserve"> yang biasa orang lakukan </w:t>
-      </w:r>
-      <w:proofErr w:type="spellStart"/>
-      <w:r>
-        <w:rPr>
-          <w:rFonts w:ascii="Times New Roman" w:hAnsi="Times New Roman" w:cs="Times New Roman"/>
-          <w:sz w:val="24"/>
-        </w:rPr>
-        <w:t>seperti</w:t>
-      </w:r>
-      <w:proofErr w:type="spellEnd"/>
-      <w:r>
-        <w:rPr>
-          <w:rFonts w:ascii="Times New Roman" w:hAnsi="Times New Roman" w:cs="Times New Roman"/>
-          <w:sz w:val="24"/>
-        </w:rPr>
-        <w:t xml:space="preserve"> </w:t>
-      </w:r>
-      <w:proofErr w:type="spellStart"/>
-      <w:r>
-        <w:rPr>
-          <w:rFonts w:ascii="Times New Roman" w:hAnsi="Times New Roman" w:cs="Times New Roman"/>
-          <w:sz w:val="24"/>
-        </w:rPr>
-        <w:t>bekerja</w:t>
-      </w:r>
-      <w:proofErr w:type="spellEnd"/>
-      <w:r>
-        <w:rPr>
-          <w:rFonts w:ascii="Times New Roman" w:hAnsi="Times New Roman" w:cs="Times New Roman"/>
-          <w:sz w:val="24"/>
-        </w:rPr>
-        <w:t xml:space="preserve">, </w:t>
-      </w:r>
-      <w:proofErr w:type="spellStart"/>
-      <w:r>
-        <w:rPr>
-          <w:rFonts w:ascii="Times New Roman" w:hAnsi="Times New Roman" w:cs="Times New Roman"/>
-          <w:sz w:val="24"/>
-        </w:rPr>
-        <w:t>bermain</w:t>
-      </w:r>
-      <w:proofErr w:type="spellEnd"/>
-      <w:r>
-        <w:rPr>
-          <w:rFonts w:ascii="Times New Roman" w:hAnsi="Times New Roman" w:cs="Times New Roman"/>
-          <w:sz w:val="24"/>
-        </w:rPr>
-        <w:t xml:space="preserve">, </w:t>
-      </w:r>
-      <w:proofErr w:type="spellStart"/>
-      <w:r>
-        <w:rPr>
-          <w:rFonts w:ascii="Times New Roman" w:hAnsi="Times New Roman" w:cs="Times New Roman"/>
-          <w:sz w:val="24"/>
-        </w:rPr>
-        <w:t>dan</w:t>
-      </w:r>
-      <w:proofErr w:type="spellEnd"/>
-      <w:r>
-        <w:rPr>
-          <w:rFonts w:ascii="Times New Roman" w:hAnsi="Times New Roman" w:cs="Times New Roman"/>
-          <w:sz w:val="24"/>
-        </w:rPr>
-        <w:t xml:space="preserve"> yang </w:t>
-      </w:r>
-      <w:proofErr w:type="spellStart"/>
-      <w:r>
-        <w:rPr>
-          <w:rFonts w:ascii="Times New Roman" w:hAnsi="Times New Roman" w:cs="Times New Roman"/>
-          <w:sz w:val="24"/>
-        </w:rPr>
-        <w:t>terutama</w:t>
-      </w:r>
-      <w:proofErr w:type="spellEnd"/>
-      <w:r>
-        <w:rPr>
-          <w:rFonts w:ascii="Times New Roman" w:hAnsi="Times New Roman" w:cs="Times New Roman"/>
-          <w:sz w:val="24"/>
-        </w:rPr>
-        <w:t xml:space="preserve"> </w:t>
-      </w:r>
-      <w:proofErr w:type="spellStart"/>
-      <w:r>
-        <w:rPr>
-          <w:rFonts w:ascii="Times New Roman" w:hAnsi="Times New Roman" w:cs="Times New Roman"/>
-          <w:sz w:val="24"/>
-        </w:rPr>
-        <w:t>adalah</w:t>
-      </w:r>
-      <w:proofErr w:type="spellEnd"/>
-      <w:r>
-        <w:rPr>
-          <w:rFonts w:ascii="Times New Roman" w:hAnsi="Times New Roman" w:cs="Times New Roman"/>
-          <w:sz w:val="24"/>
-        </w:rPr>
-        <w:t xml:space="preserve"> </w:t>
-      </w:r>
-      <w:proofErr w:type="spellStart"/>
-      <w:r>
-        <w:rPr>
-          <w:rFonts w:ascii="Times New Roman" w:hAnsi="Times New Roman" w:cs="Times New Roman"/>
-          <w:sz w:val="24"/>
-        </w:rPr>
-        <w:t>belajar</w:t>
-      </w:r>
-      <w:proofErr w:type="spellEnd"/>
-      <w:r>
-        <w:rPr>
-          <w:rFonts w:ascii="Times New Roman" w:hAnsi="Times New Roman" w:cs="Times New Roman"/>
-          <w:sz w:val="24"/>
-        </w:rPr>
-        <w:t xml:space="preserve">. </w:t>
-      </w:r>
-      <w:proofErr w:type="spellStart"/>
-      <w:r>
-        <w:rPr>
-          <w:rFonts w:ascii="Times New Roman" w:hAnsi="Times New Roman" w:cs="Times New Roman"/>
-          <w:sz w:val="24"/>
-        </w:rPr>
-        <w:t>Belajar</w:t>
-      </w:r>
-      <w:proofErr w:type="spellEnd"/>
-      <w:r>
-        <w:rPr>
-          <w:rFonts w:ascii="Times New Roman" w:hAnsi="Times New Roman" w:cs="Times New Roman"/>
-          <w:sz w:val="24"/>
-        </w:rPr>
-        <w:t xml:space="preserve"> </w:t>
-      </w:r>
-      <w:proofErr w:type="spellStart"/>
-      <w:r>
-        <w:rPr>
-          <w:rFonts w:ascii="Times New Roman" w:hAnsi="Times New Roman" w:cs="Times New Roman"/>
-          <w:sz w:val="24"/>
-        </w:rPr>
-        <w:t>merupakan</w:t>
-      </w:r>
-      <w:proofErr w:type="spellEnd"/>
-      <w:r>
-        <w:rPr>
-          <w:rFonts w:ascii="Times New Roman" w:hAnsi="Times New Roman" w:cs="Times New Roman"/>
-          <w:sz w:val="24"/>
-        </w:rPr>
-        <w:t xml:space="preserve"> </w:t>
-      </w:r>
-      <w:proofErr w:type="spellStart"/>
-      <w:r>
-        <w:rPr>
-          <w:rFonts w:ascii="Times New Roman" w:hAnsi="Times New Roman" w:cs="Times New Roman"/>
-          <w:sz w:val="24"/>
-        </w:rPr>
-        <w:t>kegiatan</w:t>
-      </w:r>
-      <w:proofErr w:type="spellEnd"/>
-      <w:r>
-        <w:rPr>
-          <w:rFonts w:ascii="Times New Roman" w:hAnsi="Times New Roman" w:cs="Times New Roman"/>
-          <w:sz w:val="24"/>
-        </w:rPr>
-        <w:t xml:space="preserve"> </w:t>
-      </w:r>
-      <w:proofErr w:type="spellStart"/>
-      <w:r>
-        <w:rPr>
-          <w:rFonts w:ascii="Times New Roman" w:hAnsi="Times New Roman" w:cs="Times New Roman"/>
-          <w:sz w:val="24"/>
-        </w:rPr>
-        <w:t>penting</w:t>
-      </w:r>
-      <w:proofErr w:type="spellEnd"/>
-      <w:r>
-        <w:rPr>
-          <w:rFonts w:ascii="Times New Roman" w:hAnsi="Times New Roman" w:cs="Times New Roman"/>
-          <w:sz w:val="24"/>
-        </w:rPr>
-        <w:t xml:space="preserve"> </w:t>
-      </w:r>
-      <w:proofErr w:type="spellStart"/>
-      <w:r>
-        <w:rPr>
-          <w:rFonts w:ascii="Times New Roman" w:hAnsi="Times New Roman" w:cs="Times New Roman"/>
-          <w:sz w:val="24"/>
-        </w:rPr>
-        <w:t>dan</w:t>
-      </w:r>
-      <w:proofErr w:type="spellEnd"/>
-      <w:r>
-        <w:rPr>
-          <w:rFonts w:ascii="Times New Roman" w:hAnsi="Times New Roman" w:cs="Times New Roman"/>
-          <w:sz w:val="24"/>
-        </w:rPr>
-        <w:t xml:space="preserve"> </w:t>
-      </w:r>
-      <w:proofErr w:type="spellStart"/>
-      <w:r>
-        <w:rPr>
-          <w:rFonts w:ascii="Times New Roman" w:hAnsi="Times New Roman" w:cs="Times New Roman"/>
-          <w:sz w:val="24"/>
-        </w:rPr>
-        <w:t>pekerjaan</w:t>
-      </w:r>
-      <w:proofErr w:type="spellEnd"/>
-      <w:r>
-        <w:rPr>
-          <w:rFonts w:ascii="Times New Roman" w:hAnsi="Times New Roman" w:cs="Times New Roman"/>
-          <w:sz w:val="24"/>
-        </w:rPr>
-        <w:t xml:space="preserve"> yang </w:t>
-      </w:r>
-      <w:proofErr w:type="spellStart"/>
-      <w:r>
-        <w:rPr>
-          <w:rFonts w:ascii="Times New Roman" w:hAnsi="Times New Roman" w:cs="Times New Roman"/>
-          <w:sz w:val="24"/>
-        </w:rPr>
-        <w:t>harus</w:t>
-      </w:r>
-      <w:proofErr w:type="spellEnd"/>
-      <w:r>
-        <w:rPr>
-          <w:rFonts w:ascii="Times New Roman" w:hAnsi="Times New Roman" w:cs="Times New Roman"/>
-          <w:sz w:val="24"/>
-        </w:rPr>
-        <w:t xml:space="preserve"> </w:t>
-      </w:r>
-      <w:proofErr w:type="spellStart"/>
-      <w:r>
-        <w:rPr>
-          <w:rFonts w:ascii="Times New Roman" w:hAnsi="Times New Roman" w:cs="Times New Roman"/>
-          <w:sz w:val="24"/>
-        </w:rPr>
-        <w:t>dilakukan</w:t>
-      </w:r>
-      <w:proofErr w:type="spellEnd"/>
-      <w:r>
-        <w:rPr>
-          <w:rFonts w:ascii="Times New Roman" w:hAnsi="Times New Roman" w:cs="Times New Roman"/>
-          <w:sz w:val="24"/>
-        </w:rPr>
-        <w:t xml:space="preserve"> </w:t>
-      </w:r>
-      <w:proofErr w:type="spellStart"/>
-      <w:r>
-        <w:rPr>
-          <w:rFonts w:ascii="Times New Roman" w:hAnsi="Times New Roman" w:cs="Times New Roman"/>
-          <w:sz w:val="24"/>
-        </w:rPr>
-        <w:t>oleh</w:t>
-      </w:r>
-      <w:proofErr w:type="spellEnd"/>
-      <w:r>
-        <w:rPr>
-          <w:rFonts w:ascii="Times New Roman" w:hAnsi="Times New Roman" w:cs="Times New Roman"/>
-          <w:sz w:val="24"/>
-        </w:rPr>
-        <w:t xml:space="preserve"> </w:t>
-      </w:r>
-      <w:proofErr w:type="spellStart"/>
-      <w:r>
-        <w:rPr>
-          <w:rFonts w:ascii="Times New Roman" w:hAnsi="Times New Roman" w:cs="Times New Roman"/>
-          <w:sz w:val="24"/>
-        </w:rPr>
-        <w:t>siswa</w:t>
-      </w:r>
-      <w:proofErr w:type="spellEnd"/>
-      <w:r>
-        <w:rPr>
-          <w:rFonts w:ascii="Times New Roman" w:hAnsi="Times New Roman" w:cs="Times New Roman"/>
-          <w:sz w:val="24"/>
-        </w:rPr>
-        <w:t xml:space="preserve"> </w:t>
-      </w:r>
-      <w:proofErr w:type="spellStart"/>
-      <w:r>
-        <w:rPr>
-          <w:rFonts w:ascii="Times New Roman" w:hAnsi="Times New Roman" w:cs="Times New Roman"/>
-          <w:sz w:val="24"/>
-        </w:rPr>
-        <w:t>maupun</w:t>
-      </w:r>
-      <w:proofErr w:type="spellEnd"/>
-      <w:r>
-        <w:rPr>
-          <w:rFonts w:ascii="Times New Roman" w:hAnsi="Times New Roman" w:cs="Times New Roman"/>
-          <w:sz w:val="24"/>
-        </w:rPr>
-        <w:t xml:space="preserve"> </w:t>
-      </w:r>
-      <w:proofErr w:type="spellStart"/>
-      <w:r>
-        <w:rPr>
-          <w:rFonts w:ascii="Times New Roman" w:hAnsi="Times New Roman" w:cs="Times New Roman"/>
-          <w:sz w:val="24"/>
-        </w:rPr>
-        <w:t>mahasiswa</w:t>
-      </w:r>
-      <w:proofErr w:type="spellEnd"/>
-      <w:r>
-        <w:rPr>
-          <w:rFonts w:ascii="Times New Roman" w:hAnsi="Times New Roman" w:cs="Times New Roman"/>
-          <w:sz w:val="24"/>
-        </w:rPr>
-        <w:t xml:space="preserve">. </w:t>
-      </w:r>
-      <w:proofErr w:type="spellStart"/>
-      <w:r>
-        <w:rPr>
-          <w:rFonts w:ascii="Times New Roman" w:hAnsi="Times New Roman" w:cs="Times New Roman"/>
-          <w:sz w:val="24"/>
-        </w:rPr>
-        <w:t>Belajar</w:t>
-      </w:r>
-      <w:proofErr w:type="spellEnd"/>
-      <w:r>
-        <w:rPr>
-          <w:rFonts w:ascii="Times New Roman" w:hAnsi="Times New Roman" w:cs="Times New Roman"/>
-          <w:sz w:val="24"/>
-        </w:rPr>
-        <w:t xml:space="preserve"> </w:t>
-      </w:r>
-      <w:proofErr w:type="spellStart"/>
-      <w:r>
-        <w:rPr>
-          <w:rFonts w:ascii="Times New Roman" w:hAnsi="Times New Roman" w:cs="Times New Roman"/>
-          <w:sz w:val="24"/>
-        </w:rPr>
-        <w:t>pada</w:t>
-      </w:r>
-      <w:proofErr w:type="spellEnd"/>
-      <w:r>
-        <w:rPr>
-          <w:rFonts w:ascii="Times New Roman" w:hAnsi="Times New Roman" w:cs="Times New Roman"/>
-          <w:sz w:val="24"/>
-        </w:rPr>
-        <w:t xml:space="preserve"> masa </w:t>
-      </w:r>
-      <w:proofErr w:type="spellStart"/>
-      <w:r>
-        <w:rPr>
-          <w:rFonts w:ascii="Times New Roman" w:hAnsi="Times New Roman" w:cs="Times New Roman"/>
-          <w:sz w:val="24"/>
-        </w:rPr>
-        <w:t>pandemi</w:t>
-      </w:r>
-      <w:proofErr w:type="spellEnd"/>
-      <w:r>
-        <w:rPr>
-          <w:rFonts w:ascii="Times New Roman" w:hAnsi="Times New Roman" w:cs="Times New Roman"/>
-          <w:sz w:val="24"/>
-        </w:rPr>
-        <w:t xml:space="preserve"> </w:t>
-      </w:r>
-      <w:proofErr w:type="spellStart"/>
-      <w:r>
-        <w:rPr>
-          <w:rFonts w:ascii="Times New Roman" w:hAnsi="Times New Roman" w:cs="Times New Roman"/>
-          <w:sz w:val="24"/>
-        </w:rPr>
-        <w:t>ini</w:t>
-      </w:r>
-      <w:proofErr w:type="spellEnd"/>
-      <w:r>
-        <w:rPr>
-          <w:rFonts w:ascii="Times New Roman" w:hAnsi="Times New Roman" w:cs="Times New Roman"/>
-          <w:sz w:val="24"/>
-        </w:rPr>
-        <w:t xml:space="preserve"> </w:t>
-      </w:r>
-      <w:proofErr w:type="spellStart"/>
-      <w:r>
-        <w:rPr>
-          <w:rFonts w:ascii="Times New Roman" w:hAnsi="Times New Roman" w:cs="Times New Roman"/>
-          <w:sz w:val="24"/>
-        </w:rPr>
-        <w:t>menjadi</w:t>
-      </w:r>
-      <w:proofErr w:type="spellEnd"/>
-      <w:r>
-        <w:rPr>
-          <w:rFonts w:ascii="Times New Roman" w:hAnsi="Times New Roman" w:cs="Times New Roman"/>
-          <w:sz w:val="24"/>
-        </w:rPr>
-        <w:t xml:space="preserve"> </w:t>
-      </w:r>
-      <w:proofErr w:type="spellStart"/>
-      <w:r>
-        <w:rPr>
-          <w:rFonts w:ascii="Times New Roman" w:hAnsi="Times New Roman" w:cs="Times New Roman"/>
-          <w:sz w:val="24"/>
-        </w:rPr>
-        <w:t>tidak</w:t>
-      </w:r>
-      <w:proofErr w:type="spellEnd"/>
-      <w:r>
-        <w:rPr>
-          <w:rFonts w:ascii="Times New Roman" w:hAnsi="Times New Roman" w:cs="Times New Roman"/>
-          <w:sz w:val="24"/>
-        </w:rPr>
-        <w:t xml:space="preserve"> </w:t>
-      </w:r>
-      <w:proofErr w:type="spellStart"/>
-      <w:r>
-        <w:rPr>
-          <w:rFonts w:ascii="Times New Roman" w:hAnsi="Times New Roman" w:cs="Times New Roman"/>
-          <w:sz w:val="24"/>
-        </w:rPr>
-        <w:t>terkontrol</w:t>
-      </w:r>
-      <w:proofErr w:type="spellEnd"/>
-      <w:r>
-        <w:rPr>
-          <w:rFonts w:ascii="Times New Roman" w:hAnsi="Times New Roman" w:cs="Times New Roman"/>
-          <w:sz w:val="24"/>
-        </w:rPr>
-        <w:t xml:space="preserve"> </w:t>
-      </w:r>
-      <w:proofErr w:type="spellStart"/>
-      <w:r>
-        <w:rPr>
-          <w:rFonts w:ascii="Times New Roman" w:hAnsi="Times New Roman" w:cs="Times New Roman"/>
-          <w:sz w:val="24"/>
-        </w:rPr>
-        <w:t>dan</w:t>
-      </w:r>
-      <w:proofErr w:type="spellEnd"/>
-      <w:r>
-        <w:rPr>
-          <w:rFonts w:ascii="Times New Roman" w:hAnsi="Times New Roman" w:cs="Times New Roman"/>
-          <w:sz w:val="24"/>
-        </w:rPr>
-        <w:t xml:space="preserve"> </w:t>
-      </w:r>
-      <w:proofErr w:type="spellStart"/>
-      <w:r>
-        <w:rPr>
-          <w:rFonts w:ascii="Times New Roman" w:hAnsi="Times New Roman" w:cs="Times New Roman"/>
-          <w:sz w:val="24"/>
-        </w:rPr>
-        <w:t>tidak</w:t>
-      </w:r>
-      <w:proofErr w:type="spellEnd"/>
-      <w:r>
-        <w:rPr>
-          <w:rFonts w:ascii="Times New Roman" w:hAnsi="Times New Roman" w:cs="Times New Roman"/>
-          <w:sz w:val="24"/>
-        </w:rPr>
-        <w:t xml:space="preserve"> </w:t>
-      </w:r>
-      <w:proofErr w:type="spellStart"/>
-      <w:r>
-        <w:rPr>
-          <w:rFonts w:ascii="Times New Roman" w:hAnsi="Times New Roman" w:cs="Times New Roman"/>
-          <w:sz w:val="24"/>
-        </w:rPr>
-        <w:t>efektif</w:t>
-      </w:r>
-      <w:proofErr w:type="spellEnd"/>
-      <w:r>
-        <w:rPr>
-          <w:rFonts w:ascii="Times New Roman" w:hAnsi="Times New Roman" w:cs="Times New Roman"/>
-          <w:sz w:val="24"/>
-        </w:rPr>
-        <w:t xml:space="preserve"> </w:t>
-      </w:r>
-      <w:proofErr w:type="spellStart"/>
-      <w:r>
-        <w:rPr>
-          <w:rFonts w:ascii="Times New Roman" w:hAnsi="Times New Roman" w:cs="Times New Roman"/>
-          <w:sz w:val="24"/>
-        </w:rPr>
-        <w:t>sehingga</w:t>
-      </w:r>
-      <w:proofErr w:type="spellEnd"/>
-      <w:r>
-        <w:rPr>
-          <w:rFonts w:ascii="Times New Roman" w:hAnsi="Times New Roman" w:cs="Times New Roman"/>
-          <w:sz w:val="24"/>
-        </w:rPr>
-        <w:t xml:space="preserve"> </w:t>
-      </w:r>
-      <w:proofErr w:type="spellStart"/>
-      <w:r>
-        <w:rPr>
-          <w:rFonts w:ascii="Times New Roman" w:hAnsi="Times New Roman" w:cs="Times New Roman"/>
-          <w:sz w:val="24"/>
-        </w:rPr>
-        <w:t>materi</w:t>
-      </w:r>
-      <w:proofErr w:type="spellEnd"/>
-      <w:r>
-        <w:rPr>
-          <w:rFonts w:ascii="Times New Roman" w:hAnsi="Times New Roman" w:cs="Times New Roman"/>
-          <w:sz w:val="24"/>
-        </w:rPr>
-        <w:t xml:space="preserve"> yang </w:t>
-      </w:r>
-      <w:proofErr w:type="spellStart"/>
-      <w:r>
-        <w:rPr>
-          <w:rFonts w:ascii="Times New Roman" w:hAnsi="Times New Roman" w:cs="Times New Roman"/>
-          <w:sz w:val="24"/>
-        </w:rPr>
-        <w:t>dipelajari</w:t>
-      </w:r>
-      <w:proofErr w:type="spellEnd"/>
-      <w:r>
-        <w:rPr>
-          <w:rFonts w:ascii="Times New Roman" w:hAnsi="Times New Roman" w:cs="Times New Roman"/>
-          <w:sz w:val="24"/>
-        </w:rPr>
-        <w:t xml:space="preserve"> </w:t>
-      </w:r>
-      <w:proofErr w:type="spellStart"/>
-      <w:r>
-        <w:rPr>
-          <w:rFonts w:ascii="Times New Roman" w:hAnsi="Times New Roman" w:cs="Times New Roman"/>
-          <w:sz w:val="24"/>
-        </w:rPr>
-        <w:t>oleh</w:t>
-      </w:r>
-      <w:proofErr w:type="spellEnd"/>
-      <w:r>
-        <w:rPr>
-          <w:rFonts w:ascii="Times New Roman" w:hAnsi="Times New Roman" w:cs="Times New Roman"/>
-          <w:sz w:val="24"/>
-        </w:rPr>
-        <w:t xml:space="preserve"> </w:t>
-      </w:r>
-      <w:proofErr w:type="spellStart"/>
-      <w:r>
-        <w:rPr>
-          <w:rFonts w:ascii="Times New Roman" w:hAnsi="Times New Roman" w:cs="Times New Roman"/>
-          <w:sz w:val="24"/>
-        </w:rPr>
-        <w:t>pelajar</w:t>
-      </w:r>
-      <w:proofErr w:type="spellEnd"/>
-      <w:r>
-        <w:rPr>
-          <w:rFonts w:ascii="Times New Roman" w:hAnsi="Times New Roman" w:cs="Times New Roman"/>
-          <w:sz w:val="24"/>
-        </w:rPr>
-        <w:t xml:space="preserve"> </w:t>
-      </w:r>
-      <w:proofErr w:type="spellStart"/>
-      <w:r>
-        <w:rPr>
-          <w:rFonts w:ascii="Times New Roman" w:hAnsi="Times New Roman" w:cs="Times New Roman"/>
-          <w:sz w:val="24"/>
-        </w:rPr>
-        <w:t>tersebut</w:t>
-      </w:r>
-      <w:proofErr w:type="spellEnd"/>
-      <w:r>
-        <w:rPr>
-          <w:rFonts w:ascii="Times New Roman" w:hAnsi="Times New Roman" w:cs="Times New Roman"/>
-          <w:sz w:val="24"/>
-        </w:rPr>
-        <w:t xml:space="preserve"> </w:t>
-      </w:r>
-      <w:proofErr w:type="spellStart"/>
-      <w:r>
-        <w:rPr>
-          <w:rFonts w:ascii="Times New Roman" w:hAnsi="Times New Roman" w:cs="Times New Roman"/>
-          <w:sz w:val="24"/>
-        </w:rPr>
-        <w:t>tidak</w:t>
-      </w:r>
-      <w:proofErr w:type="spellEnd"/>
-      <w:r>
-        <w:rPr>
-          <w:rFonts w:ascii="Times New Roman" w:hAnsi="Times New Roman" w:cs="Times New Roman"/>
-          <w:sz w:val="24"/>
-        </w:rPr>
-        <w:t xml:space="preserve"> </w:t>
-      </w:r>
-      <w:proofErr w:type="spellStart"/>
-      <w:r>
-        <w:rPr>
-          <w:rFonts w:ascii="Times New Roman" w:hAnsi="Times New Roman" w:cs="Times New Roman"/>
-          <w:sz w:val="24"/>
-        </w:rPr>
-        <w:t>diresapi</w:t>
-      </w:r>
-      <w:proofErr w:type="spellEnd"/>
-      <w:r>
-        <w:rPr>
-          <w:rFonts w:ascii="Times New Roman" w:hAnsi="Times New Roman" w:cs="Times New Roman"/>
-          <w:sz w:val="24"/>
-        </w:rPr>
-        <w:t xml:space="preserve"> </w:t>
-      </w:r>
-      <w:proofErr w:type="spellStart"/>
-      <w:r>
-        <w:rPr>
-          <w:rFonts w:ascii="Times New Roman" w:hAnsi="Times New Roman" w:cs="Times New Roman"/>
-          <w:sz w:val="24"/>
-        </w:rPr>
-        <w:t>dengan</w:t>
-      </w:r>
-      <w:proofErr w:type="spellEnd"/>
-      <w:r>
-        <w:rPr>
-          <w:rFonts w:ascii="Times New Roman" w:hAnsi="Times New Roman" w:cs="Times New Roman"/>
-          <w:sz w:val="24"/>
-        </w:rPr>
-        <w:t xml:space="preserve"> </w:t>
-      </w:r>
-      <w:proofErr w:type="spellStart"/>
-      <w:r>
-        <w:rPr>
-          <w:rFonts w:ascii="Times New Roman" w:hAnsi="Times New Roman" w:cs="Times New Roman"/>
-          <w:sz w:val="24"/>
-        </w:rPr>
-        <w:t>baik</w:t>
-      </w:r>
-      <w:proofErr w:type="spellEnd"/>
-      <w:r>
-        <w:rPr>
-          <w:rFonts w:ascii="Times New Roman" w:hAnsi="Times New Roman" w:cs="Times New Roman"/>
-          <w:sz w:val="24"/>
-        </w:rPr>
-        <w:t>.</w:t>
-      </w:r>
-    </w:p>
-    <w:p>
-      <w:pPr>
-        <w:spacing w:after="0" w:line="360" w:lineRule="auto"/>
-        <w:ind w:firstLine="720"/>
-        <w:jc w:val="both"/>
-        <w:rPr>
-          <w:rFonts w:ascii="Times New Roman" w:hAnsi="Times New Roman" w:cs="Times New Roman"/>
-          <w:sz w:val="24"/>
-          <w:lang w:val="id-ID"/>
-        </w:rPr>
-      </w:pPr>
-      <w:r>
-        <w:rPr>
-          <w:rFonts w:ascii="Times New Roman" w:hAnsi="Times New Roman" w:cs="Times New Roman"/>
-          <w:sz w:val="24"/>
-          <w:lang w:val="id-ID"/>
-        </w:rPr>
-        <w:t xml:space="preserve">Pemrograman merupakan </w:t>
-      </w:r>
-      <w:r>
-        <w:rPr>
-          <w:rFonts w:ascii="Times New Roman" w:hAnsi="Times New Roman" w:cs="Times New Roman"/>
-          <w:sz w:val="24"/>
-          <w:lang w:val="id-ID"/>
-        </w:rPr>
-        <w:t>pembuatan alur program yang dibentuk dari rang</w:t>
-      </w:r>
-      <w:r>
-        <w:rPr>
-          <w:rFonts w:ascii="Times New Roman" w:hAnsi="Times New Roman" w:cs="Times New Roman"/>
-          <w:sz w:val="24"/>
-          <w:lang w:val="id-ID"/>
-        </w:rPr>
-        <w:t>kaian bahasa program. Bahasa program sendiri dibuat dari kode program. Fungsi dari bahasa pemrograman tersebut adalah komunikasi antara manusia dengan komputer atau mesin dan sebagai me</w:t>
-      </w:r>
-      <w:r>
-        <w:rPr>
-          <w:rFonts w:ascii="Times New Roman" w:hAnsi="Times New Roman" w:cs="Times New Roman"/>
-          <w:sz w:val="24"/>
-          <w:lang w:val="id-ID"/>
-        </w:rPr>
-        <w:t xml:space="preserve">dia programmer untuk </w:t>
-      </w:r>
-      <w:r>
-        <w:rPr>
-          <w:rFonts w:ascii="Times New Roman" w:hAnsi="Times New Roman" w:cs="Times New Roman"/>
-          <w:sz w:val="24"/>
-          <w:lang w:val="id-ID"/>
-        </w:rPr>
-        <w:t xml:space="preserve">mengembangkan aplikasi. </w:t>
-      </w:r>
-    </w:p>
-    <w:p>
-      <w:pPr>
-        <w:spacing w:after="0" w:line="360" w:lineRule="auto"/>
-        <w:ind w:firstLine="720"/>
-        <w:jc w:val="both"/>
-        <w:rPr>
-          <w:rFonts w:ascii="Times New Roman" w:hAnsi="Times New Roman" w:cs="Times New Roman"/>
-          <w:sz w:val="24"/>
-          <w:lang w:val="id-ID"/>
-        </w:rPr>
-      </w:pPr>
-      <w:r>
-        <w:rPr>
-          <w:rFonts w:ascii="Times New Roman" w:hAnsi="Times New Roman" w:cs="Times New Roman"/>
-          <w:sz w:val="24"/>
-          <w:lang w:val="id-ID"/>
-        </w:rPr>
-        <w:t>Perkemban</w:t>
-      </w:r>
-      <w:r>
-        <w:rPr>
-          <w:rFonts w:ascii="Times New Roman" w:hAnsi="Times New Roman" w:cs="Times New Roman"/>
-          <w:sz w:val="24"/>
-          <w:lang w:val="id-ID"/>
-        </w:rPr>
-        <w:t>gan teknologi yang begitu pesat tak jauh dari pekerja</w:t>
-      </w:r>
-      <w:r>
-        <w:rPr>
-          <w:rFonts w:ascii="Times New Roman" w:hAnsi="Times New Roman" w:cs="Times New Roman"/>
-          <w:sz w:val="24"/>
-          <w:lang w:val="id-ID"/>
-        </w:rPr>
-        <w:t>an</w:t>
-      </w:r>
-      <w:r>
-        <w:rPr>
-          <w:rFonts w:ascii="Times New Roman" w:hAnsi="Times New Roman" w:cs="Times New Roman"/>
-          <w:sz w:val="24"/>
-          <w:lang w:val="id-ID"/>
-        </w:rPr>
-        <w:t xml:space="preserve"> seorang programmer</w:t>
-      </w:r>
-      <w:r>
-        <w:rPr>
-          <w:rFonts w:ascii="Times New Roman" w:hAnsi="Times New Roman" w:cs="Times New Roman"/>
-          <w:i/>
-          <w:sz w:val="24"/>
-          <w:lang w:val="id-ID"/>
-        </w:rPr>
-        <w:t>.</w:t>
-      </w:r>
-      <w:r>
-        <w:rPr>
-          <w:rFonts w:ascii="Times New Roman" w:hAnsi="Times New Roman" w:cs="Times New Roman"/>
-          <w:sz w:val="24"/>
-          <w:lang w:val="id-ID"/>
-        </w:rPr>
-        <w:t xml:space="preserve"> </w:t>
-      </w:r>
-      <w:r>
-        <w:rPr>
-          <w:rFonts w:ascii="Times New Roman" w:hAnsi="Times New Roman" w:cs="Times New Roman"/>
-          <w:sz w:val="24"/>
-          <w:lang w:val="id-ID"/>
-        </w:rPr>
-        <w:t xml:space="preserve">Di zaman sekarang pekerjaan sebagai programmer banyak dicari </w:t>
-      </w:r>
-      <w:r>
-        <w:rPr>
-          <w:rFonts w:ascii="Times New Roman" w:hAnsi="Times New Roman" w:cs="Times New Roman"/>
-          <w:sz w:val="24"/>
-          <w:lang w:val="id-ID"/>
-        </w:rPr>
-        <w:lastRenderedPageBreak/>
-        <w:t xml:space="preserve">oleh perusahaan. Karena kehidupan yang serba mudah dibantu oleh teknologi robot dan kecerdasan buatan. Maka dari itu </w:t>
-      </w:r>
-      <w:r>
-        <w:rPr>
-          <w:rFonts w:ascii="Times New Roman" w:hAnsi="Times New Roman" w:cs="Times New Roman"/>
-          <w:sz w:val="24"/>
-          <w:lang w:val="id-ID"/>
-        </w:rPr>
-        <w:t xml:space="preserve">saya membuat website melalui penulisan ini supaya dapat membantu orang-orang yang ingin belajar tentang </w:t>
-      </w:r>
-      <w:r>
-        <w:rPr>
-          <w:rFonts w:ascii="Times New Roman" w:hAnsi="Times New Roman" w:cs="Times New Roman"/>
-          <w:i/>
-          <w:sz w:val="24"/>
-          <w:lang w:val="id-ID"/>
-        </w:rPr>
-        <w:t>programming</w:t>
-      </w:r>
-      <w:r>
-        <w:rPr>
-          <w:rFonts w:ascii="Times New Roman" w:hAnsi="Times New Roman" w:cs="Times New Roman"/>
-          <w:sz w:val="24"/>
-          <w:lang w:val="id-ID"/>
-        </w:rPr>
-        <w:t xml:space="preserve">. </w:t>
-      </w:r>
-    </w:p>
-    <w:p>
-      <w:pPr>
-        <w:spacing w:after="0" w:line="360" w:lineRule="auto"/>
-        <w:ind w:firstLine="720"/>
-        <w:rPr>
-          <w:rFonts w:ascii="Times New Roman" w:hAnsi="Times New Roman" w:cs="Times New Roman"/>
-          <w:sz w:val="24"/>
-          <w:lang w:val="id-ID"/>
-        </w:rPr>
-      </w:pPr>
-    </w:p>
-    <w:p>
-      <w:pPr>
-        <w:pStyle w:val="Style3"/>
-        <w:spacing w:before="0" w:line="360" w:lineRule="auto"/>
-      </w:pPr>
-      <w:r>
-        <w:t>1.2.</w:t>
-      </w:r>
-      <w:r>
-        <w:tab/>
-      </w:r>
-      <w:r>
-        <w:t>Batasan Masalah</w:t>
-      </w:r>
-    </w:p>
-    <w:p>
-      <w:pPr>
-        <w:spacing w:after="0" w:line="360" w:lineRule="auto"/>
-        <w:rPr>
-          <w:rFonts w:ascii="Times New Roman" w:hAnsi="Times New Roman" w:cs="Times New Roman"/>
-          <w:sz w:val="24"/>
-          <w:lang w:val="id-ID"/>
-        </w:rPr>
-      </w:pPr>
-      <w:r>
-        <w:rPr>
-          <w:rFonts w:ascii="Times New Roman" w:hAnsi="Times New Roman" w:cs="Times New Roman"/>
-          <w:b/>
-          <w:sz w:val="24"/>
-          <w:lang w:val="id-ID"/>
-        </w:rPr>
-        <w:tab/>
-      </w:r>
-      <w:r>
-        <w:rPr>
-          <w:rFonts w:ascii="Times New Roman" w:hAnsi="Times New Roman" w:cs="Times New Roman"/>
-          <w:sz w:val="24"/>
-          <w:lang w:val="id-ID"/>
-        </w:rPr>
-        <w:t xml:space="preserve">Dalam penulisan ini, penulis memberikan konsep informasi dengan </w:t>
-      </w:r>
-      <w:r>
-        <w:rPr>
-          <w:rFonts w:ascii="Times New Roman" w:hAnsi="Times New Roman" w:cs="Times New Roman"/>
-          <w:i/>
-          <w:sz w:val="24"/>
-          <w:lang w:val="id-ID"/>
-        </w:rPr>
-        <w:t>website</w:t>
-      </w:r>
-      <w:r>
-        <w:rPr>
-          <w:rFonts w:ascii="Times New Roman" w:hAnsi="Times New Roman" w:cs="Times New Roman"/>
-          <w:sz w:val="24"/>
-          <w:lang w:val="id-ID"/>
-        </w:rPr>
-        <w:t xml:space="preserve"> yang penulis buat, </w:t>
-      </w:r>
-      <w:r>
-        <w:rPr>
-          <w:rFonts w:ascii="Times New Roman" w:hAnsi="Times New Roman" w:cs="Times New Roman"/>
-          <w:sz w:val="24"/>
-          <w:lang w:val="id-ID"/>
-        </w:rPr>
-        <w:t xml:space="preserve">dengan berisikan fitur materi atau silabus dan </w:t>
-      </w:r>
-      <w:r>
-        <w:rPr>
-          <w:rFonts w:ascii="Times New Roman" w:hAnsi="Times New Roman" w:cs="Times New Roman"/>
-          <w:i/>
-          <w:sz w:val="24"/>
-          <w:lang w:val="id-ID"/>
-        </w:rPr>
-        <w:t>text editor</w:t>
-      </w:r>
-      <w:r>
-        <w:rPr>
-          <w:rFonts w:ascii="Times New Roman" w:hAnsi="Times New Roman" w:cs="Times New Roman"/>
-          <w:sz w:val="24"/>
-          <w:lang w:val="id-ID"/>
-        </w:rPr>
-        <w:t>. Fitur</w:t>
-      </w:r>
-      <w:r>
-        <w:rPr>
-          <w:rFonts w:ascii="Times New Roman" w:hAnsi="Times New Roman" w:cs="Times New Roman"/>
-          <w:sz w:val="24"/>
-          <w:lang w:val="id-ID"/>
-        </w:rPr>
-        <w:t xml:space="preserve"> materi bahasa pemrograman yang disusun secara </w:t>
-      </w:r>
-      <w:r>
-        <w:rPr>
-          <w:rFonts w:ascii="Times New Roman" w:hAnsi="Times New Roman" w:cs="Times New Roman"/>
-          <w:i/>
-          <w:sz w:val="24"/>
-          <w:lang w:val="id-ID"/>
-        </w:rPr>
-        <w:t>scrollspy</w:t>
-      </w:r>
-      <w:r>
-        <w:rPr>
-          <w:rFonts w:ascii="Times New Roman" w:hAnsi="Times New Roman" w:cs="Times New Roman"/>
-          <w:sz w:val="24"/>
-          <w:lang w:val="id-ID"/>
-        </w:rPr>
-        <w:t xml:space="preserve"> supaya lebih rapi</w:t>
-      </w:r>
-      <w:r>
-        <w:rPr>
-          <w:rFonts w:ascii="Times New Roman" w:hAnsi="Times New Roman" w:cs="Times New Roman"/>
-          <w:sz w:val="24"/>
-          <w:lang w:val="id-ID"/>
-        </w:rPr>
-        <w:t>. Di dalam fitur materi pembelajaran ditambahkan sebuah list referensi luar sebagai penambahan materi tambahan</w:t>
-      </w:r>
-      <w:r>
-        <w:rPr>
-          <w:rFonts w:ascii="Times New Roman" w:hAnsi="Times New Roman" w:cs="Times New Roman"/>
-          <w:sz w:val="24"/>
-          <w:lang w:val="id-ID"/>
-        </w:rPr>
-        <w:t>.</w:t>
-      </w:r>
-      <w:r>
-        <w:rPr>
-          <w:rFonts w:ascii="Times New Roman" w:hAnsi="Times New Roman" w:cs="Times New Roman"/>
-          <w:sz w:val="24"/>
-          <w:lang w:val="id-ID"/>
-        </w:rPr>
-        <w:t xml:space="preserve"> Fitur yang </w:t>
-      </w:r>
-      <w:r>
-        <w:rPr>
-          <w:rFonts w:ascii="Times New Roman" w:hAnsi="Times New Roman" w:cs="Times New Roman"/>
-          <w:sz w:val="24"/>
-          <w:lang w:val="id-ID"/>
-        </w:rPr>
-        <w:t>satunya</w:t>
-      </w:r>
-      <w:r>
-        <w:rPr>
-          <w:rFonts w:ascii="Times New Roman" w:hAnsi="Times New Roman" w:cs="Times New Roman"/>
-          <w:sz w:val="24"/>
-          <w:lang w:val="id-ID"/>
-        </w:rPr>
-        <w:t xml:space="preserve"> yaitu </w:t>
-      </w:r>
-      <w:r>
-        <w:rPr>
-          <w:rFonts w:ascii="Times New Roman" w:hAnsi="Times New Roman" w:cs="Times New Roman"/>
-          <w:i/>
-          <w:sz w:val="24"/>
-          <w:lang w:val="id-ID"/>
-        </w:rPr>
-        <w:t xml:space="preserve">text editor </w:t>
-      </w:r>
-      <w:r>
-        <w:rPr>
-          <w:rFonts w:ascii="Times New Roman" w:hAnsi="Times New Roman" w:cs="Times New Roman"/>
-          <w:sz w:val="24"/>
-          <w:lang w:val="id-ID"/>
-        </w:rPr>
-        <w:t>sebagai uji coba kode program</w:t>
-      </w:r>
-      <w:r>
-        <w:rPr>
-          <w:rFonts w:ascii="Times New Roman" w:hAnsi="Times New Roman" w:cs="Times New Roman"/>
-          <w:sz w:val="24"/>
-          <w:lang w:val="id-ID"/>
-        </w:rPr>
-        <w:t>.</w:t>
-      </w:r>
-    </w:p>
-    <w:p>
-      <w:pPr>
-        <w:spacing w:after="0" w:line="360" w:lineRule="auto"/>
-        <w:rPr>
-          <w:rFonts w:ascii="Times New Roman" w:hAnsi="Times New Roman" w:cs="Times New Roman"/>
-          <w:sz w:val="24"/>
-          <w:lang w:val="id-ID"/>
-        </w:rPr>
-      </w:pPr>
-    </w:p>
-    <w:p>
-      <w:pPr>
-        <w:pStyle w:val="Heading2"/>
-        <w:spacing w:before="0" w:line="360" w:lineRule="auto"/>
-        <w:rPr>
-          <w:color w:val="000000" w:themeColor="text1"/>
-          <w:lang w:val="id-ID"/>
-        </w:rPr>
-      </w:pPr>
-      <w:r>
-        <w:rPr>
-          <w:color w:val="000000" w:themeColor="text1"/>
-          <w:lang w:val="id-ID"/>
-        </w:rPr>
-        <w:t>1.3.</w:t>
-      </w:r>
-      <w:r>
-        <w:rPr>
-          <w:color w:val="000000" w:themeColor="text1"/>
-          <w:lang w:val="id-ID"/>
-        </w:rPr>
-        <w:tab/>
-      </w:r>
-      <w:r>
-        <w:rPr>
-          <w:color w:val="000000" w:themeColor="text1"/>
-          <w:lang w:val="id-ID"/>
-        </w:rPr>
-        <w:t>Tujuan</w:t>
-      </w:r>
-    </w:p>
-    <w:p>
-      <w:pPr>
-        <w:spacing w:after="0" w:line="360" w:lineRule="auto"/>
-        <w:ind w:firstLine="720"/>
-        <w:rPr>
-          <w:rFonts w:ascii="Times New Roman" w:hAnsi="Times New Roman" w:cs="Times New Roman"/>
-          <w:sz w:val="24"/>
-          <w:lang w:val="id-ID"/>
-        </w:rPr>
-      </w:pPr>
-      <w:r>
-        <w:rPr>
-          <w:rFonts w:ascii="Times New Roman" w:hAnsi="Times New Roman" w:cs="Times New Roman"/>
-          <w:sz w:val="24"/>
-          <w:szCs w:val="24"/>
-          <w:lang w:val="id-ID"/>
-        </w:rPr>
-        <w:t xml:space="preserve">Tujuan dari penulisan ilmiah ini adalah membuat </w:t>
-      </w:r>
-      <w:r>
-        <w:rPr>
-          <w:rFonts w:ascii="Times New Roman" w:hAnsi="Times New Roman" w:cs="Times New Roman"/>
-          <w:i/>
-          <w:sz w:val="24"/>
-          <w:szCs w:val="24"/>
-          <w:lang w:val="id-ID"/>
-        </w:rPr>
-        <w:t>Website E-Learning Programming</w:t>
-      </w:r>
-      <w:r>
-        <w:rPr>
-          <w:rFonts w:ascii="Times New Roman" w:hAnsi="Times New Roman" w:cs="Times New Roman"/>
-          <w:sz w:val="24"/>
-          <w:szCs w:val="24"/>
-          <w:lang w:val="id-ID"/>
-        </w:rPr>
-        <w:t xml:space="preserve"> yang diharapkan dapat membantu</w:t>
-      </w:r>
-      <w:r>
-        <w:rPr>
-          <w:rFonts w:ascii="Times New Roman" w:hAnsi="Times New Roman" w:cs="Times New Roman"/>
-          <w:sz w:val="24"/>
-          <w:szCs w:val="24"/>
-          <w:lang w:val="id-ID"/>
-        </w:rPr>
-        <w:t xml:space="preserve"> masyarakat umum untuk mengenal dan mempelajari tentang pengetahuan bahasa pemrograman secara dasar</w:t>
-      </w:r>
-      <w:r>
-        <w:rPr>
-          <w:rFonts w:ascii="Times New Roman" w:hAnsi="Times New Roman" w:cs="Times New Roman"/>
-          <w:sz w:val="24"/>
-          <w:lang w:val="id-ID"/>
-        </w:rPr>
-        <w:t>.</w:t>
-      </w:r>
-      <w:r>
-        <w:rPr>
-          <w:rFonts w:ascii="Times New Roman" w:hAnsi="Times New Roman" w:cs="Times New Roman"/>
-          <w:sz w:val="24"/>
-          <w:lang w:val="id-ID"/>
-        </w:rPr>
-        <w:t xml:space="preserve"> </w:t>
-      </w:r>
-    </w:p>
-    <w:p>
-      <w:pPr>
-        <w:spacing w:after="0" w:line="360" w:lineRule="auto"/>
-        <w:ind w:firstLine="720"/>
         <w:rPr>
           <w:rFonts w:ascii="Times New Roman" w:hAnsi="Times New Roman" w:cs="Times New Roman"/>
           <w:sz w:val="24"/>
@@ -2482,6 +939,7 @@
           <w:sz w:val="24"/>
           <w:lang w:val="id-ID"/>
         </w:rPr>
+        <w:lastRenderedPageBreak/>
         <w:tab/>
       </w:r>
       <w:r>
@@ -2665,17 +1123,7 @@
           <w:sz w:val="24"/>
           <w:lang w:val="id-ID"/>
         </w:rPr>
-        <w:t>Web E-</w:t>
-      </w:r>
-      <w:r>
-        <w:rPr>
-          <w:rFonts w:ascii="Times New Roman" w:hAnsi="Times New Roman" w:cs="Times New Roman"/>
-          <w:i/>
-          <w:sz w:val="24"/>
-          <w:lang w:val="id-ID"/>
-        </w:rPr>
-        <w:lastRenderedPageBreak/>
-        <w:t>Learning</w:t>
+        <w:t>Web E-Learning</w:t>
       </w:r>
       <w:r>
         <w:rPr>
@@ -3061,7 +1509,17 @@
           <w:szCs w:val="24"/>
           <w:lang w:val="id-ID"/>
         </w:rPr>
-        <w:t>Pendahuluan yang menjelaskan tentang latar belakang, batasan masalah, tujuan penulisan, dan sistematika penulisan. Dari uraian tersebut di harapkan dapat memberi gambaran dari penulisan ilmiah ini.</w:t>
+        <w:t xml:space="preserve">Pendahuluan yang menjelaskan tentang latar belakang, batasan masalah, tujuan penulisan, dan sistematika penulisan. Dari uraian </w:t>
+      </w:r>
+      <w:r>
+        <w:rPr>
+          <w:rFonts w:ascii="Times New Roman" w:hAnsi="Times New Roman" w:cs="Times New Roman"/>
+          <w:sz w:val="24"/>
+          <w:szCs w:val="24"/>
+          <w:lang w:val="id-ID"/>
+        </w:rPr>
+        <w:lastRenderedPageBreak/>
+        <w:t>tersebut di harapkan dapat memberi gambaran dari penulisan ilmiah ini.</w:t>
       </w:r>
     </w:p>
     <w:p>
@@ -3234,7 +1692,6 @@
           <w:szCs w:val="24"/>
           <w:lang w:val="id-ID"/>
         </w:rPr>
-        <w:lastRenderedPageBreak/>
         <w:t xml:space="preserve">Perancangan dan Implementasi ini menjelaskan cara menguraikan informasi yang di hasilkan, struktur navigasi yang akan di gunakan, dan struktur tahapan pembuatan </w:t>
       </w:r>
       <w:r>
@@ -4920,7 +3377,7 @@
 </file>
 
 <file path=customXml/itemProps1.xml><?xml version="1.0" encoding="utf-8"?>
-<ds:datastoreItem xmlns:ds="http://schemas.openxmlformats.org/officeDocument/2006/customXml" ds:itemID="{418535CA-077D-45B4-A2D5-04DBC01BFAD5}">
+<ds:datastoreItem xmlns:ds="http://schemas.openxmlformats.org/officeDocument/2006/customXml" ds:itemID="{345351A5-7FE5-4028-BE98-EEA90695CD4A}">
   <ds:schemaRefs>
     <ds:schemaRef ds:uri="http://schemas.openxmlformats.org/officeDocument/2006/bibliography"/>
   </ds:schemaRefs>

</xml_diff>

<commit_message>
Bab I : Tujuan Penulisan sudah selesai
</commit_message>
<xml_diff>
--- a/BAB I/Bab 1-Revisi1.docx
+++ b/BAB I/Bab 1-Revisi1.docx
@@ -612,15 +612,14 @@
         </w:rPr>
         <w:t xml:space="preserve">Pembuatan website ini dibuat dengan bahasa pemrograman PHP dengan Framework Bootstrap sebagai </w:t>
       </w:r>
-      <w:proofErr w:type="spellStart"/>
-      <w:r>
-        <w:rPr>
-          <w:rFonts w:ascii="Times New Roman" w:hAnsi="Times New Roman" w:cs="Times New Roman"/>
-          <w:sz w:val="24"/>
+      <w:r>
+        <w:rPr>
+          <w:rFonts w:ascii="Times New Roman" w:hAnsi="Times New Roman" w:cs="Times New Roman"/>
+          <w:sz w:val="24"/>
+          <w:lang w:val="id-ID"/>
         </w:rPr>
         <w:t>desain</w:t>
       </w:r>
-      <w:proofErr w:type="spellEnd"/>
       <w:r>
         <w:rPr>
           <w:rFonts w:ascii="Times New Roman" w:hAnsi="Times New Roman" w:cs="Times New Roman"/>
@@ -658,297 +657,58 @@
         <w:rPr>
           <w:rFonts w:ascii="Times New Roman" w:hAnsi="Times New Roman" w:cs="Times New Roman"/>
           <w:sz w:val="24"/>
-        </w:rPr>
-      </w:pPr>
-      <w:proofErr w:type="spellStart"/>
-      <w:r>
-        <w:rPr>
-          <w:rFonts w:ascii="Times New Roman" w:hAnsi="Times New Roman" w:cs="Times New Roman"/>
-          <w:sz w:val="24"/>
-        </w:rPr>
-        <w:t>Materi</w:t>
-      </w:r>
-      <w:proofErr w:type="spellEnd"/>
-      <w:r>
-        <w:rPr>
-          <w:rFonts w:ascii="Times New Roman" w:hAnsi="Times New Roman" w:cs="Times New Roman"/>
-          <w:sz w:val="24"/>
+          <w:lang w:val="id-ID"/>
+        </w:rPr>
+      </w:pPr>
+      <w:r>
+        <w:rPr>
+          <w:rFonts w:ascii="Times New Roman" w:hAnsi="Times New Roman" w:cs="Times New Roman"/>
+          <w:sz w:val="24"/>
+          <w:lang w:val="id-ID"/>
+        </w:rPr>
+        <w:t xml:space="preserve">Materi pembelajaran yang dimuat pada </w:t>
+      </w:r>
+      <w:r>
+        <w:rPr>
+          <w:rFonts w:ascii="Times New Roman" w:hAnsi="Times New Roman" w:cs="Times New Roman"/>
+          <w:i/>
+          <w:sz w:val="24"/>
+          <w:lang w:val="id-ID"/>
+        </w:rPr>
+        <w:t>website e-learning</w:t>
+      </w:r>
+      <w:r>
+        <w:rPr>
+          <w:rFonts w:ascii="Times New Roman" w:hAnsi="Times New Roman" w:cs="Times New Roman"/>
+          <w:sz w:val="24"/>
+          <w:lang w:val="id-ID"/>
         </w:rPr>
         <w:t xml:space="preserve"> </w:t>
       </w:r>
-      <w:proofErr w:type="spellStart"/>
-      <w:r>
-        <w:rPr>
-          <w:rFonts w:ascii="Times New Roman" w:hAnsi="Times New Roman" w:cs="Times New Roman"/>
-          <w:sz w:val="24"/>
-        </w:rPr>
-        <w:t>pembelajaran</w:t>
-      </w:r>
-      <w:proofErr w:type="spellEnd"/>
-      <w:r>
-        <w:rPr>
-          <w:rFonts w:ascii="Times New Roman" w:hAnsi="Times New Roman" w:cs="Times New Roman"/>
-          <w:sz w:val="24"/>
-        </w:rPr>
-        <w:t xml:space="preserve"> yang </w:t>
-      </w:r>
-      <w:proofErr w:type="spellStart"/>
-      <w:r>
-        <w:rPr>
-          <w:rFonts w:ascii="Times New Roman" w:hAnsi="Times New Roman" w:cs="Times New Roman"/>
-          <w:sz w:val="24"/>
-        </w:rPr>
-        <w:t>dimuat</w:t>
-      </w:r>
-      <w:proofErr w:type="spellEnd"/>
-      <w:r>
-        <w:rPr>
-          <w:rFonts w:ascii="Times New Roman" w:hAnsi="Times New Roman" w:cs="Times New Roman"/>
-          <w:sz w:val="24"/>
-        </w:rPr>
-        <w:t xml:space="preserve"> </w:t>
-      </w:r>
-      <w:proofErr w:type="spellStart"/>
-      <w:r>
-        <w:rPr>
-          <w:rFonts w:ascii="Times New Roman" w:hAnsi="Times New Roman" w:cs="Times New Roman"/>
-          <w:sz w:val="24"/>
-        </w:rPr>
-        <w:t>pada</w:t>
-      </w:r>
-      <w:proofErr w:type="spellEnd"/>
-      <w:r>
-        <w:rPr>
-          <w:rFonts w:ascii="Times New Roman" w:hAnsi="Times New Roman" w:cs="Times New Roman"/>
-          <w:sz w:val="24"/>
-        </w:rPr>
-        <w:t xml:space="preserve"> </w:t>
-      </w:r>
-      <w:r>
-        <w:rPr>
-          <w:rFonts w:ascii="Times New Roman" w:hAnsi="Times New Roman" w:cs="Times New Roman"/>
-          <w:i/>
-          <w:sz w:val="24"/>
-        </w:rPr>
-        <w:t>website e-learning</w:t>
-      </w:r>
-      <w:r>
-        <w:rPr>
-          <w:rFonts w:ascii="Times New Roman" w:hAnsi="Times New Roman" w:cs="Times New Roman"/>
-          <w:sz w:val="24"/>
-        </w:rPr>
-        <w:t xml:space="preserve"> </w:t>
-      </w:r>
-      <w:proofErr w:type="spellStart"/>
-      <w:r>
-        <w:rPr>
-          <w:rFonts w:ascii="Times New Roman" w:hAnsi="Times New Roman" w:cs="Times New Roman"/>
-          <w:sz w:val="24"/>
-        </w:rPr>
-        <w:t>adalah</w:t>
-      </w:r>
-      <w:proofErr w:type="spellEnd"/>
-      <w:r>
-        <w:rPr>
-          <w:rFonts w:ascii="Times New Roman" w:hAnsi="Times New Roman" w:cs="Times New Roman"/>
-          <w:sz w:val="24"/>
-        </w:rPr>
-        <w:t xml:space="preserve"> </w:t>
-      </w:r>
-      <w:proofErr w:type="spellStart"/>
-      <w:r>
-        <w:rPr>
-          <w:rFonts w:ascii="Times New Roman" w:hAnsi="Times New Roman" w:cs="Times New Roman"/>
-          <w:sz w:val="24"/>
-        </w:rPr>
-        <w:t>materi</w:t>
-      </w:r>
-      <w:proofErr w:type="spellEnd"/>
-      <w:r>
-        <w:rPr>
-          <w:rFonts w:ascii="Times New Roman" w:hAnsi="Times New Roman" w:cs="Times New Roman"/>
-          <w:sz w:val="24"/>
-        </w:rPr>
-        <w:t xml:space="preserve"> yang </w:t>
-      </w:r>
-      <w:proofErr w:type="spellStart"/>
-      <w:r>
-        <w:rPr>
-          <w:rFonts w:ascii="Times New Roman" w:hAnsi="Times New Roman" w:cs="Times New Roman"/>
-          <w:sz w:val="24"/>
-        </w:rPr>
-        <w:t>diambil</w:t>
-      </w:r>
-      <w:proofErr w:type="spellEnd"/>
-      <w:r>
-        <w:rPr>
-          <w:rFonts w:ascii="Times New Roman" w:hAnsi="Times New Roman" w:cs="Times New Roman"/>
-          <w:sz w:val="24"/>
-        </w:rPr>
-        <w:t xml:space="preserve"> </w:t>
-      </w:r>
-      <w:proofErr w:type="spellStart"/>
-      <w:r>
-        <w:rPr>
-          <w:rFonts w:ascii="Times New Roman" w:hAnsi="Times New Roman" w:cs="Times New Roman"/>
-          <w:sz w:val="24"/>
-        </w:rPr>
-        <w:t>dari</w:t>
-      </w:r>
-      <w:proofErr w:type="spellEnd"/>
-      <w:r>
-        <w:rPr>
-          <w:rFonts w:ascii="Times New Roman" w:hAnsi="Times New Roman" w:cs="Times New Roman"/>
-          <w:sz w:val="24"/>
-        </w:rPr>
-        <w:t xml:space="preserve"> </w:t>
-      </w:r>
-      <w:proofErr w:type="spellStart"/>
-      <w:r>
-        <w:rPr>
-          <w:rFonts w:ascii="Times New Roman" w:hAnsi="Times New Roman" w:cs="Times New Roman"/>
-          <w:i/>
-          <w:sz w:val="24"/>
+      <w:r>
+        <w:rPr>
+          <w:rFonts w:ascii="Times New Roman" w:hAnsi="Times New Roman" w:cs="Times New Roman"/>
+          <w:sz w:val="24"/>
+          <w:lang w:val="id-ID"/>
+        </w:rPr>
+        <w:t xml:space="preserve">adalah materi yang diambil dari </w:t>
+      </w:r>
+      <w:r>
+        <w:rPr>
+          <w:rFonts w:ascii="Times New Roman" w:hAnsi="Times New Roman" w:cs="Times New Roman"/>
+          <w:i/>
+          <w:sz w:val="24"/>
+          <w:lang w:val="id-ID"/>
         </w:rPr>
         <w:t>webiste</w:t>
       </w:r>
-      <w:proofErr w:type="spellEnd"/>
-      <w:r>
-        <w:rPr>
-          <w:rFonts w:ascii="Times New Roman" w:hAnsi="Times New Roman" w:cs="Times New Roman"/>
-          <w:sz w:val="24"/>
-        </w:rPr>
-        <w:t xml:space="preserve"> W3School. Bahasa </w:t>
-      </w:r>
-      <w:proofErr w:type="spellStart"/>
-      <w:r>
-        <w:rPr>
-          <w:rFonts w:ascii="Times New Roman" w:hAnsi="Times New Roman" w:cs="Times New Roman"/>
-          <w:sz w:val="24"/>
-        </w:rPr>
-        <w:t>pemrograman</w:t>
-      </w:r>
-      <w:proofErr w:type="spellEnd"/>
-      <w:r>
-        <w:rPr>
-          <w:rFonts w:ascii="Times New Roman" w:hAnsi="Times New Roman" w:cs="Times New Roman"/>
-          <w:sz w:val="24"/>
-        </w:rPr>
-        <w:t xml:space="preserve"> yang </w:t>
-      </w:r>
-      <w:proofErr w:type="spellStart"/>
-      <w:proofErr w:type="gramStart"/>
-      <w:r>
-        <w:rPr>
-          <w:rFonts w:ascii="Times New Roman" w:hAnsi="Times New Roman" w:cs="Times New Roman"/>
-          <w:sz w:val="24"/>
-        </w:rPr>
-        <w:t>akan</w:t>
-      </w:r>
-      <w:proofErr w:type="spellEnd"/>
-      <w:proofErr w:type="gramEnd"/>
-      <w:r>
-        <w:rPr>
-          <w:rFonts w:ascii="Times New Roman" w:hAnsi="Times New Roman" w:cs="Times New Roman"/>
-          <w:sz w:val="24"/>
-        </w:rPr>
-        <w:t xml:space="preserve"> </w:t>
-      </w:r>
-      <w:proofErr w:type="spellStart"/>
-      <w:r>
-        <w:rPr>
-          <w:rFonts w:ascii="Times New Roman" w:hAnsi="Times New Roman" w:cs="Times New Roman"/>
-          <w:sz w:val="24"/>
-        </w:rPr>
-        <w:t>dimuat</w:t>
-      </w:r>
-      <w:proofErr w:type="spellEnd"/>
-      <w:r>
-        <w:rPr>
-          <w:rFonts w:ascii="Times New Roman" w:hAnsi="Times New Roman" w:cs="Times New Roman"/>
-          <w:sz w:val="24"/>
-        </w:rPr>
-        <w:t xml:space="preserve"> </w:t>
-      </w:r>
-      <w:proofErr w:type="spellStart"/>
-      <w:r>
-        <w:rPr>
-          <w:rFonts w:ascii="Times New Roman" w:hAnsi="Times New Roman" w:cs="Times New Roman"/>
-          <w:sz w:val="24"/>
-        </w:rPr>
-        <w:t>pada</w:t>
-      </w:r>
-      <w:proofErr w:type="spellEnd"/>
-      <w:r>
-        <w:rPr>
-          <w:rFonts w:ascii="Times New Roman" w:hAnsi="Times New Roman" w:cs="Times New Roman"/>
-          <w:sz w:val="24"/>
-        </w:rPr>
-        <w:t xml:space="preserve"> </w:t>
-      </w:r>
-      <w:proofErr w:type="spellStart"/>
-      <w:r>
-        <w:rPr>
-          <w:rFonts w:ascii="Times New Roman" w:hAnsi="Times New Roman" w:cs="Times New Roman"/>
-          <w:sz w:val="24"/>
-        </w:rPr>
-        <w:t>materi</w:t>
-      </w:r>
-      <w:proofErr w:type="spellEnd"/>
-      <w:r>
-        <w:rPr>
-          <w:rFonts w:ascii="Times New Roman" w:hAnsi="Times New Roman" w:cs="Times New Roman"/>
-          <w:sz w:val="24"/>
-        </w:rPr>
-        <w:t xml:space="preserve"> </w:t>
-      </w:r>
-      <w:proofErr w:type="spellStart"/>
-      <w:r>
-        <w:rPr>
-          <w:rFonts w:ascii="Times New Roman" w:hAnsi="Times New Roman" w:cs="Times New Roman"/>
-          <w:sz w:val="24"/>
-        </w:rPr>
-        <w:t>adalah</w:t>
-      </w:r>
-      <w:proofErr w:type="spellEnd"/>
-      <w:r>
-        <w:rPr>
-          <w:rFonts w:ascii="Times New Roman" w:hAnsi="Times New Roman" w:cs="Times New Roman"/>
-          <w:sz w:val="24"/>
-        </w:rPr>
-        <w:t xml:space="preserve"> HTML, PHP, </w:t>
-      </w:r>
-      <w:proofErr w:type="spellStart"/>
-      <w:r>
-        <w:rPr>
-          <w:rFonts w:ascii="Times New Roman" w:hAnsi="Times New Roman" w:cs="Times New Roman"/>
-          <w:sz w:val="24"/>
-        </w:rPr>
-        <w:t>dan</w:t>
-      </w:r>
-      <w:proofErr w:type="spellEnd"/>
-      <w:r>
-        <w:rPr>
-          <w:rFonts w:ascii="Times New Roman" w:hAnsi="Times New Roman" w:cs="Times New Roman"/>
-          <w:sz w:val="24"/>
-        </w:rPr>
-        <w:t xml:space="preserve"> </w:t>
-      </w:r>
-      <w:proofErr w:type="spellStart"/>
-      <w:r>
-        <w:rPr>
-          <w:rFonts w:ascii="Times New Roman" w:hAnsi="Times New Roman" w:cs="Times New Roman"/>
-          <w:sz w:val="24"/>
-        </w:rPr>
-        <w:t>Javascript</w:t>
-      </w:r>
-      <w:proofErr w:type="spellEnd"/>
-      <w:r>
-        <w:rPr>
-          <w:rFonts w:ascii="Times New Roman" w:hAnsi="Times New Roman" w:cs="Times New Roman"/>
-          <w:sz w:val="24"/>
-        </w:rPr>
-        <w:t>.</w:t>
+      <w:r>
+        <w:rPr>
+          <w:rFonts w:ascii="Times New Roman" w:hAnsi="Times New Roman" w:cs="Times New Roman"/>
+          <w:sz w:val="24"/>
+          <w:lang w:val="id-ID"/>
+        </w:rPr>
+        <w:t xml:space="preserve"> W3School. Bahasa pemrograman yang akan dimuat pada materi adalah HTML, PHP, dan Javascript.</w:t>
       </w:r>
     </w:p>
     <w:p>
@@ -962,41 +722,133 @@
         <w:rPr>
           <w:rFonts w:ascii="Times New Roman" w:hAnsi="Times New Roman" w:cs="Times New Roman"/>
           <w:sz w:val="24"/>
-        </w:rPr>
-      </w:pPr>
-      <w:proofErr w:type="spellStart"/>
-      <w:r>
-        <w:rPr>
-          <w:rFonts w:ascii="Times New Roman" w:hAnsi="Times New Roman" w:cs="Times New Roman"/>
-          <w:sz w:val="24"/>
-        </w:rPr>
-        <w:t>Pembuatan</w:t>
-      </w:r>
-      <w:proofErr w:type="spellEnd"/>
-      <w:r>
-        <w:rPr>
-          <w:rFonts w:ascii="Times New Roman" w:hAnsi="Times New Roman" w:cs="Times New Roman"/>
-          <w:sz w:val="24"/>
+          <w:lang w:val="id-ID"/>
+        </w:rPr>
+      </w:pPr>
+      <w:r>
+        <w:rPr>
+          <w:rFonts w:ascii="Times New Roman" w:hAnsi="Times New Roman" w:cs="Times New Roman"/>
+          <w:sz w:val="24"/>
+          <w:lang w:val="id-ID"/>
+        </w:rPr>
+        <w:t xml:space="preserve">Pembuatan </w:t>
+      </w:r>
+      <w:r>
+        <w:rPr>
+          <w:rFonts w:ascii="Times New Roman" w:hAnsi="Times New Roman" w:cs="Times New Roman"/>
+          <w:i/>
+          <w:sz w:val="24"/>
+          <w:lang w:val="id-ID"/>
+        </w:rPr>
+        <w:t>code editor</w:t>
+      </w:r>
+      <w:r>
+        <w:rPr>
+          <w:rFonts w:ascii="Times New Roman" w:hAnsi="Times New Roman" w:cs="Times New Roman"/>
+          <w:sz w:val="24"/>
+          <w:lang w:val="id-ID"/>
         </w:rPr>
         <w:t xml:space="preserve"> </w:t>
       </w:r>
       <w:r>
         <w:rPr>
           <w:rFonts w:ascii="Times New Roman" w:hAnsi="Times New Roman" w:cs="Times New Roman"/>
-          <w:i/>
-          <w:sz w:val="24"/>
-        </w:rPr>
-        <w:t>code editor</w:t>
-      </w:r>
-      <w:r>
-        <w:rPr>
-          <w:rFonts w:ascii="Times New Roman" w:hAnsi="Times New Roman" w:cs="Times New Roman"/>
-          <w:sz w:val="24"/>
+          <w:sz w:val="24"/>
+          <w:lang w:val="id-ID"/>
+        </w:rPr>
+        <w:t xml:space="preserve">pada </w:t>
+      </w:r>
+      <w:r>
+        <w:rPr>
+          <w:rFonts w:ascii="Times New Roman" w:hAnsi="Times New Roman" w:cs="Times New Roman"/>
+          <w:i/>
+          <w:sz w:val="24"/>
+          <w:lang w:val="id-ID"/>
+        </w:rPr>
+        <w:t>e-learning</w:t>
+      </w:r>
+      <w:r>
+        <w:rPr>
+          <w:rFonts w:ascii="Times New Roman" w:hAnsi="Times New Roman" w:cs="Times New Roman"/>
+          <w:sz w:val="24"/>
+          <w:lang w:val="id-ID"/>
+        </w:rPr>
+        <w:t xml:space="preserve"> adalah menggunakan </w:t>
+      </w:r>
+      <w:r>
+        <w:rPr>
+          <w:rFonts w:ascii="Times New Roman" w:hAnsi="Times New Roman" w:cs="Times New Roman"/>
+          <w:i/>
+          <w:sz w:val="24"/>
+          <w:lang w:val="id-ID"/>
+        </w:rPr>
+        <w:t>web component</w:t>
+      </w:r>
+      <w:r>
+        <w:rPr>
+          <w:rFonts w:ascii="Times New Roman" w:hAnsi="Times New Roman" w:cs="Times New Roman"/>
+          <w:sz w:val="24"/>
+          <w:lang w:val="id-ID"/>
+        </w:rPr>
+        <w:t xml:space="preserve"> Codemirror. Tidak hanya code editor saja yang dibuat, tetapi beberapa ekstensi tambahan sebagai pendukung penulisan </w:t>
+      </w:r>
+      <w:r>
+        <w:rPr>
+          <w:rFonts w:ascii="Times New Roman" w:hAnsi="Times New Roman" w:cs="Times New Roman"/>
+          <w:i/>
+          <w:sz w:val="24"/>
+          <w:lang w:val="id-ID"/>
+        </w:rPr>
+        <w:t>coding</w:t>
+      </w:r>
+      <w:r>
+        <w:rPr>
+          <w:rFonts w:ascii="Times New Roman" w:hAnsi="Times New Roman" w:cs="Times New Roman"/>
+          <w:sz w:val="24"/>
+          <w:lang w:val="id-ID"/>
+        </w:rPr>
+        <w:t xml:space="preserve"> yang </w:t>
+      </w:r>
+      <w:r>
+        <w:rPr>
+          <w:rFonts w:ascii="Times New Roman" w:hAnsi="Times New Roman" w:cs="Times New Roman"/>
+          <w:sz w:val="24"/>
+          <w:lang w:val="id-ID"/>
+        </w:rPr>
+        <w:t>rapi</w:t>
+      </w:r>
+      <w:r>
+        <w:rPr>
+          <w:rFonts w:ascii="Times New Roman" w:hAnsi="Times New Roman" w:cs="Times New Roman"/>
+          <w:sz w:val="24"/>
+          <w:lang w:val="id-ID"/>
+        </w:rPr>
+        <w:t xml:space="preserve"> serta</w:t>
+      </w:r>
+      <w:r>
+        <w:rPr>
+          <w:rFonts w:ascii="Times New Roman" w:hAnsi="Times New Roman" w:cs="Times New Roman"/>
+          <w:sz w:val="24"/>
+          <w:lang w:val="id-ID"/>
         </w:rPr>
         <w:t xml:space="preserve"> </w:t>
       </w:r>
-      <w:bookmarkStart w:id="0" w:name="_GoBack"/>
-      <w:bookmarkEnd w:id="0"/>
+      <w:r>
+        <w:rPr>
+          <w:rFonts w:ascii="Times New Roman" w:hAnsi="Times New Roman" w:cs="Times New Roman"/>
+          <w:sz w:val="24"/>
+          <w:lang w:val="id-ID"/>
+        </w:rPr>
+        <w:t>fitur dukungan lainnya dalam mengkoding</w:t>
+      </w:r>
+      <w:r>
+        <w:rPr>
+          <w:rFonts w:ascii="Times New Roman" w:hAnsi="Times New Roman" w:cs="Times New Roman"/>
+          <w:sz w:val="24"/>
+          <w:lang w:val="id-ID"/>
+        </w:rPr>
+        <w:t>.</w:t>
+      </w:r>
     </w:p>
     <w:p>
       <w:pPr>
@@ -1004,7 +856,6 @@
         <w:rPr>
           <w:rFonts w:ascii="Times New Roman" w:hAnsi="Times New Roman" w:cs="Times New Roman"/>
           <w:sz w:val="24"/>
-          <w:lang w:val="id-ID"/>
         </w:rPr>
       </w:pPr>
     </w:p>
@@ -1031,12 +882,20 @@
         </w:rPr>
         <w:tab/>
       </w:r>
+      <w:bookmarkStart w:id="0" w:name="_GoBack"/>
       <w:r>
         <w:rPr>
           <w:color w:val="000000" w:themeColor="text1"/>
           <w:lang w:val="id-ID"/>
         </w:rPr>
         <w:t>Tujuan</w:t>
+      </w:r>
+      <w:r>
+        <w:rPr>
+          <w:color w:val="000000" w:themeColor="text1"/>
+          <w:lang w:val="id-ID"/>
+        </w:rPr>
+        <w:t xml:space="preserve"> Penulisan</w:t>
       </w:r>
     </w:p>
     <w:p>
@@ -1046,65 +905,202 @@
         <w:rPr>
           <w:rFonts w:ascii="Times New Roman" w:hAnsi="Times New Roman" w:cs="Times New Roman"/>
           <w:sz w:val="24"/>
-          <w:lang w:val="id-ID"/>
-        </w:rPr>
-      </w:pPr>
-      <w:r>
-        <w:rPr>
-          <w:rFonts w:ascii="Times New Roman" w:hAnsi="Times New Roman" w:cs="Times New Roman"/>
-          <w:sz w:val="24"/>
-          <w:szCs w:val="24"/>
-          <w:lang w:val="id-ID"/>
-        </w:rPr>
-        <w:t xml:space="preserve">Tujuan dari penulisan ilmiah ini adalah membuat </w:t>
-      </w:r>
-      <w:r>
-        <w:rPr>
-          <w:rFonts w:ascii="Times New Roman" w:hAnsi="Times New Roman" w:cs="Times New Roman"/>
-          <w:i/>
-          <w:sz w:val="24"/>
-          <w:szCs w:val="24"/>
-          <w:lang w:val="id-ID"/>
-        </w:rPr>
-        <w:t>Website E-Learning Programming</w:t>
-      </w:r>
-      <w:r>
-        <w:rPr>
-          <w:rFonts w:ascii="Times New Roman" w:hAnsi="Times New Roman" w:cs="Times New Roman"/>
-          <w:sz w:val="24"/>
-          <w:szCs w:val="24"/>
-          <w:lang w:val="id-ID"/>
-        </w:rPr>
-        <w:t xml:space="preserve"> yang diharapkan dapat membantu</w:t>
-      </w:r>
-      <w:r>
-        <w:rPr>
-          <w:rFonts w:ascii="Times New Roman" w:hAnsi="Times New Roman" w:cs="Times New Roman"/>
-          <w:sz w:val="24"/>
-          <w:szCs w:val="24"/>
-          <w:lang w:val="id-ID"/>
-        </w:rPr>
-        <w:t xml:space="preserve"> masyarakat umum untuk mengenal dan mempelajari tentang pengetahuan bahasa pemrograman secara dasar</w:t>
-      </w:r>
-      <w:r>
-        <w:rPr>
-          <w:rFonts w:ascii="Times New Roman" w:hAnsi="Times New Roman" w:cs="Times New Roman"/>
-          <w:sz w:val="24"/>
-          <w:lang w:val="id-ID"/>
-        </w:rPr>
-        <w:t>.</w:t>
-      </w:r>
-      <w:r>
-        <w:rPr>
-          <w:rFonts w:ascii="Times New Roman" w:hAnsi="Times New Roman" w:cs="Times New Roman"/>
-          <w:sz w:val="24"/>
-          <w:lang w:val="id-ID"/>
-        </w:rPr>
-        <w:t xml:space="preserve"> </w:t>
+          <w:szCs w:val="24"/>
+          <w:lang w:val="id-ID"/>
+        </w:rPr>
+      </w:pPr>
+      <w:r>
+        <w:rPr>
+          <w:rFonts w:ascii="Times New Roman" w:hAnsi="Times New Roman" w:cs="Times New Roman"/>
+          <w:sz w:val="24"/>
+          <w:szCs w:val="24"/>
+          <w:lang w:val="id-ID"/>
+        </w:rPr>
+        <w:t xml:space="preserve">Berdasarkan permasalahan di atas, </w:t>
+      </w:r>
+      <w:r>
+        <w:rPr>
+          <w:rFonts w:ascii="Times New Roman" w:hAnsi="Times New Roman" w:cs="Times New Roman"/>
+          <w:sz w:val="24"/>
+          <w:szCs w:val="24"/>
+          <w:lang w:val="id-ID"/>
+        </w:rPr>
+        <w:t xml:space="preserve">maka tujuan </w:t>
+      </w:r>
+      <w:r>
+        <w:rPr>
+          <w:rFonts w:ascii="Times New Roman" w:hAnsi="Times New Roman" w:cs="Times New Roman"/>
+          <w:sz w:val="24"/>
+          <w:szCs w:val="24"/>
+          <w:lang w:val="id-ID"/>
+        </w:rPr>
+        <w:t>penulisan ini adalah :</w:t>
       </w:r>
     </w:p>
     <w:p>
       <w:pPr>
+        <w:pStyle w:val="ListParagraph"/>
+        <w:numPr>
+          <w:ilvl w:val="0"/>
+          <w:numId w:val="12"/>
+        </w:numPr>
+        <w:spacing w:after="0" w:line="360" w:lineRule="auto"/>
+        <w:rPr>
+          <w:rFonts w:ascii="Times New Roman" w:hAnsi="Times New Roman" w:cs="Times New Roman"/>
+          <w:sz w:val="24"/>
+          <w:szCs w:val="24"/>
+          <w:lang w:val="id-ID"/>
+        </w:rPr>
+      </w:pPr>
+      <w:r>
+        <w:rPr>
+          <w:rFonts w:ascii="Times New Roman" w:hAnsi="Times New Roman" w:cs="Times New Roman"/>
+          <w:sz w:val="24"/>
+          <w:szCs w:val="24"/>
+          <w:lang w:val="id-ID"/>
+        </w:rPr>
+        <w:t xml:space="preserve">Merancang dan membangun suatu aplikasi </w:t>
+      </w:r>
+      <w:r>
+        <w:rPr>
+          <w:rFonts w:ascii="Times New Roman" w:hAnsi="Times New Roman" w:cs="Times New Roman"/>
+          <w:i/>
+          <w:sz w:val="24"/>
+          <w:szCs w:val="24"/>
+          <w:lang w:val="id-ID"/>
+        </w:rPr>
+        <w:t>e-learning</w:t>
+      </w:r>
+      <w:r>
+        <w:rPr>
+          <w:rFonts w:ascii="Times New Roman" w:hAnsi="Times New Roman" w:cs="Times New Roman"/>
+          <w:sz w:val="24"/>
+          <w:szCs w:val="24"/>
+          <w:lang w:val="id-ID"/>
+        </w:rPr>
+        <w:t xml:space="preserve"> berbasis </w:t>
+      </w:r>
+      <w:r>
+        <w:rPr>
+          <w:rFonts w:ascii="Times New Roman" w:hAnsi="Times New Roman" w:cs="Times New Roman"/>
+          <w:i/>
+          <w:sz w:val="24"/>
+          <w:szCs w:val="24"/>
+          <w:lang w:val="id-ID"/>
+        </w:rPr>
+        <w:t>website</w:t>
+      </w:r>
+      <w:r>
+        <w:rPr>
+          <w:rFonts w:ascii="Times New Roman" w:hAnsi="Times New Roman" w:cs="Times New Roman"/>
+          <w:sz w:val="24"/>
+          <w:szCs w:val="24"/>
+          <w:lang w:val="id-ID"/>
+        </w:rPr>
+        <w:t>.</w:t>
+      </w:r>
+    </w:p>
+    <w:p>
+      <w:pPr>
+        <w:pStyle w:val="ListParagraph"/>
+        <w:numPr>
+          <w:ilvl w:val="0"/>
+          <w:numId w:val="12"/>
+        </w:numPr>
+        <w:spacing w:after="0" w:line="360" w:lineRule="auto"/>
+        <w:rPr>
+          <w:rFonts w:ascii="Times New Roman" w:hAnsi="Times New Roman" w:cs="Times New Roman"/>
+          <w:sz w:val="24"/>
+          <w:szCs w:val="24"/>
+          <w:lang w:val="id-ID"/>
+        </w:rPr>
+      </w:pPr>
+      <w:r>
+        <w:rPr>
+          <w:rFonts w:ascii="Times New Roman" w:hAnsi="Times New Roman" w:cs="Times New Roman"/>
+          <w:sz w:val="24"/>
+          <w:szCs w:val="24"/>
+          <w:lang w:val="id-ID"/>
+        </w:rPr>
+        <w:lastRenderedPageBreak/>
+        <w:t xml:space="preserve">Website </w:t>
+      </w:r>
+      <w:r>
+        <w:rPr>
+          <w:rFonts w:ascii="Times New Roman" w:hAnsi="Times New Roman" w:cs="Times New Roman"/>
+          <w:i/>
+          <w:sz w:val="24"/>
+          <w:szCs w:val="24"/>
+          <w:lang w:val="id-ID"/>
+        </w:rPr>
+        <w:t>e-learning</w:t>
+      </w:r>
+      <w:r>
+        <w:rPr>
+          <w:rFonts w:ascii="Times New Roman" w:hAnsi="Times New Roman" w:cs="Times New Roman"/>
+          <w:sz w:val="24"/>
+          <w:szCs w:val="24"/>
+          <w:lang w:val="id-ID"/>
+        </w:rPr>
+        <w:t xml:space="preserve"> ini tidak hanya ditujukan pada mahasiswa saja, tetapi bagi setiap orang yang ingin belajar pemrograman maupun yang ingin berkenalan dengan bahasa pemrograman.</w:t>
+      </w:r>
+    </w:p>
+    <w:p>
+      <w:pPr>
+        <w:pStyle w:val="ListParagraph"/>
+        <w:numPr>
+          <w:ilvl w:val="0"/>
+          <w:numId w:val="12"/>
+        </w:numPr>
+        <w:spacing w:after="0" w:line="360" w:lineRule="auto"/>
+        <w:rPr>
+          <w:rFonts w:ascii="Times New Roman" w:hAnsi="Times New Roman" w:cs="Times New Roman"/>
+          <w:sz w:val="24"/>
+          <w:szCs w:val="24"/>
+          <w:lang w:val="id-ID"/>
+        </w:rPr>
+      </w:pPr>
+      <w:r>
+        <w:rPr>
+          <w:rFonts w:ascii="Times New Roman" w:hAnsi="Times New Roman" w:cs="Times New Roman"/>
+          <w:sz w:val="24"/>
+          <w:szCs w:val="24"/>
+          <w:lang w:val="id-ID"/>
+        </w:rPr>
+        <w:t xml:space="preserve">Menjadi </w:t>
+      </w:r>
+      <w:r>
+        <w:rPr>
+          <w:rFonts w:ascii="Times New Roman" w:hAnsi="Times New Roman" w:cs="Times New Roman"/>
+          <w:i/>
+          <w:sz w:val="24"/>
+          <w:szCs w:val="24"/>
+          <w:lang w:val="id-ID"/>
+        </w:rPr>
+        <w:t>website e-learning</w:t>
+      </w:r>
+      <w:r>
+        <w:rPr>
+          <w:rFonts w:ascii="Times New Roman" w:hAnsi="Times New Roman" w:cs="Times New Roman"/>
+          <w:sz w:val="24"/>
+          <w:szCs w:val="24"/>
+          <w:lang w:val="id-ID"/>
+        </w:rPr>
+        <w:t xml:space="preserve"> alternatif </w:t>
+      </w:r>
+      <w:r>
+        <w:rPr>
+          <w:rFonts w:ascii="Times New Roman" w:hAnsi="Times New Roman" w:cs="Times New Roman"/>
+          <w:sz w:val="24"/>
+          <w:szCs w:val="24"/>
+          <w:lang w:val="id-ID"/>
+        </w:rPr>
+        <w:t>dan memberikan materi yang sekiranya mudah dipahami oleh pengguna.</w:t>
+      </w:r>
+    </w:p>
+    <w:bookmarkEnd w:id="0"/>
+    <w:p>
+      <w:pPr>
         <w:spacing w:after="0" w:line="360" w:lineRule="auto"/>
         <w:ind w:firstLine="720"/>
         <w:rPr>
@@ -1120,7 +1116,6 @@
         <w:spacing w:before="0" w:line="360" w:lineRule="auto"/>
       </w:pPr>
       <w:r>
-        <w:lastRenderedPageBreak/>
         <w:t>1.4.</w:t>
       </w:r>
       <w:r>
@@ -1676,6 +1671,7 @@
           <w:sz w:val="24"/>
           <w:lang w:val="id-ID"/>
         </w:rPr>
+        <w:lastRenderedPageBreak/>
         <w:tab/>
       </w:r>
       <w:r>
@@ -1747,7 +1743,6 @@
         <w:rPr>
           <w:lang w:val="id-ID"/>
         </w:rPr>
-        <w:lastRenderedPageBreak/>
         <w:t>1.5.</w:t>
       </w:r>
       <w:r>
@@ -2034,6 +2029,92 @@
 <file path=word/numbering.xml><?xml version="1.0" encoding="utf-8"?>
 <w:numbering xmlns:wpc="http://schemas.microsoft.com/office/word/2010/wordprocessingCanvas" xmlns:cx="http://schemas.microsoft.com/office/drawing/2014/chartex" xmlns:cx1="http://schemas.microsoft.com/office/drawing/2015/9/8/chartex" xmlns:mc="http://schemas.openxmlformats.org/markup-compatibility/2006" xmlns:o="urn:schemas-microsoft-com:office:office" xmlns:r="http://schemas.openxmlformats.org/officeDocument/2006/relationships" xmlns:m="http://schemas.openxmlformats.org/officeDocument/2006/math" xmlns:v="urn:schemas-microsoft-com:vml" xmlns:wp14="http://schemas.microsoft.com/office/word/2010/wordprocessingDrawing" xmlns:wp="http://schemas.openxmlformats.org/drawingml/2006/wordprocessingDrawing" xmlns:w10="urn:schemas-microsoft-com:office:word" xmlns:w="http://schemas.openxmlformats.org/wordprocessingml/2006/main" xmlns:w14="http://schemas.microsoft.com/office/word/2010/wordml" xmlns:w15="http://schemas.microsoft.com/office/word/2012/wordml" xmlns:w16se="http://schemas.microsoft.com/office/word/2015/wordml/symex" xmlns:wpg="http://schemas.microsoft.com/office/word/2010/wordprocessingGroup" xmlns:wpi="http://schemas.microsoft.com/office/word/2010/wordprocessingInk" xmlns:wne="http://schemas.microsoft.com/office/word/2006/wordml" xmlns:wps="http://schemas.microsoft.com/office/word/2010/wordprocessingShape" mc:Ignorable="w14 w15 w16se wp14">
   <w:abstractNum w:abstractNumId="0" w15:restartNumberingAfterBreak="0">
+    <w:nsid w:val="05193520"/>
+    <w:multiLevelType w:val="hybridMultilevel"/>
+    <w:tmpl w:val="B5F2AAEE"/>
+    <w:lvl w:ilvl="0" w:tplc="0409000F">
+      <w:start w:val="1"/>
+      <w:numFmt w:val="decimal"/>
+      <w:lvlText w:val="%1."/>
+      <w:lvlJc w:val="left"/>
+      <w:pPr>
+        <w:ind w:left="720" w:hanging="360"/>
+      </w:pPr>
+    </w:lvl>
+    <w:lvl w:ilvl="1" w:tplc="04090019" w:tentative="1">
+      <w:start w:val="1"/>
+      <w:numFmt w:val="lowerLetter"/>
+      <w:lvlText w:val="%2."/>
+      <w:lvlJc w:val="left"/>
+      <w:pPr>
+        <w:ind w:left="1440" w:hanging="360"/>
+      </w:pPr>
+    </w:lvl>
+    <w:lvl w:ilvl="2" w:tplc="0409001B" w:tentative="1">
+      <w:start w:val="1"/>
+      <w:numFmt w:val="lowerRoman"/>
+      <w:lvlText w:val="%3."/>
+      <w:lvlJc w:val="right"/>
+      <w:pPr>
+        <w:ind w:left="2160" w:hanging="180"/>
+      </w:pPr>
+    </w:lvl>
+    <w:lvl w:ilvl="3" w:tplc="0409000F" w:tentative="1">
+      <w:start w:val="1"/>
+      <w:numFmt w:val="decimal"/>
+      <w:lvlText w:val="%4."/>
+      <w:lvlJc w:val="left"/>
+      <w:pPr>
+        <w:ind w:left="2880" w:hanging="360"/>
+      </w:pPr>
+    </w:lvl>
+    <w:lvl w:ilvl="4" w:tplc="04090019" w:tentative="1">
+      <w:start w:val="1"/>
+      <w:numFmt w:val="lowerLetter"/>
+      <w:lvlText w:val="%5."/>
+      <w:lvlJc w:val="left"/>
+      <w:pPr>
+        <w:ind w:left="3600" w:hanging="360"/>
+      </w:pPr>
+    </w:lvl>
+    <w:lvl w:ilvl="5" w:tplc="0409001B" w:tentative="1">
+      <w:start w:val="1"/>
+      <w:numFmt w:val="lowerRoman"/>
+      <w:lvlText w:val="%6."/>
+      <w:lvlJc w:val="right"/>
+      <w:pPr>
+        <w:ind w:left="4320" w:hanging="180"/>
+      </w:pPr>
+    </w:lvl>
+    <w:lvl w:ilvl="6" w:tplc="0409000F" w:tentative="1">
+      <w:start w:val="1"/>
+      <w:numFmt w:val="decimal"/>
+      <w:lvlText w:val="%7."/>
+      <w:lvlJc w:val="left"/>
+      <w:pPr>
+        <w:ind w:left="5040" w:hanging="360"/>
+      </w:pPr>
+    </w:lvl>
+    <w:lvl w:ilvl="7" w:tplc="04090019" w:tentative="1">
+      <w:start w:val="1"/>
+      <w:numFmt w:val="lowerLetter"/>
+      <w:lvlText w:val="%8."/>
+      <w:lvlJc w:val="left"/>
+      <w:pPr>
+        <w:ind w:left="5760" w:hanging="360"/>
+      </w:pPr>
+    </w:lvl>
+    <w:lvl w:ilvl="8" w:tplc="0409001B" w:tentative="1">
+      <w:start w:val="1"/>
+      <w:numFmt w:val="lowerRoman"/>
+      <w:lvlText w:val="%9."/>
+      <w:lvlJc w:val="right"/>
+      <w:pPr>
+        <w:ind w:left="6480" w:hanging="180"/>
+      </w:pPr>
+    </w:lvl>
+  </w:abstractNum>
+  <w:abstractNum w:abstractNumId="1" w15:restartNumberingAfterBreak="0">
     <w:nsid w:val="0C0011DD"/>
     <w:multiLevelType w:val="hybridMultilevel"/>
     <w:tmpl w:val="D812A3BA"/>
@@ -2119,7 +2200,7 @@
       </w:pPr>
     </w:lvl>
   </w:abstractNum>
-  <w:abstractNum w:abstractNumId="1" w15:restartNumberingAfterBreak="0">
+  <w:abstractNum w:abstractNumId="2" w15:restartNumberingAfterBreak="0">
     <w:nsid w:val="0ED9561E"/>
     <w:multiLevelType w:val="hybridMultilevel"/>
     <w:tmpl w:val="11C06BD8"/>
@@ -2232,7 +2313,93 @@
       </w:rPr>
     </w:lvl>
   </w:abstractNum>
-  <w:abstractNum w:abstractNumId="2" w15:restartNumberingAfterBreak="0">
+  <w:abstractNum w:abstractNumId="3" w15:restartNumberingAfterBreak="0">
+    <w:nsid w:val="14E9674C"/>
+    <w:multiLevelType w:val="hybridMultilevel"/>
+    <w:tmpl w:val="13FAAC26"/>
+    <w:lvl w:ilvl="0" w:tplc="0409000F">
+      <w:start w:val="1"/>
+      <w:numFmt w:val="decimal"/>
+      <w:lvlText w:val="%1."/>
+      <w:lvlJc w:val="left"/>
+      <w:pPr>
+        <w:ind w:left="720" w:hanging="360"/>
+      </w:pPr>
+    </w:lvl>
+    <w:lvl w:ilvl="1" w:tplc="04090019" w:tentative="1">
+      <w:start w:val="1"/>
+      <w:numFmt w:val="lowerLetter"/>
+      <w:lvlText w:val="%2."/>
+      <w:lvlJc w:val="left"/>
+      <w:pPr>
+        <w:ind w:left="1440" w:hanging="360"/>
+      </w:pPr>
+    </w:lvl>
+    <w:lvl w:ilvl="2" w:tplc="0409001B" w:tentative="1">
+      <w:start w:val="1"/>
+      <w:numFmt w:val="lowerRoman"/>
+      <w:lvlText w:val="%3."/>
+      <w:lvlJc w:val="right"/>
+      <w:pPr>
+        <w:ind w:left="2160" w:hanging="180"/>
+      </w:pPr>
+    </w:lvl>
+    <w:lvl w:ilvl="3" w:tplc="0409000F" w:tentative="1">
+      <w:start w:val="1"/>
+      <w:numFmt w:val="decimal"/>
+      <w:lvlText w:val="%4."/>
+      <w:lvlJc w:val="left"/>
+      <w:pPr>
+        <w:ind w:left="2880" w:hanging="360"/>
+      </w:pPr>
+    </w:lvl>
+    <w:lvl w:ilvl="4" w:tplc="04090019" w:tentative="1">
+      <w:start w:val="1"/>
+      <w:numFmt w:val="lowerLetter"/>
+      <w:lvlText w:val="%5."/>
+      <w:lvlJc w:val="left"/>
+      <w:pPr>
+        <w:ind w:left="3600" w:hanging="360"/>
+      </w:pPr>
+    </w:lvl>
+    <w:lvl w:ilvl="5" w:tplc="0409001B" w:tentative="1">
+      <w:start w:val="1"/>
+      <w:numFmt w:val="lowerRoman"/>
+      <w:lvlText w:val="%6."/>
+      <w:lvlJc w:val="right"/>
+      <w:pPr>
+        <w:ind w:left="4320" w:hanging="180"/>
+      </w:pPr>
+    </w:lvl>
+    <w:lvl w:ilvl="6" w:tplc="0409000F" w:tentative="1">
+      <w:start w:val="1"/>
+      <w:numFmt w:val="decimal"/>
+      <w:lvlText w:val="%7."/>
+      <w:lvlJc w:val="left"/>
+      <w:pPr>
+        <w:ind w:left="5040" w:hanging="360"/>
+      </w:pPr>
+    </w:lvl>
+    <w:lvl w:ilvl="7" w:tplc="04090019" w:tentative="1">
+      <w:start w:val="1"/>
+      <w:numFmt w:val="lowerLetter"/>
+      <w:lvlText w:val="%8."/>
+      <w:lvlJc w:val="left"/>
+      <w:pPr>
+        <w:ind w:left="5760" w:hanging="360"/>
+      </w:pPr>
+    </w:lvl>
+    <w:lvl w:ilvl="8" w:tplc="0409001B" w:tentative="1">
+      <w:start w:val="1"/>
+      <w:numFmt w:val="lowerRoman"/>
+      <w:lvlText w:val="%9."/>
+      <w:lvlJc w:val="right"/>
+      <w:pPr>
+        <w:ind w:left="6480" w:hanging="180"/>
+      </w:pPr>
+    </w:lvl>
+  </w:abstractNum>
+  <w:abstractNum w:abstractNumId="4" w15:restartNumberingAfterBreak="0">
     <w:nsid w:val="3A4F3086"/>
     <w:multiLevelType w:val="hybridMultilevel"/>
     <w:tmpl w:val="69427D8A"/>
@@ -2318,7 +2485,7 @@
       </w:pPr>
     </w:lvl>
   </w:abstractNum>
-  <w:abstractNum w:abstractNumId="3" w15:restartNumberingAfterBreak="0">
+  <w:abstractNum w:abstractNumId="5" w15:restartNumberingAfterBreak="0">
     <w:nsid w:val="42A44670"/>
     <w:multiLevelType w:val="hybridMultilevel"/>
     <w:tmpl w:val="152817A2"/>
@@ -2431,7 +2598,7 @@
       </w:rPr>
     </w:lvl>
   </w:abstractNum>
-  <w:abstractNum w:abstractNumId="4" w15:restartNumberingAfterBreak="0">
+  <w:abstractNum w:abstractNumId="6" w15:restartNumberingAfterBreak="0">
     <w:nsid w:val="4A957CD1"/>
     <w:multiLevelType w:val="hybridMultilevel"/>
     <w:tmpl w:val="85A6B99E"/>
@@ -2544,7 +2711,7 @@
       </w:rPr>
     </w:lvl>
   </w:abstractNum>
-  <w:abstractNum w:abstractNumId="5" w15:restartNumberingAfterBreak="0">
+  <w:abstractNum w:abstractNumId="7" w15:restartNumberingAfterBreak="0">
     <w:nsid w:val="55044A77"/>
     <w:multiLevelType w:val="hybridMultilevel"/>
     <w:tmpl w:val="F3BC3C1A"/>
@@ -2657,7 +2824,93 @@
       </w:rPr>
     </w:lvl>
   </w:abstractNum>
-  <w:abstractNum w:abstractNumId="6" w15:restartNumberingAfterBreak="0">
+  <w:abstractNum w:abstractNumId="8" w15:restartNumberingAfterBreak="0">
+    <w:nsid w:val="5F313576"/>
+    <w:multiLevelType w:val="hybridMultilevel"/>
+    <w:tmpl w:val="4E429558"/>
+    <w:lvl w:ilvl="0" w:tplc="0409000F">
+      <w:start w:val="1"/>
+      <w:numFmt w:val="decimal"/>
+      <w:lvlText w:val="%1."/>
+      <w:lvlJc w:val="left"/>
+      <w:pPr>
+        <w:ind w:left="720" w:hanging="360"/>
+      </w:pPr>
+    </w:lvl>
+    <w:lvl w:ilvl="1" w:tplc="04090019" w:tentative="1">
+      <w:start w:val="1"/>
+      <w:numFmt w:val="lowerLetter"/>
+      <w:lvlText w:val="%2."/>
+      <w:lvlJc w:val="left"/>
+      <w:pPr>
+        <w:ind w:left="1440" w:hanging="360"/>
+      </w:pPr>
+    </w:lvl>
+    <w:lvl w:ilvl="2" w:tplc="0409001B" w:tentative="1">
+      <w:start w:val="1"/>
+      <w:numFmt w:val="lowerRoman"/>
+      <w:lvlText w:val="%3."/>
+      <w:lvlJc w:val="right"/>
+      <w:pPr>
+        <w:ind w:left="2160" w:hanging="180"/>
+      </w:pPr>
+    </w:lvl>
+    <w:lvl w:ilvl="3" w:tplc="0409000F" w:tentative="1">
+      <w:start w:val="1"/>
+      <w:numFmt w:val="decimal"/>
+      <w:lvlText w:val="%4."/>
+      <w:lvlJc w:val="left"/>
+      <w:pPr>
+        <w:ind w:left="2880" w:hanging="360"/>
+      </w:pPr>
+    </w:lvl>
+    <w:lvl w:ilvl="4" w:tplc="04090019" w:tentative="1">
+      <w:start w:val="1"/>
+      <w:numFmt w:val="lowerLetter"/>
+      <w:lvlText w:val="%5."/>
+      <w:lvlJc w:val="left"/>
+      <w:pPr>
+        <w:ind w:left="3600" w:hanging="360"/>
+      </w:pPr>
+    </w:lvl>
+    <w:lvl w:ilvl="5" w:tplc="0409001B" w:tentative="1">
+      <w:start w:val="1"/>
+      <w:numFmt w:val="lowerRoman"/>
+      <w:lvlText w:val="%6."/>
+      <w:lvlJc w:val="right"/>
+      <w:pPr>
+        <w:ind w:left="4320" w:hanging="180"/>
+      </w:pPr>
+    </w:lvl>
+    <w:lvl w:ilvl="6" w:tplc="0409000F" w:tentative="1">
+      <w:start w:val="1"/>
+      <w:numFmt w:val="decimal"/>
+      <w:lvlText w:val="%7."/>
+      <w:lvlJc w:val="left"/>
+      <w:pPr>
+        <w:ind w:left="5040" w:hanging="360"/>
+      </w:pPr>
+    </w:lvl>
+    <w:lvl w:ilvl="7" w:tplc="04090019" w:tentative="1">
+      <w:start w:val="1"/>
+      <w:numFmt w:val="lowerLetter"/>
+      <w:lvlText w:val="%8."/>
+      <w:lvlJc w:val="left"/>
+      <w:pPr>
+        <w:ind w:left="5760" w:hanging="360"/>
+      </w:pPr>
+    </w:lvl>
+    <w:lvl w:ilvl="8" w:tplc="0409001B" w:tentative="1">
+      <w:start w:val="1"/>
+      <w:numFmt w:val="lowerRoman"/>
+      <w:lvlText w:val="%9."/>
+      <w:lvlJc w:val="right"/>
+      <w:pPr>
+        <w:ind w:left="6480" w:hanging="180"/>
+      </w:pPr>
+    </w:lvl>
+  </w:abstractNum>
+  <w:abstractNum w:abstractNumId="9" w15:restartNumberingAfterBreak="0">
     <w:nsid w:val="70873419"/>
     <w:multiLevelType w:val="hybridMultilevel"/>
     <w:tmpl w:val="BAE0B24C"/>
@@ -2743,26 +2996,213 @@
       </w:pPr>
     </w:lvl>
   </w:abstractNum>
+  <w:abstractNum w:abstractNumId="10" w15:restartNumberingAfterBreak="0">
+    <w:nsid w:val="7CD255E2"/>
+    <w:multiLevelType w:val="hybridMultilevel"/>
+    <w:tmpl w:val="0E2C1F12"/>
+    <w:lvl w:ilvl="0" w:tplc="0409000F">
+      <w:start w:val="1"/>
+      <w:numFmt w:val="decimal"/>
+      <w:lvlText w:val="%1."/>
+      <w:lvlJc w:val="left"/>
+      <w:pPr>
+        <w:ind w:left="1440" w:hanging="360"/>
+      </w:pPr>
+    </w:lvl>
+    <w:lvl w:ilvl="1" w:tplc="04090019" w:tentative="1">
+      <w:start w:val="1"/>
+      <w:numFmt w:val="lowerLetter"/>
+      <w:lvlText w:val="%2."/>
+      <w:lvlJc w:val="left"/>
+      <w:pPr>
+        <w:ind w:left="2160" w:hanging="360"/>
+      </w:pPr>
+    </w:lvl>
+    <w:lvl w:ilvl="2" w:tplc="0409001B" w:tentative="1">
+      <w:start w:val="1"/>
+      <w:numFmt w:val="lowerRoman"/>
+      <w:lvlText w:val="%3."/>
+      <w:lvlJc w:val="right"/>
+      <w:pPr>
+        <w:ind w:left="2880" w:hanging="180"/>
+      </w:pPr>
+    </w:lvl>
+    <w:lvl w:ilvl="3" w:tplc="0409000F" w:tentative="1">
+      <w:start w:val="1"/>
+      <w:numFmt w:val="decimal"/>
+      <w:lvlText w:val="%4."/>
+      <w:lvlJc w:val="left"/>
+      <w:pPr>
+        <w:ind w:left="3600" w:hanging="360"/>
+      </w:pPr>
+    </w:lvl>
+    <w:lvl w:ilvl="4" w:tplc="04090019" w:tentative="1">
+      <w:start w:val="1"/>
+      <w:numFmt w:val="lowerLetter"/>
+      <w:lvlText w:val="%5."/>
+      <w:lvlJc w:val="left"/>
+      <w:pPr>
+        <w:ind w:left="4320" w:hanging="360"/>
+      </w:pPr>
+    </w:lvl>
+    <w:lvl w:ilvl="5" w:tplc="0409001B" w:tentative="1">
+      <w:start w:val="1"/>
+      <w:numFmt w:val="lowerRoman"/>
+      <w:lvlText w:val="%6."/>
+      <w:lvlJc w:val="right"/>
+      <w:pPr>
+        <w:ind w:left="5040" w:hanging="180"/>
+      </w:pPr>
+    </w:lvl>
+    <w:lvl w:ilvl="6" w:tplc="0409000F" w:tentative="1">
+      <w:start w:val="1"/>
+      <w:numFmt w:val="decimal"/>
+      <w:lvlText w:val="%7."/>
+      <w:lvlJc w:val="left"/>
+      <w:pPr>
+        <w:ind w:left="5760" w:hanging="360"/>
+      </w:pPr>
+    </w:lvl>
+    <w:lvl w:ilvl="7" w:tplc="04090019" w:tentative="1">
+      <w:start w:val="1"/>
+      <w:numFmt w:val="lowerLetter"/>
+      <w:lvlText w:val="%8."/>
+      <w:lvlJc w:val="left"/>
+      <w:pPr>
+        <w:ind w:left="6480" w:hanging="360"/>
+      </w:pPr>
+    </w:lvl>
+    <w:lvl w:ilvl="8" w:tplc="0409001B" w:tentative="1">
+      <w:start w:val="1"/>
+      <w:numFmt w:val="lowerRoman"/>
+      <w:lvlText w:val="%9."/>
+      <w:lvlJc w:val="right"/>
+      <w:pPr>
+        <w:ind w:left="7200" w:hanging="180"/>
+      </w:pPr>
+    </w:lvl>
+  </w:abstractNum>
+  <w:abstractNum w:abstractNumId="11" w15:restartNumberingAfterBreak="0">
+    <w:nsid w:val="7F117B47"/>
+    <w:multiLevelType w:val="hybridMultilevel"/>
+    <w:tmpl w:val="380CADD8"/>
+    <w:lvl w:ilvl="0" w:tplc="0409000F">
+      <w:start w:val="1"/>
+      <w:numFmt w:val="decimal"/>
+      <w:lvlText w:val="%1."/>
+      <w:lvlJc w:val="left"/>
+      <w:pPr>
+        <w:ind w:left="1440" w:hanging="360"/>
+      </w:pPr>
+    </w:lvl>
+    <w:lvl w:ilvl="1" w:tplc="04090019" w:tentative="1">
+      <w:start w:val="1"/>
+      <w:numFmt w:val="lowerLetter"/>
+      <w:lvlText w:val="%2."/>
+      <w:lvlJc w:val="left"/>
+      <w:pPr>
+        <w:ind w:left="2160" w:hanging="360"/>
+      </w:pPr>
+    </w:lvl>
+    <w:lvl w:ilvl="2" w:tplc="0409001B" w:tentative="1">
+      <w:start w:val="1"/>
+      <w:numFmt w:val="lowerRoman"/>
+      <w:lvlText w:val="%3."/>
+      <w:lvlJc w:val="right"/>
+      <w:pPr>
+        <w:ind w:left="2880" w:hanging="180"/>
+      </w:pPr>
+    </w:lvl>
+    <w:lvl w:ilvl="3" w:tplc="0409000F" w:tentative="1">
+      <w:start w:val="1"/>
+      <w:numFmt w:val="decimal"/>
+      <w:lvlText w:val="%4."/>
+      <w:lvlJc w:val="left"/>
+      <w:pPr>
+        <w:ind w:left="3600" w:hanging="360"/>
+      </w:pPr>
+    </w:lvl>
+    <w:lvl w:ilvl="4" w:tplc="04090019" w:tentative="1">
+      <w:start w:val="1"/>
+      <w:numFmt w:val="lowerLetter"/>
+      <w:lvlText w:val="%5."/>
+      <w:lvlJc w:val="left"/>
+      <w:pPr>
+        <w:ind w:left="4320" w:hanging="360"/>
+      </w:pPr>
+    </w:lvl>
+    <w:lvl w:ilvl="5" w:tplc="0409001B" w:tentative="1">
+      <w:start w:val="1"/>
+      <w:numFmt w:val="lowerRoman"/>
+      <w:lvlText w:val="%6."/>
+      <w:lvlJc w:val="right"/>
+      <w:pPr>
+        <w:ind w:left="5040" w:hanging="180"/>
+      </w:pPr>
+    </w:lvl>
+    <w:lvl w:ilvl="6" w:tplc="0409000F" w:tentative="1">
+      <w:start w:val="1"/>
+      <w:numFmt w:val="decimal"/>
+      <w:lvlText w:val="%7."/>
+      <w:lvlJc w:val="left"/>
+      <w:pPr>
+        <w:ind w:left="5760" w:hanging="360"/>
+      </w:pPr>
+    </w:lvl>
+    <w:lvl w:ilvl="7" w:tplc="04090019" w:tentative="1">
+      <w:start w:val="1"/>
+      <w:numFmt w:val="lowerLetter"/>
+      <w:lvlText w:val="%8."/>
+      <w:lvlJc w:val="left"/>
+      <w:pPr>
+        <w:ind w:left="6480" w:hanging="360"/>
+      </w:pPr>
+    </w:lvl>
+    <w:lvl w:ilvl="8" w:tplc="0409001B" w:tentative="1">
+      <w:start w:val="1"/>
+      <w:numFmt w:val="lowerRoman"/>
+      <w:lvlText w:val="%9."/>
+      <w:lvlJc w:val="right"/>
+      <w:pPr>
+        <w:ind w:left="7200" w:hanging="180"/>
+      </w:pPr>
+    </w:lvl>
+  </w:abstractNum>
   <w:num w:numId="1">
+    <w:abstractNumId w:val="4"/>
+  </w:num>
+  <w:num w:numId="2">
+    <w:abstractNumId w:val="5"/>
+  </w:num>
+  <w:num w:numId="3">
+    <w:abstractNumId w:val="6"/>
+  </w:num>
+  <w:num w:numId="4">
     <w:abstractNumId w:val="2"/>
   </w:num>
-  <w:num w:numId="2">
+  <w:num w:numId="5">
+    <w:abstractNumId w:val="7"/>
+  </w:num>
+  <w:num w:numId="6">
+    <w:abstractNumId w:val="1"/>
+  </w:num>
+  <w:num w:numId="7">
+    <w:abstractNumId w:val="9"/>
+  </w:num>
+  <w:num w:numId="8">
+    <w:abstractNumId w:val="11"/>
+  </w:num>
+  <w:num w:numId="9">
+    <w:abstractNumId w:val="0"/>
+  </w:num>
+  <w:num w:numId="10">
     <w:abstractNumId w:val="3"/>
   </w:num>
-  <w:num w:numId="3">
-    <w:abstractNumId w:val="4"/>
+  <w:num w:numId="11">
+    <w:abstractNumId w:val="10"/>
   </w:num>
-  <w:num w:numId="4">
-    <w:abstractNumId w:val="1"/>
-  </w:num>
-  <w:num w:numId="5">
-    <w:abstractNumId w:val="5"/>
-  </w:num>
-  <w:num w:numId="6">
-    <w:abstractNumId w:val="0"/>
-  </w:num>
-  <w:num w:numId="7">
-    <w:abstractNumId w:val="6"/>
+  <w:num w:numId="12">
+    <w:abstractNumId w:val="8"/>
   </w:num>
 </w:numbering>
 </file>
@@ -3748,7 +4188,7 @@
 </file>
 
 <file path=customXml/itemProps1.xml><?xml version="1.0" encoding="utf-8"?>
-<ds:datastoreItem xmlns:ds="http://schemas.openxmlformats.org/officeDocument/2006/customXml" ds:itemID="{E305A8A0-A206-4AC5-BF50-598E533B0C1F}">
+<ds:datastoreItem xmlns:ds="http://schemas.openxmlformats.org/officeDocument/2006/customXml" ds:itemID="{B172FD96-A755-4E89-ADC1-6A09F7993C74}">
   <ds:schemaRefs>
     <ds:schemaRef ds:uri="http://schemas.openxmlformats.org/officeDocument/2006/bibliography"/>
   </ds:schemaRefs>

</xml_diff>

<commit_message>
BAB1: Edit sedikit, BAB2: baru sampai HTML
</commit_message>
<xml_diff>
--- a/BAB I/Bab 1-Revisi1.docx
+++ b/BAB I/Bab 1-Revisi1.docx
@@ -293,17 +293,7 @@
           <w:sz w:val="24"/>
           <w:lang w:val="id-ID"/>
         </w:rPr>
-        <w:t xml:space="preserve">hasiswa maupun pelajar lainnya sehingga menyebabkan kegiatan belajar online tersebut menjadi tidak efektif terhadap pengembangan kemampuan pelajar </w:t>
-      </w:r>
-      <w:bookmarkStart w:id="0" w:name="_GoBack"/>
-      <w:bookmarkEnd w:id="0"/>
-      <w:r>
-        <w:rPr>
-          <w:rFonts w:ascii="Times New Roman" w:hAnsi="Times New Roman" w:cs="Times New Roman"/>
-          <w:sz w:val="24"/>
-          <w:lang w:val="id-ID"/>
-        </w:rPr>
-        <w:t>manapun.</w:t>
+        <w:t>hasiswa maupun pelajar lainnya sehingga menyebabkan kegiatan belajar online tersebut menjadi tidak efektif terhadap pengembangan kemampuan pelajar manapun.</w:t>
       </w:r>
     </w:p>
     <w:p>
@@ -1515,12 +1505,12 @@
           <w:lang w:val="id-ID"/>
         </w:rPr>
       </w:pPr>
+      <w:bookmarkStart w:id="0" w:name="_GoBack"/>
       <w:r>
         <w:rPr>
           <w:rFonts w:cs="Times New Roman"/>
           <w:lang w:val="id-ID"/>
         </w:rPr>
-        <w:lastRenderedPageBreak/>
         <w:t>1.5.</w:t>
       </w:r>
       <w:r>
@@ -1539,30 +1529,32 @@
         <w:t>Penulisan</w:t>
       </w:r>
     </w:p>
+    <w:bookmarkEnd w:id="0"/>
     <w:p>
       <w:pPr>
-        <w:pStyle w:val="Style6"/>
-        <w:spacing w:before="0" w:line="360" w:lineRule="auto"/>
         <w:ind w:firstLine="720"/>
-        <w:jc w:val="both"/>
-        <w:rPr>
-          <w:rFonts w:cs="Times New Roman"/>
-          <w:b w:val="0"/>
-          <w:lang w:val="id-ID"/>
-        </w:rPr>
-      </w:pPr>
-      <w:r>
-        <w:rPr>
-          <w:rFonts w:cs="Times New Roman"/>
-          <w:b w:val="0"/>
+        <w:rPr>
+          <w:rFonts w:ascii="Times New Roman" w:hAnsi="Times New Roman" w:cs="Times New Roman"/>
+          <w:b/>
+          <w:sz w:val="24"/>
+          <w:szCs w:val="24"/>
+          <w:lang w:val="id-ID"/>
+        </w:rPr>
+      </w:pPr>
+      <w:r>
+        <w:rPr>
+          <w:rFonts w:ascii="Times New Roman" w:hAnsi="Times New Roman" w:cs="Times New Roman"/>
+          <w:sz w:val="24"/>
+          <w:szCs w:val="24"/>
           <w:lang w:val="id-ID"/>
         </w:rPr>
         <w:t>Dalam sistematika penulisan ini merupakan gambaran keseluruhan dari penulisan yang berisi empat bab. Yang masing-masing me</w:t>
       </w:r>
       <w:r>
         <w:rPr>
-          <w:rFonts w:cs="Times New Roman"/>
-          <w:b w:val="0"/>
+          <w:rFonts w:ascii="Times New Roman" w:hAnsi="Times New Roman" w:cs="Times New Roman"/>
+          <w:sz w:val="24"/>
+          <w:szCs w:val="24"/>
           <w:lang w:val="id-ID"/>
         </w:rPr>
         <w:t xml:space="preserve">mpunyai hubungan di dalam 4 bab sebagai berikut : </w:t>
@@ -1570,9 +1562,8 @@
     </w:p>
     <w:p>
       <w:pPr>
-        <w:spacing w:after="0" w:line="360" w:lineRule="auto"/>
+        <w:spacing w:after="0"/>
         <w:ind w:firstLine="720"/>
-        <w:jc w:val="both"/>
         <w:rPr>
           <w:rFonts w:ascii="Times New Roman" w:hAnsi="Times New Roman" w:cs="Times New Roman"/>
           <w:b/>
@@ -1589,6 +1580,7 @@
           <w:szCs w:val="24"/>
           <w:lang w:val="id-ID"/>
         </w:rPr>
+        <w:lastRenderedPageBreak/>
         <w:t xml:space="preserve">BAB I : </w:t>
       </w:r>
       <w:r>
@@ -1603,9 +1595,8 @@
     </w:p>
     <w:p>
       <w:pPr>
-        <w:spacing w:after="0" w:line="360" w:lineRule="auto"/>
+        <w:spacing w:after="0"/>
         <w:ind w:left="720"/>
-        <w:jc w:val="both"/>
         <w:rPr>
           <w:rFonts w:ascii="Times New Roman" w:hAnsi="Times New Roman" w:cs="Times New Roman"/>
           <w:sz w:val="24"/>
@@ -1634,146 +1625,86 @@
     </w:p>
     <w:p>
       <w:pPr>
-        <w:spacing w:after="0" w:line="360" w:lineRule="auto"/>
-        <w:ind w:left="360" w:firstLine="360"/>
-        <w:jc w:val="both"/>
-        <w:rPr>
-          <w:rFonts w:ascii="Times New Roman" w:hAnsi="Times New Roman" w:cs="Times New Roman"/>
-          <w:b/>
-          <w:sz w:val="24"/>
-          <w:szCs w:val="24"/>
-          <w:lang w:val="id-ID"/>
-        </w:rPr>
-      </w:pPr>
-      <w:r>
-        <w:rPr>
-          <w:rFonts w:ascii="Times New Roman" w:hAnsi="Times New Roman" w:cs="Times New Roman"/>
-          <w:b/>
-          <w:sz w:val="24"/>
-          <w:szCs w:val="24"/>
-          <w:lang w:val="id-ID"/>
-        </w:rPr>
-        <w:t xml:space="preserve">BAB II : </w:t>
-      </w:r>
-      <w:r>
-        <w:rPr>
-          <w:rFonts w:ascii="Times New Roman" w:hAnsi="Times New Roman" w:cs="Times New Roman"/>
-          <w:sz w:val="24"/>
-          <w:szCs w:val="24"/>
-          <w:lang w:val="id-ID"/>
-        </w:rPr>
-        <w:t>Tinjauan Pustaka</w:t>
-      </w:r>
+        <w:spacing w:after="0"/>
+        <w:ind w:left="720"/>
+        <w:rPr>
+          <w:rFonts w:ascii="Times New Roman" w:hAnsi="Times New Roman" w:cs="Times New Roman"/>
+          <w:sz w:val="24"/>
+          <w:szCs w:val="24"/>
+          <w:lang w:val="id-ID"/>
+        </w:rPr>
+      </w:pPr>
     </w:p>
     <w:p>
       <w:pPr>
-        <w:spacing w:after="0" w:line="360" w:lineRule="auto"/>
+        <w:spacing w:after="0"/>
         <w:ind w:firstLine="720"/>
-        <w:jc w:val="both"/>
-        <w:rPr>
-          <w:rFonts w:ascii="Times New Roman" w:hAnsi="Times New Roman" w:cs="Times New Roman"/>
-          <w:sz w:val="24"/>
-          <w:szCs w:val="24"/>
-          <w:lang w:val="id-ID"/>
-        </w:rPr>
-      </w:pPr>
-      <w:r>
-        <w:rPr>
-          <w:rFonts w:ascii="Times New Roman" w:hAnsi="Times New Roman" w:cs="Times New Roman"/>
-          <w:sz w:val="24"/>
-          <w:szCs w:val="24"/>
-          <w:lang w:val="id-ID"/>
-        </w:rPr>
-        <w:t>Bab yang berisikan teori-teori yang digunakan dalam penulisan.</w:t>
+        <w:rPr>
+          <w:rFonts w:ascii="Times New Roman" w:hAnsi="Times New Roman" w:cs="Times New Roman"/>
+          <w:b/>
+          <w:sz w:val="24"/>
+          <w:szCs w:val="24"/>
+          <w:lang w:val="id-ID"/>
+        </w:rPr>
+      </w:pPr>
+      <w:r>
+        <w:rPr>
+          <w:rFonts w:ascii="Times New Roman" w:hAnsi="Times New Roman" w:cs="Times New Roman"/>
+          <w:b/>
+          <w:sz w:val="24"/>
+          <w:szCs w:val="24"/>
+          <w:lang w:val="id-ID"/>
+        </w:rPr>
+        <w:t xml:space="preserve">BAB II : </w:t>
+      </w:r>
+      <w:r>
+        <w:rPr>
+          <w:rFonts w:ascii="Times New Roman" w:hAnsi="Times New Roman" w:cs="Times New Roman"/>
+          <w:sz w:val="24"/>
+          <w:szCs w:val="24"/>
+          <w:lang w:val="id-ID"/>
+        </w:rPr>
+        <w:t>Tinjauan Pustaka</w:t>
       </w:r>
     </w:p>
     <w:p>
       <w:pPr>
-        <w:spacing w:after="0" w:line="360" w:lineRule="auto"/>
+        <w:spacing w:after="0"/>
         <w:ind w:firstLine="720"/>
-        <w:jc w:val="both"/>
-        <w:rPr>
-          <w:rFonts w:ascii="Times New Roman" w:hAnsi="Times New Roman" w:cs="Times New Roman"/>
-          <w:sz w:val="24"/>
-          <w:szCs w:val="24"/>
-          <w:lang w:val="id-ID"/>
-        </w:rPr>
-      </w:pPr>
-      <w:r>
-        <w:rPr>
-          <w:rFonts w:ascii="Times New Roman" w:hAnsi="Times New Roman" w:cs="Times New Roman"/>
-          <w:b/>
-          <w:sz w:val="24"/>
-          <w:szCs w:val="24"/>
-          <w:lang w:val="id-ID"/>
-        </w:rPr>
-        <w:t>BAB III :</w:t>
-      </w:r>
-      <w:r>
-        <w:rPr>
-          <w:rFonts w:ascii="Times New Roman" w:hAnsi="Times New Roman" w:cs="Times New Roman"/>
-          <w:sz w:val="24"/>
-          <w:szCs w:val="24"/>
-          <w:lang w:val="id-ID"/>
-        </w:rPr>
-        <w:t xml:space="preserve"> Perancangan dan Implementasi</w:t>
+        <w:rPr>
+          <w:rFonts w:ascii="Times New Roman" w:hAnsi="Times New Roman" w:cs="Times New Roman"/>
+          <w:sz w:val="24"/>
+          <w:szCs w:val="24"/>
+          <w:lang w:val="id-ID"/>
+        </w:rPr>
+      </w:pPr>
+      <w:r>
+        <w:rPr>
+          <w:rFonts w:ascii="Times New Roman" w:hAnsi="Times New Roman" w:cs="Times New Roman"/>
+          <w:sz w:val="24"/>
+          <w:szCs w:val="24"/>
+          <w:lang w:val="id-ID"/>
+        </w:rPr>
+        <w:t>Bab yang berisikan teori-teori yang digunakan dalam penulisan.</w:t>
       </w:r>
     </w:p>
     <w:p>
       <w:pPr>
-        <w:spacing w:after="0" w:line="360" w:lineRule="auto"/>
-        <w:ind w:left="720"/>
-        <w:jc w:val="both"/>
-        <w:rPr>
-          <w:rFonts w:ascii="Times New Roman" w:hAnsi="Times New Roman" w:cs="Times New Roman"/>
-          <w:sz w:val="24"/>
-          <w:szCs w:val="24"/>
-          <w:lang w:val="id-ID"/>
-        </w:rPr>
-      </w:pPr>
-      <w:r>
-        <w:rPr>
-          <w:rFonts w:ascii="Times New Roman" w:hAnsi="Times New Roman" w:cs="Times New Roman"/>
-          <w:sz w:val="24"/>
-          <w:szCs w:val="24"/>
-          <w:lang w:val="id-ID"/>
-        </w:rPr>
-        <w:t xml:space="preserve">Bab ini </w:t>
-      </w:r>
-      <w:r>
-        <w:rPr>
-          <w:rFonts w:ascii="Times New Roman" w:hAnsi="Times New Roman" w:cs="Times New Roman"/>
-          <w:sz w:val="24"/>
-          <w:szCs w:val="24"/>
-          <w:lang w:val="id-ID"/>
-        </w:rPr>
-        <w:t xml:space="preserve">menjelaskan cara menguraikan mengenai informasi yang dihasilkan, struktur navigasi yang digunakan dan struktur tahapan-tahapan pembuatan </w:t>
-      </w:r>
-      <w:r>
-        <w:rPr>
-          <w:rFonts w:ascii="Times New Roman" w:hAnsi="Times New Roman" w:cs="Times New Roman"/>
-          <w:i/>
-          <w:sz w:val="24"/>
-          <w:szCs w:val="24"/>
-          <w:lang w:val="id-ID"/>
-        </w:rPr>
-        <w:t>website</w:t>
-      </w:r>
-      <w:r>
-        <w:rPr>
-          <w:rFonts w:ascii="Times New Roman" w:hAnsi="Times New Roman" w:cs="Times New Roman"/>
-          <w:sz w:val="24"/>
-          <w:szCs w:val="24"/>
-          <w:lang w:val="id-ID"/>
-        </w:rPr>
-        <w:t>.</w:t>
-      </w:r>
+        <w:spacing w:after="0"/>
+        <w:ind w:firstLine="720"/>
+        <w:rPr>
+          <w:rFonts w:ascii="Times New Roman" w:hAnsi="Times New Roman" w:cs="Times New Roman"/>
+          <w:b/>
+          <w:sz w:val="24"/>
+          <w:szCs w:val="24"/>
+          <w:lang w:val="id-ID"/>
+        </w:rPr>
+      </w:pPr>
     </w:p>
     <w:p>
       <w:pPr>
-        <w:spacing w:after="0" w:line="360" w:lineRule="auto"/>
+        <w:spacing w:after="0"/>
         <w:ind w:firstLine="720"/>
-        <w:jc w:val="both"/>
         <w:rPr>
           <w:rFonts w:ascii="Times New Roman" w:hAnsi="Times New Roman" w:cs="Times New Roman"/>
           <w:sz w:val="24"/>
@@ -1789,23 +1720,115 @@
           <w:szCs w:val="24"/>
           <w:lang w:val="id-ID"/>
         </w:rPr>
-        <w:t>BAB IV :</w:t>
-      </w:r>
-      <w:r>
-        <w:rPr>
-          <w:rFonts w:ascii="Times New Roman" w:hAnsi="Times New Roman" w:cs="Times New Roman"/>
-          <w:sz w:val="24"/>
-          <w:szCs w:val="24"/>
-          <w:lang w:val="id-ID"/>
-        </w:rPr>
-        <w:t xml:space="preserve"> Penutup</w:t>
+        <w:t>BAB III :</w:t>
+      </w:r>
+      <w:r>
+        <w:rPr>
+          <w:rFonts w:ascii="Times New Roman" w:hAnsi="Times New Roman" w:cs="Times New Roman"/>
+          <w:sz w:val="24"/>
+          <w:szCs w:val="24"/>
+          <w:lang w:val="id-ID"/>
+        </w:rPr>
+        <w:t xml:space="preserve"> Perancangan dan Implementasi</w:t>
       </w:r>
     </w:p>
     <w:p>
       <w:pPr>
-        <w:spacing w:after="0" w:line="360" w:lineRule="auto"/>
+        <w:spacing w:after="0"/>
         <w:ind w:left="720"/>
-        <w:jc w:val="both"/>
+        <w:rPr>
+          <w:rFonts w:ascii="Times New Roman" w:hAnsi="Times New Roman" w:cs="Times New Roman"/>
+          <w:sz w:val="24"/>
+          <w:szCs w:val="24"/>
+          <w:lang w:val="id-ID"/>
+        </w:rPr>
+      </w:pPr>
+      <w:r>
+        <w:rPr>
+          <w:rFonts w:ascii="Times New Roman" w:hAnsi="Times New Roman" w:cs="Times New Roman"/>
+          <w:sz w:val="24"/>
+          <w:szCs w:val="24"/>
+          <w:lang w:val="id-ID"/>
+        </w:rPr>
+        <w:t xml:space="preserve">Bab ini </w:t>
+      </w:r>
+      <w:r>
+        <w:rPr>
+          <w:rFonts w:ascii="Times New Roman" w:hAnsi="Times New Roman" w:cs="Times New Roman"/>
+          <w:sz w:val="24"/>
+          <w:szCs w:val="24"/>
+          <w:lang w:val="id-ID"/>
+        </w:rPr>
+        <w:t xml:space="preserve">menjelaskan cara menguraikan mengenai informasi yang dihasilkan, struktur navigasi yang digunakan dan struktur tahapan-tahapan pembuatan </w:t>
+      </w:r>
+      <w:r>
+        <w:rPr>
+          <w:rFonts w:ascii="Times New Roman" w:hAnsi="Times New Roman" w:cs="Times New Roman"/>
+          <w:i/>
+          <w:sz w:val="24"/>
+          <w:szCs w:val="24"/>
+          <w:lang w:val="id-ID"/>
+        </w:rPr>
+        <w:t>website</w:t>
+      </w:r>
+      <w:r>
+        <w:rPr>
+          <w:rFonts w:ascii="Times New Roman" w:hAnsi="Times New Roman" w:cs="Times New Roman"/>
+          <w:sz w:val="24"/>
+          <w:szCs w:val="24"/>
+          <w:lang w:val="id-ID"/>
+        </w:rPr>
+        <w:t>.</w:t>
+      </w:r>
+    </w:p>
+    <w:p>
+      <w:pPr>
+        <w:spacing w:after="0"/>
+        <w:ind w:firstLine="720"/>
+        <w:rPr>
+          <w:rFonts w:ascii="Times New Roman" w:hAnsi="Times New Roman" w:cs="Times New Roman"/>
+          <w:b/>
+          <w:sz w:val="24"/>
+          <w:szCs w:val="24"/>
+          <w:lang w:val="id-ID"/>
+        </w:rPr>
+      </w:pPr>
+    </w:p>
+    <w:p>
+      <w:pPr>
+        <w:spacing w:after="0"/>
+        <w:ind w:firstLine="720"/>
+        <w:rPr>
+          <w:rFonts w:ascii="Times New Roman" w:hAnsi="Times New Roman" w:cs="Times New Roman"/>
+          <w:sz w:val="24"/>
+          <w:szCs w:val="24"/>
+          <w:lang w:val="id-ID"/>
+        </w:rPr>
+      </w:pPr>
+      <w:r>
+        <w:rPr>
+          <w:rFonts w:ascii="Times New Roman" w:hAnsi="Times New Roman" w:cs="Times New Roman"/>
+          <w:b/>
+          <w:sz w:val="24"/>
+          <w:szCs w:val="24"/>
+          <w:lang w:val="id-ID"/>
+        </w:rPr>
+        <w:t>BAB IV :</w:t>
+      </w:r>
+      <w:r>
+        <w:rPr>
+          <w:rFonts w:ascii="Times New Roman" w:hAnsi="Times New Roman" w:cs="Times New Roman"/>
+          <w:sz w:val="24"/>
+          <w:szCs w:val="24"/>
+          <w:lang w:val="id-ID"/>
+        </w:rPr>
+        <w:t xml:space="preserve"> Penutup</w:t>
+      </w:r>
+    </w:p>
+    <w:p>
+      <w:pPr>
+        <w:spacing w:after="0"/>
+        <w:ind w:left="720"/>
         <w:rPr>
           <w:rFonts w:ascii="Times New Roman" w:hAnsi="Times New Roman" w:cs="Times New Roman"/>
           <w:sz w:val="24"/>
@@ -4058,6 +4081,36 @@
       <w:szCs w:val="26"/>
     </w:rPr>
   </w:style>
+  <w:style w:type="paragraph" w:styleId="BalloonText">
+    <w:name w:val="Balloon Text"/>
+    <w:basedOn w:val="Normal"/>
+    <w:link w:val="BalloonTextChar"/>
+    <w:uiPriority w:val="99"/>
+    <w:semiHidden/>
+    <w:unhideWhenUsed/>
+    <w:rsid w:val="005D5D76"/>
+    <w:pPr>
+      <w:spacing w:after="0" w:line="240" w:lineRule="auto"/>
+    </w:pPr>
+    <w:rPr>
+      <w:rFonts w:ascii="Segoe UI" w:hAnsi="Segoe UI" w:cs="Segoe UI"/>
+      <w:sz w:val="18"/>
+      <w:szCs w:val="18"/>
+    </w:rPr>
+  </w:style>
+  <w:style w:type="character" w:customStyle="1" w:styleId="BalloonTextChar">
+    <w:name w:val="Balloon Text Char"/>
+    <w:basedOn w:val="DefaultParagraphFont"/>
+    <w:link w:val="BalloonText"/>
+    <w:uiPriority w:val="99"/>
+    <w:semiHidden/>
+    <w:rsid w:val="005D5D76"/>
+    <w:rPr>
+      <w:rFonts w:ascii="Segoe UI" w:hAnsi="Segoe UI" w:cs="Segoe UI"/>
+      <w:sz w:val="18"/>
+      <w:szCs w:val="18"/>
+    </w:rPr>
+  </w:style>
 </w:styles>
 </file>
 
@@ -4351,7 +4404,7 @@
 </file>
 
 <file path=customXml/itemProps1.xml><?xml version="1.0" encoding="utf-8"?>
-<ds:datastoreItem xmlns:ds="http://schemas.openxmlformats.org/officeDocument/2006/customXml" ds:itemID="{C5140382-9B58-4033-8B9A-60446D7B6A81}">
+<ds:datastoreItem xmlns:ds="http://schemas.openxmlformats.org/officeDocument/2006/customXml" ds:itemID="{3F6DEBF4-F70D-4505-A082-3286A012637F}">
   <ds:schemaRefs>
     <ds:schemaRef ds:uri="http://schemas.openxmlformats.org/officeDocument/2006/bibliography"/>
   </ds:schemaRefs>

</xml_diff>

<commit_message>
Ubah jarak baris dan SISTEMATIKA TULISAN ILIMIAH
</commit_message>
<xml_diff>
--- a/BAB I/Bab 1-Revisi1.docx
+++ b/BAB I/Bab 1-Revisi1.docx
@@ -1502,10 +1502,8 @@
         <w:jc w:val="both"/>
         <w:rPr>
           <w:rFonts w:cs="Times New Roman"/>
-          <w:lang w:val="id-ID"/>
-        </w:rPr>
-      </w:pPr>
-      <w:bookmarkStart w:id="0" w:name="_GoBack"/>
+        </w:rPr>
+      </w:pPr>
       <w:r>
         <w:rPr>
           <w:rFonts w:cs="Times New Roman"/>
@@ -1526,43 +1524,45 @@
           <w:rFonts w:cs="Times New Roman"/>
           <w:lang w:val="id-ID"/>
         </w:rPr>
-        <w:t>Penulisan</w:t>
-      </w:r>
-    </w:p>
-    <w:bookmarkEnd w:id="0"/>
-    <w:p>
-      <w:pPr>
-        <w:ind w:firstLine="720"/>
-        <w:rPr>
-          <w:rFonts w:ascii="Times New Roman" w:hAnsi="Times New Roman" w:cs="Times New Roman"/>
-          <w:b/>
-          <w:sz w:val="24"/>
-          <w:szCs w:val="24"/>
-          <w:lang w:val="id-ID"/>
-        </w:rPr>
-      </w:pPr>
-      <w:r>
-        <w:rPr>
-          <w:rFonts w:ascii="Times New Roman" w:hAnsi="Times New Roman" w:cs="Times New Roman"/>
-          <w:sz w:val="24"/>
-          <w:szCs w:val="24"/>
-          <w:lang w:val="id-ID"/>
-        </w:rPr>
-        <w:t>Dalam sistematika penulisan ini merupakan gambaran keseluruhan dari penulisan yang berisi empat bab. Yang masing-masing me</w:t>
-      </w:r>
-      <w:r>
-        <w:rPr>
-          <w:rFonts w:ascii="Times New Roman" w:hAnsi="Times New Roman" w:cs="Times New Roman"/>
-          <w:sz w:val="24"/>
-          <w:szCs w:val="24"/>
-          <w:lang w:val="id-ID"/>
-        </w:rPr>
-        <w:t xml:space="preserve">mpunyai hubungan di dalam 4 bab sebagai berikut : </w:t>
-      </w:r>
+        <w:t>Tulisan Ilmiah</w:t>
+      </w:r>
+      <w:bookmarkStart w:id="0" w:name="_GoBack"/>
+      <w:bookmarkEnd w:id="0"/>
     </w:p>
     <w:p>
       <w:pPr>
-        <w:spacing w:after="0"/>
+        <w:spacing w:line="360" w:lineRule="auto"/>
+        <w:ind w:firstLine="720"/>
+        <w:rPr>
+          <w:rFonts w:ascii="Times New Roman" w:hAnsi="Times New Roman" w:cs="Times New Roman"/>
+          <w:b/>
+          <w:sz w:val="24"/>
+          <w:szCs w:val="24"/>
+          <w:lang w:val="id-ID"/>
+        </w:rPr>
+      </w:pPr>
+      <w:r>
+        <w:rPr>
+          <w:rFonts w:ascii="Times New Roman" w:hAnsi="Times New Roman" w:cs="Times New Roman"/>
+          <w:sz w:val="24"/>
+          <w:szCs w:val="24"/>
+          <w:lang w:val="id-ID"/>
+        </w:rPr>
+        <w:t>Dalam sistematika penulisan ini merupakan gambaran keseluruhan dari penulisan yang berisi empat bab. Yang masing-masing me</w:t>
+      </w:r>
+      <w:r>
+        <w:rPr>
+          <w:rFonts w:ascii="Times New Roman" w:hAnsi="Times New Roman" w:cs="Times New Roman"/>
+          <w:sz w:val="24"/>
+          <w:szCs w:val="24"/>
+          <w:lang w:val="id-ID"/>
+        </w:rPr>
+        <w:t xml:space="preserve">mpunyai hubungan di dalam 4 bab sebagai berikut : </w:t>
+      </w:r>
+    </w:p>
+    <w:p>
+      <w:pPr>
+        <w:spacing w:after="0" w:line="360" w:lineRule="auto"/>
         <w:ind w:firstLine="720"/>
         <w:rPr>
           <w:rFonts w:ascii="Times New Roman" w:hAnsi="Times New Roman" w:cs="Times New Roman"/>
@@ -1595,7 +1595,7 @@
     </w:p>
     <w:p>
       <w:pPr>
-        <w:spacing w:after="0"/>
+        <w:spacing w:after="0" w:line="360" w:lineRule="auto"/>
         <w:ind w:left="720"/>
         <w:rPr>
           <w:rFonts w:ascii="Times New Roman" w:hAnsi="Times New Roman" w:cs="Times New Roman"/>
@@ -1625,7 +1625,7 @@
     </w:p>
     <w:p>
       <w:pPr>
-        <w:spacing w:after="0"/>
+        <w:spacing w:after="0" w:line="360" w:lineRule="auto"/>
         <w:ind w:left="720"/>
         <w:rPr>
           <w:rFonts w:ascii="Times New Roman" w:hAnsi="Times New Roman" w:cs="Times New Roman"/>
@@ -1637,7 +1637,7 @@
     </w:p>
     <w:p>
       <w:pPr>
-        <w:spacing w:after="0"/>
+        <w:spacing w:after="0" w:line="360" w:lineRule="auto"/>
         <w:ind w:firstLine="720"/>
         <w:rPr>
           <w:rFonts w:ascii="Times New Roman" w:hAnsi="Times New Roman" w:cs="Times New Roman"/>
@@ -1669,7 +1669,7 @@
     </w:p>
     <w:p>
       <w:pPr>
-        <w:spacing w:after="0"/>
+        <w:spacing w:after="0" w:line="360" w:lineRule="auto"/>
         <w:ind w:firstLine="720"/>
         <w:rPr>
           <w:rFonts w:ascii="Times New Roman" w:hAnsi="Times New Roman" w:cs="Times New Roman"/>
@@ -1690,7 +1690,7 @@
     </w:p>
     <w:p>
       <w:pPr>
-        <w:spacing w:after="0"/>
+        <w:spacing w:after="0" w:line="360" w:lineRule="auto"/>
         <w:ind w:firstLine="720"/>
         <w:rPr>
           <w:rFonts w:ascii="Times New Roman" w:hAnsi="Times New Roman" w:cs="Times New Roman"/>
@@ -1703,7 +1703,7 @@
     </w:p>
     <w:p>
       <w:pPr>
-        <w:spacing w:after="0"/>
+        <w:spacing w:after="0" w:line="360" w:lineRule="auto"/>
         <w:ind w:firstLine="720"/>
         <w:rPr>
           <w:rFonts w:ascii="Times New Roman" w:hAnsi="Times New Roman" w:cs="Times New Roman"/>
@@ -1734,7 +1734,7 @@
     </w:p>
     <w:p>
       <w:pPr>
-        <w:spacing w:after="0"/>
+        <w:spacing w:after="0" w:line="360" w:lineRule="auto"/>
         <w:ind w:left="720"/>
         <w:rPr>
           <w:rFonts w:ascii="Times New Roman" w:hAnsi="Times New Roman" w:cs="Times New Roman"/>
@@ -1783,7 +1783,7 @@
     </w:p>
     <w:p>
       <w:pPr>
-        <w:spacing w:after="0"/>
+        <w:spacing w:after="0" w:line="360" w:lineRule="auto"/>
         <w:ind w:firstLine="720"/>
         <w:rPr>
           <w:rFonts w:ascii="Times New Roman" w:hAnsi="Times New Roman" w:cs="Times New Roman"/>
@@ -1796,7 +1796,7 @@
     </w:p>
     <w:p>
       <w:pPr>
-        <w:spacing w:after="0"/>
+        <w:spacing w:after="0" w:line="360" w:lineRule="auto"/>
         <w:ind w:firstLine="720"/>
         <w:rPr>
           <w:rFonts w:ascii="Times New Roman" w:hAnsi="Times New Roman" w:cs="Times New Roman"/>
@@ -1827,7 +1827,7 @@
     </w:p>
     <w:p>
       <w:pPr>
-        <w:spacing w:after="0"/>
+        <w:spacing w:after="0" w:line="360" w:lineRule="auto"/>
         <w:ind w:left="720"/>
         <w:rPr>
           <w:rFonts w:ascii="Times New Roman" w:hAnsi="Times New Roman" w:cs="Times New Roman"/>
@@ -4404,7 +4404,7 @@
 </file>
 
 <file path=customXml/itemProps1.xml><?xml version="1.0" encoding="utf-8"?>
-<ds:datastoreItem xmlns:ds="http://schemas.openxmlformats.org/officeDocument/2006/customXml" ds:itemID="{3F6DEBF4-F70D-4505-A082-3286A012637F}">
+<ds:datastoreItem xmlns:ds="http://schemas.openxmlformats.org/officeDocument/2006/customXml" ds:itemID="{31144EB2-7360-4717-8F93-DD119840E336}">
   <ds:schemaRefs>
     <ds:schemaRef ds:uri="http://schemas.openxmlformats.org/officeDocument/2006/bibliography"/>
   </ds:schemaRefs>

</xml_diff>

<commit_message>
Update : Perbaiki judul PI
</commit_message>
<xml_diff>
--- a/BAB I/Bab 1-Revisi1.docx
+++ b/BAB I/Bab 1-Revisi1.docx
@@ -451,7 +451,27 @@
           <w:sz w:val="24"/>
           <w:lang w:val="id-ID"/>
         </w:rPr>
-        <w:t>Pembuatan Web E-Learning Programming Menggunakan PHP Native dan Framework Bootstrap</w:t>
+        <w:t>Pembuatan Website E-Learning Pro</w:t>
+      </w:r>
+      <w:r>
+        <w:rPr>
+          <w:rFonts w:ascii="Times New Roman" w:hAnsi="Times New Roman" w:cs="Times New Roman"/>
+          <w:i/>
+          <w:sz w:val="24"/>
+          <w:lang w:val="id-ID"/>
+        </w:rPr>
+        <w:t xml:space="preserve">gramming Menggunakan PHP Native </w:t>
+      </w:r>
+      <w:bookmarkStart w:id="0" w:name="_GoBack"/>
+      <w:bookmarkEnd w:id="0"/>
+      <w:r>
+        <w:rPr>
+          <w:rFonts w:ascii="Times New Roman" w:hAnsi="Times New Roman" w:cs="Times New Roman"/>
+          <w:i/>
+          <w:sz w:val="24"/>
+          <w:lang w:val="id-ID"/>
+        </w:rPr>
+        <w:t>dan Framework Bootstrap</w:t>
       </w:r>
       <w:r>
         <w:rPr>
@@ -1526,8 +1546,6 @@
         </w:rPr>
         <w:t>Tulisan Ilmiah</w:t>
       </w:r>
-      <w:bookmarkStart w:id="0" w:name="_GoBack"/>
-      <w:bookmarkEnd w:id="0"/>
     </w:p>
     <w:p>
       <w:pPr>
@@ -4404,7 +4422,7 @@
 </file>
 
 <file path=customXml/itemProps1.xml><?xml version="1.0" encoding="utf-8"?>
-<ds:datastoreItem xmlns:ds="http://schemas.openxmlformats.org/officeDocument/2006/customXml" ds:itemID="{31144EB2-7360-4717-8F93-DD119840E336}">
+<ds:datastoreItem xmlns:ds="http://schemas.openxmlformats.org/officeDocument/2006/customXml" ds:itemID="{B2CA1327-D2BE-47B1-B743-EBF246C7069A}">
   <ds:schemaRefs>
     <ds:schemaRef ds:uri="http://schemas.openxmlformats.org/officeDocument/2006/bibliography"/>
   </ds:schemaRefs>

</xml_diff>